<commit_message>
404-feat: individual-plan: refactor: change underline to table in template
</commit_message>
<xml_diff>
--- a/core/src/main/resources/docs/templates/IndividualCurriculum.docx
+++ b/core/src/main/resources/docs/templates/IndividualCurriculum.docx
@@ -1,67 +1,183 @@
 
 <file path=word/document.xml><?xml version="1.0" encoding="utf-8"?>
-<w:document xmlns:ve="http://schemas.openxmlformats.org/markup-compatibility/2006" xmlns:o="urn:schemas-microsoft-com:office:office" xmlns:r="http://schemas.openxmlformats.org/officeDocument/2006/relationships" xmlns:m="http://schemas.openxmlformats.org/officeDocument/2006/math" xmlns:v="urn:schemas-microsoft-com:vml" xmlns:wp="http://schemas.openxmlformats.org/drawingml/2006/wordprocessingDrawing" xmlns:w10="urn:schemas-microsoft-com:office:word" xmlns:w="http://schemas.openxmlformats.org/wordprocessingml/2006/main" xmlns:wne="http://schemas.microsoft.com/office/word/2006/wordml">
+<w:document xmlns:wpc="http://schemas.microsoft.com/office/word/2010/wordprocessingCanvas" xmlns:mc="http://schemas.openxmlformats.org/markup-compatibility/2006" xmlns:o="urn:schemas-microsoft-com:office:office" xmlns:r="http://schemas.openxmlformats.org/officeDocument/2006/relationships" xmlns:m="http://schemas.openxmlformats.org/officeDocument/2006/math" xmlns:v="urn:schemas-microsoft-com:vml" xmlns:wp14="http://schemas.microsoft.com/office/word/2010/wordprocessingDrawing" xmlns:wp="http://schemas.openxmlformats.org/drawingml/2006/wordprocessingDrawing" xmlns:w10="urn:schemas-microsoft-com:office:word" xmlns:w="http://schemas.openxmlformats.org/wordprocessingml/2006/main" xmlns:w14="http://schemas.microsoft.com/office/word/2010/wordml" xmlns:w15="http://schemas.microsoft.com/office/word/2012/wordml" xmlns:wpg="http://schemas.microsoft.com/office/word/2010/wordprocessingGroup" xmlns:wpi="http://schemas.microsoft.com/office/word/2010/wordprocessingInk" xmlns:wne="http://schemas.microsoft.com/office/word/2006/wordml" xmlns:wps="http://schemas.microsoft.com/office/word/2010/wordprocessingShape" mc:Ignorable="w14 w15 wp14">
   <w:body>
-    <w:p>
-      <w:pPr>
-        <w:spacing w:line="240" w:lineRule="auto"/>
-        <w:ind w:firstLine="0"/>
-        <w:jc w:val="center"/>
-        <w:rPr>
-          <w:rFonts w:cs="Times New Roman"/>
-          <w:sz w:val="24"/>
-          <w:szCs w:val="24"/>
-        </w:rPr>
-      </w:pPr>
-      <w:r>
-        <w:rPr>
-          <w:rFonts w:cs="Times New Roman"/>
-          <w:sz w:val="24"/>
-          <w:szCs w:val="24"/>
-        </w:rPr>
-        <w:t>МІНІСТЕРСТВО ОСВІТИ І НАУКИ УКРАЇНИ</w:t>
-      </w:r>
-    </w:p>
-    <w:p>
-      <w:pPr>
-        <w:spacing w:line="240" w:lineRule="auto"/>
-        <w:ind w:firstLine="0"/>
-        <w:jc w:val="center"/>
-        <w:rPr>
-          <w:rFonts w:cs="Times New Roman"/>
-          <w:sz w:val="24"/>
-          <w:szCs w:val="24"/>
-        </w:rPr>
-      </w:pPr>
-      <w:r>
-        <w:rPr>
-          <w:rFonts w:cs="Times New Roman"/>
-          <w:sz w:val="24"/>
-          <w:szCs w:val="24"/>
-        </w:rPr>
-        <w:t>ЧЕРКАСЬКИЙ ДЕРЖАВНИЙ ТЕХНОЛОГІЧНИЙ УНІВЕРСИТЕТ</w:t>
-      </w:r>
-    </w:p>
-    <w:p>
-      <w:pPr>
-        <w:spacing w:line="240" w:lineRule="auto"/>
-        <w:ind w:firstLine="0"/>
-        <w:jc w:val="center"/>
-        <w:rPr>
-          <w:rFonts w:cs="Times New Roman"/>
-          <w:sz w:val="24"/>
-          <w:szCs w:val="24"/>
-        </w:rPr>
-      </w:pPr>
-      <w:r>
-        <w:rPr>
-          <w:rFonts w:cs="Times New Roman"/>
-          <w:sz w:val="24"/>
-          <w:szCs w:val="24"/>
-        </w:rPr>
-        <w:t>ФАКУЛЬТЕТ ____________________________________</w:t>
-      </w:r>
-    </w:p>
+    <w:tbl>
+      <w:tblPr>
+        <w:tblStyle w:val="a3"/>
+        <w:tblW w:w="0" w:type="auto"/>
+        <w:tblLook w:val="04A0" w:firstRow="1" w:lastRow="0" w:firstColumn="1" w:lastColumn="0" w:noHBand="0" w:noVBand="1"/>
+      </w:tblPr>
+      <w:tblGrid>
+        <w:gridCol w:w="3794"/>
+        <w:gridCol w:w="6626"/>
+      </w:tblGrid>
+      <w:tr>
+        <w:tc>
+          <w:tcPr>
+            <w:tcW w:w="10420" w:type="dxa"/>
+            <w:gridSpan w:val="2"/>
+            <w:tcBorders>
+              <w:top w:val="nil"/>
+              <w:left w:val="nil"/>
+              <w:bottom w:val="nil"/>
+              <w:right w:val="nil"/>
+            </w:tcBorders>
+          </w:tcPr>
+          <w:p>
+            <w:pPr>
+              <w:ind w:firstLine="0"/>
+              <w:jc w:val="center"/>
+              <w:rPr>
+                <w:rFonts w:cs="Times New Roman"/>
+                <w:sz w:val="24"/>
+                <w:szCs w:val="24"/>
+              </w:rPr>
+            </w:pPr>
+            <w:r>
+              <w:rPr>
+                <w:rFonts w:cs="Times New Roman"/>
+                <w:sz w:val="24"/>
+                <w:szCs w:val="24"/>
+              </w:rPr>
+              <w:t>МІНІСТЕРСТВО ОСВІТИ І НАУКИ УКРАЇНИ</w:t>
+            </w:r>
+          </w:p>
+        </w:tc>
+      </w:tr>
+      <w:tr>
+        <w:tc>
+          <w:tcPr>
+            <w:tcW w:w="10420" w:type="dxa"/>
+            <w:gridSpan w:val="2"/>
+            <w:tcBorders>
+              <w:top w:val="nil"/>
+              <w:left w:val="nil"/>
+              <w:bottom w:val="nil"/>
+              <w:right w:val="nil"/>
+            </w:tcBorders>
+          </w:tcPr>
+          <w:p>
+            <w:pPr>
+              <w:ind w:firstLine="0"/>
+              <w:jc w:val="center"/>
+              <w:rPr>
+                <w:rFonts w:cs="Times New Roman"/>
+                <w:sz w:val="24"/>
+                <w:szCs w:val="24"/>
+              </w:rPr>
+            </w:pPr>
+            <w:r>
+              <w:rPr>
+                <w:rFonts w:cs="Times New Roman"/>
+                <w:sz w:val="24"/>
+                <w:szCs w:val="24"/>
+              </w:rPr>
+              <w:t>ЧЕРКАСЬКИЙ ДЕРЖАВНИЙ ТЕХНОЛОГІЧНИЙ УНІВЕРСИТЕТ</w:t>
+            </w:r>
+          </w:p>
+        </w:tc>
+      </w:tr>
+      <w:tr>
+        <w:tc>
+          <w:tcPr>
+            <w:tcW w:w="3794" w:type="dxa"/>
+            <w:tcBorders>
+              <w:top w:val="nil"/>
+              <w:left w:val="nil"/>
+              <w:bottom w:val="nil"/>
+              <w:right w:val="nil"/>
+            </w:tcBorders>
+          </w:tcPr>
+          <w:p>
+            <w:pPr>
+              <w:ind w:firstLine="0"/>
+              <w:jc w:val="right"/>
+              <w:rPr>
+                <w:rFonts w:cs="Times New Roman"/>
+                <w:sz w:val="24"/>
+                <w:szCs w:val="24"/>
+              </w:rPr>
+            </w:pPr>
+            <w:r>
+              <w:rPr>
+                <w:rFonts w:cs="Times New Roman"/>
+                <w:sz w:val="24"/>
+                <w:szCs w:val="24"/>
+                <w:lang w:val="en-US"/>
+              </w:rPr>
+              <w:t xml:space="preserve">             </w:t>
+            </w:r>
+            <w:r>
+              <w:rPr>
+                <w:rFonts w:cs="Times New Roman"/>
+                <w:sz w:val="24"/>
+                <w:szCs w:val="24"/>
+              </w:rPr>
+              <w:t>ФАКУЛЬТЕТ</w:t>
+            </w:r>
+          </w:p>
+        </w:tc>
+        <w:tc>
+          <w:tcPr>
+            <w:tcW w:w="6626" w:type="dxa"/>
+            <w:tcBorders>
+              <w:top w:val="nil"/>
+              <w:left w:val="nil"/>
+              <w:bottom w:val="nil"/>
+              <w:right w:val="nil"/>
+            </w:tcBorders>
+          </w:tcPr>
+          <w:tbl>
+            <w:tblPr>
+              <w:tblStyle w:val="a3"/>
+              <w:tblW w:w="0" w:type="auto"/>
+              <w:tblLook w:val="04A0" w:firstRow="1" w:lastRow="0" w:firstColumn="1" w:lastColumn="0" w:noHBand="0" w:noVBand="1"/>
+            </w:tblPr>
+            <w:tblGrid>
+              <w:gridCol w:w="4222"/>
+            </w:tblGrid>
+            <w:tr>
+              <w:trPr>
+                <w:trHeight w:val="287"/>
+              </w:trPr>
+              <w:tc>
+                <w:tcPr>
+                  <w:tcW w:w="4222" w:type="dxa"/>
+                  <w:tcBorders>
+                    <w:top w:val="nil"/>
+                    <w:left w:val="nil"/>
+                    <w:right w:val="nil"/>
+                  </w:tcBorders>
+                </w:tcPr>
+                <w:p>
+                  <w:pPr>
+                    <w:ind w:firstLine="0"/>
+                    <w:jc w:val="left"/>
+                    <w:rPr>
+                      <w:rFonts w:cs="Times New Roman"/>
+                      <w:sz w:val="24"/>
+                      <w:szCs w:val="24"/>
+                    </w:rPr>
+                  </w:pPr>
+                </w:p>
+              </w:tc>
+            </w:tr>
+          </w:tbl>
+          <w:p>
+            <w:pPr>
+              <w:ind w:firstLine="0"/>
+              <w:jc w:val="left"/>
+              <w:rPr>
+                <w:rFonts w:cs="Times New Roman"/>
+                <w:sz w:val="24"/>
+                <w:szCs w:val="24"/>
+              </w:rPr>
+            </w:pPr>
+          </w:p>
+        </w:tc>
+      </w:tr>
+    </w:tbl>
     <w:p>
       <w:pPr>
         <w:spacing w:line="240" w:lineRule="auto"/>
@@ -71,6 +187,8 @@
           <w:rFonts w:cs="Times New Roman"/>
         </w:rPr>
       </w:pPr>
+      <w:bookmarkStart w:id="0" w:name="_GoBack"/>
+      <w:bookmarkEnd w:id="0"/>
     </w:p>
     <w:p>
       <w:pPr>
@@ -99,30 +217,85 @@
           <w:rFonts w:cs="Times New Roman"/>
           <w:b/>
           <w:sz w:val="20"/>
-          <w:szCs w:val="20"/>
         </w:rPr>
       </w:pPr>
     </w:p>
-    <w:p>
-      <w:pPr>
-        <w:spacing w:line="240" w:lineRule="auto"/>
-        <w:ind w:firstLine="0"/>
-        <w:jc w:val="center"/>
-        <w:rPr>
-          <w:rFonts w:cs="Times New Roman"/>
-          <w:sz w:val="24"/>
-          <w:szCs w:val="24"/>
-        </w:rPr>
-      </w:pPr>
-      <w:r>
-        <w:rPr>
-          <w:rFonts w:cs="Times New Roman"/>
-          <w:sz w:val="24"/>
-          <w:szCs w:val="24"/>
-        </w:rPr>
-        <w:t>_____________________________________________________________________________________</w:t>
-      </w:r>
-    </w:p>
+    <w:tbl>
+      <w:tblPr>
+        <w:tblStyle w:val="a3"/>
+        <w:tblW w:w="10225" w:type="dxa"/>
+        <w:tblInd w:w="108" w:type="dxa"/>
+        <w:tblBorders>
+          <w:top w:val="none" w:sz="0" w:space="0" w:color="auto"/>
+          <w:left w:val="none" w:sz="0" w:space="0" w:color="auto"/>
+          <w:right w:val="none" w:sz="0" w:space="0" w:color="auto"/>
+          <w:insideH w:val="none" w:sz="0" w:space="0" w:color="auto"/>
+          <w:insideV w:val="none" w:sz="0" w:space="0" w:color="auto"/>
+        </w:tblBorders>
+        <w:tblLook w:val="04A0" w:firstRow="1" w:lastRow="0" w:firstColumn="1" w:lastColumn="0" w:noHBand="0" w:noVBand="1"/>
+      </w:tblPr>
+      <w:tblGrid>
+        <w:gridCol w:w="3409"/>
+        <w:gridCol w:w="3408"/>
+        <w:gridCol w:w="3408"/>
+      </w:tblGrid>
+      <w:tr>
+        <w:trPr>
+          <w:trHeight w:val="280"/>
+        </w:trPr>
+        <w:tc>
+          <w:tcPr>
+            <w:tcW w:w="3409" w:type="dxa"/>
+          </w:tcPr>
+          <w:p>
+            <w:pPr>
+              <w:ind w:firstLine="0"/>
+              <w:jc w:val="center"/>
+              <w:rPr>
+                <w:rFonts w:cs="Times New Roman"/>
+                <w:b/>
+                <w:sz w:val="24"/>
+                <w:szCs w:val="24"/>
+              </w:rPr>
+            </w:pPr>
+          </w:p>
+        </w:tc>
+        <w:tc>
+          <w:tcPr>
+            <w:tcW w:w="3408" w:type="dxa"/>
+          </w:tcPr>
+          <w:p>
+            <w:pPr>
+              <w:ind w:firstLine="0"/>
+              <w:jc w:val="center"/>
+              <w:rPr>
+                <w:rFonts w:cs="Times New Roman"/>
+                <w:b/>
+                <w:sz w:val="24"/>
+                <w:szCs w:val="24"/>
+              </w:rPr>
+            </w:pPr>
+          </w:p>
+        </w:tc>
+        <w:tc>
+          <w:tcPr>
+            <w:tcW w:w="3408" w:type="dxa"/>
+          </w:tcPr>
+          <w:p>
+            <w:pPr>
+              <w:ind w:firstLine="0"/>
+              <w:jc w:val="center"/>
+              <w:rPr>
+                <w:rFonts w:cs="Times New Roman"/>
+                <w:b/>
+                <w:sz w:val="24"/>
+                <w:szCs w:val="24"/>
+              </w:rPr>
+            </w:pPr>
+          </w:p>
+        </w:tc>
+      </w:tr>
+    </w:tbl>
     <w:p>
       <w:pPr>
         <w:spacing w:line="240" w:lineRule="auto"/>
@@ -162,7 +335,7 @@
         <w:tblStyle w:val="a3"/>
         <w:tblW w:w="10206" w:type="dxa"/>
         <w:jc w:val="center"/>
-        <w:tblLook w:val="04A0"/>
+        <w:tblLook w:val="04A0" w:firstRow="1" w:lastRow="0" w:firstColumn="1" w:lastColumn="0" w:noHBand="0" w:noVBand="1"/>
       </w:tblPr>
       <w:tblGrid>
         <w:gridCol w:w="2299"/>
@@ -314,7 +487,7 @@
         <w:tblStyle w:val="a3"/>
         <w:tblW w:w="10206" w:type="dxa"/>
         <w:jc w:val="center"/>
-        <w:tblLook w:val="04A0"/>
+        <w:tblLook w:val="04A0" w:firstRow="1" w:lastRow="0" w:firstColumn="1" w:lastColumn="0" w:noHBand="0" w:noVBand="1"/>
       </w:tblPr>
       <w:tblGrid>
         <w:gridCol w:w="2269"/>
@@ -820,7 +993,7 @@
         <w:tblStyle w:val="a3"/>
         <w:tblW w:w="10206" w:type="dxa"/>
         <w:jc w:val="center"/>
-        <w:tblLook w:val="04A0"/>
+        <w:tblLook w:val="04A0" w:firstRow="1" w:lastRow="0" w:firstColumn="1" w:lastColumn="0" w:noHBand="0" w:noVBand="1"/>
       </w:tblPr>
       <w:tblGrid>
         <w:gridCol w:w="589"/>
@@ -4633,7 +4806,7 @@
           <w:insideH w:val="none" w:sz="0" w:space="0" w:color="auto"/>
           <w:insideV w:val="none" w:sz="0" w:space="0" w:color="auto"/>
         </w:tblBorders>
-        <w:tblLook w:val="04A0"/>
+        <w:tblLook w:val="04A0" w:firstRow="1" w:lastRow="0" w:firstColumn="1" w:lastColumn="0" w:noHBand="0" w:noVBand="1"/>
       </w:tblPr>
       <w:tblGrid>
         <w:gridCol w:w="1617"/>
@@ -4947,7 +5120,7 @@
 </file>
 
 <file path=word/styles.xml><?xml version="1.0" encoding="utf-8"?>
-<w:styles xmlns:r="http://schemas.openxmlformats.org/officeDocument/2006/relationships" xmlns:w="http://schemas.openxmlformats.org/wordprocessingml/2006/main">
+<w:styles xmlns:mc="http://schemas.openxmlformats.org/markup-compatibility/2006" xmlns:r="http://schemas.openxmlformats.org/officeDocument/2006/relationships" xmlns:w="http://schemas.openxmlformats.org/wordprocessingml/2006/main" xmlns:w14="http://schemas.microsoft.com/office/word/2010/wordml" xmlns:w15="http://schemas.microsoft.com/office/word/2012/wordml" mc:Ignorable="w14 w15">
   <w:docDefaults>
     <w:rPrDefault>
       <w:rPr>
@@ -4965,144 +5138,378 @@
       </w:pPr>
     </w:pPrDefault>
   </w:docDefaults>
-  <w:latentStyles w:defLockedState="0" w:defUIPriority="99" w:defSemiHidden="1" w:defUnhideWhenUsed="1" w:defQFormat="0" w:count="267">
-    <w:lsdException w:name="Normal" w:semiHidden="0" w:uiPriority="0" w:unhideWhenUsed="0" w:qFormat="1"/>
-    <w:lsdException w:name="heading 1" w:semiHidden="0" w:uiPriority="9" w:unhideWhenUsed="0" w:qFormat="1"/>
-    <w:lsdException w:name="heading 2" w:uiPriority="9" w:qFormat="1"/>
-    <w:lsdException w:name="heading 3" w:uiPriority="9" w:qFormat="1"/>
-    <w:lsdException w:name="heading 4" w:uiPriority="9" w:qFormat="1"/>
-    <w:lsdException w:name="heading 5" w:uiPriority="9" w:qFormat="1"/>
-    <w:lsdException w:name="heading 6" w:uiPriority="9" w:qFormat="1"/>
-    <w:lsdException w:name="heading 7" w:uiPriority="9" w:qFormat="1"/>
-    <w:lsdException w:name="heading 8" w:uiPriority="9" w:qFormat="1"/>
-    <w:lsdException w:name="heading 9" w:uiPriority="9" w:qFormat="1"/>
-    <w:lsdException w:name="toc 1" w:uiPriority="39"/>
-    <w:lsdException w:name="toc 2" w:uiPriority="39"/>
-    <w:lsdException w:name="toc 3" w:uiPriority="39"/>
-    <w:lsdException w:name="toc 4" w:uiPriority="39"/>
-    <w:lsdException w:name="toc 5" w:uiPriority="39"/>
-    <w:lsdException w:name="toc 6" w:uiPriority="39"/>
-    <w:lsdException w:name="toc 7" w:uiPriority="39"/>
-    <w:lsdException w:name="toc 8" w:uiPriority="39"/>
-    <w:lsdException w:name="toc 9" w:uiPriority="39"/>
-    <w:lsdException w:name="caption" w:uiPriority="35" w:qFormat="1"/>
-    <w:lsdException w:name="Title" w:semiHidden="0" w:uiPriority="10" w:unhideWhenUsed="0" w:qFormat="1"/>
-    <w:lsdException w:name="Default Paragraph Font" w:uiPriority="1"/>
-    <w:lsdException w:name="Subtitle" w:semiHidden="0" w:uiPriority="11" w:unhideWhenUsed="0" w:qFormat="1"/>
-    <w:lsdException w:name="Strong" w:semiHidden="0" w:uiPriority="22" w:unhideWhenUsed="0" w:qFormat="1"/>
-    <w:lsdException w:name="Emphasis" w:semiHidden="0" w:uiPriority="20" w:unhideWhenUsed="0" w:qFormat="1"/>
-    <w:lsdException w:name="Table Grid" w:semiHidden="0" w:uiPriority="59" w:unhideWhenUsed="0"/>
-    <w:lsdException w:name="Placeholder Text" w:unhideWhenUsed="0"/>
-    <w:lsdException w:name="No Spacing" w:semiHidden="0" w:uiPriority="1" w:unhideWhenUsed="0" w:qFormat="1"/>
-    <w:lsdException w:name="Light Shading" w:semiHidden="0" w:uiPriority="60" w:unhideWhenUsed="0"/>
-    <w:lsdException w:name="Light List" w:semiHidden="0" w:uiPriority="61" w:unhideWhenUsed="0"/>
-    <w:lsdException w:name="Light Grid" w:semiHidden="0" w:uiPriority="62" w:unhideWhenUsed="0"/>
-    <w:lsdException w:name="Medium Shading 1" w:semiHidden="0" w:uiPriority="63" w:unhideWhenUsed="0"/>
-    <w:lsdException w:name="Medium Shading 2" w:semiHidden="0" w:uiPriority="64" w:unhideWhenUsed="0"/>
-    <w:lsdException w:name="Medium List 1" w:semiHidden="0" w:uiPriority="65" w:unhideWhenUsed="0"/>
-    <w:lsdException w:name="Medium List 2" w:semiHidden="0" w:uiPriority="66" w:unhideWhenUsed="0"/>
-    <w:lsdException w:name="Medium Grid 1" w:semiHidden="0" w:uiPriority="67" w:unhideWhenUsed="0"/>
-    <w:lsdException w:name="Medium Grid 2" w:semiHidden="0" w:uiPriority="68" w:unhideWhenUsed="0"/>
-    <w:lsdException w:name="Medium Grid 3" w:semiHidden="0" w:uiPriority="69" w:unhideWhenUsed="0"/>
-    <w:lsdException w:name="Dark List" w:semiHidden="0" w:uiPriority="70" w:unhideWhenUsed="0"/>
-    <w:lsdException w:name="Colorful Shading" w:semiHidden="0" w:uiPriority="71" w:unhideWhenUsed="0"/>
-    <w:lsdException w:name="Colorful List" w:semiHidden="0" w:uiPriority="72" w:unhideWhenUsed="0"/>
-    <w:lsdException w:name="Colorful Grid" w:semiHidden="0" w:uiPriority="73" w:unhideWhenUsed="0"/>
-    <w:lsdException w:name="Light Shading Accent 1" w:semiHidden="0" w:uiPriority="60" w:unhideWhenUsed="0"/>
-    <w:lsdException w:name="Light List Accent 1" w:semiHidden="0" w:uiPriority="61" w:unhideWhenUsed="0"/>
-    <w:lsdException w:name="Light Grid Accent 1" w:semiHidden="0" w:uiPriority="62" w:unhideWhenUsed="0"/>
-    <w:lsdException w:name="Medium Shading 1 Accent 1" w:semiHidden="0" w:uiPriority="63" w:unhideWhenUsed="0"/>
-    <w:lsdException w:name="Medium Shading 2 Accent 1" w:semiHidden="0" w:uiPriority="64" w:unhideWhenUsed="0"/>
-    <w:lsdException w:name="Medium List 1 Accent 1" w:semiHidden="0" w:uiPriority="65" w:unhideWhenUsed="0"/>
-    <w:lsdException w:name="Revision" w:unhideWhenUsed="0"/>
-    <w:lsdException w:name="List Paragraph" w:semiHidden="0" w:uiPriority="34" w:unhideWhenUsed="0" w:qFormat="1"/>
-    <w:lsdException w:name="Quote" w:semiHidden="0" w:uiPriority="29" w:unhideWhenUsed="0" w:qFormat="1"/>
-    <w:lsdException w:name="Intense Quote" w:semiHidden="0" w:uiPriority="30" w:unhideWhenUsed="0" w:qFormat="1"/>
-    <w:lsdException w:name="Medium List 2 Accent 1" w:semiHidden="0" w:uiPriority="66" w:unhideWhenUsed="0"/>
-    <w:lsdException w:name="Medium Grid 1 Accent 1" w:semiHidden="0" w:uiPriority="67" w:unhideWhenUsed="0"/>
-    <w:lsdException w:name="Medium Grid 2 Accent 1" w:semiHidden="0" w:uiPriority="68" w:unhideWhenUsed="0"/>
-    <w:lsdException w:name="Medium Grid 3 Accent 1" w:semiHidden="0" w:uiPriority="69" w:unhideWhenUsed="0"/>
-    <w:lsdException w:name="Dark List Accent 1" w:semiHidden="0" w:uiPriority="70" w:unhideWhenUsed="0"/>
-    <w:lsdException w:name="Colorful Shading Accent 1" w:semiHidden="0" w:uiPriority="71" w:unhideWhenUsed="0"/>
-    <w:lsdException w:name="Colorful List Accent 1" w:semiHidden="0" w:uiPriority="72" w:unhideWhenUsed="0"/>
-    <w:lsdException w:name="Colorful Grid Accent 1" w:semiHidden="0" w:uiPriority="73" w:unhideWhenUsed="0"/>
-    <w:lsdException w:name="Light Shading Accent 2" w:semiHidden="0" w:uiPriority="60" w:unhideWhenUsed="0"/>
-    <w:lsdException w:name="Light List Accent 2" w:semiHidden="0" w:uiPriority="61" w:unhideWhenUsed="0"/>
-    <w:lsdException w:name="Light Grid Accent 2" w:semiHidden="0" w:uiPriority="62" w:unhideWhenUsed="0"/>
-    <w:lsdException w:name="Medium Shading 1 Accent 2" w:semiHidden="0" w:uiPriority="63" w:unhideWhenUsed="0"/>
-    <w:lsdException w:name="Medium Shading 2 Accent 2" w:semiHidden="0" w:uiPriority="64" w:unhideWhenUsed="0"/>
-    <w:lsdException w:name="Medium List 1 Accent 2" w:semiHidden="0" w:uiPriority="65" w:unhideWhenUsed="0"/>
-    <w:lsdException w:name="Medium List 2 Accent 2" w:semiHidden="0" w:uiPriority="66" w:unhideWhenUsed="0"/>
-    <w:lsdException w:name="Medium Grid 1 Accent 2" w:semiHidden="0" w:uiPriority="67" w:unhideWhenUsed="0"/>
-    <w:lsdException w:name="Medium Grid 2 Accent 2" w:semiHidden="0" w:uiPriority="68" w:unhideWhenUsed="0"/>
-    <w:lsdException w:name="Medium Grid 3 Accent 2" w:semiHidden="0" w:uiPriority="69" w:unhideWhenUsed="0"/>
-    <w:lsdException w:name="Dark List Accent 2" w:semiHidden="0" w:uiPriority="70" w:unhideWhenUsed="0"/>
-    <w:lsdException w:name="Colorful Shading Accent 2" w:semiHidden="0" w:uiPriority="71" w:unhideWhenUsed="0"/>
-    <w:lsdException w:name="Colorful List Accent 2" w:semiHidden="0" w:uiPriority="72" w:unhideWhenUsed="0"/>
-    <w:lsdException w:name="Colorful Grid Accent 2" w:semiHidden="0" w:uiPriority="73" w:unhideWhenUsed="0"/>
-    <w:lsdException w:name="Light Shading Accent 3" w:semiHidden="0" w:uiPriority="60" w:unhideWhenUsed="0"/>
-    <w:lsdException w:name="Light List Accent 3" w:semiHidden="0" w:uiPriority="61" w:unhideWhenUsed="0"/>
-    <w:lsdException w:name="Light Grid Accent 3" w:semiHidden="0" w:uiPriority="62" w:unhideWhenUsed="0"/>
-    <w:lsdException w:name="Medium Shading 1 Accent 3" w:semiHidden="0" w:uiPriority="63" w:unhideWhenUsed="0"/>
-    <w:lsdException w:name="Medium Shading 2 Accent 3" w:semiHidden="0" w:uiPriority="64" w:unhideWhenUsed="0"/>
-    <w:lsdException w:name="Medium List 1 Accent 3" w:semiHidden="0" w:uiPriority="65" w:unhideWhenUsed="0"/>
-    <w:lsdException w:name="Medium List 2 Accent 3" w:semiHidden="0" w:uiPriority="66" w:unhideWhenUsed="0"/>
-    <w:lsdException w:name="Medium Grid 1 Accent 3" w:semiHidden="0" w:uiPriority="67" w:unhideWhenUsed="0"/>
-    <w:lsdException w:name="Medium Grid 2 Accent 3" w:semiHidden="0" w:uiPriority="68" w:unhideWhenUsed="0"/>
-    <w:lsdException w:name="Medium Grid 3 Accent 3" w:semiHidden="0" w:uiPriority="69" w:unhideWhenUsed="0"/>
-    <w:lsdException w:name="Dark List Accent 3" w:semiHidden="0" w:uiPriority="70" w:unhideWhenUsed="0"/>
-    <w:lsdException w:name="Colorful Shading Accent 3" w:semiHidden="0" w:uiPriority="71" w:unhideWhenUsed="0"/>
-    <w:lsdException w:name="Colorful List Accent 3" w:semiHidden="0" w:uiPriority="72" w:unhideWhenUsed="0"/>
-    <w:lsdException w:name="Colorful Grid Accent 3" w:semiHidden="0" w:uiPriority="73" w:unhideWhenUsed="0"/>
-    <w:lsdException w:name="Light Shading Accent 4" w:semiHidden="0" w:uiPriority="60" w:unhideWhenUsed="0"/>
-    <w:lsdException w:name="Light List Accent 4" w:semiHidden="0" w:uiPriority="61" w:unhideWhenUsed="0"/>
-    <w:lsdException w:name="Light Grid Accent 4" w:semiHidden="0" w:uiPriority="62" w:unhideWhenUsed="0"/>
-    <w:lsdException w:name="Medium Shading 1 Accent 4" w:semiHidden="0" w:uiPriority="63" w:unhideWhenUsed="0"/>
-    <w:lsdException w:name="Medium Shading 2 Accent 4" w:semiHidden="0" w:uiPriority="64" w:unhideWhenUsed="0"/>
-    <w:lsdException w:name="Medium List 1 Accent 4" w:semiHidden="0" w:uiPriority="65" w:unhideWhenUsed="0"/>
-    <w:lsdException w:name="Medium List 2 Accent 4" w:semiHidden="0" w:uiPriority="66" w:unhideWhenUsed="0"/>
-    <w:lsdException w:name="Medium Grid 1 Accent 4" w:semiHidden="0" w:uiPriority="67" w:unhideWhenUsed="0"/>
-    <w:lsdException w:name="Medium Grid 2 Accent 4" w:semiHidden="0" w:uiPriority="68" w:unhideWhenUsed="0"/>
-    <w:lsdException w:name="Medium Grid 3 Accent 4" w:semiHidden="0" w:uiPriority="69" w:unhideWhenUsed="0"/>
-    <w:lsdException w:name="Dark List Accent 4" w:semiHidden="0" w:uiPriority="70" w:unhideWhenUsed="0"/>
-    <w:lsdException w:name="Colorful Shading Accent 4" w:semiHidden="0" w:uiPriority="71" w:unhideWhenUsed="0"/>
-    <w:lsdException w:name="Colorful List Accent 4" w:semiHidden="0" w:uiPriority="72" w:unhideWhenUsed="0"/>
-    <w:lsdException w:name="Colorful Grid Accent 4" w:semiHidden="0" w:uiPriority="73" w:unhideWhenUsed="0"/>
-    <w:lsdException w:name="Light Shading Accent 5" w:semiHidden="0" w:uiPriority="60" w:unhideWhenUsed="0"/>
-    <w:lsdException w:name="Light List Accent 5" w:semiHidden="0" w:uiPriority="61" w:unhideWhenUsed="0"/>
-    <w:lsdException w:name="Light Grid Accent 5" w:semiHidden="0" w:uiPriority="62" w:unhideWhenUsed="0"/>
-    <w:lsdException w:name="Medium Shading 1 Accent 5" w:semiHidden="0" w:uiPriority="63" w:unhideWhenUsed="0"/>
-    <w:lsdException w:name="Medium Shading 2 Accent 5" w:semiHidden="0" w:uiPriority="64" w:unhideWhenUsed="0"/>
-    <w:lsdException w:name="Medium List 1 Accent 5" w:semiHidden="0" w:uiPriority="65" w:unhideWhenUsed="0"/>
-    <w:lsdException w:name="Medium List 2 Accent 5" w:semiHidden="0" w:uiPriority="66" w:unhideWhenUsed="0"/>
-    <w:lsdException w:name="Medium Grid 1 Accent 5" w:semiHidden="0" w:uiPriority="67" w:unhideWhenUsed="0"/>
-    <w:lsdException w:name="Medium Grid 2 Accent 5" w:semiHidden="0" w:uiPriority="68" w:unhideWhenUsed="0"/>
-    <w:lsdException w:name="Medium Grid 3 Accent 5" w:semiHidden="0" w:uiPriority="69" w:unhideWhenUsed="0"/>
-    <w:lsdException w:name="Dark List Accent 5" w:semiHidden="0" w:uiPriority="70" w:unhideWhenUsed="0"/>
-    <w:lsdException w:name="Colorful Shading Accent 5" w:semiHidden="0" w:uiPriority="71" w:unhideWhenUsed="0"/>
-    <w:lsdException w:name="Colorful List Accent 5" w:semiHidden="0" w:uiPriority="72" w:unhideWhenUsed="0"/>
-    <w:lsdException w:name="Colorful Grid Accent 5" w:semiHidden="0" w:uiPriority="73" w:unhideWhenUsed="0"/>
-    <w:lsdException w:name="Light Shading Accent 6" w:semiHidden="0" w:uiPriority="60" w:unhideWhenUsed="0"/>
-    <w:lsdException w:name="Light List Accent 6" w:semiHidden="0" w:uiPriority="61" w:unhideWhenUsed="0"/>
-    <w:lsdException w:name="Light Grid Accent 6" w:semiHidden="0" w:uiPriority="62" w:unhideWhenUsed="0"/>
-    <w:lsdException w:name="Medium Shading 1 Accent 6" w:semiHidden="0" w:uiPriority="63" w:unhideWhenUsed="0"/>
-    <w:lsdException w:name="Medium Shading 2 Accent 6" w:semiHidden="0" w:uiPriority="64" w:unhideWhenUsed="0"/>
-    <w:lsdException w:name="Medium List 1 Accent 6" w:semiHidden="0" w:uiPriority="65" w:unhideWhenUsed="0"/>
-    <w:lsdException w:name="Medium List 2 Accent 6" w:semiHidden="0" w:uiPriority="66" w:unhideWhenUsed="0"/>
-    <w:lsdException w:name="Medium Grid 1 Accent 6" w:semiHidden="0" w:uiPriority="67" w:unhideWhenUsed="0"/>
-    <w:lsdException w:name="Medium Grid 2 Accent 6" w:semiHidden="0" w:uiPriority="68" w:unhideWhenUsed="0"/>
-    <w:lsdException w:name="Medium Grid 3 Accent 6" w:semiHidden="0" w:uiPriority="69" w:unhideWhenUsed="0"/>
-    <w:lsdException w:name="Dark List Accent 6" w:semiHidden="0" w:uiPriority="70" w:unhideWhenUsed="0"/>
-    <w:lsdException w:name="Colorful Shading Accent 6" w:semiHidden="0" w:uiPriority="71" w:unhideWhenUsed="0"/>
-    <w:lsdException w:name="Colorful List Accent 6" w:semiHidden="0" w:uiPriority="72" w:unhideWhenUsed="0"/>
-    <w:lsdException w:name="Colorful Grid Accent 6" w:semiHidden="0" w:uiPriority="73" w:unhideWhenUsed="0"/>
-    <w:lsdException w:name="Subtle Emphasis" w:semiHidden="0" w:uiPriority="19" w:unhideWhenUsed="0" w:qFormat="1"/>
-    <w:lsdException w:name="Intense Emphasis" w:semiHidden="0" w:uiPriority="21" w:unhideWhenUsed="0" w:qFormat="1"/>
-    <w:lsdException w:name="Subtle Reference" w:semiHidden="0" w:uiPriority="31" w:unhideWhenUsed="0" w:qFormat="1"/>
-    <w:lsdException w:name="Intense Reference" w:semiHidden="0" w:uiPriority="32" w:unhideWhenUsed="0" w:qFormat="1"/>
-    <w:lsdException w:name="Book Title" w:semiHidden="0" w:uiPriority="33" w:unhideWhenUsed="0" w:qFormat="1"/>
-    <w:lsdException w:name="Bibliography" w:uiPriority="37"/>
-    <w:lsdException w:name="TOC Heading" w:uiPriority="39" w:qFormat="1"/>
+  <w:latentStyles w:defLockedState="0" w:defUIPriority="99" w:defSemiHidden="0" w:defUnhideWhenUsed="0" w:defQFormat="0" w:count="371">
+    <w:lsdException w:name="Normal" w:uiPriority="0" w:qFormat="1"/>
+    <w:lsdException w:name="heading 1" w:uiPriority="9" w:qFormat="1"/>
+    <w:lsdException w:name="heading 2" w:semiHidden="1" w:uiPriority="9" w:unhideWhenUsed="1" w:qFormat="1"/>
+    <w:lsdException w:name="heading 3" w:semiHidden="1" w:uiPriority="9" w:unhideWhenUsed="1" w:qFormat="1"/>
+    <w:lsdException w:name="heading 4" w:semiHidden="1" w:uiPriority="9" w:unhideWhenUsed="1" w:qFormat="1"/>
+    <w:lsdException w:name="heading 5" w:semiHidden="1" w:uiPriority="9" w:unhideWhenUsed="1" w:qFormat="1"/>
+    <w:lsdException w:name="heading 6" w:semiHidden="1" w:uiPriority="9" w:unhideWhenUsed="1" w:qFormat="1"/>
+    <w:lsdException w:name="heading 7" w:semiHidden="1" w:uiPriority="9" w:unhideWhenUsed="1" w:qFormat="1"/>
+    <w:lsdException w:name="heading 8" w:semiHidden="1" w:uiPriority="9" w:unhideWhenUsed="1" w:qFormat="1"/>
+    <w:lsdException w:name="heading 9" w:semiHidden="1" w:uiPriority="9" w:unhideWhenUsed="1" w:qFormat="1"/>
+    <w:lsdException w:name="index 1" w:semiHidden="1" w:unhideWhenUsed="1"/>
+    <w:lsdException w:name="index 2" w:semiHidden="1" w:unhideWhenUsed="1"/>
+    <w:lsdException w:name="index 3" w:semiHidden="1" w:unhideWhenUsed="1"/>
+    <w:lsdException w:name="index 4" w:semiHidden="1" w:unhideWhenUsed="1"/>
+    <w:lsdException w:name="index 5" w:semiHidden="1" w:unhideWhenUsed="1"/>
+    <w:lsdException w:name="index 6" w:semiHidden="1" w:unhideWhenUsed="1"/>
+    <w:lsdException w:name="index 7" w:semiHidden="1" w:unhideWhenUsed="1"/>
+    <w:lsdException w:name="index 8" w:semiHidden="1" w:unhideWhenUsed="1"/>
+    <w:lsdException w:name="index 9" w:semiHidden="1" w:unhideWhenUsed="1"/>
+    <w:lsdException w:name="toc 1" w:semiHidden="1" w:uiPriority="39" w:unhideWhenUsed="1"/>
+    <w:lsdException w:name="toc 2" w:semiHidden="1" w:uiPriority="39" w:unhideWhenUsed="1"/>
+    <w:lsdException w:name="toc 3" w:semiHidden="1" w:uiPriority="39" w:unhideWhenUsed="1"/>
+    <w:lsdException w:name="toc 4" w:semiHidden="1" w:uiPriority="39" w:unhideWhenUsed="1"/>
+    <w:lsdException w:name="toc 5" w:semiHidden="1" w:uiPriority="39" w:unhideWhenUsed="1"/>
+    <w:lsdException w:name="toc 6" w:semiHidden="1" w:uiPriority="39" w:unhideWhenUsed="1"/>
+    <w:lsdException w:name="toc 7" w:semiHidden="1" w:uiPriority="39" w:unhideWhenUsed="1"/>
+    <w:lsdException w:name="toc 8" w:semiHidden="1" w:uiPriority="39" w:unhideWhenUsed="1"/>
+    <w:lsdException w:name="toc 9" w:semiHidden="1" w:uiPriority="39" w:unhideWhenUsed="1"/>
+    <w:lsdException w:name="Normal Indent" w:semiHidden="1" w:unhideWhenUsed="1"/>
+    <w:lsdException w:name="footnote text" w:semiHidden="1" w:unhideWhenUsed="1"/>
+    <w:lsdException w:name="annotation text" w:semiHidden="1" w:unhideWhenUsed="1"/>
+    <w:lsdException w:name="header" w:semiHidden="1" w:unhideWhenUsed="1"/>
+    <w:lsdException w:name="footer" w:semiHidden="1" w:unhideWhenUsed="1"/>
+    <w:lsdException w:name="index heading" w:semiHidden="1" w:unhideWhenUsed="1"/>
+    <w:lsdException w:name="caption" w:semiHidden="1" w:uiPriority="35" w:unhideWhenUsed="1" w:qFormat="1"/>
+    <w:lsdException w:name="table of figures" w:semiHidden="1" w:unhideWhenUsed="1"/>
+    <w:lsdException w:name="envelope address" w:semiHidden="1" w:unhideWhenUsed="1"/>
+    <w:lsdException w:name="envelope return" w:semiHidden="1" w:unhideWhenUsed="1"/>
+    <w:lsdException w:name="footnote reference" w:semiHidden="1" w:unhideWhenUsed="1"/>
+    <w:lsdException w:name="annotation reference" w:semiHidden="1" w:unhideWhenUsed="1"/>
+    <w:lsdException w:name="line number" w:semiHidden="1" w:unhideWhenUsed="1"/>
+    <w:lsdException w:name="page number" w:semiHidden="1" w:unhideWhenUsed="1"/>
+    <w:lsdException w:name="endnote reference" w:semiHidden="1" w:unhideWhenUsed="1"/>
+    <w:lsdException w:name="endnote text" w:semiHidden="1" w:unhideWhenUsed="1"/>
+    <w:lsdException w:name="table of authorities" w:semiHidden="1" w:unhideWhenUsed="1"/>
+    <w:lsdException w:name="macro" w:semiHidden="1" w:unhideWhenUsed="1"/>
+    <w:lsdException w:name="toa heading" w:semiHidden="1" w:unhideWhenUsed="1"/>
+    <w:lsdException w:name="List" w:semiHidden="1" w:unhideWhenUsed="1"/>
+    <w:lsdException w:name="List Bullet" w:semiHidden="1" w:unhideWhenUsed="1"/>
+    <w:lsdException w:name="List Number" w:semiHidden="1" w:unhideWhenUsed="1"/>
+    <w:lsdException w:name="List 2" w:semiHidden="1" w:unhideWhenUsed="1"/>
+    <w:lsdException w:name="List 3" w:semiHidden="1" w:unhideWhenUsed="1"/>
+    <w:lsdException w:name="List 4" w:semiHidden="1" w:unhideWhenUsed="1"/>
+    <w:lsdException w:name="List 5" w:semiHidden="1" w:unhideWhenUsed="1"/>
+    <w:lsdException w:name="List Bullet 2" w:semiHidden="1" w:unhideWhenUsed="1"/>
+    <w:lsdException w:name="List Bullet 3" w:semiHidden="1" w:unhideWhenUsed="1"/>
+    <w:lsdException w:name="List Bullet 4" w:semiHidden="1" w:unhideWhenUsed="1"/>
+    <w:lsdException w:name="List Bullet 5" w:semiHidden="1" w:unhideWhenUsed="1"/>
+    <w:lsdException w:name="List Number 2" w:semiHidden="1" w:unhideWhenUsed="1"/>
+    <w:lsdException w:name="List Number 3" w:semiHidden="1" w:unhideWhenUsed="1"/>
+    <w:lsdException w:name="List Number 4" w:semiHidden="1" w:unhideWhenUsed="1"/>
+    <w:lsdException w:name="List Number 5" w:semiHidden="1" w:unhideWhenUsed="1"/>
+    <w:lsdException w:name="Title" w:uiPriority="10" w:qFormat="1"/>
+    <w:lsdException w:name="Closing" w:semiHidden="1" w:unhideWhenUsed="1"/>
+    <w:lsdException w:name="Signature" w:semiHidden="1" w:unhideWhenUsed="1"/>
+    <w:lsdException w:name="Default Paragraph Font" w:semiHidden="1" w:uiPriority="1" w:unhideWhenUsed="1"/>
+    <w:lsdException w:name="Body Text" w:semiHidden="1" w:unhideWhenUsed="1"/>
+    <w:lsdException w:name="Body Text Indent" w:semiHidden="1" w:unhideWhenUsed="1"/>
+    <w:lsdException w:name="List Continue" w:semiHidden="1" w:unhideWhenUsed="1"/>
+    <w:lsdException w:name="List Continue 2" w:semiHidden="1" w:unhideWhenUsed="1"/>
+    <w:lsdException w:name="List Continue 3" w:semiHidden="1" w:unhideWhenUsed="1"/>
+    <w:lsdException w:name="List Continue 4" w:semiHidden="1" w:unhideWhenUsed="1"/>
+    <w:lsdException w:name="List Continue 5" w:semiHidden="1" w:unhideWhenUsed="1"/>
+    <w:lsdException w:name="Message Header" w:semiHidden="1" w:unhideWhenUsed="1"/>
+    <w:lsdException w:name="Subtitle" w:uiPriority="11" w:qFormat="1"/>
+    <w:lsdException w:name="Salutation" w:semiHidden="1" w:unhideWhenUsed="1"/>
+    <w:lsdException w:name="Date" w:semiHidden="1" w:unhideWhenUsed="1"/>
+    <w:lsdException w:name="Body Text First Indent" w:semiHidden="1" w:unhideWhenUsed="1"/>
+    <w:lsdException w:name="Body Text First Indent 2" w:semiHidden="1" w:unhideWhenUsed="1"/>
+    <w:lsdException w:name="Note Heading" w:semiHidden="1" w:unhideWhenUsed="1"/>
+    <w:lsdException w:name="Body Text 2" w:semiHidden="1" w:unhideWhenUsed="1"/>
+    <w:lsdException w:name="Body Text 3" w:semiHidden="1" w:unhideWhenUsed="1"/>
+    <w:lsdException w:name="Body Text Indent 2" w:semiHidden="1" w:unhideWhenUsed="1"/>
+    <w:lsdException w:name="Body Text Indent 3" w:semiHidden="1" w:unhideWhenUsed="1"/>
+    <w:lsdException w:name="Block Text" w:semiHidden="1" w:unhideWhenUsed="1"/>
+    <w:lsdException w:name="Hyperlink" w:semiHidden="1" w:unhideWhenUsed="1"/>
+    <w:lsdException w:name="FollowedHyperlink" w:semiHidden="1" w:unhideWhenUsed="1"/>
+    <w:lsdException w:name="Strong" w:uiPriority="22" w:qFormat="1"/>
+    <w:lsdException w:name="Emphasis" w:uiPriority="20" w:qFormat="1"/>
+    <w:lsdException w:name="Document Map" w:semiHidden="1" w:unhideWhenUsed="1"/>
+    <w:lsdException w:name="Plain Text" w:semiHidden="1" w:unhideWhenUsed="1"/>
+    <w:lsdException w:name="E-mail Signature" w:semiHidden="1" w:unhideWhenUsed="1"/>
+    <w:lsdException w:name="HTML Top of Form" w:semiHidden="1" w:unhideWhenUsed="1"/>
+    <w:lsdException w:name="HTML Bottom of Form" w:semiHidden="1" w:unhideWhenUsed="1"/>
+    <w:lsdException w:name="Normal (Web)" w:semiHidden="1" w:unhideWhenUsed="1"/>
+    <w:lsdException w:name="HTML Acronym" w:semiHidden="1" w:unhideWhenUsed="1"/>
+    <w:lsdException w:name="HTML Address" w:semiHidden="1" w:unhideWhenUsed="1"/>
+    <w:lsdException w:name="HTML Cite" w:semiHidden="1" w:unhideWhenUsed="1"/>
+    <w:lsdException w:name="HTML Code" w:semiHidden="1" w:unhideWhenUsed="1"/>
+    <w:lsdException w:name="HTML Definition" w:semiHidden="1" w:unhideWhenUsed="1"/>
+    <w:lsdException w:name="HTML Keyboard" w:semiHidden="1" w:unhideWhenUsed="1"/>
+    <w:lsdException w:name="HTML Preformatted" w:semiHidden="1" w:unhideWhenUsed="1"/>
+    <w:lsdException w:name="HTML Sample" w:semiHidden="1" w:unhideWhenUsed="1"/>
+    <w:lsdException w:name="HTML Typewriter" w:semiHidden="1" w:unhideWhenUsed="1"/>
+    <w:lsdException w:name="HTML Variable" w:semiHidden="1" w:unhideWhenUsed="1"/>
+    <w:lsdException w:name="Normal Table" w:semiHidden="1" w:unhideWhenUsed="1"/>
+    <w:lsdException w:name="annotation subject" w:semiHidden="1" w:unhideWhenUsed="1"/>
+    <w:lsdException w:name="No List" w:semiHidden="1" w:unhideWhenUsed="1"/>
+    <w:lsdException w:name="Outline List 1" w:semiHidden="1" w:unhideWhenUsed="1"/>
+    <w:lsdException w:name="Outline List 2" w:semiHidden="1" w:unhideWhenUsed="1"/>
+    <w:lsdException w:name="Outline List 3" w:semiHidden="1" w:unhideWhenUsed="1"/>
+    <w:lsdException w:name="Table Simple 1" w:semiHidden="1" w:unhideWhenUsed="1"/>
+    <w:lsdException w:name="Table Simple 2" w:semiHidden="1" w:unhideWhenUsed="1"/>
+    <w:lsdException w:name="Table Simple 3" w:semiHidden="1" w:unhideWhenUsed="1"/>
+    <w:lsdException w:name="Table Classic 1" w:semiHidden="1" w:unhideWhenUsed="1"/>
+    <w:lsdException w:name="Table Classic 2" w:semiHidden="1" w:unhideWhenUsed="1"/>
+    <w:lsdException w:name="Table Classic 3" w:semiHidden="1" w:unhideWhenUsed="1"/>
+    <w:lsdException w:name="Table Classic 4" w:semiHidden="1" w:unhideWhenUsed="1"/>
+    <w:lsdException w:name="Table Colorful 1" w:semiHidden="1" w:unhideWhenUsed="1"/>
+    <w:lsdException w:name="Table Colorful 2" w:semiHidden="1" w:unhideWhenUsed="1"/>
+    <w:lsdException w:name="Table Colorful 3" w:semiHidden="1" w:unhideWhenUsed="1"/>
+    <w:lsdException w:name="Table Columns 1" w:semiHidden="1" w:unhideWhenUsed="1"/>
+    <w:lsdException w:name="Table Columns 2" w:semiHidden="1" w:unhideWhenUsed="1"/>
+    <w:lsdException w:name="Table Columns 3" w:semiHidden="1" w:unhideWhenUsed="1"/>
+    <w:lsdException w:name="Table Columns 4" w:semiHidden="1" w:unhideWhenUsed="1"/>
+    <w:lsdException w:name="Table Columns 5" w:semiHidden="1" w:unhideWhenUsed="1"/>
+    <w:lsdException w:name="Table Grid 1" w:semiHidden="1" w:unhideWhenUsed="1"/>
+    <w:lsdException w:name="Table Grid 2" w:semiHidden="1" w:unhideWhenUsed="1"/>
+    <w:lsdException w:name="Table Grid 3" w:semiHidden="1" w:unhideWhenUsed="1"/>
+    <w:lsdException w:name="Table Grid 4" w:semiHidden="1" w:unhideWhenUsed="1"/>
+    <w:lsdException w:name="Table Grid 5" w:semiHidden="1" w:unhideWhenUsed="1"/>
+    <w:lsdException w:name="Table Grid 6" w:semiHidden="1" w:unhideWhenUsed="1"/>
+    <w:lsdException w:name="Table Grid 7" w:semiHidden="1" w:unhideWhenUsed="1"/>
+    <w:lsdException w:name="Table Grid 8" w:semiHidden="1" w:unhideWhenUsed="1"/>
+    <w:lsdException w:name="Table List 1" w:semiHidden="1" w:unhideWhenUsed="1"/>
+    <w:lsdException w:name="Table List 2" w:semiHidden="1" w:unhideWhenUsed="1"/>
+    <w:lsdException w:name="Table List 3" w:semiHidden="1" w:unhideWhenUsed="1"/>
+    <w:lsdException w:name="Table List 4" w:semiHidden="1" w:unhideWhenUsed="1"/>
+    <w:lsdException w:name="Table List 5" w:semiHidden="1" w:unhideWhenUsed="1"/>
+    <w:lsdException w:name="Table List 6" w:semiHidden="1" w:unhideWhenUsed="1"/>
+    <w:lsdException w:name="Table List 7" w:semiHidden="1" w:unhideWhenUsed="1"/>
+    <w:lsdException w:name="Table List 8" w:semiHidden="1" w:unhideWhenUsed="1"/>
+    <w:lsdException w:name="Table 3D effects 1" w:semiHidden="1" w:unhideWhenUsed="1"/>
+    <w:lsdException w:name="Table 3D effects 2" w:semiHidden="1" w:unhideWhenUsed="1"/>
+    <w:lsdException w:name="Table 3D effects 3" w:semiHidden="1" w:unhideWhenUsed="1"/>
+    <w:lsdException w:name="Table Contemporary" w:semiHidden="1" w:unhideWhenUsed="1"/>
+    <w:lsdException w:name="Table Elegant" w:semiHidden="1" w:unhideWhenUsed="1"/>
+    <w:lsdException w:name="Table Professional" w:semiHidden="1" w:unhideWhenUsed="1"/>
+    <w:lsdException w:name="Table Subtle 1" w:semiHidden="1" w:unhideWhenUsed="1"/>
+    <w:lsdException w:name="Table Subtle 2" w:semiHidden="1" w:unhideWhenUsed="1"/>
+    <w:lsdException w:name="Table Web 1" w:semiHidden="1" w:unhideWhenUsed="1"/>
+    <w:lsdException w:name="Table Web 2" w:semiHidden="1" w:unhideWhenUsed="1"/>
+    <w:lsdException w:name="Table Web 3" w:semiHidden="1" w:unhideWhenUsed="1"/>
+    <w:lsdException w:name="Balloon Text" w:semiHidden="1" w:unhideWhenUsed="1"/>
+    <w:lsdException w:name="Table Grid" w:uiPriority="59"/>
+    <w:lsdException w:name="Table Theme" w:semiHidden="1" w:unhideWhenUsed="1"/>
+    <w:lsdException w:name="Placeholder Text" w:semiHidden="1"/>
+    <w:lsdException w:name="No Spacing" w:uiPriority="1" w:qFormat="1"/>
+    <w:lsdException w:name="Light Shading" w:uiPriority="60"/>
+    <w:lsdException w:name="Light List" w:uiPriority="61"/>
+    <w:lsdException w:name="Light Grid" w:uiPriority="62"/>
+    <w:lsdException w:name="Medium Shading 1" w:uiPriority="63"/>
+    <w:lsdException w:name="Medium Shading 2" w:uiPriority="64"/>
+    <w:lsdException w:name="Medium List 1" w:uiPriority="65"/>
+    <w:lsdException w:name="Medium List 2" w:uiPriority="66"/>
+    <w:lsdException w:name="Medium Grid 1" w:uiPriority="67"/>
+    <w:lsdException w:name="Medium Grid 2" w:uiPriority="68"/>
+    <w:lsdException w:name="Medium Grid 3" w:uiPriority="69"/>
+    <w:lsdException w:name="Dark List" w:uiPriority="70"/>
+    <w:lsdException w:name="Colorful Shading" w:uiPriority="71"/>
+    <w:lsdException w:name="Colorful List" w:uiPriority="72"/>
+    <w:lsdException w:name="Colorful Grid" w:uiPriority="73"/>
+    <w:lsdException w:name="Light Shading Accent 1" w:uiPriority="60"/>
+    <w:lsdException w:name="Light List Accent 1" w:uiPriority="61"/>
+    <w:lsdException w:name="Light Grid Accent 1" w:uiPriority="62"/>
+    <w:lsdException w:name="Medium Shading 1 Accent 1" w:uiPriority="63"/>
+    <w:lsdException w:name="Medium Shading 2 Accent 1" w:uiPriority="64"/>
+    <w:lsdException w:name="Medium List 1 Accent 1" w:uiPriority="65"/>
+    <w:lsdException w:name="Revision" w:semiHidden="1"/>
+    <w:lsdException w:name="List Paragraph" w:uiPriority="34" w:qFormat="1"/>
+    <w:lsdException w:name="Quote" w:uiPriority="29" w:qFormat="1"/>
+    <w:lsdException w:name="Intense Quote" w:uiPriority="30" w:qFormat="1"/>
+    <w:lsdException w:name="Medium List 2 Accent 1" w:uiPriority="66"/>
+    <w:lsdException w:name="Medium Grid 1 Accent 1" w:uiPriority="67"/>
+    <w:lsdException w:name="Medium Grid 2 Accent 1" w:uiPriority="68"/>
+    <w:lsdException w:name="Medium Grid 3 Accent 1" w:uiPriority="69"/>
+    <w:lsdException w:name="Dark List Accent 1" w:uiPriority="70"/>
+    <w:lsdException w:name="Colorful Shading Accent 1" w:uiPriority="71"/>
+    <w:lsdException w:name="Colorful List Accent 1" w:uiPriority="72"/>
+    <w:lsdException w:name="Colorful Grid Accent 1" w:uiPriority="73"/>
+    <w:lsdException w:name="Light Shading Accent 2" w:uiPriority="60"/>
+    <w:lsdException w:name="Light List Accent 2" w:uiPriority="61"/>
+    <w:lsdException w:name="Light Grid Accent 2" w:uiPriority="62"/>
+    <w:lsdException w:name="Medium Shading 1 Accent 2" w:uiPriority="63"/>
+    <w:lsdException w:name="Medium Shading 2 Accent 2" w:uiPriority="64"/>
+    <w:lsdException w:name="Medium List 1 Accent 2" w:uiPriority="65"/>
+    <w:lsdException w:name="Medium List 2 Accent 2" w:uiPriority="66"/>
+    <w:lsdException w:name="Medium Grid 1 Accent 2" w:uiPriority="67"/>
+    <w:lsdException w:name="Medium Grid 2 Accent 2" w:uiPriority="68"/>
+    <w:lsdException w:name="Medium Grid 3 Accent 2" w:uiPriority="69"/>
+    <w:lsdException w:name="Dark List Accent 2" w:uiPriority="70"/>
+    <w:lsdException w:name="Colorful Shading Accent 2" w:uiPriority="71"/>
+    <w:lsdException w:name="Colorful List Accent 2" w:uiPriority="72"/>
+    <w:lsdException w:name="Colorful Grid Accent 2" w:uiPriority="73"/>
+    <w:lsdException w:name="Light Shading Accent 3" w:uiPriority="60"/>
+    <w:lsdException w:name="Light List Accent 3" w:uiPriority="61"/>
+    <w:lsdException w:name="Light Grid Accent 3" w:uiPriority="62"/>
+    <w:lsdException w:name="Medium Shading 1 Accent 3" w:uiPriority="63"/>
+    <w:lsdException w:name="Medium Shading 2 Accent 3" w:uiPriority="64"/>
+    <w:lsdException w:name="Medium List 1 Accent 3" w:uiPriority="65"/>
+    <w:lsdException w:name="Medium List 2 Accent 3" w:uiPriority="66"/>
+    <w:lsdException w:name="Medium Grid 1 Accent 3" w:uiPriority="67"/>
+    <w:lsdException w:name="Medium Grid 2 Accent 3" w:uiPriority="68"/>
+    <w:lsdException w:name="Medium Grid 3 Accent 3" w:uiPriority="69"/>
+    <w:lsdException w:name="Dark List Accent 3" w:uiPriority="70"/>
+    <w:lsdException w:name="Colorful Shading Accent 3" w:uiPriority="71"/>
+    <w:lsdException w:name="Colorful List Accent 3" w:uiPriority="72"/>
+    <w:lsdException w:name="Colorful Grid Accent 3" w:uiPriority="73"/>
+    <w:lsdException w:name="Light Shading Accent 4" w:uiPriority="60"/>
+    <w:lsdException w:name="Light List Accent 4" w:uiPriority="61"/>
+    <w:lsdException w:name="Light Grid Accent 4" w:uiPriority="62"/>
+    <w:lsdException w:name="Medium Shading 1 Accent 4" w:uiPriority="63"/>
+    <w:lsdException w:name="Medium Shading 2 Accent 4" w:uiPriority="64"/>
+    <w:lsdException w:name="Medium List 1 Accent 4" w:uiPriority="65"/>
+    <w:lsdException w:name="Medium List 2 Accent 4" w:uiPriority="66"/>
+    <w:lsdException w:name="Medium Grid 1 Accent 4" w:uiPriority="67"/>
+    <w:lsdException w:name="Medium Grid 2 Accent 4" w:uiPriority="68"/>
+    <w:lsdException w:name="Medium Grid 3 Accent 4" w:uiPriority="69"/>
+    <w:lsdException w:name="Dark List Accent 4" w:uiPriority="70"/>
+    <w:lsdException w:name="Colorful Shading Accent 4" w:uiPriority="71"/>
+    <w:lsdException w:name="Colorful List Accent 4" w:uiPriority="72"/>
+    <w:lsdException w:name="Colorful Grid Accent 4" w:uiPriority="73"/>
+    <w:lsdException w:name="Light Shading Accent 5" w:uiPriority="60"/>
+    <w:lsdException w:name="Light List Accent 5" w:uiPriority="61"/>
+    <w:lsdException w:name="Light Grid Accent 5" w:uiPriority="62"/>
+    <w:lsdException w:name="Medium Shading 1 Accent 5" w:uiPriority="63"/>
+    <w:lsdException w:name="Medium Shading 2 Accent 5" w:uiPriority="64"/>
+    <w:lsdException w:name="Medium List 1 Accent 5" w:uiPriority="65"/>
+    <w:lsdException w:name="Medium List 2 Accent 5" w:uiPriority="66"/>
+    <w:lsdException w:name="Medium Grid 1 Accent 5" w:uiPriority="67"/>
+    <w:lsdException w:name="Medium Grid 2 Accent 5" w:uiPriority="68"/>
+    <w:lsdException w:name="Medium Grid 3 Accent 5" w:uiPriority="69"/>
+    <w:lsdException w:name="Dark List Accent 5" w:uiPriority="70"/>
+    <w:lsdException w:name="Colorful Shading Accent 5" w:uiPriority="71"/>
+    <w:lsdException w:name="Colorful List Accent 5" w:uiPriority="72"/>
+    <w:lsdException w:name="Colorful Grid Accent 5" w:uiPriority="73"/>
+    <w:lsdException w:name="Light Shading Accent 6" w:uiPriority="60"/>
+    <w:lsdException w:name="Light List Accent 6" w:uiPriority="61"/>
+    <w:lsdException w:name="Light Grid Accent 6" w:uiPriority="62"/>
+    <w:lsdException w:name="Medium Shading 1 Accent 6" w:uiPriority="63"/>
+    <w:lsdException w:name="Medium Shading 2 Accent 6" w:uiPriority="64"/>
+    <w:lsdException w:name="Medium List 1 Accent 6" w:uiPriority="65"/>
+    <w:lsdException w:name="Medium List 2 Accent 6" w:uiPriority="66"/>
+    <w:lsdException w:name="Medium Grid 1 Accent 6" w:uiPriority="67"/>
+    <w:lsdException w:name="Medium Grid 2 Accent 6" w:uiPriority="68"/>
+    <w:lsdException w:name="Medium Grid 3 Accent 6" w:uiPriority="69"/>
+    <w:lsdException w:name="Dark List Accent 6" w:uiPriority="70"/>
+    <w:lsdException w:name="Colorful Shading Accent 6" w:uiPriority="71"/>
+    <w:lsdException w:name="Colorful List Accent 6" w:uiPriority="72"/>
+    <w:lsdException w:name="Colorful Grid Accent 6" w:uiPriority="73"/>
+    <w:lsdException w:name="Subtle Emphasis" w:uiPriority="19" w:qFormat="1"/>
+    <w:lsdException w:name="Intense Emphasis" w:uiPriority="21" w:qFormat="1"/>
+    <w:lsdException w:name="Subtle Reference" w:uiPriority="31" w:qFormat="1"/>
+    <w:lsdException w:name="Intense Reference" w:uiPriority="32" w:qFormat="1"/>
+    <w:lsdException w:name="Book Title" w:uiPriority="33" w:qFormat="1"/>
+    <w:lsdException w:name="Bibliography" w:semiHidden="1" w:uiPriority="37" w:unhideWhenUsed="1"/>
+    <w:lsdException w:name="TOC Heading" w:semiHidden="1" w:uiPriority="39" w:unhideWhenUsed="1" w:qFormat="1"/>
+    <w:lsdException w:name="Plain Table 1" w:uiPriority="41"/>
+    <w:lsdException w:name="Plain Table 2" w:uiPriority="42"/>
+    <w:lsdException w:name="Plain Table 3" w:uiPriority="43"/>
+    <w:lsdException w:name="Plain Table 4" w:uiPriority="44"/>
+    <w:lsdException w:name="Plain Table 5" w:uiPriority="45"/>
+    <w:lsdException w:name="Grid Table Light" w:uiPriority="40"/>
+    <w:lsdException w:name="Grid Table 1 Light" w:uiPriority="46"/>
+    <w:lsdException w:name="Grid Table 2" w:uiPriority="47"/>
+    <w:lsdException w:name="Grid Table 3" w:uiPriority="48"/>
+    <w:lsdException w:name="Grid Table 4" w:uiPriority="49"/>
+    <w:lsdException w:name="Grid Table 5 Dark" w:uiPriority="50"/>
+    <w:lsdException w:name="Grid Table 6 Colorful" w:uiPriority="51"/>
+    <w:lsdException w:name="Grid Table 7 Colorful" w:uiPriority="52"/>
+    <w:lsdException w:name="Grid Table 1 Light Accent 1" w:uiPriority="46"/>
+    <w:lsdException w:name="Grid Table 2 Accent 1" w:uiPriority="47"/>
+    <w:lsdException w:name="Grid Table 3 Accent 1" w:uiPriority="48"/>
+    <w:lsdException w:name="Grid Table 4 Accent 1" w:uiPriority="49"/>
+    <w:lsdException w:name="Grid Table 5 Dark Accent 1" w:uiPriority="50"/>
+    <w:lsdException w:name="Grid Table 6 Colorful Accent 1" w:uiPriority="51"/>
+    <w:lsdException w:name="Grid Table 7 Colorful Accent 1" w:uiPriority="52"/>
+    <w:lsdException w:name="Grid Table 1 Light Accent 2" w:uiPriority="46"/>
+    <w:lsdException w:name="Grid Table 2 Accent 2" w:uiPriority="47"/>
+    <w:lsdException w:name="Grid Table 3 Accent 2" w:uiPriority="48"/>
+    <w:lsdException w:name="Grid Table 4 Accent 2" w:uiPriority="49"/>
+    <w:lsdException w:name="Grid Table 5 Dark Accent 2" w:uiPriority="50"/>
+    <w:lsdException w:name="Grid Table 6 Colorful Accent 2" w:uiPriority="51"/>
+    <w:lsdException w:name="Grid Table 7 Colorful Accent 2" w:uiPriority="52"/>
+    <w:lsdException w:name="Grid Table 1 Light Accent 3" w:uiPriority="46"/>
+    <w:lsdException w:name="Grid Table 2 Accent 3" w:uiPriority="47"/>
+    <w:lsdException w:name="Grid Table 3 Accent 3" w:uiPriority="48"/>
+    <w:lsdException w:name="Grid Table 4 Accent 3" w:uiPriority="49"/>
+    <w:lsdException w:name="Grid Table 5 Dark Accent 3" w:uiPriority="50"/>
+    <w:lsdException w:name="Grid Table 6 Colorful Accent 3" w:uiPriority="51"/>
+    <w:lsdException w:name="Grid Table 7 Colorful Accent 3" w:uiPriority="52"/>
+    <w:lsdException w:name="Grid Table 1 Light Accent 4" w:uiPriority="46"/>
+    <w:lsdException w:name="Grid Table 2 Accent 4" w:uiPriority="47"/>
+    <w:lsdException w:name="Grid Table 3 Accent 4" w:uiPriority="48"/>
+    <w:lsdException w:name="Grid Table 4 Accent 4" w:uiPriority="49"/>
+    <w:lsdException w:name="Grid Table 5 Dark Accent 4" w:uiPriority="50"/>
+    <w:lsdException w:name="Grid Table 6 Colorful Accent 4" w:uiPriority="51"/>
+    <w:lsdException w:name="Grid Table 7 Colorful Accent 4" w:uiPriority="52"/>
+    <w:lsdException w:name="Grid Table 1 Light Accent 5" w:uiPriority="46"/>
+    <w:lsdException w:name="Grid Table 2 Accent 5" w:uiPriority="47"/>
+    <w:lsdException w:name="Grid Table 3 Accent 5" w:uiPriority="48"/>
+    <w:lsdException w:name="Grid Table 4 Accent 5" w:uiPriority="49"/>
+    <w:lsdException w:name="Grid Table 5 Dark Accent 5" w:uiPriority="50"/>
+    <w:lsdException w:name="Grid Table 6 Colorful Accent 5" w:uiPriority="51"/>
+    <w:lsdException w:name="Grid Table 7 Colorful Accent 5" w:uiPriority="52"/>
+    <w:lsdException w:name="Grid Table 1 Light Accent 6" w:uiPriority="46"/>
+    <w:lsdException w:name="Grid Table 2 Accent 6" w:uiPriority="47"/>
+    <w:lsdException w:name="Grid Table 3 Accent 6" w:uiPriority="48"/>
+    <w:lsdException w:name="Grid Table 4 Accent 6" w:uiPriority="49"/>
+    <w:lsdException w:name="Grid Table 5 Dark Accent 6" w:uiPriority="50"/>
+    <w:lsdException w:name="Grid Table 6 Colorful Accent 6" w:uiPriority="51"/>
+    <w:lsdException w:name="Grid Table 7 Colorful Accent 6" w:uiPriority="52"/>
+    <w:lsdException w:name="List Table 1 Light" w:uiPriority="46"/>
+    <w:lsdException w:name="List Table 2" w:uiPriority="47"/>
+    <w:lsdException w:name="List Table 3" w:uiPriority="48"/>
+    <w:lsdException w:name="List Table 4" w:uiPriority="49"/>
+    <w:lsdException w:name="List Table 5 Dark" w:uiPriority="50"/>
+    <w:lsdException w:name="List Table 6 Colorful" w:uiPriority="51"/>
+    <w:lsdException w:name="List Table 7 Colorful" w:uiPriority="52"/>
+    <w:lsdException w:name="List Table 1 Light Accent 1" w:uiPriority="46"/>
+    <w:lsdException w:name="List Table 2 Accent 1" w:uiPriority="47"/>
+    <w:lsdException w:name="List Table 3 Accent 1" w:uiPriority="48"/>
+    <w:lsdException w:name="List Table 4 Accent 1" w:uiPriority="49"/>
+    <w:lsdException w:name="List Table 5 Dark Accent 1" w:uiPriority="50"/>
+    <w:lsdException w:name="List Table 6 Colorful Accent 1" w:uiPriority="51"/>
+    <w:lsdException w:name="List Table 7 Colorful Accent 1" w:uiPriority="52"/>
+    <w:lsdException w:name="List Table 1 Light Accent 2" w:uiPriority="46"/>
+    <w:lsdException w:name="List Table 2 Accent 2" w:uiPriority="47"/>
+    <w:lsdException w:name="List Table 3 Accent 2" w:uiPriority="48"/>
+    <w:lsdException w:name="List Table 4 Accent 2" w:uiPriority="49"/>
+    <w:lsdException w:name="List Table 5 Dark Accent 2" w:uiPriority="50"/>
+    <w:lsdException w:name="List Table 6 Colorful Accent 2" w:uiPriority="51"/>
+    <w:lsdException w:name="List Table 7 Colorful Accent 2" w:uiPriority="52"/>
+    <w:lsdException w:name="List Table 1 Light Accent 3" w:uiPriority="46"/>
+    <w:lsdException w:name="List Table 2 Accent 3" w:uiPriority="47"/>
+    <w:lsdException w:name="List Table 3 Accent 3" w:uiPriority="48"/>
+    <w:lsdException w:name="List Table 4 Accent 3" w:uiPriority="49"/>
+    <w:lsdException w:name="List Table 5 Dark Accent 3" w:uiPriority="50"/>
+    <w:lsdException w:name="List Table 6 Colorful Accent 3" w:uiPriority="51"/>
+    <w:lsdException w:name="List Table 7 Colorful Accent 3" w:uiPriority="52"/>
+    <w:lsdException w:name="List Table 1 Light Accent 4" w:uiPriority="46"/>
+    <w:lsdException w:name="List Table 2 Accent 4" w:uiPriority="47"/>
+    <w:lsdException w:name="List Table 3 Accent 4" w:uiPriority="48"/>
+    <w:lsdException w:name="List Table 4 Accent 4" w:uiPriority="49"/>
+    <w:lsdException w:name="List Table 5 Dark Accent 4" w:uiPriority="50"/>
+    <w:lsdException w:name="List Table 6 Colorful Accent 4" w:uiPriority="51"/>
+    <w:lsdException w:name="List Table 7 Colorful Accent 4" w:uiPriority="52"/>
+    <w:lsdException w:name="List Table 1 Light Accent 5" w:uiPriority="46"/>
+    <w:lsdException w:name="List Table 2 Accent 5" w:uiPriority="47"/>
+    <w:lsdException w:name="List Table 3 Accent 5" w:uiPriority="48"/>
+    <w:lsdException w:name="List Table 4 Accent 5" w:uiPriority="49"/>
+    <w:lsdException w:name="List Table 5 Dark Accent 5" w:uiPriority="50"/>
+    <w:lsdException w:name="List Table 6 Colorful Accent 5" w:uiPriority="51"/>
+    <w:lsdException w:name="List Table 7 Colorful Accent 5" w:uiPriority="52"/>
+    <w:lsdException w:name="List Table 1 Light Accent 6" w:uiPriority="46"/>
+    <w:lsdException w:name="List Table 2 Accent 6" w:uiPriority="47"/>
+    <w:lsdException w:name="List Table 3 Accent 6" w:uiPriority="48"/>
+    <w:lsdException w:name="List Table 4 Accent 6" w:uiPriority="49"/>
+    <w:lsdException w:name="List Table 5 Dark Accent 6" w:uiPriority="50"/>
+    <w:lsdException w:name="List Table 6 Colorful Accent 6" w:uiPriority="51"/>
+    <w:lsdException w:name="List Table 7 Colorful Accent 6" w:uiPriority="52"/>
   </w:latentStyles>
   <w:style w:type="paragraph" w:default="1" w:styleId="a">
     <w:name w:val="Normal"/>
@@ -5120,7 +5527,6 @@
     <w:uiPriority w:val="99"/>
     <w:semiHidden/>
     <w:unhideWhenUsed/>
-    <w:qFormat/>
     <w:tblPr>
       <w:tblInd w:w="0" w:type="dxa"/>
       <w:tblCellMar>

</xml_diff>

<commit_message>
404-feat: individual-plan: add: marks in template
</commit_message>
<xml_diff>
--- a/core/src/main/resources/docs/templates/IndividualCurriculum.docx
+++ b/core/src/main/resources/docs/templates/IndividualCurriculum.docx
@@ -158,8 +158,18 @@
                       <w:rFonts w:cs="Times New Roman"/>
                       <w:sz w:val="24"/>
                       <w:szCs w:val="24"/>
+                      <w:lang w:val="en-US"/>
                     </w:rPr>
                   </w:pPr>
+                  <w:r>
+                    <w:rPr>
+                      <w:rFonts w:cs="Times New Roman"/>
+                      <w:sz w:val="24"/>
+                      <w:szCs w:val="24"/>
+                      <w:lang w:val="en-US"/>
+                    </w:rPr>
+                    <w:t>#Faculty</w:t>
+                  </w:r>
                 </w:p>
               </w:tc>
             </w:tr>
@@ -187,8 +197,6 @@
           <w:rFonts w:cs="Times New Roman"/>
         </w:rPr>
       </w:pPr>
-      <w:bookmarkStart w:id="0" w:name="_GoBack"/>
-      <w:bookmarkEnd w:id="0"/>
     </w:p>
     <w:p>
       <w:pPr>
@@ -270,11 +278,31 @@
               <w:jc w:val="center"/>
               <w:rPr>
                 <w:rFonts w:cs="Times New Roman"/>
-                <w:b/>
-                <w:sz w:val="24"/>
-                <w:szCs w:val="24"/>
-              </w:rPr>
-            </w:pPr>
+                <w:sz w:val="24"/>
+                <w:szCs w:val="24"/>
+                <w:lang w:val="en-US"/>
+              </w:rPr>
+            </w:pPr>
+            <w:r>
+              <w:rPr>
+                <w:rFonts w:cs="Times New Roman"/>
+                <w:sz w:val="24"/>
+                <w:szCs w:val="24"/>
+                <w:lang w:val="en-US"/>
+              </w:rPr>
+              <w:t>#</w:t>
+            </w:r>
+            <w:proofErr w:type="spellStart"/>
+            <w:r>
+              <w:rPr>
+                <w:rFonts w:cs="Times New Roman"/>
+                <w:sz w:val="24"/>
+                <w:szCs w:val="24"/>
+                <w:lang w:val="en-US"/>
+              </w:rPr>
+              <w:t>StudentName</w:t>
+            </w:r>
+            <w:proofErr w:type="spellEnd"/>
           </w:p>
         </w:tc>
         <w:tc>
@@ -391,16 +419,29 @@
                 <w:rFonts w:cs="Times New Roman"/>
                 <w:sz w:val="24"/>
                 <w:szCs w:val="24"/>
-              </w:rPr>
-            </w:pPr>
-            <w:r>
-              <w:rPr>
-                <w:rFonts w:cs="Times New Roman"/>
-                <w:sz w:val="24"/>
-                <w:szCs w:val="24"/>
-              </w:rPr>
-              <w:t>20___ / 20___</w:t>
-            </w:r>
+                <w:lang w:val="en-US"/>
+              </w:rPr>
+            </w:pPr>
+            <w:r>
+              <w:rPr>
+                <w:rFonts w:cs="Times New Roman"/>
+                <w:sz w:val="24"/>
+                <w:szCs w:val="24"/>
+                <w:lang w:val="en-US"/>
+              </w:rPr>
+              <w:t>#</w:t>
+            </w:r>
+            <w:proofErr w:type="spellStart"/>
+            <w:r>
+              <w:rPr>
+                <w:rFonts w:cs="Times New Roman"/>
+                <w:sz w:val="24"/>
+                <w:szCs w:val="24"/>
+                <w:lang w:val="en-US"/>
+              </w:rPr>
+              <w:t>StudyYear</w:t>
+            </w:r>
+            <w:proofErr w:type="spellEnd"/>
           </w:p>
         </w:tc>
         <w:tc>
@@ -459,13 +500,34 @@
           <w:p>
             <w:pPr>
               <w:ind w:firstLine="0"/>
-              <w:jc w:val="left"/>
-              <w:rPr>
-                <w:rFonts w:cs="Times New Roman"/>
-                <w:sz w:val="24"/>
-                <w:szCs w:val="24"/>
-              </w:rPr>
-            </w:pPr>
+              <w:jc w:val="center"/>
+              <w:rPr>
+                <w:rFonts w:cs="Times New Roman"/>
+                <w:sz w:val="24"/>
+                <w:szCs w:val="24"/>
+                <w:lang w:val="en-US"/>
+              </w:rPr>
+            </w:pPr>
+            <w:r>
+              <w:rPr>
+                <w:rFonts w:cs="Times New Roman"/>
+                <w:sz w:val="24"/>
+                <w:szCs w:val="24"/>
+                <w:lang w:val="en-US"/>
+              </w:rPr>
+              <w:t>#</w:t>
+            </w:r>
+            <w:proofErr w:type="spellStart"/>
+            <w:r>
+              <w:rPr>
+                <w:rFonts w:cs="Times New Roman"/>
+                <w:sz w:val="24"/>
+                <w:szCs w:val="24"/>
+                <w:lang w:val="en-US"/>
+              </w:rPr>
+              <w:t>RecNum</w:t>
+            </w:r>
+            <w:proofErr w:type="spellEnd"/>
           </w:p>
         </w:tc>
       </w:tr>
@@ -490,12 +552,12 @@
         <w:tblLook w:val="04A0" w:firstRow="1" w:lastRow="0" w:firstColumn="1" w:lastColumn="0" w:noHBand="0" w:noVBand="1"/>
       </w:tblPr>
       <w:tblGrid>
-        <w:gridCol w:w="2269"/>
-        <w:gridCol w:w="1878"/>
-        <w:gridCol w:w="1808"/>
-        <w:gridCol w:w="858"/>
-        <w:gridCol w:w="2122"/>
-        <w:gridCol w:w="1271"/>
+        <w:gridCol w:w="2244"/>
+        <w:gridCol w:w="1834"/>
+        <w:gridCol w:w="1785"/>
+        <w:gridCol w:w="1016"/>
+        <w:gridCol w:w="2087"/>
+        <w:gridCol w:w="1240"/>
       </w:tblGrid>
       <w:tr>
         <w:trPr>
@@ -544,8 +606,18 @@
                 <w:rFonts w:cs="Times New Roman"/>
                 <w:sz w:val="24"/>
                 <w:szCs w:val="24"/>
-              </w:rPr>
-            </w:pPr>
+                <w:lang w:val="en-US"/>
+              </w:rPr>
+            </w:pPr>
+            <w:r>
+              <w:rPr>
+                <w:rFonts w:cs="Times New Roman"/>
+                <w:sz w:val="24"/>
+                <w:szCs w:val="24"/>
+                <w:lang w:val="en-US"/>
+              </w:rPr>
+              <w:t>#Degree</w:t>
+            </w:r>
           </w:p>
         </w:tc>
         <w:tc>
@@ -589,8 +661,18 @@
                 <w:rFonts w:cs="Times New Roman"/>
                 <w:sz w:val="24"/>
                 <w:szCs w:val="24"/>
-              </w:rPr>
-            </w:pPr>
+                <w:lang w:val="en-US"/>
+              </w:rPr>
+            </w:pPr>
+            <w:r>
+              <w:rPr>
+                <w:rFonts w:cs="Times New Roman"/>
+                <w:sz w:val="24"/>
+                <w:szCs w:val="24"/>
+                <w:lang w:val="en-US"/>
+              </w:rPr>
+              <w:t>#Course</w:t>
+            </w:r>
           </w:p>
         </w:tc>
         <w:tc>
@@ -635,8 +717,18 @@
                 <w:rFonts w:cs="Times New Roman"/>
                 <w:sz w:val="24"/>
                 <w:szCs w:val="24"/>
-              </w:rPr>
-            </w:pPr>
+                <w:lang w:val="en-US"/>
+              </w:rPr>
+            </w:pPr>
+            <w:r>
+              <w:rPr>
+                <w:rFonts w:cs="Times New Roman"/>
+                <w:sz w:val="24"/>
+                <w:szCs w:val="24"/>
+                <w:lang w:val="en-US"/>
+              </w:rPr>
+              <w:t>#TD</w:t>
+            </w:r>
           </w:p>
         </w:tc>
       </w:tr>
@@ -687,23 +779,17 @@
                 <w:rFonts w:cs="Times New Roman"/>
                 <w:sz w:val="24"/>
                 <w:szCs w:val="24"/>
-              </w:rPr>
-            </w:pPr>
-            <w:r>
-              <w:rPr>
-                <w:rFonts w:cs="Times New Roman"/>
-                <w:sz w:val="24"/>
-                <w:szCs w:val="24"/>
-              </w:rPr>
-              <w:t>20</w:t>
-            </w:r>
-            <w:r>
-              <w:rPr>
-                <w:rFonts w:cs="Times New Roman"/>
-                <w:sz w:val="24"/>
-                <w:szCs w:val="24"/>
-              </w:rPr>
-              <w:t>___</w:t>
+                <w:lang w:val="en-US"/>
+              </w:rPr>
+            </w:pPr>
+            <w:r>
+              <w:rPr>
+                <w:rFonts w:cs="Times New Roman"/>
+                <w:sz w:val="24"/>
+                <w:szCs w:val="24"/>
+                <w:lang w:val="en-US"/>
+              </w:rPr>
+              <w:t>#Begin</w:t>
             </w:r>
           </w:p>
         </w:tc>
@@ -749,23 +835,17 @@
                 <w:rFonts w:cs="Times New Roman"/>
                 <w:sz w:val="24"/>
                 <w:szCs w:val="24"/>
-              </w:rPr>
-            </w:pPr>
-            <w:r>
-              <w:rPr>
-                <w:rFonts w:cs="Times New Roman"/>
-                <w:sz w:val="24"/>
-                <w:szCs w:val="24"/>
-              </w:rPr>
-              <w:t>20</w:t>
-            </w:r>
-            <w:r>
-              <w:rPr>
-                <w:rFonts w:cs="Times New Roman"/>
-                <w:sz w:val="24"/>
-                <w:szCs w:val="24"/>
-              </w:rPr>
-              <w:t>___</w:t>
+                <w:lang w:val="en-US"/>
+              </w:rPr>
+            </w:pPr>
+            <w:r>
+              <w:rPr>
+                <w:rFonts w:cs="Times New Roman"/>
+                <w:sz w:val="24"/>
+                <w:szCs w:val="24"/>
+                <w:lang w:val="en-US"/>
+              </w:rPr>
+              <w:t>#End</w:t>
             </w:r>
           </w:p>
         </w:tc>
@@ -811,8 +891,18 @@
                 <w:rFonts w:cs="Times New Roman"/>
                 <w:sz w:val="24"/>
                 <w:szCs w:val="24"/>
-              </w:rPr>
-            </w:pPr>
+                <w:lang w:val="en-US"/>
+              </w:rPr>
+            </w:pPr>
+            <w:r>
+              <w:rPr>
+                <w:rFonts w:cs="Times New Roman"/>
+                <w:sz w:val="24"/>
+                <w:szCs w:val="24"/>
+                <w:lang w:val="en-US"/>
+              </w:rPr>
+              <w:t>#AG</w:t>
+            </w:r>
           </w:p>
         </w:tc>
       </w:tr>
@@ -864,8 +954,29 @@
                 <w:rFonts w:cs="Times New Roman"/>
                 <w:sz w:val="24"/>
                 <w:szCs w:val="24"/>
-              </w:rPr>
-            </w:pPr>
+                <w:lang w:val="en-US"/>
+              </w:rPr>
+            </w:pPr>
+            <w:r>
+              <w:rPr>
+                <w:rFonts w:cs="Times New Roman"/>
+                <w:sz w:val="24"/>
+                <w:szCs w:val="24"/>
+                <w:lang w:val="en-US"/>
+              </w:rPr>
+              <w:t>#</w:t>
+            </w:r>
+            <w:proofErr w:type="spellStart"/>
+            <w:r>
+              <w:rPr>
+                <w:rFonts w:cs="Times New Roman"/>
+                <w:sz w:val="24"/>
+                <w:szCs w:val="24"/>
+                <w:lang w:val="en-US"/>
+              </w:rPr>
+              <w:t>FieldOfStudy</w:t>
+            </w:r>
+            <w:proofErr w:type="spellEnd"/>
           </w:p>
         </w:tc>
       </w:tr>
@@ -917,8 +1028,29 @@
                 <w:rFonts w:cs="Times New Roman"/>
                 <w:sz w:val="24"/>
                 <w:szCs w:val="24"/>
-              </w:rPr>
-            </w:pPr>
+                <w:lang w:val="en-US"/>
+              </w:rPr>
+            </w:pPr>
+            <w:r>
+              <w:rPr>
+                <w:rFonts w:cs="Times New Roman"/>
+                <w:sz w:val="24"/>
+                <w:szCs w:val="24"/>
+                <w:lang w:val="en-US"/>
+              </w:rPr>
+              <w:t>#</w:t>
+            </w:r>
+            <w:proofErr w:type="spellStart"/>
+            <w:r>
+              <w:rPr>
+                <w:rFonts w:cs="Times New Roman"/>
+                <w:sz w:val="24"/>
+                <w:szCs w:val="24"/>
+                <w:lang w:val="en-US"/>
+              </w:rPr>
+              <w:t>Speciality</w:t>
+            </w:r>
+            <w:proofErr w:type="spellEnd"/>
           </w:p>
         </w:tc>
       </w:tr>
@@ -970,8 +1102,29 @@
                 <w:rFonts w:cs="Times New Roman"/>
                 <w:sz w:val="24"/>
                 <w:szCs w:val="24"/>
-              </w:rPr>
-            </w:pPr>
+                <w:lang w:val="en-US"/>
+              </w:rPr>
+            </w:pPr>
+            <w:r>
+              <w:rPr>
+                <w:rFonts w:cs="Times New Roman"/>
+                <w:sz w:val="24"/>
+                <w:szCs w:val="24"/>
+                <w:lang w:val="en-US"/>
+              </w:rPr>
+              <w:t>#</w:t>
+            </w:r>
+            <w:proofErr w:type="spellStart"/>
+            <w:r>
+              <w:rPr>
+                <w:rFonts w:cs="Times New Roman"/>
+                <w:sz w:val="24"/>
+                <w:szCs w:val="24"/>
+                <w:lang w:val="en-US"/>
+              </w:rPr>
+              <w:t>EducationProgram</w:t>
+            </w:r>
+            <w:proofErr w:type="spellEnd"/>
           </w:p>
         </w:tc>
       </w:tr>
@@ -1722,6 +1875,7 @@
                 <w:rFonts w:cs="Times New Roman"/>
                 <w:sz w:val="20"/>
                 <w:szCs w:val="20"/>
+                <w:lang w:val="en-US"/>
               </w:rPr>
             </w:pPr>
           </w:p>
@@ -4876,24 +5030,72 @@
             <w:tcW w:w="1733" w:type="dxa"/>
             <w:vAlign w:val="bottom"/>
           </w:tcPr>
-          <w:p>
-            <w:pPr>
-              <w:ind w:firstLine="0"/>
-              <w:jc w:val="center"/>
-              <w:rPr>
-                <w:rFonts w:cs="Times New Roman"/>
-                <w:sz w:val="20"/>
-                <w:szCs w:val="20"/>
-              </w:rPr>
-            </w:pPr>
-            <w:r>
-              <w:rPr>
-                <w:rFonts w:cs="Times New Roman"/>
-                <w:sz w:val="20"/>
-                <w:szCs w:val="20"/>
-              </w:rPr>
-              <w:t>_______________</w:t>
-            </w:r>
+          <w:tbl>
+            <w:tblPr>
+              <w:tblStyle w:val="a3"/>
+              <w:tblW w:w="0" w:type="auto"/>
+              <w:tblBorders>
+                <w:top w:val="none" w:sz="0" w:space="0" w:color="auto"/>
+                <w:left w:val="none" w:sz="0" w:space="0" w:color="auto"/>
+                <w:right w:val="none" w:sz="0" w:space="0" w:color="auto"/>
+                <w:insideH w:val="none" w:sz="0" w:space="0" w:color="auto"/>
+                <w:insideV w:val="none" w:sz="0" w:space="0" w:color="auto"/>
+              </w:tblBorders>
+              <w:tblLook w:val="04A0" w:firstRow="1" w:lastRow="0" w:firstColumn="1" w:lastColumn="0" w:noHBand="0" w:noVBand="1"/>
+            </w:tblPr>
+            <w:tblGrid>
+              <w:gridCol w:w="1502"/>
+            </w:tblGrid>
+            <w:tr>
+              <w:tc>
+                <w:tcPr>
+                  <w:tcW w:w="1502" w:type="dxa"/>
+                </w:tcPr>
+                <w:p>
+                  <w:pPr>
+                    <w:ind w:firstLine="0"/>
+                    <w:jc w:val="center"/>
+                    <w:rPr>
+                      <w:rFonts w:cs="Times New Roman"/>
+                      <w:sz w:val="20"/>
+                      <w:szCs w:val="20"/>
+                      <w:lang w:val="en-US"/>
+                    </w:rPr>
+                  </w:pPr>
+                  <w:r>
+                    <w:rPr>
+                      <w:rFonts w:cs="Times New Roman"/>
+                      <w:sz w:val="20"/>
+                      <w:szCs w:val="20"/>
+                      <w:lang w:val="en-US"/>
+                    </w:rPr>
+                    <w:t>#</w:t>
+                  </w:r>
+                  <w:proofErr w:type="spellStart"/>
+                  <w:r>
+                    <w:rPr>
+                      <w:rFonts w:cs="Times New Roman"/>
+                      <w:sz w:val="20"/>
+                      <w:szCs w:val="20"/>
+                      <w:lang w:val="en-US"/>
+                    </w:rPr>
+                    <w:t>StudentAbr</w:t>
+                  </w:r>
+                  <w:proofErr w:type="spellEnd"/>
+                </w:p>
+              </w:tc>
+            </w:tr>
+          </w:tbl>
+          <w:p>
+            <w:pPr>
+              <w:ind w:firstLine="0"/>
+              <w:jc w:val="center"/>
+              <w:rPr>
+                <w:rFonts w:cs="Times New Roman"/>
+                <w:sz w:val="20"/>
+                <w:szCs w:val="20"/>
+              </w:rPr>
+            </w:pPr>
           </w:p>
         </w:tc>
         <w:tc>
@@ -4953,24 +5155,72 @@
             <w:tcW w:w="1733" w:type="dxa"/>
             <w:vAlign w:val="bottom"/>
           </w:tcPr>
-          <w:p>
-            <w:pPr>
-              <w:ind w:firstLine="0"/>
-              <w:jc w:val="center"/>
-              <w:rPr>
-                <w:rFonts w:cs="Times New Roman"/>
-                <w:sz w:val="20"/>
-                <w:szCs w:val="20"/>
-              </w:rPr>
-            </w:pPr>
-            <w:r>
-              <w:rPr>
-                <w:rFonts w:cs="Times New Roman"/>
-                <w:sz w:val="20"/>
-                <w:szCs w:val="20"/>
-              </w:rPr>
-              <w:t>_______________</w:t>
-            </w:r>
+          <w:tbl>
+            <w:tblPr>
+              <w:tblStyle w:val="a3"/>
+              <w:tblW w:w="0" w:type="auto"/>
+              <w:tblBorders>
+                <w:top w:val="none" w:sz="0" w:space="0" w:color="auto"/>
+                <w:left w:val="none" w:sz="0" w:space="0" w:color="auto"/>
+                <w:right w:val="none" w:sz="0" w:space="0" w:color="auto"/>
+                <w:insideH w:val="none" w:sz="0" w:space="0" w:color="auto"/>
+                <w:insideV w:val="none" w:sz="0" w:space="0" w:color="auto"/>
+              </w:tblBorders>
+              <w:tblLook w:val="04A0" w:firstRow="1" w:lastRow="0" w:firstColumn="1" w:lastColumn="0" w:noHBand="0" w:noVBand="1"/>
+            </w:tblPr>
+            <w:tblGrid>
+              <w:gridCol w:w="1502"/>
+            </w:tblGrid>
+            <w:tr>
+              <w:tc>
+                <w:tcPr>
+                  <w:tcW w:w="1502" w:type="dxa"/>
+                </w:tcPr>
+                <w:p>
+                  <w:pPr>
+                    <w:ind w:firstLine="0"/>
+                    <w:jc w:val="center"/>
+                    <w:rPr>
+                      <w:rFonts w:cs="Times New Roman"/>
+                      <w:sz w:val="20"/>
+                      <w:szCs w:val="20"/>
+                      <w:lang w:val="en-US"/>
+                    </w:rPr>
+                  </w:pPr>
+                  <w:r>
+                    <w:rPr>
+                      <w:rFonts w:cs="Times New Roman"/>
+                      <w:sz w:val="20"/>
+                      <w:szCs w:val="20"/>
+                      <w:lang w:val="en-US"/>
+                    </w:rPr>
+                    <w:t>#</w:t>
+                  </w:r>
+                  <w:proofErr w:type="spellStart"/>
+                  <w:r>
+                    <w:rPr>
+                      <w:rFonts w:cs="Times New Roman"/>
+                      <w:sz w:val="20"/>
+                      <w:szCs w:val="20"/>
+                      <w:lang w:val="en-US"/>
+                    </w:rPr>
+                    <w:t>DeanAbr</w:t>
+                  </w:r>
+                  <w:proofErr w:type="spellEnd"/>
+                </w:p>
+              </w:tc>
+            </w:tr>
+          </w:tbl>
+          <w:p>
+            <w:pPr>
+              <w:ind w:firstLine="0"/>
+              <w:jc w:val="center"/>
+              <w:rPr>
+                <w:rFonts w:cs="Times New Roman"/>
+                <w:sz w:val="20"/>
+                <w:szCs w:val="20"/>
+              </w:rPr>
+            </w:pPr>
           </w:p>
         </w:tc>
       </w:tr>
@@ -5108,7 +5358,10 @@
         </w:tc>
       </w:tr>
     </w:tbl>
-    <w:p/>
+    <w:p>
+      <w:bookmarkStart w:id="0" w:name="_GoBack"/>
+      <w:bookmarkEnd w:id="0"/>
+    </w:p>
     <w:sectPr>
       <w:pgSz w:w="11906" w:h="16838"/>
       <w:pgMar w:top="851" w:right="851" w:bottom="851" w:left="851" w:header="709" w:footer="709" w:gutter="0"/>
@@ -5519,7 +5772,6 @@
   <w:style w:type="character" w:default="1" w:styleId="a0">
     <w:name w:val="Default Paragraph Font"/>
     <w:uiPriority w:val="1"/>
-    <w:semiHidden/>
     <w:unhideWhenUsed/>
   </w:style>
   <w:style w:type="table" w:default="1" w:styleId="a1">

</xml_diff>

<commit_message>
404-feat: individual-plan: add: methods for fill student degree info in template
</commit_message>
<xml_diff>
--- a/core/src/main/resources/docs/templates/IndividualCurriculum.docx
+++ b/core/src/main/resources/docs/templates/IndividualCurriculum.docx
@@ -9,14 +9,12 @@
         <w:tblLook w:val="04A0" w:firstRow="1" w:lastRow="0" w:firstColumn="1" w:lastColumn="0" w:noHBand="0" w:noVBand="1"/>
       </w:tblPr>
       <w:tblGrid>
-        <w:gridCol w:w="3794"/>
-        <w:gridCol w:w="6626"/>
+        <w:gridCol w:w="10420"/>
       </w:tblGrid>
       <w:tr>
         <w:tc>
           <w:tcPr>
             <w:tcW w:w="10420" w:type="dxa"/>
-            <w:gridSpan w:val="2"/>
             <w:tcBorders>
               <w:top w:val="nil"/>
               <w:left w:val="nil"/>
@@ -49,7 +47,6 @@
         <w:tc>
           <w:tcPr>
             <w:tcW w:w="10420" w:type="dxa"/>
-            <w:gridSpan w:val="2"/>
             <w:tcBorders>
               <w:top w:val="nil"/>
               <w:left w:val="nil"/>
@@ -81,7 +78,7 @@
       <w:tr>
         <w:tc>
           <w:tcPr>
-            <w:tcW w:w="3794" w:type="dxa"/>
+            <w:tcW w:w="10420" w:type="dxa"/>
             <w:tcBorders>
               <w:top w:val="nil"/>
               <w:left w:val="nil"/>
@@ -92,98 +89,23 @@
           <w:p>
             <w:pPr>
               <w:ind w:firstLine="0"/>
-              <w:jc w:val="right"/>
-              <w:rPr>
-                <w:rFonts w:cs="Times New Roman"/>
-                <w:sz w:val="24"/>
-                <w:szCs w:val="24"/>
-              </w:rPr>
-            </w:pPr>
-            <w:r>
+              <w:jc w:val="center"/>
               <w:rPr>
                 <w:rFonts w:cs="Times New Roman"/>
                 <w:sz w:val="24"/>
                 <w:szCs w:val="24"/>
                 <w:lang w:val="en-US"/>
               </w:rPr>
-              <w:t xml:space="preserve">             </w:t>
-            </w:r>
+            </w:pPr>
             <w:r>
               <w:rPr>
                 <w:rFonts w:cs="Times New Roman"/>
                 <w:sz w:val="24"/>
                 <w:szCs w:val="24"/>
-              </w:rPr>
-              <w:t>ФАКУЛЬТЕТ</w:t>
-            </w:r>
-          </w:p>
-        </w:tc>
-        <w:tc>
-          <w:tcPr>
-            <w:tcW w:w="6626" w:type="dxa"/>
-            <w:tcBorders>
-              <w:top w:val="nil"/>
-              <w:left w:val="nil"/>
-              <w:bottom w:val="nil"/>
-              <w:right w:val="nil"/>
-            </w:tcBorders>
-          </w:tcPr>
-          <w:tbl>
-            <w:tblPr>
-              <w:tblStyle w:val="a3"/>
-              <w:tblW w:w="0" w:type="auto"/>
-              <w:tblLook w:val="04A0" w:firstRow="1" w:lastRow="0" w:firstColumn="1" w:lastColumn="0" w:noHBand="0" w:noVBand="1"/>
-            </w:tblPr>
-            <w:tblGrid>
-              <w:gridCol w:w="4222"/>
-            </w:tblGrid>
-            <w:tr>
-              <w:trPr>
-                <w:trHeight w:val="287"/>
-              </w:trPr>
-              <w:tc>
-                <w:tcPr>
-                  <w:tcW w:w="4222" w:type="dxa"/>
-                  <w:tcBorders>
-                    <w:top w:val="nil"/>
-                    <w:left w:val="nil"/>
-                    <w:right w:val="nil"/>
-                  </w:tcBorders>
-                </w:tcPr>
-                <w:p>
-                  <w:pPr>
-                    <w:ind w:firstLine="0"/>
-                    <w:jc w:val="left"/>
-                    <w:rPr>
-                      <w:rFonts w:cs="Times New Roman"/>
-                      <w:sz w:val="24"/>
-                      <w:szCs w:val="24"/>
-                      <w:lang w:val="en-US"/>
-                    </w:rPr>
-                  </w:pPr>
-                  <w:r>
-                    <w:rPr>
-                      <w:rFonts w:cs="Times New Roman"/>
-                      <w:sz w:val="24"/>
-                      <w:szCs w:val="24"/>
-                      <w:lang w:val="en-US"/>
-                    </w:rPr>
-                    <w:t>#Faculty</w:t>
-                  </w:r>
-                </w:p>
-              </w:tc>
-            </w:tr>
-          </w:tbl>
-          <w:p>
-            <w:pPr>
-              <w:ind w:firstLine="0"/>
-              <w:jc w:val="left"/>
-              <w:rPr>
-                <w:rFonts w:cs="Times New Roman"/>
-                <w:sz w:val="24"/>
-                <w:szCs w:val="24"/>
-              </w:rPr>
-            </w:pPr>
+                <w:lang w:val="en-US"/>
+              </w:rPr>
+              <w:t>#Faculty</w:t>
+            </w:r>
           </w:p>
         </w:tc>
       </w:tr>
@@ -195,8 +117,11 @@
         <w:jc w:val="center"/>
         <w:rPr>
           <w:rFonts w:cs="Times New Roman"/>
+          <w:sz w:val="24"/>
         </w:rPr>
       </w:pPr>
+      <w:bookmarkStart w:id="0" w:name="_GoBack"/>
+      <w:bookmarkEnd w:id="0"/>
     </w:p>
     <w:p>
       <w:pPr>
@@ -231,7 +156,7 @@
     <w:tbl>
       <w:tblPr>
         <w:tblStyle w:val="a3"/>
-        <w:tblW w:w="10225" w:type="dxa"/>
+        <w:tblW w:w="10169" w:type="dxa"/>
         <w:tblInd w:w="108" w:type="dxa"/>
         <w:tblBorders>
           <w:top w:val="none" w:sz="0" w:space="0" w:color="auto"/>
@@ -243,34 +168,15 @@
         <w:tblLook w:val="04A0" w:firstRow="1" w:lastRow="0" w:firstColumn="1" w:lastColumn="0" w:noHBand="0" w:noVBand="1"/>
       </w:tblPr>
       <w:tblGrid>
-        <w:gridCol w:w="3409"/>
-        <w:gridCol w:w="3408"/>
-        <w:gridCol w:w="3408"/>
+        <w:gridCol w:w="10169"/>
       </w:tblGrid>
       <w:tr>
         <w:trPr>
-          <w:trHeight w:val="280"/>
+          <w:trHeight w:val="268"/>
         </w:trPr>
         <w:tc>
           <w:tcPr>
-            <w:tcW w:w="3409" w:type="dxa"/>
-          </w:tcPr>
-          <w:p>
-            <w:pPr>
-              <w:ind w:firstLine="0"/>
-              <w:jc w:val="center"/>
-              <w:rPr>
-                <w:rFonts w:cs="Times New Roman"/>
-                <w:b/>
-                <w:sz w:val="24"/>
-                <w:szCs w:val="24"/>
-              </w:rPr>
-            </w:pPr>
-          </w:p>
-        </w:tc>
-        <w:tc>
-          <w:tcPr>
-            <w:tcW w:w="3408" w:type="dxa"/>
+            <w:tcW w:w="10169" w:type="dxa"/>
           </w:tcPr>
           <w:p>
             <w:pPr>
@@ -303,23 +209,6 @@
               <w:t>StudentName</w:t>
             </w:r>
             <w:proofErr w:type="spellEnd"/>
-          </w:p>
-        </w:tc>
-        <w:tc>
-          <w:tcPr>
-            <w:tcW w:w="3408" w:type="dxa"/>
-          </w:tcPr>
-          <w:p>
-            <w:pPr>
-              <w:ind w:firstLine="0"/>
-              <w:jc w:val="center"/>
-              <w:rPr>
-                <w:rFonts w:cs="Times New Roman"/>
-                <w:b/>
-                <w:sz w:val="24"/>
-                <w:szCs w:val="24"/>
-              </w:rPr>
-            </w:pPr>
           </w:p>
         </w:tc>
       </w:tr>
@@ -374,7 +263,7 @@
       </w:tblGrid>
       <w:tr>
         <w:trPr>
-          <w:trHeight w:hRule="exact" w:val="454"/>
+          <w:trHeight w:hRule="exact" w:val="528"/>
           <w:jc w:val="center"/>
         </w:trPr>
         <w:tc>
@@ -727,14 +616,14 @@
                 <w:szCs w:val="24"/>
                 <w:lang w:val="en-US"/>
               </w:rPr>
-              <w:t>#TD</w:t>
+              <w:t>#TF</w:t>
             </w:r>
           </w:p>
         </w:tc>
       </w:tr>
       <w:tr>
         <w:trPr>
-          <w:trHeight w:hRule="exact" w:val="340"/>
+          <w:trHeight w:hRule="exact" w:val="558"/>
           <w:jc w:val="center"/>
         </w:trPr>
         <w:tc>
@@ -5359,8 +5248,9 @@
       </w:tr>
     </w:tbl>
     <w:p>
-      <w:bookmarkStart w:id="0" w:name="_GoBack"/>
-      <w:bookmarkEnd w:id="0"/>
+      <w:pPr>
+        <w:ind w:firstLine="0"/>
+      </w:pPr>
     </w:p>
     <w:sectPr>
       <w:pgSz w:w="11906" w:h="16838"/>

</xml_diff>

<commit_message>
404-feat: individual-plan: add: methods for fill autumn courses
</commit_message>
<xml_diff>
--- a/core/src/main/resources/docs/templates/IndividualCurriculum.docx
+++ b/core/src/main/resources/docs/templates/IndividualCurriculum.docx
@@ -120,8 +120,6 @@
           <w:sz w:val="24"/>
         </w:rPr>
       </w:pPr>
-      <w:bookmarkStart w:id="0" w:name="_GoBack"/>
-      <w:bookmarkEnd w:id="0"/>
     </w:p>
     <w:p>
       <w:pPr>
@@ -1715,15 +1713,25 @@
                 <w:rFonts w:cs="Times New Roman"/>
                 <w:sz w:val="20"/>
                 <w:szCs w:val="20"/>
-              </w:rPr>
-            </w:pPr>
-            <w:r>
-              <w:rPr>
-                <w:rFonts w:cs="Times New Roman"/>
-                <w:sz w:val="20"/>
-                <w:szCs w:val="20"/>
-              </w:rPr>
-              <w:t>1</w:t>
+                <w:lang w:val="en-US"/>
+              </w:rPr>
+            </w:pPr>
+            <w:r>
+              <w:rPr>
+                <w:rFonts w:cs="Times New Roman"/>
+                <w:sz w:val="20"/>
+                <w:szCs w:val="20"/>
+              </w:rPr>
+              <w:t>#</w:t>
+            </w:r>
+            <w:r>
+              <w:rPr>
+                <w:rFonts w:cs="Times New Roman"/>
+                <w:sz w:val="20"/>
+                <w:szCs w:val="20"/>
+                <w:lang w:val="en-US"/>
+              </w:rPr>
+              <w:t>N</w:t>
             </w:r>
           </w:p>
         </w:tc>
@@ -1740,16 +1748,29 @@
                 <w:rFonts w:cs="Times New Roman"/>
                 <w:sz w:val="20"/>
                 <w:szCs w:val="20"/>
-              </w:rPr>
-            </w:pPr>
-            <w:r>
-              <w:rPr>
-                <w:rFonts w:cs="Times New Roman"/>
-                <w:sz w:val="20"/>
-                <w:szCs w:val="20"/>
-              </w:rPr>
-              <w:t xml:space="preserve"> </w:t>
-            </w:r>
+                <w:lang w:val="en-US"/>
+              </w:rPr>
+            </w:pPr>
+            <w:r>
+              <w:rPr>
+                <w:rFonts w:cs="Times New Roman"/>
+                <w:sz w:val="20"/>
+                <w:szCs w:val="20"/>
+                <w:lang w:val="en-US"/>
+              </w:rPr>
+              <w:t>#</w:t>
+            </w:r>
+            <w:proofErr w:type="spellStart"/>
+            <w:r>
+              <w:rPr>
+                <w:rFonts w:cs="Times New Roman"/>
+                <w:sz w:val="20"/>
+                <w:szCs w:val="20"/>
+                <w:lang w:val="en-US"/>
+              </w:rPr>
+              <w:t>CourseName</w:t>
+            </w:r>
+            <w:proofErr w:type="spellEnd"/>
           </w:p>
         </w:tc>
         <w:tc>
@@ -1889,172 +1910,30 @@
         </w:trPr>
         <w:tc>
           <w:tcPr>
-            <w:tcW w:w="589" w:type="dxa"/>
-            <w:vAlign w:val="center"/>
-          </w:tcPr>
-          <w:p>
-            <w:pPr>
-              <w:ind w:firstLine="0"/>
-              <w:jc w:val="center"/>
-              <w:rPr>
-                <w:rFonts w:cs="Times New Roman"/>
-                <w:sz w:val="20"/>
-                <w:szCs w:val="20"/>
-              </w:rPr>
-            </w:pPr>
-            <w:r>
-              <w:rPr>
-                <w:rFonts w:cs="Times New Roman"/>
-                <w:sz w:val="20"/>
-                <w:szCs w:val="20"/>
-              </w:rPr>
-              <w:t>2</w:t>
-            </w:r>
-          </w:p>
-        </w:tc>
-        <w:tc>
-          <w:tcPr>
-            <w:tcW w:w="3599" w:type="dxa"/>
-            <w:vAlign w:val="center"/>
-          </w:tcPr>
-          <w:p>
-            <w:pPr>
-              <w:ind w:firstLine="0"/>
-              <w:jc w:val="left"/>
-              <w:rPr>
-                <w:rFonts w:cs="Times New Roman"/>
-                <w:sz w:val="20"/>
-                <w:szCs w:val="20"/>
-              </w:rPr>
-            </w:pPr>
-          </w:p>
-        </w:tc>
-        <w:tc>
-          <w:tcPr>
-            <w:tcW w:w="751" w:type="dxa"/>
-          </w:tcPr>
-          <w:p>
-            <w:pPr>
-              <w:ind w:firstLine="0"/>
-              <w:jc w:val="center"/>
-              <w:rPr>
-                <w:rFonts w:cs="Times New Roman"/>
-                <w:sz w:val="20"/>
-                <w:szCs w:val="20"/>
-              </w:rPr>
-            </w:pPr>
-          </w:p>
-        </w:tc>
-        <w:tc>
-          <w:tcPr>
-            <w:tcW w:w="751" w:type="dxa"/>
-          </w:tcPr>
-          <w:p>
-            <w:pPr>
-              <w:ind w:firstLine="0"/>
-              <w:jc w:val="center"/>
-              <w:rPr>
-                <w:rFonts w:cs="Times New Roman"/>
-                <w:sz w:val="20"/>
-                <w:szCs w:val="20"/>
-              </w:rPr>
-            </w:pPr>
-          </w:p>
-        </w:tc>
-        <w:tc>
-          <w:tcPr>
-            <w:tcW w:w="751" w:type="dxa"/>
-          </w:tcPr>
-          <w:p>
-            <w:pPr>
-              <w:ind w:firstLine="0"/>
-              <w:jc w:val="center"/>
-              <w:rPr>
-                <w:rFonts w:cs="Times New Roman"/>
-                <w:sz w:val="20"/>
-                <w:szCs w:val="20"/>
-              </w:rPr>
-            </w:pPr>
-          </w:p>
-        </w:tc>
-        <w:tc>
-          <w:tcPr>
-            <w:tcW w:w="751" w:type="dxa"/>
-          </w:tcPr>
-          <w:p>
-            <w:pPr>
-              <w:ind w:firstLine="0"/>
-              <w:jc w:val="center"/>
-              <w:rPr>
-                <w:rFonts w:cs="Times New Roman"/>
-                <w:sz w:val="20"/>
-                <w:szCs w:val="20"/>
-              </w:rPr>
-            </w:pPr>
-          </w:p>
-        </w:tc>
-        <w:tc>
-          <w:tcPr>
-            <w:tcW w:w="757" w:type="dxa"/>
-          </w:tcPr>
-          <w:p>
-            <w:pPr>
-              <w:ind w:firstLine="0"/>
-              <w:jc w:val="center"/>
-              <w:rPr>
-                <w:rFonts w:cs="Times New Roman"/>
-                <w:sz w:val="20"/>
-                <w:szCs w:val="20"/>
-              </w:rPr>
-            </w:pPr>
-          </w:p>
-        </w:tc>
-        <w:tc>
-          <w:tcPr>
-            <w:tcW w:w="755" w:type="dxa"/>
-          </w:tcPr>
-          <w:p>
-            <w:pPr>
-              <w:ind w:firstLine="0"/>
-              <w:jc w:val="center"/>
-              <w:rPr>
-                <w:rFonts w:cs="Times New Roman"/>
-                <w:sz w:val="20"/>
-                <w:szCs w:val="20"/>
-              </w:rPr>
-            </w:pPr>
-          </w:p>
-        </w:tc>
-        <w:tc>
-          <w:tcPr>
-            <w:tcW w:w="751" w:type="dxa"/>
-          </w:tcPr>
-          <w:p>
-            <w:pPr>
-              <w:ind w:firstLine="0"/>
-              <w:jc w:val="center"/>
-              <w:rPr>
-                <w:rFonts w:cs="Times New Roman"/>
-                <w:sz w:val="20"/>
-                <w:szCs w:val="20"/>
-              </w:rPr>
-            </w:pPr>
-          </w:p>
-        </w:tc>
-        <w:tc>
-          <w:tcPr>
-            <w:tcW w:w="751" w:type="dxa"/>
-          </w:tcPr>
-          <w:p>
-            <w:pPr>
-              <w:ind w:firstLine="0"/>
-              <w:jc w:val="center"/>
-              <w:rPr>
-                <w:rFonts w:cs="Times New Roman"/>
-                <w:sz w:val="20"/>
-                <w:szCs w:val="20"/>
-              </w:rPr>
-            </w:pPr>
+            <w:tcW w:w="10206" w:type="dxa"/>
+            <w:gridSpan w:val="10"/>
+            <w:vAlign w:val="center"/>
+          </w:tcPr>
+          <w:p>
+            <w:pPr>
+              <w:ind w:firstLine="0"/>
+              <w:jc w:val="center"/>
+              <w:rPr>
+                <w:rFonts w:cs="Times New Roman"/>
+                <w:b/>
+                <w:sz w:val="20"/>
+                <w:szCs w:val="20"/>
+              </w:rPr>
+            </w:pPr>
+            <w:r>
+              <w:rPr>
+                <w:rFonts w:cs="Times New Roman"/>
+                <w:b/>
+                <w:sz w:val="20"/>
+                <w:szCs w:val="20"/>
+              </w:rPr>
+              <w:t>Вибіркові освітні компоненти</w:t>
+            </w:r>
           </w:p>
         </w:tc>
       </w:tr>
@@ -2084,19 +1963,18 @@
                 <w:sz w:val="20"/>
                 <w:szCs w:val="20"/>
               </w:rPr>
-              <w:t>3</w:t>
+              <w:t>1</w:t>
             </w:r>
           </w:p>
         </w:tc>
         <w:tc>
           <w:tcPr>
             <w:tcW w:w="3599" w:type="dxa"/>
-            <w:vAlign w:val="center"/>
-          </w:tcPr>
-          <w:p>
-            <w:pPr>
-              <w:ind w:firstLine="0"/>
-              <w:jc w:val="left"/>
+          </w:tcPr>
+          <w:p>
+            <w:pPr>
+              <w:ind w:firstLine="0"/>
+              <w:jc w:val="center"/>
               <w:rPr>
                 <w:rFonts w:cs="Times New Roman"/>
                 <w:sz w:val="20"/>
@@ -2260,19 +2138,18 @@
                 <w:sz w:val="20"/>
                 <w:szCs w:val="20"/>
               </w:rPr>
-              <w:t>4</w:t>
+              <w:t>2</w:t>
             </w:r>
           </w:p>
         </w:tc>
         <w:tc>
           <w:tcPr>
             <w:tcW w:w="3599" w:type="dxa"/>
-            <w:vAlign w:val="center"/>
-          </w:tcPr>
-          <w:p>
-            <w:pPr>
-              <w:ind w:firstLine="0"/>
-              <w:jc w:val="left"/>
+          </w:tcPr>
+          <w:p>
+            <w:pPr>
+              <w:ind w:firstLine="0"/>
+              <w:jc w:val="center"/>
               <w:rPr>
                 <w:rFonts w:cs="Times New Roman"/>
                 <w:sz w:val="20"/>
@@ -2417,172 +2294,32 @@
         </w:trPr>
         <w:tc>
           <w:tcPr>
-            <w:tcW w:w="589" w:type="dxa"/>
-            <w:vAlign w:val="center"/>
-          </w:tcPr>
-          <w:p>
-            <w:pPr>
-              <w:ind w:firstLine="0"/>
-              <w:jc w:val="center"/>
-              <w:rPr>
-                <w:rFonts w:cs="Times New Roman"/>
-                <w:sz w:val="20"/>
-                <w:szCs w:val="20"/>
-              </w:rPr>
-            </w:pPr>
-            <w:r>
-              <w:rPr>
-                <w:rFonts w:cs="Times New Roman"/>
-                <w:sz w:val="20"/>
-                <w:szCs w:val="20"/>
-              </w:rPr>
-              <w:t>5</w:t>
-            </w:r>
-          </w:p>
-        </w:tc>
-        <w:tc>
-          <w:tcPr>
-            <w:tcW w:w="3599" w:type="dxa"/>
-            <w:vAlign w:val="center"/>
-          </w:tcPr>
-          <w:p>
-            <w:pPr>
-              <w:ind w:firstLine="0"/>
-              <w:jc w:val="left"/>
-              <w:rPr>
-                <w:rFonts w:cs="Times New Roman"/>
-                <w:sz w:val="20"/>
-                <w:szCs w:val="20"/>
-              </w:rPr>
-            </w:pPr>
-          </w:p>
-        </w:tc>
-        <w:tc>
-          <w:tcPr>
-            <w:tcW w:w="751" w:type="dxa"/>
-          </w:tcPr>
-          <w:p>
-            <w:pPr>
-              <w:ind w:firstLine="0"/>
-              <w:jc w:val="center"/>
-              <w:rPr>
-                <w:rFonts w:cs="Times New Roman"/>
-                <w:sz w:val="20"/>
-                <w:szCs w:val="20"/>
-              </w:rPr>
-            </w:pPr>
-          </w:p>
-        </w:tc>
-        <w:tc>
-          <w:tcPr>
-            <w:tcW w:w="751" w:type="dxa"/>
-          </w:tcPr>
-          <w:p>
-            <w:pPr>
-              <w:ind w:firstLine="0"/>
-              <w:jc w:val="center"/>
-              <w:rPr>
-                <w:rFonts w:cs="Times New Roman"/>
-                <w:sz w:val="20"/>
-                <w:szCs w:val="20"/>
-              </w:rPr>
-            </w:pPr>
-          </w:p>
-        </w:tc>
-        <w:tc>
-          <w:tcPr>
-            <w:tcW w:w="751" w:type="dxa"/>
-          </w:tcPr>
-          <w:p>
-            <w:pPr>
-              <w:ind w:firstLine="0"/>
-              <w:jc w:val="center"/>
-              <w:rPr>
-                <w:rFonts w:cs="Times New Roman"/>
-                <w:sz w:val="20"/>
-                <w:szCs w:val="20"/>
-              </w:rPr>
-            </w:pPr>
-          </w:p>
-        </w:tc>
-        <w:tc>
-          <w:tcPr>
-            <w:tcW w:w="751" w:type="dxa"/>
-          </w:tcPr>
-          <w:p>
-            <w:pPr>
-              <w:ind w:firstLine="0"/>
-              <w:jc w:val="center"/>
-              <w:rPr>
-                <w:rFonts w:cs="Times New Roman"/>
-                <w:sz w:val="20"/>
-                <w:szCs w:val="20"/>
-              </w:rPr>
-            </w:pPr>
-          </w:p>
-        </w:tc>
-        <w:tc>
-          <w:tcPr>
-            <w:tcW w:w="757" w:type="dxa"/>
-          </w:tcPr>
-          <w:p>
-            <w:pPr>
-              <w:ind w:firstLine="0"/>
-              <w:jc w:val="center"/>
-              <w:rPr>
-                <w:rFonts w:cs="Times New Roman"/>
-                <w:sz w:val="20"/>
-                <w:szCs w:val="20"/>
-              </w:rPr>
-            </w:pPr>
-          </w:p>
-        </w:tc>
-        <w:tc>
-          <w:tcPr>
-            <w:tcW w:w="755" w:type="dxa"/>
-          </w:tcPr>
-          <w:p>
-            <w:pPr>
-              <w:ind w:firstLine="0"/>
-              <w:jc w:val="center"/>
-              <w:rPr>
-                <w:rFonts w:cs="Times New Roman"/>
-                <w:sz w:val="20"/>
-                <w:szCs w:val="20"/>
-              </w:rPr>
-            </w:pPr>
-          </w:p>
-        </w:tc>
-        <w:tc>
-          <w:tcPr>
-            <w:tcW w:w="751" w:type="dxa"/>
-          </w:tcPr>
-          <w:p>
-            <w:pPr>
-              <w:ind w:firstLine="0"/>
-              <w:jc w:val="center"/>
-              <w:rPr>
-                <w:rFonts w:cs="Times New Roman"/>
-                <w:sz w:val="20"/>
-                <w:szCs w:val="20"/>
-              </w:rPr>
-            </w:pPr>
-          </w:p>
-        </w:tc>
-        <w:tc>
-          <w:tcPr>
-            <w:tcW w:w="751" w:type="dxa"/>
-          </w:tcPr>
-          <w:p>
-            <w:pPr>
-              <w:ind w:firstLine="0"/>
-              <w:jc w:val="center"/>
-              <w:rPr>
-                <w:rFonts w:cs="Times New Roman"/>
-                <w:sz w:val="20"/>
-                <w:szCs w:val="20"/>
-              </w:rPr>
-            </w:pPr>
+            <w:tcW w:w="10206" w:type="dxa"/>
+            <w:gridSpan w:val="10"/>
+            <w:vAlign w:val="center"/>
+          </w:tcPr>
+          <w:p>
+            <w:pPr>
+              <w:ind w:firstLine="0"/>
+              <w:jc w:val="center"/>
+              <w:rPr>
+                <w:rFonts w:cs="Times New Roman"/>
+                <w:b/>
+                <w:sz w:val="20"/>
+                <w:szCs w:val="20"/>
+              </w:rPr>
+            </w:pPr>
+            <w:bookmarkStart w:id="0" w:name="_GoBack"/>
+            <w:bookmarkEnd w:id="0"/>
+            <w:r>
+              <w:rPr>
+                <w:rFonts w:cs="Times New Roman"/>
+                <w:b/>
+                <w:sz w:val="20"/>
+                <w:szCs w:val="20"/>
+              </w:rPr>
+              <w:t>Весняний семестр</w:t>
+            </w:r>
           </w:p>
         </w:tc>
       </w:tr>
@@ -2615,7 +2352,7 @@
                 <w:sz w:val="20"/>
                 <w:szCs w:val="20"/>
               </w:rPr>
-              <w:t>Вибіркові освітні компоненти</w:t>
+              <w:t>Обов’язкові освітні компоненти</w:t>
             </w:r>
           </w:p>
         </w:tc>
@@ -2638,439 +2375,43 @@
                 <w:rFonts w:cs="Times New Roman"/>
                 <w:sz w:val="20"/>
                 <w:szCs w:val="20"/>
-              </w:rPr>
-            </w:pPr>
-            <w:r>
-              <w:rPr>
-                <w:rFonts w:cs="Times New Roman"/>
-                <w:sz w:val="20"/>
-                <w:szCs w:val="20"/>
-              </w:rPr>
-              <w:t>1</w:t>
-            </w:r>
+                <w:lang w:val="en-US"/>
+              </w:rPr>
+            </w:pPr>
+            <w:r>
+              <w:rPr>
+                <w:rFonts w:cs="Times New Roman"/>
+                <w:sz w:val="20"/>
+                <w:szCs w:val="20"/>
+                <w:lang w:val="en-US"/>
+              </w:rPr>
+              <w:t>#</w:t>
+            </w:r>
+            <w:proofErr w:type="spellStart"/>
+            <w:r>
+              <w:rPr>
+                <w:rFonts w:cs="Times New Roman"/>
+                <w:sz w:val="20"/>
+                <w:szCs w:val="20"/>
+                <w:lang w:val="en-US"/>
+              </w:rPr>
+              <w:t>N</w:t>
+            </w:r>
+            <w:r>
+              <w:rPr>
+                <w:rFonts w:cs="Times New Roman"/>
+                <w:sz w:val="20"/>
+                <w:szCs w:val="20"/>
+                <w:lang w:val="en-US"/>
+              </w:rPr>
+              <w:t>n</w:t>
+            </w:r>
+            <w:proofErr w:type="spellEnd"/>
           </w:p>
         </w:tc>
         <w:tc>
           <w:tcPr>
             <w:tcW w:w="3599" w:type="dxa"/>
-          </w:tcPr>
-          <w:p>
-            <w:pPr>
-              <w:ind w:firstLine="0"/>
-              <w:jc w:val="center"/>
-              <w:rPr>
-                <w:rFonts w:cs="Times New Roman"/>
-                <w:sz w:val="20"/>
-                <w:szCs w:val="20"/>
-              </w:rPr>
-            </w:pPr>
-          </w:p>
-        </w:tc>
-        <w:tc>
-          <w:tcPr>
-            <w:tcW w:w="751" w:type="dxa"/>
-          </w:tcPr>
-          <w:p>
-            <w:pPr>
-              <w:ind w:firstLine="0"/>
-              <w:jc w:val="center"/>
-              <w:rPr>
-                <w:rFonts w:cs="Times New Roman"/>
-                <w:sz w:val="20"/>
-                <w:szCs w:val="20"/>
-              </w:rPr>
-            </w:pPr>
-          </w:p>
-        </w:tc>
-        <w:tc>
-          <w:tcPr>
-            <w:tcW w:w="751" w:type="dxa"/>
-          </w:tcPr>
-          <w:p>
-            <w:pPr>
-              <w:ind w:firstLine="0"/>
-              <w:jc w:val="center"/>
-              <w:rPr>
-                <w:rFonts w:cs="Times New Roman"/>
-                <w:sz w:val="20"/>
-                <w:szCs w:val="20"/>
-              </w:rPr>
-            </w:pPr>
-          </w:p>
-        </w:tc>
-        <w:tc>
-          <w:tcPr>
-            <w:tcW w:w="751" w:type="dxa"/>
-          </w:tcPr>
-          <w:p>
-            <w:pPr>
-              <w:ind w:firstLine="0"/>
-              <w:jc w:val="center"/>
-              <w:rPr>
-                <w:rFonts w:cs="Times New Roman"/>
-                <w:sz w:val="20"/>
-                <w:szCs w:val="20"/>
-              </w:rPr>
-            </w:pPr>
-          </w:p>
-        </w:tc>
-        <w:tc>
-          <w:tcPr>
-            <w:tcW w:w="751" w:type="dxa"/>
-          </w:tcPr>
-          <w:p>
-            <w:pPr>
-              <w:ind w:firstLine="0"/>
-              <w:jc w:val="center"/>
-              <w:rPr>
-                <w:rFonts w:cs="Times New Roman"/>
-                <w:sz w:val="20"/>
-                <w:szCs w:val="20"/>
-              </w:rPr>
-            </w:pPr>
-          </w:p>
-        </w:tc>
-        <w:tc>
-          <w:tcPr>
-            <w:tcW w:w="757" w:type="dxa"/>
-          </w:tcPr>
-          <w:p>
-            <w:pPr>
-              <w:ind w:firstLine="0"/>
-              <w:jc w:val="center"/>
-              <w:rPr>
-                <w:rFonts w:cs="Times New Roman"/>
-                <w:sz w:val="20"/>
-                <w:szCs w:val="20"/>
-              </w:rPr>
-            </w:pPr>
-          </w:p>
-        </w:tc>
-        <w:tc>
-          <w:tcPr>
-            <w:tcW w:w="755" w:type="dxa"/>
-          </w:tcPr>
-          <w:p>
-            <w:pPr>
-              <w:ind w:firstLine="0"/>
-              <w:jc w:val="center"/>
-              <w:rPr>
-                <w:rFonts w:cs="Times New Roman"/>
-                <w:sz w:val="20"/>
-                <w:szCs w:val="20"/>
-              </w:rPr>
-            </w:pPr>
-          </w:p>
-        </w:tc>
-        <w:tc>
-          <w:tcPr>
-            <w:tcW w:w="751" w:type="dxa"/>
-          </w:tcPr>
-          <w:p>
-            <w:pPr>
-              <w:ind w:firstLine="0"/>
-              <w:jc w:val="center"/>
-              <w:rPr>
-                <w:rFonts w:cs="Times New Roman"/>
-                <w:sz w:val="20"/>
-                <w:szCs w:val="20"/>
-              </w:rPr>
-            </w:pPr>
-          </w:p>
-        </w:tc>
-        <w:tc>
-          <w:tcPr>
-            <w:tcW w:w="751" w:type="dxa"/>
-          </w:tcPr>
-          <w:p>
-            <w:pPr>
-              <w:ind w:firstLine="0"/>
-              <w:jc w:val="center"/>
-              <w:rPr>
-                <w:rFonts w:cs="Times New Roman"/>
-                <w:sz w:val="20"/>
-                <w:szCs w:val="20"/>
-              </w:rPr>
-            </w:pPr>
-          </w:p>
-        </w:tc>
-      </w:tr>
-      <w:tr>
-        <w:trPr>
-          <w:trHeight w:hRule="exact" w:val="284"/>
-          <w:jc w:val="center"/>
-        </w:trPr>
-        <w:tc>
-          <w:tcPr>
-            <w:tcW w:w="589" w:type="dxa"/>
-            <w:vAlign w:val="center"/>
-          </w:tcPr>
-          <w:p>
-            <w:pPr>
-              <w:ind w:firstLine="0"/>
-              <w:jc w:val="center"/>
-              <w:rPr>
-                <w:rFonts w:cs="Times New Roman"/>
-                <w:sz w:val="20"/>
-                <w:szCs w:val="20"/>
-              </w:rPr>
-            </w:pPr>
-            <w:r>
-              <w:rPr>
-                <w:rFonts w:cs="Times New Roman"/>
-                <w:sz w:val="20"/>
-                <w:szCs w:val="20"/>
-              </w:rPr>
-              <w:t>2</w:t>
-            </w:r>
-          </w:p>
-        </w:tc>
-        <w:tc>
-          <w:tcPr>
-            <w:tcW w:w="3599" w:type="dxa"/>
-          </w:tcPr>
-          <w:p>
-            <w:pPr>
-              <w:ind w:firstLine="0"/>
-              <w:jc w:val="center"/>
-              <w:rPr>
-                <w:rFonts w:cs="Times New Roman"/>
-                <w:sz w:val="20"/>
-                <w:szCs w:val="20"/>
-              </w:rPr>
-            </w:pPr>
-          </w:p>
-        </w:tc>
-        <w:tc>
-          <w:tcPr>
-            <w:tcW w:w="751" w:type="dxa"/>
-          </w:tcPr>
-          <w:p>
-            <w:pPr>
-              <w:ind w:firstLine="0"/>
-              <w:jc w:val="center"/>
-              <w:rPr>
-                <w:rFonts w:cs="Times New Roman"/>
-                <w:sz w:val="20"/>
-                <w:szCs w:val="20"/>
-              </w:rPr>
-            </w:pPr>
-          </w:p>
-        </w:tc>
-        <w:tc>
-          <w:tcPr>
-            <w:tcW w:w="751" w:type="dxa"/>
-          </w:tcPr>
-          <w:p>
-            <w:pPr>
-              <w:ind w:firstLine="0"/>
-              <w:jc w:val="center"/>
-              <w:rPr>
-                <w:rFonts w:cs="Times New Roman"/>
-                <w:sz w:val="20"/>
-                <w:szCs w:val="20"/>
-              </w:rPr>
-            </w:pPr>
-          </w:p>
-        </w:tc>
-        <w:tc>
-          <w:tcPr>
-            <w:tcW w:w="751" w:type="dxa"/>
-          </w:tcPr>
-          <w:p>
-            <w:pPr>
-              <w:ind w:firstLine="0"/>
-              <w:jc w:val="center"/>
-              <w:rPr>
-                <w:rFonts w:cs="Times New Roman"/>
-                <w:sz w:val="20"/>
-                <w:szCs w:val="20"/>
-              </w:rPr>
-            </w:pPr>
-          </w:p>
-        </w:tc>
-        <w:tc>
-          <w:tcPr>
-            <w:tcW w:w="751" w:type="dxa"/>
-          </w:tcPr>
-          <w:p>
-            <w:pPr>
-              <w:ind w:firstLine="0"/>
-              <w:jc w:val="center"/>
-              <w:rPr>
-                <w:rFonts w:cs="Times New Roman"/>
-                <w:sz w:val="20"/>
-                <w:szCs w:val="20"/>
-              </w:rPr>
-            </w:pPr>
-          </w:p>
-        </w:tc>
-        <w:tc>
-          <w:tcPr>
-            <w:tcW w:w="757" w:type="dxa"/>
-          </w:tcPr>
-          <w:p>
-            <w:pPr>
-              <w:ind w:firstLine="0"/>
-              <w:jc w:val="center"/>
-              <w:rPr>
-                <w:rFonts w:cs="Times New Roman"/>
-                <w:sz w:val="20"/>
-                <w:szCs w:val="20"/>
-              </w:rPr>
-            </w:pPr>
-          </w:p>
-        </w:tc>
-        <w:tc>
-          <w:tcPr>
-            <w:tcW w:w="755" w:type="dxa"/>
-          </w:tcPr>
-          <w:p>
-            <w:pPr>
-              <w:ind w:firstLine="0"/>
-              <w:jc w:val="center"/>
-              <w:rPr>
-                <w:rFonts w:cs="Times New Roman"/>
-                <w:sz w:val="20"/>
-                <w:szCs w:val="20"/>
-              </w:rPr>
-            </w:pPr>
-          </w:p>
-        </w:tc>
-        <w:tc>
-          <w:tcPr>
-            <w:tcW w:w="751" w:type="dxa"/>
-          </w:tcPr>
-          <w:p>
-            <w:pPr>
-              <w:ind w:firstLine="0"/>
-              <w:jc w:val="center"/>
-              <w:rPr>
-                <w:rFonts w:cs="Times New Roman"/>
-                <w:sz w:val="20"/>
-                <w:szCs w:val="20"/>
-              </w:rPr>
-            </w:pPr>
-          </w:p>
-        </w:tc>
-        <w:tc>
-          <w:tcPr>
-            <w:tcW w:w="751" w:type="dxa"/>
-          </w:tcPr>
-          <w:p>
-            <w:pPr>
-              <w:ind w:firstLine="0"/>
-              <w:jc w:val="center"/>
-              <w:rPr>
-                <w:rFonts w:cs="Times New Roman"/>
-                <w:sz w:val="20"/>
-                <w:szCs w:val="20"/>
-              </w:rPr>
-            </w:pPr>
-          </w:p>
-        </w:tc>
-      </w:tr>
-      <w:tr>
-        <w:trPr>
-          <w:trHeight w:hRule="exact" w:val="284"/>
-          <w:jc w:val="center"/>
-        </w:trPr>
-        <w:tc>
-          <w:tcPr>
-            <w:tcW w:w="10206" w:type="dxa"/>
-            <w:gridSpan w:val="10"/>
-            <w:vAlign w:val="center"/>
-          </w:tcPr>
-          <w:p>
-            <w:pPr>
-              <w:ind w:firstLine="0"/>
-              <w:jc w:val="center"/>
-              <w:rPr>
-                <w:rFonts w:cs="Times New Roman"/>
-                <w:b/>
-                <w:sz w:val="20"/>
-                <w:szCs w:val="20"/>
-              </w:rPr>
-            </w:pPr>
-            <w:r>
-              <w:rPr>
-                <w:rFonts w:cs="Times New Roman"/>
-                <w:b/>
-                <w:sz w:val="20"/>
-                <w:szCs w:val="20"/>
-              </w:rPr>
-              <w:t>Весняний семестр</w:t>
-            </w:r>
-          </w:p>
-        </w:tc>
-      </w:tr>
-      <w:tr>
-        <w:trPr>
-          <w:trHeight w:hRule="exact" w:val="284"/>
-          <w:jc w:val="center"/>
-        </w:trPr>
-        <w:tc>
-          <w:tcPr>
-            <w:tcW w:w="10206" w:type="dxa"/>
-            <w:gridSpan w:val="10"/>
-            <w:vAlign w:val="center"/>
-          </w:tcPr>
-          <w:p>
-            <w:pPr>
-              <w:ind w:firstLine="0"/>
-              <w:jc w:val="center"/>
-              <w:rPr>
-                <w:rFonts w:cs="Times New Roman"/>
-                <w:b/>
-                <w:sz w:val="20"/>
-                <w:szCs w:val="20"/>
-              </w:rPr>
-            </w:pPr>
-            <w:r>
-              <w:rPr>
-                <w:rFonts w:cs="Times New Roman"/>
-                <w:b/>
-                <w:sz w:val="20"/>
-                <w:szCs w:val="20"/>
-              </w:rPr>
-              <w:t>Обов’язкові освітні компоненти</w:t>
-            </w:r>
-          </w:p>
-        </w:tc>
-      </w:tr>
-      <w:tr>
-        <w:trPr>
-          <w:trHeight w:hRule="exact" w:val="284"/>
-          <w:jc w:val="center"/>
-        </w:trPr>
-        <w:tc>
-          <w:tcPr>
-            <w:tcW w:w="589" w:type="dxa"/>
-            <w:vAlign w:val="center"/>
-          </w:tcPr>
-          <w:p>
-            <w:pPr>
-              <w:ind w:firstLine="0"/>
-              <w:jc w:val="center"/>
-              <w:rPr>
-                <w:rFonts w:cs="Times New Roman"/>
-                <w:sz w:val="20"/>
-                <w:szCs w:val="20"/>
-              </w:rPr>
-            </w:pPr>
-            <w:r>
-              <w:rPr>
-                <w:rFonts w:cs="Times New Roman"/>
-                <w:sz w:val="20"/>
-                <w:szCs w:val="20"/>
-              </w:rPr>
-              <w:t>1</w:t>
-            </w:r>
-          </w:p>
-        </w:tc>
-        <w:tc>
-          <w:tcPr>
-            <w:tcW w:w="3599" w:type="dxa"/>
             <w:vAlign w:val="center"/>
           </w:tcPr>
           <w:p>
@@ -3081,536 +2422,38 @@
                 <w:rFonts w:cs="Times New Roman"/>
                 <w:sz w:val="20"/>
                 <w:szCs w:val="20"/>
-              </w:rPr>
-            </w:pPr>
-          </w:p>
-        </w:tc>
-        <w:tc>
-          <w:tcPr>
-            <w:tcW w:w="751" w:type="dxa"/>
-          </w:tcPr>
-          <w:p>
-            <w:pPr>
-              <w:ind w:firstLine="0"/>
-              <w:jc w:val="center"/>
-              <w:rPr>
-                <w:rFonts w:cs="Times New Roman"/>
-                <w:sz w:val="20"/>
-                <w:szCs w:val="20"/>
-              </w:rPr>
-            </w:pPr>
-          </w:p>
-        </w:tc>
-        <w:tc>
-          <w:tcPr>
-            <w:tcW w:w="751" w:type="dxa"/>
-          </w:tcPr>
-          <w:p>
-            <w:pPr>
-              <w:ind w:firstLine="0"/>
-              <w:jc w:val="center"/>
-              <w:rPr>
-                <w:rFonts w:cs="Times New Roman"/>
-                <w:sz w:val="20"/>
-                <w:szCs w:val="20"/>
-              </w:rPr>
-            </w:pPr>
-          </w:p>
-        </w:tc>
-        <w:tc>
-          <w:tcPr>
-            <w:tcW w:w="751" w:type="dxa"/>
-          </w:tcPr>
-          <w:p>
-            <w:pPr>
-              <w:ind w:firstLine="0"/>
-              <w:jc w:val="center"/>
-              <w:rPr>
-                <w:rFonts w:cs="Times New Roman"/>
-                <w:sz w:val="20"/>
-                <w:szCs w:val="20"/>
-              </w:rPr>
-            </w:pPr>
-          </w:p>
-        </w:tc>
-        <w:tc>
-          <w:tcPr>
-            <w:tcW w:w="751" w:type="dxa"/>
-          </w:tcPr>
-          <w:p>
-            <w:pPr>
-              <w:ind w:firstLine="0"/>
-              <w:jc w:val="center"/>
-              <w:rPr>
-                <w:rFonts w:cs="Times New Roman"/>
-                <w:sz w:val="20"/>
-                <w:szCs w:val="20"/>
-              </w:rPr>
-            </w:pPr>
-          </w:p>
-        </w:tc>
-        <w:tc>
-          <w:tcPr>
-            <w:tcW w:w="757" w:type="dxa"/>
-          </w:tcPr>
-          <w:p>
-            <w:pPr>
-              <w:ind w:firstLine="0"/>
-              <w:jc w:val="center"/>
-              <w:rPr>
-                <w:rFonts w:cs="Times New Roman"/>
-                <w:sz w:val="20"/>
-                <w:szCs w:val="20"/>
-              </w:rPr>
-            </w:pPr>
-          </w:p>
-        </w:tc>
-        <w:tc>
-          <w:tcPr>
-            <w:tcW w:w="755" w:type="dxa"/>
-          </w:tcPr>
-          <w:p>
-            <w:pPr>
-              <w:ind w:firstLine="0"/>
-              <w:jc w:val="center"/>
-              <w:rPr>
-                <w:rFonts w:cs="Times New Roman"/>
-                <w:sz w:val="20"/>
-                <w:szCs w:val="20"/>
-              </w:rPr>
-            </w:pPr>
-          </w:p>
-        </w:tc>
-        <w:tc>
-          <w:tcPr>
-            <w:tcW w:w="751" w:type="dxa"/>
-          </w:tcPr>
-          <w:p>
-            <w:pPr>
-              <w:ind w:firstLine="0"/>
-              <w:jc w:val="center"/>
-              <w:rPr>
-                <w:rFonts w:cs="Times New Roman"/>
-                <w:sz w:val="20"/>
-                <w:szCs w:val="20"/>
-              </w:rPr>
-            </w:pPr>
-          </w:p>
-        </w:tc>
-        <w:tc>
-          <w:tcPr>
-            <w:tcW w:w="751" w:type="dxa"/>
-          </w:tcPr>
-          <w:p>
-            <w:pPr>
-              <w:ind w:firstLine="0"/>
-              <w:jc w:val="center"/>
-              <w:rPr>
-                <w:rFonts w:cs="Times New Roman"/>
-                <w:sz w:val="20"/>
-                <w:szCs w:val="20"/>
-              </w:rPr>
-            </w:pPr>
-          </w:p>
-        </w:tc>
-      </w:tr>
-      <w:tr>
-        <w:trPr>
-          <w:trHeight w:hRule="exact" w:val="284"/>
-          <w:jc w:val="center"/>
-        </w:trPr>
-        <w:tc>
-          <w:tcPr>
-            <w:tcW w:w="589" w:type="dxa"/>
-            <w:vAlign w:val="center"/>
-          </w:tcPr>
-          <w:p>
-            <w:pPr>
-              <w:ind w:firstLine="0"/>
-              <w:jc w:val="center"/>
-              <w:rPr>
-                <w:rFonts w:cs="Times New Roman"/>
-                <w:sz w:val="20"/>
-                <w:szCs w:val="20"/>
-              </w:rPr>
-            </w:pPr>
-            <w:r>
-              <w:rPr>
-                <w:rFonts w:cs="Times New Roman"/>
-                <w:sz w:val="20"/>
-                <w:szCs w:val="20"/>
-              </w:rPr>
-              <w:t>2</w:t>
-            </w:r>
-          </w:p>
-        </w:tc>
-        <w:tc>
-          <w:tcPr>
-            <w:tcW w:w="3599" w:type="dxa"/>
-            <w:vAlign w:val="center"/>
-          </w:tcPr>
-          <w:p>
-            <w:pPr>
-              <w:ind w:firstLine="0"/>
-              <w:jc w:val="left"/>
-              <w:rPr>
-                <w:rFonts w:cs="Times New Roman"/>
-                <w:sz w:val="20"/>
-                <w:szCs w:val="20"/>
-              </w:rPr>
-            </w:pPr>
-          </w:p>
-        </w:tc>
-        <w:tc>
-          <w:tcPr>
-            <w:tcW w:w="751" w:type="dxa"/>
-          </w:tcPr>
-          <w:p>
-            <w:pPr>
-              <w:ind w:firstLine="0"/>
-              <w:jc w:val="center"/>
-              <w:rPr>
-                <w:rFonts w:cs="Times New Roman"/>
-                <w:sz w:val="20"/>
-                <w:szCs w:val="20"/>
-              </w:rPr>
-            </w:pPr>
-          </w:p>
-        </w:tc>
-        <w:tc>
-          <w:tcPr>
-            <w:tcW w:w="751" w:type="dxa"/>
-          </w:tcPr>
-          <w:p>
-            <w:pPr>
-              <w:ind w:firstLine="0"/>
-              <w:jc w:val="center"/>
-              <w:rPr>
-                <w:rFonts w:cs="Times New Roman"/>
-                <w:sz w:val="20"/>
-                <w:szCs w:val="20"/>
-              </w:rPr>
-            </w:pPr>
-          </w:p>
-        </w:tc>
-        <w:tc>
-          <w:tcPr>
-            <w:tcW w:w="751" w:type="dxa"/>
-          </w:tcPr>
-          <w:p>
-            <w:pPr>
-              <w:ind w:firstLine="0"/>
-              <w:jc w:val="center"/>
-              <w:rPr>
-                <w:rFonts w:cs="Times New Roman"/>
-                <w:sz w:val="20"/>
-                <w:szCs w:val="20"/>
-              </w:rPr>
-            </w:pPr>
-          </w:p>
-        </w:tc>
-        <w:tc>
-          <w:tcPr>
-            <w:tcW w:w="751" w:type="dxa"/>
-          </w:tcPr>
-          <w:p>
-            <w:pPr>
-              <w:ind w:firstLine="0"/>
-              <w:jc w:val="center"/>
-              <w:rPr>
-                <w:rFonts w:cs="Times New Roman"/>
-                <w:sz w:val="20"/>
-                <w:szCs w:val="20"/>
-              </w:rPr>
-            </w:pPr>
-          </w:p>
-        </w:tc>
-        <w:tc>
-          <w:tcPr>
-            <w:tcW w:w="757" w:type="dxa"/>
-          </w:tcPr>
-          <w:p>
-            <w:pPr>
-              <w:ind w:firstLine="0"/>
-              <w:jc w:val="center"/>
-              <w:rPr>
-                <w:rFonts w:cs="Times New Roman"/>
-                <w:sz w:val="20"/>
-                <w:szCs w:val="20"/>
-              </w:rPr>
-            </w:pPr>
-          </w:p>
-        </w:tc>
-        <w:tc>
-          <w:tcPr>
-            <w:tcW w:w="755" w:type="dxa"/>
-          </w:tcPr>
-          <w:p>
-            <w:pPr>
-              <w:ind w:firstLine="0"/>
-              <w:jc w:val="center"/>
-              <w:rPr>
-                <w:rFonts w:cs="Times New Roman"/>
-                <w:sz w:val="20"/>
-                <w:szCs w:val="20"/>
-              </w:rPr>
-            </w:pPr>
-          </w:p>
-        </w:tc>
-        <w:tc>
-          <w:tcPr>
-            <w:tcW w:w="751" w:type="dxa"/>
-          </w:tcPr>
-          <w:p>
-            <w:pPr>
-              <w:ind w:firstLine="0"/>
-              <w:jc w:val="center"/>
-              <w:rPr>
-                <w:rFonts w:cs="Times New Roman"/>
-                <w:sz w:val="20"/>
-                <w:szCs w:val="20"/>
-              </w:rPr>
-            </w:pPr>
-          </w:p>
-        </w:tc>
-        <w:tc>
-          <w:tcPr>
-            <w:tcW w:w="751" w:type="dxa"/>
-          </w:tcPr>
-          <w:p>
-            <w:pPr>
-              <w:ind w:firstLine="0"/>
-              <w:jc w:val="center"/>
-              <w:rPr>
-                <w:rFonts w:cs="Times New Roman"/>
-                <w:sz w:val="20"/>
-                <w:szCs w:val="20"/>
-              </w:rPr>
-            </w:pPr>
-          </w:p>
-        </w:tc>
-      </w:tr>
-      <w:tr>
-        <w:trPr>
-          <w:trHeight w:hRule="exact" w:val="284"/>
-          <w:jc w:val="center"/>
-        </w:trPr>
-        <w:tc>
-          <w:tcPr>
-            <w:tcW w:w="589" w:type="dxa"/>
-            <w:vAlign w:val="center"/>
-          </w:tcPr>
-          <w:p>
-            <w:pPr>
-              <w:ind w:firstLine="0"/>
-              <w:jc w:val="center"/>
-              <w:rPr>
-                <w:rFonts w:cs="Times New Roman"/>
-                <w:sz w:val="20"/>
-                <w:szCs w:val="20"/>
-              </w:rPr>
-            </w:pPr>
-            <w:r>
-              <w:rPr>
-                <w:rFonts w:cs="Times New Roman"/>
-                <w:sz w:val="20"/>
-                <w:szCs w:val="20"/>
-              </w:rPr>
-              <w:t>3</w:t>
-            </w:r>
-          </w:p>
-        </w:tc>
-        <w:tc>
-          <w:tcPr>
-            <w:tcW w:w="3599" w:type="dxa"/>
-            <w:vAlign w:val="center"/>
-          </w:tcPr>
-          <w:p>
-            <w:pPr>
-              <w:ind w:firstLine="0"/>
-              <w:jc w:val="left"/>
-              <w:rPr>
-                <w:rFonts w:cs="Times New Roman"/>
-                <w:sz w:val="20"/>
-                <w:szCs w:val="20"/>
-              </w:rPr>
-            </w:pPr>
-          </w:p>
-        </w:tc>
-        <w:tc>
-          <w:tcPr>
-            <w:tcW w:w="751" w:type="dxa"/>
-          </w:tcPr>
-          <w:p>
-            <w:pPr>
-              <w:ind w:firstLine="0"/>
-              <w:jc w:val="center"/>
-              <w:rPr>
-                <w:rFonts w:cs="Times New Roman"/>
-                <w:sz w:val="20"/>
-                <w:szCs w:val="20"/>
-              </w:rPr>
-            </w:pPr>
-          </w:p>
-        </w:tc>
-        <w:tc>
-          <w:tcPr>
-            <w:tcW w:w="751" w:type="dxa"/>
-          </w:tcPr>
-          <w:p>
-            <w:pPr>
-              <w:ind w:firstLine="0"/>
-              <w:jc w:val="center"/>
-              <w:rPr>
-                <w:rFonts w:cs="Times New Roman"/>
-                <w:sz w:val="20"/>
-                <w:szCs w:val="20"/>
-              </w:rPr>
-            </w:pPr>
-          </w:p>
-        </w:tc>
-        <w:tc>
-          <w:tcPr>
-            <w:tcW w:w="751" w:type="dxa"/>
-          </w:tcPr>
-          <w:p>
-            <w:pPr>
-              <w:ind w:firstLine="0"/>
-              <w:jc w:val="center"/>
-              <w:rPr>
-                <w:rFonts w:cs="Times New Roman"/>
-                <w:sz w:val="20"/>
-                <w:szCs w:val="20"/>
-              </w:rPr>
-            </w:pPr>
-          </w:p>
-        </w:tc>
-        <w:tc>
-          <w:tcPr>
-            <w:tcW w:w="751" w:type="dxa"/>
-          </w:tcPr>
-          <w:p>
-            <w:pPr>
-              <w:ind w:firstLine="0"/>
-              <w:jc w:val="center"/>
-              <w:rPr>
-                <w:rFonts w:cs="Times New Roman"/>
-                <w:sz w:val="20"/>
-                <w:szCs w:val="20"/>
-              </w:rPr>
-            </w:pPr>
-          </w:p>
-        </w:tc>
-        <w:tc>
-          <w:tcPr>
-            <w:tcW w:w="757" w:type="dxa"/>
-          </w:tcPr>
-          <w:p>
-            <w:pPr>
-              <w:ind w:firstLine="0"/>
-              <w:jc w:val="center"/>
-              <w:rPr>
-                <w:rFonts w:cs="Times New Roman"/>
-                <w:sz w:val="20"/>
-                <w:szCs w:val="20"/>
-              </w:rPr>
-            </w:pPr>
-          </w:p>
-        </w:tc>
-        <w:tc>
-          <w:tcPr>
-            <w:tcW w:w="755" w:type="dxa"/>
-          </w:tcPr>
-          <w:p>
-            <w:pPr>
-              <w:ind w:firstLine="0"/>
-              <w:jc w:val="center"/>
-              <w:rPr>
-                <w:rFonts w:cs="Times New Roman"/>
-                <w:sz w:val="20"/>
-                <w:szCs w:val="20"/>
-              </w:rPr>
-            </w:pPr>
-          </w:p>
-        </w:tc>
-        <w:tc>
-          <w:tcPr>
-            <w:tcW w:w="751" w:type="dxa"/>
-          </w:tcPr>
-          <w:p>
-            <w:pPr>
-              <w:ind w:firstLine="0"/>
-              <w:jc w:val="center"/>
-              <w:rPr>
-                <w:rFonts w:cs="Times New Roman"/>
-                <w:sz w:val="20"/>
-                <w:szCs w:val="20"/>
-              </w:rPr>
-            </w:pPr>
-          </w:p>
-        </w:tc>
-        <w:tc>
-          <w:tcPr>
-            <w:tcW w:w="751" w:type="dxa"/>
-          </w:tcPr>
-          <w:p>
-            <w:pPr>
-              <w:ind w:firstLine="0"/>
-              <w:jc w:val="center"/>
-              <w:rPr>
-                <w:rFonts w:cs="Times New Roman"/>
-                <w:sz w:val="20"/>
-                <w:szCs w:val="20"/>
-              </w:rPr>
-            </w:pPr>
-          </w:p>
-        </w:tc>
-      </w:tr>
-      <w:tr>
-        <w:trPr>
-          <w:trHeight w:hRule="exact" w:val="284"/>
-          <w:jc w:val="center"/>
-        </w:trPr>
-        <w:tc>
-          <w:tcPr>
-            <w:tcW w:w="589" w:type="dxa"/>
-            <w:vAlign w:val="center"/>
-          </w:tcPr>
-          <w:p>
-            <w:pPr>
-              <w:ind w:firstLine="0"/>
-              <w:jc w:val="center"/>
-              <w:rPr>
-                <w:rFonts w:cs="Times New Roman"/>
-                <w:sz w:val="20"/>
-                <w:szCs w:val="20"/>
-              </w:rPr>
-            </w:pPr>
-            <w:r>
-              <w:rPr>
-                <w:rFonts w:cs="Times New Roman"/>
-                <w:sz w:val="20"/>
-                <w:szCs w:val="20"/>
-              </w:rPr>
-              <w:t>4</w:t>
-            </w:r>
-          </w:p>
-        </w:tc>
-        <w:tc>
-          <w:tcPr>
-            <w:tcW w:w="3599" w:type="dxa"/>
-            <w:vAlign w:val="center"/>
-          </w:tcPr>
-          <w:p>
-            <w:pPr>
-              <w:ind w:firstLine="0"/>
-              <w:jc w:val="left"/>
-              <w:rPr>
-                <w:rFonts w:cs="Times New Roman"/>
-                <w:sz w:val="20"/>
-                <w:szCs w:val="20"/>
-              </w:rPr>
-            </w:pPr>
+                <w:lang w:val="en-US"/>
+              </w:rPr>
+            </w:pPr>
+            <w:r>
+              <w:rPr>
+                <w:rFonts w:cs="Times New Roman"/>
+                <w:sz w:val="20"/>
+                <w:szCs w:val="20"/>
+                <w:lang w:val="en-US"/>
+              </w:rPr>
+              <w:t>#</w:t>
+            </w:r>
+            <w:proofErr w:type="spellStart"/>
+            <w:r>
+              <w:rPr>
+                <w:rFonts w:cs="Times New Roman"/>
+                <w:sz w:val="20"/>
+                <w:szCs w:val="20"/>
+                <w:lang w:val="en-US"/>
+              </w:rPr>
+              <w:t>CourseName</w:t>
+            </w:r>
+            <w:r>
+              <w:rPr>
+                <w:rFonts w:cs="Times New Roman"/>
+                <w:sz w:val="20"/>
+                <w:szCs w:val="20"/>
+                <w:lang w:val="en-US"/>
+              </w:rPr>
+              <w:t>n</w:t>
+            </w:r>
+            <w:proofErr w:type="spellEnd"/>
           </w:p>
         </w:tc>
         <w:tc>

</xml_diff>

<commit_message>
404-feat: individual-plan: fix: filling spring courses
</commit_message>
<xml_diff>
--- a/core/src/main/resources/docs/templates/IndividualCurriculum.docx
+++ b/core/src/main/resources/docs/templates/IndividualCurriculum.docx
@@ -2309,8 +2309,6 @@
                 <w:szCs w:val="20"/>
               </w:rPr>
             </w:pPr>
-            <w:bookmarkStart w:id="0" w:name="_GoBack"/>
-            <w:bookmarkEnd w:id="0"/>
             <w:r>
               <w:rPr>
                 <w:rFonts w:cs="Times New Roman"/>
@@ -2385,6 +2383,35 @@
                 <w:szCs w:val="20"/>
                 <w:lang w:val="en-US"/>
               </w:rPr>
+              <w:t>#N</w:t>
+            </w:r>
+            <w:bookmarkStart w:id="0" w:name="_GoBack"/>
+            <w:bookmarkEnd w:id="0"/>
+          </w:p>
+        </w:tc>
+        <w:tc>
+          <w:tcPr>
+            <w:tcW w:w="3599" w:type="dxa"/>
+            <w:vAlign w:val="center"/>
+          </w:tcPr>
+          <w:p>
+            <w:pPr>
+              <w:ind w:firstLine="0"/>
+              <w:jc w:val="left"/>
+              <w:rPr>
+                <w:rFonts w:cs="Times New Roman"/>
+                <w:sz w:val="20"/>
+                <w:szCs w:val="20"/>
+                <w:lang w:val="en-US"/>
+              </w:rPr>
+            </w:pPr>
+            <w:r>
+              <w:rPr>
+                <w:rFonts w:cs="Times New Roman"/>
+                <w:sz w:val="20"/>
+                <w:szCs w:val="20"/>
+                <w:lang w:val="en-US"/>
+              </w:rPr>
               <w:t>#</w:t>
             </w:r>
             <w:proofErr w:type="spellStart"/>
@@ -2395,63 +2422,7 @@
                 <w:szCs w:val="20"/>
                 <w:lang w:val="en-US"/>
               </w:rPr>
-              <w:t>N</w:t>
-            </w:r>
-            <w:r>
-              <w:rPr>
-                <w:rFonts w:cs="Times New Roman"/>
-                <w:sz w:val="20"/>
-                <w:szCs w:val="20"/>
-                <w:lang w:val="en-US"/>
-              </w:rPr>
-              <w:t>n</w:t>
-            </w:r>
-            <w:proofErr w:type="spellEnd"/>
-          </w:p>
-        </w:tc>
-        <w:tc>
-          <w:tcPr>
-            <w:tcW w:w="3599" w:type="dxa"/>
-            <w:vAlign w:val="center"/>
-          </w:tcPr>
-          <w:p>
-            <w:pPr>
-              <w:ind w:firstLine="0"/>
-              <w:jc w:val="left"/>
-              <w:rPr>
-                <w:rFonts w:cs="Times New Roman"/>
-                <w:sz w:val="20"/>
-                <w:szCs w:val="20"/>
-                <w:lang w:val="en-US"/>
-              </w:rPr>
-            </w:pPr>
-            <w:r>
-              <w:rPr>
-                <w:rFonts w:cs="Times New Roman"/>
-                <w:sz w:val="20"/>
-                <w:szCs w:val="20"/>
-                <w:lang w:val="en-US"/>
-              </w:rPr>
-              <w:t>#</w:t>
-            </w:r>
-            <w:proofErr w:type="spellStart"/>
-            <w:r>
-              <w:rPr>
-                <w:rFonts w:cs="Times New Roman"/>
-                <w:sz w:val="20"/>
-                <w:szCs w:val="20"/>
-                <w:lang w:val="en-US"/>
-              </w:rPr>
               <w:t>CourseName</w:t>
-            </w:r>
-            <w:r>
-              <w:rPr>
-                <w:rFonts w:cs="Times New Roman"/>
-                <w:sz w:val="20"/>
-                <w:szCs w:val="20"/>
-                <w:lang w:val="en-US"/>
-              </w:rPr>
-              <w:t>n</w:t>
             </w:r>
             <w:proofErr w:type="spellEnd"/>
           </w:p>

</xml_diff>

<commit_message>
404-feat: individual-plan: add: filling course info
</commit_message>
<xml_diff>
--- a/core/src/main/resources/docs/templates/IndividualCurriculum.docx
+++ b/core/src/main/resources/docs/templates/IndividualCurriculum.docx
@@ -430,6 +430,7 @@
           <w:szCs w:val="20"/>
         </w:rPr>
       </w:pPr>
+      <w:bookmarkStart w:id="0" w:name="_GoBack"/>
     </w:p>
     <w:tbl>
       <w:tblPr>
@@ -456,6 +457,7 @@
             <w:tcW w:w="2269" w:type="dxa"/>
             <w:vAlign w:val="center"/>
           </w:tcPr>
+          <w:bookmarkEnd w:id="0"/>
           <w:p>
             <w:pPr>
               <w:ind w:firstLine="0"/>
@@ -1788,22 +1790,41 @@
                 <w:lang w:val="en-US"/>
               </w:rPr>
             </w:pPr>
-          </w:p>
-        </w:tc>
-        <w:tc>
-          <w:tcPr>
-            <w:tcW w:w="751" w:type="dxa"/>
-          </w:tcPr>
-          <w:p>
-            <w:pPr>
-              <w:ind w:firstLine="0"/>
-              <w:jc w:val="center"/>
-              <w:rPr>
-                <w:rFonts w:cs="Times New Roman"/>
-                <w:sz w:val="20"/>
-                <w:szCs w:val="20"/>
-              </w:rPr>
-            </w:pPr>
+            <w:r>
+              <w:rPr>
+                <w:rFonts w:cs="Times New Roman"/>
+                <w:sz w:val="20"/>
+                <w:szCs w:val="20"/>
+                <w:lang w:val="en-US"/>
+              </w:rPr>
+              <w:t>#H</w:t>
+            </w:r>
+          </w:p>
+        </w:tc>
+        <w:tc>
+          <w:tcPr>
+            <w:tcW w:w="751" w:type="dxa"/>
+          </w:tcPr>
+          <w:p>
+            <w:pPr>
+              <w:ind w:firstLine="0"/>
+              <w:jc w:val="center"/>
+              <w:rPr>
+                <w:rFonts w:cs="Times New Roman"/>
+                <w:sz w:val="20"/>
+                <w:szCs w:val="20"/>
+                <w:lang w:val="en-US"/>
+              </w:rPr>
+            </w:pPr>
+            <w:r>
+              <w:rPr>
+                <w:rFonts w:cs="Times New Roman"/>
+                <w:sz w:val="20"/>
+                <w:szCs w:val="20"/>
+                <w:lang w:val="en-US"/>
+              </w:rPr>
+              <w:t>#Cred</w:t>
+            </w:r>
           </w:p>
         </w:tc>
         <w:tc>
@@ -1882,24 +1903,55 @@
                 <w:rFonts w:cs="Times New Roman"/>
                 <w:sz w:val="20"/>
                 <w:szCs w:val="20"/>
-              </w:rPr>
-            </w:pPr>
-          </w:p>
-        </w:tc>
-        <w:tc>
-          <w:tcPr>
-            <w:tcW w:w="751" w:type="dxa"/>
-          </w:tcPr>
-          <w:p>
-            <w:pPr>
-              <w:ind w:firstLine="0"/>
-              <w:jc w:val="center"/>
-              <w:rPr>
-                <w:rFonts w:cs="Times New Roman"/>
-                <w:sz w:val="20"/>
-                <w:szCs w:val="20"/>
-              </w:rPr>
-            </w:pPr>
+                <w:lang w:val="en-US"/>
+              </w:rPr>
+            </w:pPr>
+            <w:r>
+              <w:rPr>
+                <w:rFonts w:cs="Times New Roman"/>
+                <w:sz w:val="20"/>
+                <w:szCs w:val="20"/>
+                <w:lang w:val="en-US"/>
+              </w:rPr>
+              <w:t>#KC</w:t>
+            </w:r>
+          </w:p>
+        </w:tc>
+        <w:tc>
+          <w:tcPr>
+            <w:tcW w:w="751" w:type="dxa"/>
+          </w:tcPr>
+          <w:p>
+            <w:pPr>
+              <w:ind w:firstLine="0"/>
+              <w:jc w:val="center"/>
+              <w:rPr>
+                <w:rFonts w:cs="Times New Roman"/>
+                <w:sz w:val="20"/>
+                <w:szCs w:val="20"/>
+                <w:lang w:val="en-US"/>
+              </w:rPr>
+            </w:pPr>
+            <w:r>
+              <w:rPr>
+                <w:rFonts w:cs="Times New Roman"/>
+                <w:sz w:val="20"/>
+                <w:szCs w:val="20"/>
+                <w:lang w:val="en-US"/>
+              </w:rPr>
+              <w:t>#</w:t>
+            </w:r>
+            <w:proofErr w:type="spellStart"/>
+            <w:r>
+              <w:rPr>
+                <w:rFonts w:cs="Times New Roman"/>
+                <w:sz w:val="20"/>
+                <w:szCs w:val="20"/>
+                <w:lang w:val="en-US"/>
+              </w:rPr>
+              <w:t>Dep</w:t>
+            </w:r>
+            <w:proofErr w:type="spellEnd"/>
           </w:p>
         </w:tc>
       </w:tr>
@@ -2385,8 +2437,6 @@
               </w:rPr>
               <w:t>#N</w:t>
             </w:r>
-            <w:bookmarkStart w:id="0" w:name="_GoBack"/>
-            <w:bookmarkEnd w:id="0"/>
           </w:p>
         </w:tc>
         <w:tc>
@@ -2439,24 +2489,44 @@
                 <w:rFonts w:cs="Times New Roman"/>
                 <w:sz w:val="20"/>
                 <w:szCs w:val="20"/>
-              </w:rPr>
-            </w:pPr>
-          </w:p>
-        </w:tc>
-        <w:tc>
-          <w:tcPr>
-            <w:tcW w:w="751" w:type="dxa"/>
-          </w:tcPr>
-          <w:p>
-            <w:pPr>
-              <w:ind w:firstLine="0"/>
-              <w:jc w:val="center"/>
-              <w:rPr>
-                <w:rFonts w:cs="Times New Roman"/>
-                <w:sz w:val="20"/>
-                <w:szCs w:val="20"/>
-              </w:rPr>
-            </w:pPr>
+                <w:lang w:val="en-US"/>
+              </w:rPr>
+            </w:pPr>
+            <w:r>
+              <w:rPr>
+                <w:rFonts w:cs="Times New Roman"/>
+                <w:sz w:val="20"/>
+                <w:szCs w:val="20"/>
+                <w:lang w:val="en-US"/>
+              </w:rPr>
+              <w:t>#H</w:t>
+            </w:r>
+          </w:p>
+        </w:tc>
+        <w:tc>
+          <w:tcPr>
+            <w:tcW w:w="751" w:type="dxa"/>
+          </w:tcPr>
+          <w:p>
+            <w:pPr>
+              <w:ind w:firstLine="0"/>
+              <w:jc w:val="center"/>
+              <w:rPr>
+                <w:rFonts w:cs="Times New Roman"/>
+                <w:sz w:val="20"/>
+                <w:szCs w:val="20"/>
+                <w:lang w:val="en-US"/>
+              </w:rPr>
+            </w:pPr>
+            <w:r>
+              <w:rPr>
+                <w:rFonts w:cs="Times New Roman"/>
+                <w:sz w:val="20"/>
+                <w:szCs w:val="20"/>
+                <w:lang w:val="en-US"/>
+              </w:rPr>
+              <w:t>#Cred</w:t>
+            </w:r>
           </w:p>
         </w:tc>
         <w:tc>
@@ -2535,24 +2605,55 @@
                 <w:rFonts w:cs="Times New Roman"/>
                 <w:sz w:val="20"/>
                 <w:szCs w:val="20"/>
-              </w:rPr>
-            </w:pPr>
-          </w:p>
-        </w:tc>
-        <w:tc>
-          <w:tcPr>
-            <w:tcW w:w="751" w:type="dxa"/>
-          </w:tcPr>
-          <w:p>
-            <w:pPr>
-              <w:ind w:firstLine="0"/>
-              <w:jc w:val="center"/>
-              <w:rPr>
-                <w:rFonts w:cs="Times New Roman"/>
-                <w:sz w:val="20"/>
-                <w:szCs w:val="20"/>
-              </w:rPr>
-            </w:pPr>
+                <w:lang w:val="en-US"/>
+              </w:rPr>
+            </w:pPr>
+            <w:r>
+              <w:rPr>
+                <w:rFonts w:cs="Times New Roman"/>
+                <w:sz w:val="20"/>
+                <w:szCs w:val="20"/>
+                <w:lang w:val="en-US"/>
+              </w:rPr>
+              <w:t>#KC</w:t>
+            </w:r>
+          </w:p>
+        </w:tc>
+        <w:tc>
+          <w:tcPr>
+            <w:tcW w:w="751" w:type="dxa"/>
+          </w:tcPr>
+          <w:p>
+            <w:pPr>
+              <w:ind w:firstLine="0"/>
+              <w:jc w:val="center"/>
+              <w:rPr>
+                <w:rFonts w:cs="Times New Roman"/>
+                <w:sz w:val="20"/>
+                <w:szCs w:val="20"/>
+                <w:lang w:val="en-US"/>
+              </w:rPr>
+            </w:pPr>
+            <w:r>
+              <w:rPr>
+                <w:rFonts w:cs="Times New Roman"/>
+                <w:sz w:val="20"/>
+                <w:szCs w:val="20"/>
+                <w:lang w:val="en-US"/>
+              </w:rPr>
+              <w:t>#</w:t>
+            </w:r>
+            <w:proofErr w:type="spellStart"/>
+            <w:r>
+              <w:rPr>
+                <w:rFonts w:cs="Times New Roman"/>
+                <w:sz w:val="20"/>
+                <w:szCs w:val="20"/>
+                <w:lang w:val="en-US"/>
+              </w:rPr>
+              <w:t>Dep</w:t>
+            </w:r>
+            <w:proofErr w:type="spellEnd"/>
           </w:p>
         </w:tc>
       </w:tr>
@@ -3176,7 +3277,7 @@
                 <w:sz w:val="20"/>
                 <w:szCs w:val="20"/>
               </w:rPr>
-              <w:t>1</w:t>
+              <w:t>#N</w:t>
             </w:r>
           </w:p>
         </w:tc>
@@ -3194,8 +3295,29 @@
                 <w:rFonts w:cs="Times New Roman"/>
                 <w:sz w:val="20"/>
                 <w:szCs w:val="20"/>
-              </w:rPr>
-            </w:pPr>
+                <w:lang w:val="en-US"/>
+              </w:rPr>
+            </w:pPr>
+            <w:r>
+              <w:rPr>
+                <w:rFonts w:cs="Times New Roman"/>
+                <w:sz w:val="20"/>
+                <w:szCs w:val="20"/>
+                <w:lang w:val="en-US"/>
+              </w:rPr>
+              <w:t>#</w:t>
+            </w:r>
+            <w:proofErr w:type="spellStart"/>
+            <w:r>
+              <w:rPr>
+                <w:rFonts w:cs="Times New Roman"/>
+                <w:sz w:val="20"/>
+                <w:szCs w:val="20"/>
+                <w:lang w:val="en-US"/>
+              </w:rPr>
+              <w:t>CourseName</w:t>
+            </w:r>
+            <w:proofErr w:type="spellEnd"/>
           </w:p>
         </w:tc>
         <w:tc>
@@ -3211,8 +3333,18 @@
                 <w:rFonts w:cs="Times New Roman"/>
                 <w:sz w:val="20"/>
                 <w:szCs w:val="20"/>
-              </w:rPr>
-            </w:pPr>
+                <w:lang w:val="en-US"/>
+              </w:rPr>
+            </w:pPr>
+            <w:r>
+              <w:rPr>
+                <w:rFonts w:cs="Times New Roman"/>
+                <w:sz w:val="20"/>
+                <w:szCs w:val="20"/>
+                <w:lang w:val="en-US"/>
+              </w:rPr>
+              <w:t>#H</w:t>
+            </w:r>
           </w:p>
         </w:tc>
         <w:tc>
@@ -3228,8 +3360,18 @@
                 <w:rFonts w:cs="Times New Roman"/>
                 <w:sz w:val="20"/>
                 <w:szCs w:val="20"/>
-              </w:rPr>
-            </w:pPr>
+                <w:lang w:val="en-US"/>
+              </w:rPr>
+            </w:pPr>
+            <w:r>
+              <w:rPr>
+                <w:rFonts w:cs="Times New Roman"/>
+                <w:sz w:val="20"/>
+                <w:szCs w:val="20"/>
+                <w:lang w:val="en-US"/>
+              </w:rPr>
+              <w:t>#Cred</w:t>
+            </w:r>
           </w:p>
         </w:tc>
         <w:tc>
@@ -4476,6 +4618,7 @@
   <w:style w:type="character" w:default="1" w:styleId="a0">
     <w:name w:val="Default Paragraph Font"/>
     <w:uiPriority w:val="1"/>
+    <w:semiHidden/>
     <w:unhideWhenUsed/>
   </w:style>
   <w:style w:type="table" w:default="1" w:styleId="a1">

</xml_diff>

<commit_message>
404-feat: individual-plan: add: filling practical training table
</commit_message>
<xml_diff>
--- a/core/src/main/resources/docs/templates/IndividualCurriculum.docx
+++ b/core/src/main/resources/docs/templates/IndividualCurriculum.docx
@@ -430,7 +430,6 @@
           <w:szCs w:val="20"/>
         </w:rPr>
       </w:pPr>
-      <w:bookmarkStart w:id="0" w:name="_GoBack"/>
     </w:p>
     <w:tbl>
       <w:tblPr>
@@ -457,7 +456,6 @@
             <w:tcW w:w="2269" w:type="dxa"/>
             <w:vAlign w:val="center"/>
           </w:tcPr>
-          <w:bookmarkEnd w:id="0"/>
           <w:p>
             <w:pPr>
               <w:ind w:firstLine="0"/>
@@ -3439,8 +3437,18 @@
                 <w:rFonts w:cs="Times New Roman"/>
                 <w:sz w:val="20"/>
                 <w:szCs w:val="20"/>
-              </w:rPr>
-            </w:pPr>
+                <w:lang w:val="en-US"/>
+              </w:rPr>
+            </w:pPr>
+            <w:r>
+              <w:rPr>
+                <w:rFonts w:cs="Times New Roman"/>
+                <w:sz w:val="20"/>
+                <w:szCs w:val="20"/>
+                <w:lang w:val="en-US"/>
+              </w:rPr>
+              <w:t>#KC</w:t>
+            </w:r>
           </w:p>
         </w:tc>
         <w:tc>
@@ -3456,8 +3464,29 @@
                 <w:rFonts w:cs="Times New Roman"/>
                 <w:sz w:val="20"/>
                 <w:szCs w:val="20"/>
-              </w:rPr>
-            </w:pPr>
+                <w:lang w:val="en-US"/>
+              </w:rPr>
+            </w:pPr>
+            <w:r>
+              <w:rPr>
+                <w:rFonts w:cs="Times New Roman"/>
+                <w:sz w:val="20"/>
+                <w:szCs w:val="20"/>
+                <w:lang w:val="en-US"/>
+              </w:rPr>
+              <w:t>#</w:t>
+            </w:r>
+            <w:proofErr w:type="spellStart"/>
+            <w:r>
+              <w:rPr>
+                <w:rFonts w:cs="Times New Roman"/>
+                <w:sz w:val="20"/>
+                <w:szCs w:val="20"/>
+                <w:lang w:val="en-US"/>
+              </w:rPr>
+              <w:t>Dep</w:t>
+            </w:r>
+            <w:proofErr w:type="spellEnd"/>
           </w:p>
         </w:tc>
       </w:tr>
@@ -3808,12 +3837,12 @@
         <w:tblLook w:val="04A0" w:firstRow="1" w:lastRow="0" w:firstColumn="1" w:lastColumn="0" w:noHBand="0" w:noVBand="1"/>
       </w:tblPr>
       <w:tblGrid>
-        <w:gridCol w:w="1617"/>
-        <w:gridCol w:w="1733"/>
-        <w:gridCol w:w="1733"/>
-        <w:gridCol w:w="1657"/>
-        <w:gridCol w:w="1733"/>
-        <w:gridCol w:w="1733"/>
+        <w:gridCol w:w="1563"/>
+        <w:gridCol w:w="1731"/>
+        <w:gridCol w:w="1765"/>
+        <w:gridCol w:w="1620"/>
+        <w:gridCol w:w="1731"/>
+        <w:gridCol w:w="1796"/>
       </w:tblGrid>
       <w:tr>
         <w:trPr>
@@ -3878,7 +3907,7 @@
           <w:tbl>
             <w:tblPr>
               <w:tblStyle w:val="a3"/>
-              <w:tblW w:w="0" w:type="auto"/>
+              <w:tblW w:w="1549" w:type="dxa"/>
               <w:tblBorders>
                 <w:top w:val="none" w:sz="0" w:space="0" w:color="auto"/>
                 <w:left w:val="none" w:sz="0" w:space="0" w:color="auto"/>
@@ -3889,17 +3918,19 @@
               <w:tblLook w:val="04A0" w:firstRow="1" w:lastRow="0" w:firstColumn="1" w:lastColumn="0" w:noHBand="0" w:noVBand="1"/>
             </w:tblPr>
             <w:tblGrid>
-              <w:gridCol w:w="1502"/>
+              <w:gridCol w:w="1549"/>
             </w:tblGrid>
             <w:tr>
+              <w:trPr>
+                <w:trHeight w:val="288"/>
+              </w:trPr>
               <w:tc>
                 <w:tcPr>
-                  <w:tcW w:w="1502" w:type="dxa"/>
+                  <w:tcW w:w="1549" w:type="dxa"/>
                 </w:tcPr>
                 <w:p>
                   <w:pPr>
                     <w:ind w:firstLine="0"/>
-                    <w:jc w:val="center"/>
                     <w:rPr>
                       <w:rFonts w:cs="Times New Roman"/>
                       <w:sz w:val="20"/>
@@ -3991,7 +4022,17 @@
                 <w:sz w:val="20"/>
                 <w:szCs w:val="20"/>
               </w:rPr>
-              <w:t>_______________</w:t>
+              <w:t>________</w:t>
+            </w:r>
+            <w:bookmarkStart w:id="0" w:name="_GoBack"/>
+            <w:bookmarkEnd w:id="0"/>
+            <w:r>
+              <w:rPr>
+                <w:rFonts w:cs="Times New Roman"/>
+                <w:sz w:val="20"/>
+                <w:szCs w:val="20"/>
+              </w:rPr>
+              <w:t>_______</w:t>
             </w:r>
           </w:p>
         </w:tc>
@@ -4003,7 +4044,7 @@
           <w:tbl>
             <w:tblPr>
               <w:tblStyle w:val="a3"/>
-              <w:tblW w:w="0" w:type="auto"/>
+              <w:tblW w:w="1580" w:type="dxa"/>
               <w:tblBorders>
                 <w:top w:val="none" w:sz="0" w:space="0" w:color="auto"/>
                 <w:left w:val="none" w:sz="0" w:space="0" w:color="auto"/>
@@ -4014,12 +4055,15 @@
               <w:tblLook w:val="04A0" w:firstRow="1" w:lastRow="0" w:firstColumn="1" w:lastColumn="0" w:noHBand="0" w:noVBand="1"/>
             </w:tblPr>
             <w:tblGrid>
-              <w:gridCol w:w="1502"/>
+              <w:gridCol w:w="1580"/>
             </w:tblGrid>
             <w:tr>
+              <w:trPr>
+                <w:trHeight w:val="288"/>
+              </w:trPr>
               <w:tc>
                 <w:tcPr>
-                  <w:tcW w:w="1502" w:type="dxa"/>
+                  <w:tcW w:w="1580" w:type="dxa"/>
                 </w:tcPr>
                 <w:p>
                   <w:pPr>

</xml_diff>

<commit_message>
404-feat: individual-plan: enhancement: set auto size for table row in template
</commit_message>
<xml_diff>
--- a/core/src/main/resources/docs/templates/IndividualCurriculum.docx
+++ b/core/src/main/resources/docs/templates/IndividualCurriculum.docx
@@ -1697,7 +1697,7 @@
       </w:tr>
       <w:tr>
         <w:trPr>
-          <w:trHeight w:hRule="exact" w:val="284"/>
+          <w:trHeight w:val="284"/>
           <w:jc w:val="center"/>
         </w:trPr>
         <w:tc>
@@ -2407,7 +2407,7 @@
       </w:tr>
       <w:tr>
         <w:trPr>
-          <w:trHeight w:hRule="exact" w:val="284"/>
+          <w:trHeight w:val="284"/>
           <w:jc w:val="center"/>
         </w:trPr>
         <w:tc>
@@ -3269,6 +3269,7 @@
                 <w:szCs w:val="20"/>
               </w:rPr>
             </w:pPr>
+            <w:bookmarkStart w:id="0" w:name="_GoBack"/>
             <w:r>
               <w:rPr>
                 <w:rFonts w:cs="Times New Roman"/>
@@ -3487,6 +3488,149 @@
               <w:t>Dep</w:t>
             </w:r>
             <w:proofErr w:type="spellEnd"/>
+          </w:p>
+        </w:tc>
+      </w:tr>
+      <w:bookmarkEnd w:id="0"/>
+      <w:tr>
+        <w:trPr>
+          <w:trHeight w:hRule="exact" w:val="284"/>
+          <w:jc w:val="center"/>
+        </w:trPr>
+        <w:tc>
+          <w:tcPr>
+            <w:tcW w:w="589" w:type="dxa"/>
+            <w:vMerge/>
+          </w:tcPr>
+          <w:p>
+            <w:pPr>
+              <w:ind w:firstLine="0"/>
+              <w:jc w:val="center"/>
+              <w:rPr>
+                <w:rFonts w:cs="Times New Roman"/>
+                <w:sz w:val="20"/>
+                <w:szCs w:val="20"/>
+              </w:rPr>
+            </w:pPr>
+          </w:p>
+        </w:tc>
+        <w:tc>
+          <w:tcPr>
+            <w:tcW w:w="3599" w:type="dxa"/>
+            <w:vMerge/>
+          </w:tcPr>
+          <w:p>
+            <w:pPr>
+              <w:ind w:firstLine="0"/>
+              <w:jc w:val="center"/>
+              <w:rPr>
+                <w:rFonts w:cs="Times New Roman"/>
+                <w:sz w:val="20"/>
+                <w:szCs w:val="20"/>
+              </w:rPr>
+            </w:pPr>
+          </w:p>
+        </w:tc>
+        <w:tc>
+          <w:tcPr>
+            <w:tcW w:w="751" w:type="dxa"/>
+            <w:vMerge/>
+          </w:tcPr>
+          <w:p>
+            <w:pPr>
+              <w:ind w:firstLine="0"/>
+              <w:jc w:val="center"/>
+              <w:rPr>
+                <w:rFonts w:cs="Times New Roman"/>
+                <w:sz w:val="20"/>
+                <w:szCs w:val="20"/>
+              </w:rPr>
+            </w:pPr>
+          </w:p>
+        </w:tc>
+        <w:tc>
+          <w:tcPr>
+            <w:tcW w:w="751" w:type="dxa"/>
+            <w:vMerge/>
+          </w:tcPr>
+          <w:p>
+            <w:pPr>
+              <w:ind w:firstLine="0"/>
+              <w:jc w:val="center"/>
+              <w:rPr>
+                <w:rFonts w:cs="Times New Roman"/>
+                <w:sz w:val="20"/>
+                <w:szCs w:val="20"/>
+              </w:rPr>
+            </w:pPr>
+          </w:p>
+        </w:tc>
+        <w:tc>
+          <w:tcPr>
+            <w:tcW w:w="1502" w:type="dxa"/>
+            <w:gridSpan w:val="2"/>
+          </w:tcPr>
+          <w:p>
+            <w:pPr>
+              <w:ind w:firstLine="0"/>
+              <w:jc w:val="center"/>
+              <w:rPr>
+                <w:rFonts w:cs="Times New Roman"/>
+                <w:sz w:val="20"/>
+                <w:szCs w:val="20"/>
+              </w:rPr>
+            </w:pPr>
+          </w:p>
+        </w:tc>
+        <w:tc>
+          <w:tcPr>
+            <w:tcW w:w="1512" w:type="dxa"/>
+            <w:gridSpan w:val="2"/>
+          </w:tcPr>
+          <w:p>
+            <w:pPr>
+              <w:ind w:firstLine="0"/>
+              <w:jc w:val="center"/>
+              <w:rPr>
+                <w:rFonts w:cs="Times New Roman"/>
+                <w:sz w:val="20"/>
+                <w:szCs w:val="20"/>
+              </w:rPr>
+            </w:pPr>
+          </w:p>
+        </w:tc>
+        <w:tc>
+          <w:tcPr>
+            <w:tcW w:w="751" w:type="dxa"/>
+            <w:vMerge/>
+          </w:tcPr>
+          <w:p>
+            <w:pPr>
+              <w:ind w:firstLine="0"/>
+              <w:jc w:val="center"/>
+              <w:rPr>
+                <w:rFonts w:cs="Times New Roman"/>
+                <w:sz w:val="20"/>
+                <w:szCs w:val="20"/>
+              </w:rPr>
+            </w:pPr>
+          </w:p>
+        </w:tc>
+        <w:tc>
+          <w:tcPr>
+            <w:tcW w:w="751" w:type="dxa"/>
+            <w:vMerge/>
+          </w:tcPr>
+          <w:p>
+            <w:pPr>
+              <w:ind w:firstLine="0"/>
+              <w:jc w:val="center"/>
+              <w:rPr>
+                <w:rFonts w:cs="Times New Roman"/>
+                <w:sz w:val="20"/>
+                <w:szCs w:val="20"/>
+              </w:rPr>
+            </w:pPr>
           </w:p>
         </w:tc>
       </w:tr>
@@ -3498,7 +3642,6 @@
         <w:tc>
           <w:tcPr>
             <w:tcW w:w="589" w:type="dxa"/>
-            <w:vMerge/>
           </w:tcPr>
           <w:p>
             <w:pPr>
@@ -3515,147 +3658,6 @@
         <w:tc>
           <w:tcPr>
             <w:tcW w:w="3599" w:type="dxa"/>
-            <w:vMerge/>
-          </w:tcPr>
-          <w:p>
-            <w:pPr>
-              <w:ind w:firstLine="0"/>
-              <w:jc w:val="center"/>
-              <w:rPr>
-                <w:rFonts w:cs="Times New Roman"/>
-                <w:sz w:val="20"/>
-                <w:szCs w:val="20"/>
-              </w:rPr>
-            </w:pPr>
-          </w:p>
-        </w:tc>
-        <w:tc>
-          <w:tcPr>
-            <w:tcW w:w="751" w:type="dxa"/>
-            <w:vMerge/>
-          </w:tcPr>
-          <w:p>
-            <w:pPr>
-              <w:ind w:firstLine="0"/>
-              <w:jc w:val="center"/>
-              <w:rPr>
-                <w:rFonts w:cs="Times New Roman"/>
-                <w:sz w:val="20"/>
-                <w:szCs w:val="20"/>
-              </w:rPr>
-            </w:pPr>
-          </w:p>
-        </w:tc>
-        <w:tc>
-          <w:tcPr>
-            <w:tcW w:w="751" w:type="dxa"/>
-            <w:vMerge/>
-          </w:tcPr>
-          <w:p>
-            <w:pPr>
-              <w:ind w:firstLine="0"/>
-              <w:jc w:val="center"/>
-              <w:rPr>
-                <w:rFonts w:cs="Times New Roman"/>
-                <w:sz w:val="20"/>
-                <w:szCs w:val="20"/>
-              </w:rPr>
-            </w:pPr>
-          </w:p>
-        </w:tc>
-        <w:tc>
-          <w:tcPr>
-            <w:tcW w:w="1502" w:type="dxa"/>
-            <w:gridSpan w:val="2"/>
-          </w:tcPr>
-          <w:p>
-            <w:pPr>
-              <w:ind w:firstLine="0"/>
-              <w:jc w:val="center"/>
-              <w:rPr>
-                <w:rFonts w:cs="Times New Roman"/>
-                <w:sz w:val="20"/>
-                <w:szCs w:val="20"/>
-              </w:rPr>
-            </w:pPr>
-          </w:p>
-        </w:tc>
-        <w:tc>
-          <w:tcPr>
-            <w:tcW w:w="1512" w:type="dxa"/>
-            <w:gridSpan w:val="2"/>
-          </w:tcPr>
-          <w:p>
-            <w:pPr>
-              <w:ind w:firstLine="0"/>
-              <w:jc w:val="center"/>
-              <w:rPr>
-                <w:rFonts w:cs="Times New Roman"/>
-                <w:sz w:val="20"/>
-                <w:szCs w:val="20"/>
-              </w:rPr>
-            </w:pPr>
-          </w:p>
-        </w:tc>
-        <w:tc>
-          <w:tcPr>
-            <w:tcW w:w="751" w:type="dxa"/>
-            <w:vMerge/>
-          </w:tcPr>
-          <w:p>
-            <w:pPr>
-              <w:ind w:firstLine="0"/>
-              <w:jc w:val="center"/>
-              <w:rPr>
-                <w:rFonts w:cs="Times New Roman"/>
-                <w:sz w:val="20"/>
-                <w:szCs w:val="20"/>
-              </w:rPr>
-            </w:pPr>
-          </w:p>
-        </w:tc>
-        <w:tc>
-          <w:tcPr>
-            <w:tcW w:w="751" w:type="dxa"/>
-            <w:vMerge/>
-          </w:tcPr>
-          <w:p>
-            <w:pPr>
-              <w:ind w:firstLine="0"/>
-              <w:jc w:val="center"/>
-              <w:rPr>
-                <w:rFonts w:cs="Times New Roman"/>
-                <w:sz w:val="20"/>
-                <w:szCs w:val="20"/>
-              </w:rPr>
-            </w:pPr>
-          </w:p>
-        </w:tc>
-      </w:tr>
-      <w:tr>
-        <w:trPr>
-          <w:trHeight w:hRule="exact" w:val="284"/>
-          <w:jc w:val="center"/>
-        </w:trPr>
-        <w:tc>
-          <w:tcPr>
-            <w:tcW w:w="589" w:type="dxa"/>
-          </w:tcPr>
-          <w:p>
-            <w:pPr>
-              <w:ind w:firstLine="0"/>
-              <w:jc w:val="center"/>
-              <w:rPr>
-                <w:rFonts w:cs="Times New Roman"/>
-                <w:sz w:val="20"/>
-                <w:szCs w:val="20"/>
-              </w:rPr>
-            </w:pPr>
-          </w:p>
-        </w:tc>
-        <w:tc>
-          <w:tcPr>
-            <w:tcW w:w="3599" w:type="dxa"/>
           </w:tcPr>
           <w:p>
             <w:pPr>
@@ -3691,24 +3693,55 @@
                 <w:rFonts w:cs="Times New Roman"/>
                 <w:sz w:val="20"/>
                 <w:szCs w:val="20"/>
-              </w:rPr>
-            </w:pPr>
-          </w:p>
-        </w:tc>
-        <w:tc>
-          <w:tcPr>
-            <w:tcW w:w="751" w:type="dxa"/>
-          </w:tcPr>
-          <w:p>
-            <w:pPr>
-              <w:ind w:firstLine="0"/>
-              <w:jc w:val="center"/>
-              <w:rPr>
-                <w:rFonts w:cs="Times New Roman"/>
-                <w:sz w:val="20"/>
-                <w:szCs w:val="20"/>
-              </w:rPr>
-            </w:pPr>
+                <w:lang w:val="en-US"/>
+              </w:rPr>
+            </w:pPr>
+            <w:r>
+              <w:rPr>
+                <w:rFonts w:cs="Times New Roman"/>
+                <w:sz w:val="20"/>
+                <w:szCs w:val="20"/>
+                <w:lang w:val="en-US"/>
+              </w:rPr>
+              <w:t>#TH</w:t>
+            </w:r>
+          </w:p>
+        </w:tc>
+        <w:tc>
+          <w:tcPr>
+            <w:tcW w:w="751" w:type="dxa"/>
+          </w:tcPr>
+          <w:p>
+            <w:pPr>
+              <w:ind w:firstLine="0"/>
+              <w:jc w:val="center"/>
+              <w:rPr>
+                <w:rFonts w:cs="Times New Roman"/>
+                <w:sz w:val="20"/>
+                <w:szCs w:val="20"/>
+                <w:lang w:val="en-US"/>
+              </w:rPr>
+            </w:pPr>
+            <w:r>
+              <w:rPr>
+                <w:rFonts w:cs="Times New Roman"/>
+                <w:sz w:val="20"/>
+                <w:szCs w:val="20"/>
+                <w:lang w:val="en-US"/>
+              </w:rPr>
+              <w:t>#</w:t>
+            </w:r>
+            <w:proofErr w:type="spellStart"/>
+            <w:r>
+              <w:rPr>
+                <w:rFonts w:cs="Times New Roman"/>
+                <w:sz w:val="20"/>
+                <w:szCs w:val="20"/>
+                <w:lang w:val="en-US"/>
+              </w:rPr>
+              <w:t>TCr</w:t>
+            </w:r>
+            <w:proofErr w:type="spellEnd"/>
           </w:p>
         </w:tc>
         <w:tc>
@@ -3931,6 +3964,7 @@
                 <w:p>
                   <w:pPr>
                     <w:ind w:firstLine="0"/>
+                    <w:jc w:val="center"/>
                     <w:rPr>
                       <w:rFonts w:cs="Times New Roman"/>
                       <w:sz w:val="20"/>
@@ -4022,17 +4056,7 @@
                 <w:sz w:val="20"/>
                 <w:szCs w:val="20"/>
               </w:rPr>
-              <w:t>________</w:t>
-            </w:r>
-            <w:bookmarkStart w:id="0" w:name="_GoBack"/>
-            <w:bookmarkEnd w:id="0"/>
-            <w:r>
-              <w:rPr>
-                <w:rFonts w:cs="Times New Roman"/>
-                <w:sz w:val="20"/>
-                <w:szCs w:val="20"/>
-              </w:rPr>
-              <w:t>_______</w:t>
+              <w:t>_______________</w:t>
             </w:r>
           </w:p>
         </w:tc>

</xml_diff>

<commit_message>
#404 individual curriculum: fix: processing admission date, speciality and related info for students of different groups; enhance template
</commit_message>
<xml_diff>
--- a/core/src/main/resources/docs/templates/IndividualCurriculum.docx
+++ b/core/src/main/resources/docs/templates/IndividualCurriculum.docx
@@ -1,12 +1,12 @@
 
 <file path=word/document.xml><?xml version="1.0" encoding="utf-8"?>
-<w:document xmlns:wpc="http://schemas.microsoft.com/office/word/2010/wordprocessingCanvas" xmlns:mc="http://schemas.openxmlformats.org/markup-compatibility/2006" xmlns:o="urn:schemas-microsoft-com:office:office" xmlns:r="http://schemas.openxmlformats.org/officeDocument/2006/relationships" xmlns:m="http://schemas.openxmlformats.org/officeDocument/2006/math" xmlns:v="urn:schemas-microsoft-com:vml" xmlns:wp14="http://schemas.microsoft.com/office/word/2010/wordprocessingDrawing" xmlns:wp="http://schemas.openxmlformats.org/drawingml/2006/wordprocessingDrawing" xmlns:w10="urn:schemas-microsoft-com:office:word" xmlns:w="http://schemas.openxmlformats.org/wordprocessingml/2006/main" xmlns:w14="http://schemas.microsoft.com/office/word/2010/wordml" xmlns:w15="http://schemas.microsoft.com/office/word/2012/wordml" xmlns:wpg="http://schemas.microsoft.com/office/word/2010/wordprocessingGroup" xmlns:wpi="http://schemas.microsoft.com/office/word/2010/wordprocessingInk" xmlns:wne="http://schemas.microsoft.com/office/word/2006/wordml" xmlns:wps="http://schemas.microsoft.com/office/word/2010/wordprocessingShape" mc:Ignorable="w14 w15 wp14">
+<w:document xmlns:ve="http://schemas.openxmlformats.org/markup-compatibility/2006" xmlns:o="urn:schemas-microsoft-com:office:office" xmlns:r="http://schemas.openxmlformats.org/officeDocument/2006/relationships" xmlns:m="http://schemas.openxmlformats.org/officeDocument/2006/math" xmlns:v="urn:schemas-microsoft-com:vml" xmlns:wp="http://schemas.openxmlformats.org/drawingml/2006/wordprocessingDrawing" xmlns:w10="urn:schemas-microsoft-com:office:word" xmlns:w="http://schemas.openxmlformats.org/wordprocessingml/2006/main" xmlns:wne="http://schemas.microsoft.com/office/word/2006/wordml">
   <w:body>
     <w:tbl>
       <w:tblPr>
         <w:tblStyle w:val="a3"/>
         <w:tblW w:w="0" w:type="auto"/>
-        <w:tblLook w:val="04A0" w:firstRow="1" w:lastRow="0" w:firstColumn="1" w:lastColumn="0" w:noHBand="0" w:noVBand="1"/>
+        <w:tblLook w:val="04A0"/>
       </w:tblPr>
       <w:tblGrid>
         <w:gridCol w:w="10420"/>
@@ -94,18 +94,26 @@
                 <w:rFonts w:cs="Times New Roman"/>
                 <w:sz w:val="24"/>
                 <w:szCs w:val="24"/>
-                <w:lang w:val="en-US"/>
-              </w:rPr>
-            </w:pPr>
-            <w:r>
-              <w:rPr>
-                <w:rFonts w:cs="Times New Roman"/>
-                <w:sz w:val="24"/>
-                <w:szCs w:val="24"/>
-                <w:lang w:val="en-US"/>
-              </w:rPr>
-              <w:t>#Faculty</w:t>
-            </w:r>
+              </w:rPr>
+            </w:pPr>
+            <w:r>
+              <w:rPr>
+                <w:rFonts w:cs="Times New Roman"/>
+                <w:sz w:val="24"/>
+                <w:szCs w:val="24"/>
+              </w:rPr>
+              <w:t>#</w:t>
+            </w:r>
+            <w:proofErr w:type="spellStart"/>
+            <w:r>
+              <w:rPr>
+                <w:rFonts w:cs="Times New Roman"/>
+                <w:sz w:val="24"/>
+                <w:szCs w:val="24"/>
+              </w:rPr>
+              <w:t>Faculty</w:t>
+            </w:r>
+            <w:proofErr w:type="spellEnd"/>
           </w:p>
         </w:tc>
       </w:tr>
@@ -163,7 +171,7 @@
           <w:insideH w:val="none" w:sz="0" w:space="0" w:color="auto"/>
           <w:insideV w:val="none" w:sz="0" w:space="0" w:color="auto"/>
         </w:tblBorders>
-        <w:tblLook w:val="04A0" w:firstRow="1" w:lastRow="0" w:firstColumn="1" w:lastColumn="0" w:noHBand="0" w:noVBand="1"/>
+        <w:tblLook w:val="04A0"/>
       </w:tblPr>
       <w:tblGrid>
         <w:gridCol w:w="10169"/>
@@ -184,15 +192,13 @@
                 <w:rFonts w:cs="Times New Roman"/>
                 <w:sz w:val="24"/>
                 <w:szCs w:val="24"/>
-                <w:lang w:val="en-US"/>
-              </w:rPr>
-            </w:pPr>
-            <w:r>
-              <w:rPr>
-                <w:rFonts w:cs="Times New Roman"/>
-                <w:sz w:val="24"/>
-                <w:szCs w:val="24"/>
-                <w:lang w:val="en-US"/>
+              </w:rPr>
+            </w:pPr>
+            <w:r>
+              <w:rPr>
+                <w:rFonts w:cs="Times New Roman"/>
+                <w:sz w:val="24"/>
+                <w:szCs w:val="24"/>
               </w:rPr>
               <w:t>#</w:t>
             </w:r>
@@ -202,7 +208,6 @@
                 <w:rFonts w:cs="Times New Roman"/>
                 <w:sz w:val="24"/>
                 <w:szCs w:val="24"/>
-                <w:lang w:val="en-US"/>
               </w:rPr>
               <w:t>StudentName</w:t>
             </w:r>
@@ -250,7 +255,7 @@
         <w:tblStyle w:val="a3"/>
         <w:tblW w:w="10206" w:type="dxa"/>
         <w:jc w:val="center"/>
-        <w:tblLook w:val="04A0" w:firstRow="1" w:lastRow="0" w:firstColumn="1" w:lastColumn="0" w:noHBand="0" w:noVBand="1"/>
+        <w:tblLook w:val="04A0"/>
       </w:tblPr>
       <w:tblGrid>
         <w:gridCol w:w="2299"/>
@@ -306,15 +311,13 @@
                 <w:rFonts w:cs="Times New Roman"/>
                 <w:sz w:val="24"/>
                 <w:szCs w:val="24"/>
-                <w:lang w:val="en-US"/>
-              </w:rPr>
-            </w:pPr>
-            <w:r>
-              <w:rPr>
-                <w:rFonts w:cs="Times New Roman"/>
-                <w:sz w:val="24"/>
-                <w:szCs w:val="24"/>
-                <w:lang w:val="en-US"/>
+              </w:rPr>
+            </w:pPr>
+            <w:r>
+              <w:rPr>
+                <w:rFonts w:cs="Times New Roman"/>
+                <w:sz w:val="24"/>
+                <w:szCs w:val="24"/>
               </w:rPr>
               <w:t>#</w:t>
             </w:r>
@@ -324,7 +327,6 @@
                 <w:rFonts w:cs="Times New Roman"/>
                 <w:sz w:val="24"/>
                 <w:szCs w:val="24"/>
-                <w:lang w:val="en-US"/>
               </w:rPr>
               <w:t>StudyYear</w:t>
             </w:r>
@@ -392,15 +394,13 @@
                 <w:rFonts w:cs="Times New Roman"/>
                 <w:sz w:val="24"/>
                 <w:szCs w:val="24"/>
-                <w:lang w:val="en-US"/>
-              </w:rPr>
-            </w:pPr>
-            <w:r>
-              <w:rPr>
-                <w:rFonts w:cs="Times New Roman"/>
-                <w:sz w:val="24"/>
-                <w:szCs w:val="24"/>
-                <w:lang w:val="en-US"/>
+              </w:rPr>
+            </w:pPr>
+            <w:r>
+              <w:rPr>
+                <w:rFonts w:cs="Times New Roman"/>
+                <w:sz w:val="24"/>
+                <w:szCs w:val="24"/>
               </w:rPr>
               <w:t>#</w:t>
             </w:r>
@@ -410,7 +410,6 @@
                 <w:rFonts w:cs="Times New Roman"/>
                 <w:sz w:val="24"/>
                 <w:szCs w:val="24"/>
-                <w:lang w:val="en-US"/>
               </w:rPr>
               <w:t>RecNum</w:t>
             </w:r>
@@ -436,7 +435,7 @@
         <w:tblStyle w:val="a3"/>
         <w:tblW w:w="10206" w:type="dxa"/>
         <w:jc w:val="center"/>
-        <w:tblLook w:val="04A0" w:firstRow="1" w:lastRow="0" w:firstColumn="1" w:lastColumn="0" w:noHBand="0" w:noVBand="1"/>
+        <w:tblLook w:val="04A0"/>
       </w:tblPr>
       <w:tblGrid>
         <w:gridCol w:w="2244"/>
@@ -493,18 +492,26 @@
                 <w:rFonts w:cs="Times New Roman"/>
                 <w:sz w:val="24"/>
                 <w:szCs w:val="24"/>
-                <w:lang w:val="en-US"/>
-              </w:rPr>
-            </w:pPr>
-            <w:r>
-              <w:rPr>
-                <w:rFonts w:cs="Times New Roman"/>
-                <w:sz w:val="24"/>
-                <w:szCs w:val="24"/>
-                <w:lang w:val="en-US"/>
-              </w:rPr>
-              <w:t>#Degree</w:t>
-            </w:r>
+              </w:rPr>
+            </w:pPr>
+            <w:r>
+              <w:rPr>
+                <w:rFonts w:cs="Times New Roman"/>
+                <w:sz w:val="24"/>
+                <w:szCs w:val="24"/>
+              </w:rPr>
+              <w:t>#</w:t>
+            </w:r>
+            <w:proofErr w:type="spellStart"/>
+            <w:r>
+              <w:rPr>
+                <w:rFonts w:cs="Times New Roman"/>
+                <w:sz w:val="24"/>
+                <w:szCs w:val="24"/>
+              </w:rPr>
+              <w:t>Degree</w:t>
+            </w:r>
+            <w:proofErr w:type="spellEnd"/>
           </w:p>
         </w:tc>
         <w:tc>
@@ -548,18 +555,26 @@
                 <w:rFonts w:cs="Times New Roman"/>
                 <w:sz w:val="24"/>
                 <w:szCs w:val="24"/>
-                <w:lang w:val="en-US"/>
-              </w:rPr>
-            </w:pPr>
-            <w:r>
-              <w:rPr>
-                <w:rFonts w:cs="Times New Roman"/>
-                <w:sz w:val="24"/>
-                <w:szCs w:val="24"/>
-                <w:lang w:val="en-US"/>
-              </w:rPr>
-              <w:t>#Course</w:t>
-            </w:r>
+              </w:rPr>
+            </w:pPr>
+            <w:r>
+              <w:rPr>
+                <w:rFonts w:cs="Times New Roman"/>
+                <w:sz w:val="24"/>
+                <w:szCs w:val="24"/>
+              </w:rPr>
+              <w:t>#</w:t>
+            </w:r>
+            <w:proofErr w:type="spellStart"/>
+            <w:r>
+              <w:rPr>
+                <w:rFonts w:cs="Times New Roman"/>
+                <w:sz w:val="24"/>
+                <w:szCs w:val="24"/>
+              </w:rPr>
+              <w:t>Course</w:t>
+            </w:r>
+            <w:proofErr w:type="spellEnd"/>
           </w:p>
         </w:tc>
         <w:tc>
@@ -604,15 +619,13 @@
                 <w:rFonts w:cs="Times New Roman"/>
                 <w:sz w:val="24"/>
                 <w:szCs w:val="24"/>
-                <w:lang w:val="en-US"/>
-              </w:rPr>
-            </w:pPr>
-            <w:r>
-              <w:rPr>
-                <w:rFonts w:cs="Times New Roman"/>
-                <w:sz w:val="24"/>
-                <w:szCs w:val="24"/>
-                <w:lang w:val="en-US"/>
+              </w:rPr>
+            </w:pPr>
+            <w:r>
+              <w:rPr>
+                <w:rFonts w:cs="Times New Roman"/>
+                <w:sz w:val="24"/>
+                <w:szCs w:val="24"/>
               </w:rPr>
               <w:t>#TF</w:t>
             </w:r>
@@ -666,18 +679,26 @@
                 <w:rFonts w:cs="Times New Roman"/>
                 <w:sz w:val="24"/>
                 <w:szCs w:val="24"/>
-                <w:lang w:val="en-US"/>
-              </w:rPr>
-            </w:pPr>
-            <w:r>
-              <w:rPr>
-                <w:rFonts w:cs="Times New Roman"/>
-                <w:sz w:val="24"/>
-                <w:szCs w:val="24"/>
-                <w:lang w:val="en-US"/>
-              </w:rPr>
-              <w:t>#Begin</w:t>
-            </w:r>
+              </w:rPr>
+            </w:pPr>
+            <w:r>
+              <w:rPr>
+                <w:rFonts w:cs="Times New Roman"/>
+                <w:sz w:val="24"/>
+                <w:szCs w:val="24"/>
+              </w:rPr>
+              <w:t>#</w:t>
+            </w:r>
+            <w:proofErr w:type="spellStart"/>
+            <w:r>
+              <w:rPr>
+                <w:rFonts w:cs="Times New Roman"/>
+                <w:sz w:val="24"/>
+                <w:szCs w:val="24"/>
+              </w:rPr>
+              <w:t>Begin</w:t>
+            </w:r>
+            <w:proofErr w:type="spellEnd"/>
           </w:p>
         </w:tc>
         <w:tc>
@@ -722,18 +743,26 @@
                 <w:rFonts w:cs="Times New Roman"/>
                 <w:sz w:val="24"/>
                 <w:szCs w:val="24"/>
-                <w:lang w:val="en-US"/>
-              </w:rPr>
-            </w:pPr>
-            <w:r>
-              <w:rPr>
-                <w:rFonts w:cs="Times New Roman"/>
-                <w:sz w:val="24"/>
-                <w:szCs w:val="24"/>
-                <w:lang w:val="en-US"/>
-              </w:rPr>
-              <w:t>#End</w:t>
-            </w:r>
+              </w:rPr>
+            </w:pPr>
+            <w:r>
+              <w:rPr>
+                <w:rFonts w:cs="Times New Roman"/>
+                <w:sz w:val="24"/>
+                <w:szCs w:val="24"/>
+              </w:rPr>
+              <w:t>#</w:t>
+            </w:r>
+            <w:proofErr w:type="spellStart"/>
+            <w:r>
+              <w:rPr>
+                <w:rFonts w:cs="Times New Roman"/>
+                <w:sz w:val="24"/>
+                <w:szCs w:val="24"/>
+              </w:rPr>
+              <w:t>End</w:t>
+            </w:r>
+            <w:proofErr w:type="spellEnd"/>
           </w:p>
         </w:tc>
         <w:tc>
@@ -778,15 +807,13 @@
                 <w:rFonts w:cs="Times New Roman"/>
                 <w:sz w:val="24"/>
                 <w:szCs w:val="24"/>
-                <w:lang w:val="en-US"/>
-              </w:rPr>
-            </w:pPr>
-            <w:r>
-              <w:rPr>
-                <w:rFonts w:cs="Times New Roman"/>
-                <w:sz w:val="24"/>
-                <w:szCs w:val="24"/>
-                <w:lang w:val="en-US"/>
+              </w:rPr>
+            </w:pPr>
+            <w:r>
+              <w:rPr>
+                <w:rFonts w:cs="Times New Roman"/>
+                <w:sz w:val="24"/>
+                <w:szCs w:val="24"/>
               </w:rPr>
               <w:t>#AG</w:t>
             </w:r>
@@ -841,15 +868,13 @@
                 <w:rFonts w:cs="Times New Roman"/>
                 <w:sz w:val="24"/>
                 <w:szCs w:val="24"/>
-                <w:lang w:val="en-US"/>
-              </w:rPr>
-            </w:pPr>
-            <w:r>
-              <w:rPr>
-                <w:rFonts w:cs="Times New Roman"/>
-                <w:sz w:val="24"/>
-                <w:szCs w:val="24"/>
-                <w:lang w:val="en-US"/>
+              </w:rPr>
+            </w:pPr>
+            <w:r>
+              <w:rPr>
+                <w:rFonts w:cs="Times New Roman"/>
+                <w:sz w:val="24"/>
+                <w:szCs w:val="24"/>
               </w:rPr>
               <w:t>#</w:t>
             </w:r>
@@ -859,7 +884,6 @@
                 <w:rFonts w:cs="Times New Roman"/>
                 <w:sz w:val="24"/>
                 <w:szCs w:val="24"/>
-                <w:lang w:val="en-US"/>
               </w:rPr>
               <w:t>FieldOfStudy</w:t>
             </w:r>
@@ -915,15 +939,13 @@
                 <w:rFonts w:cs="Times New Roman"/>
                 <w:sz w:val="24"/>
                 <w:szCs w:val="24"/>
-                <w:lang w:val="en-US"/>
-              </w:rPr>
-            </w:pPr>
-            <w:r>
-              <w:rPr>
-                <w:rFonts w:cs="Times New Roman"/>
-                <w:sz w:val="24"/>
-                <w:szCs w:val="24"/>
-                <w:lang w:val="en-US"/>
+              </w:rPr>
+            </w:pPr>
+            <w:r>
+              <w:rPr>
+                <w:rFonts w:cs="Times New Roman"/>
+                <w:sz w:val="24"/>
+                <w:szCs w:val="24"/>
               </w:rPr>
               <w:t>#</w:t>
             </w:r>
@@ -933,7 +955,6 @@
                 <w:rFonts w:cs="Times New Roman"/>
                 <w:sz w:val="24"/>
                 <w:szCs w:val="24"/>
-                <w:lang w:val="en-US"/>
               </w:rPr>
               <w:t>Speciality</w:t>
             </w:r>
@@ -989,15 +1010,13 @@
                 <w:rFonts w:cs="Times New Roman"/>
                 <w:sz w:val="24"/>
                 <w:szCs w:val="24"/>
-                <w:lang w:val="en-US"/>
-              </w:rPr>
-            </w:pPr>
-            <w:r>
-              <w:rPr>
-                <w:rFonts w:cs="Times New Roman"/>
-                <w:sz w:val="24"/>
-                <w:szCs w:val="24"/>
-                <w:lang w:val="en-US"/>
+              </w:rPr>
+            </w:pPr>
+            <w:r>
+              <w:rPr>
+                <w:rFonts w:cs="Times New Roman"/>
+                <w:sz w:val="24"/>
+                <w:szCs w:val="24"/>
               </w:rPr>
               <w:t>#</w:t>
             </w:r>
@@ -1007,7 +1026,6 @@
                 <w:rFonts w:cs="Times New Roman"/>
                 <w:sz w:val="24"/>
                 <w:szCs w:val="24"/>
-                <w:lang w:val="en-US"/>
               </w:rPr>
               <w:t>EducationProgram</w:t>
             </w:r>
@@ -1033,7 +1051,7 @@
         <w:tblStyle w:val="a3"/>
         <w:tblW w:w="10206" w:type="dxa"/>
         <w:jc w:val="center"/>
-        <w:tblLook w:val="04A0" w:firstRow="1" w:lastRow="0" w:firstColumn="1" w:lastColumn="0" w:noHBand="0" w:noVBand="1"/>
+        <w:tblLook w:val="04A0"/>
       </w:tblPr>
       <w:tblGrid>
         <w:gridCol w:w="589"/>
@@ -1330,39 +1348,7 @@
                 <w:sz w:val="18"/>
                 <w:szCs w:val="18"/>
               </w:rPr>
-              <w:t>Курсова робота</w:t>
-            </w:r>
-            <w:r>
-              <w:rPr>
-                <w:rFonts w:cs="Times New Roman"/>
-                <w:sz w:val="18"/>
-                <w:szCs w:val="18"/>
-              </w:rPr>
-              <w:t xml:space="preserve"> </w:t>
-            </w:r>
-            <w:r>
-              <w:rPr>
-                <w:rFonts w:cs="Times New Roman"/>
-                <w:sz w:val="18"/>
-                <w:szCs w:val="18"/>
-              </w:rPr>
-              <w:t>/</w:t>
-            </w:r>
-            <w:r>
-              <w:rPr>
-                <w:rFonts w:cs="Times New Roman"/>
-                <w:sz w:val="18"/>
-                <w:szCs w:val="18"/>
-              </w:rPr>
-              <w:t xml:space="preserve"> </w:t>
-            </w:r>
-            <w:r>
-              <w:rPr>
-                <w:rFonts w:cs="Times New Roman"/>
-                <w:sz w:val="18"/>
-                <w:szCs w:val="18"/>
-              </w:rPr>
-              <w:t>проект</w:t>
+              <w:t>Курсова робота/проект</w:t>
             </w:r>
           </w:p>
         </w:tc>
@@ -1713,7 +1699,6 @@
                 <w:rFonts w:cs="Times New Roman"/>
                 <w:sz w:val="20"/>
                 <w:szCs w:val="20"/>
-                <w:lang w:val="en-US"/>
               </w:rPr>
             </w:pPr>
             <w:r>
@@ -1729,7 +1714,6 @@
                 <w:rFonts w:cs="Times New Roman"/>
                 <w:sz w:val="20"/>
                 <w:szCs w:val="20"/>
-                <w:lang w:val="en-US"/>
               </w:rPr>
               <w:t>N</w:t>
             </w:r>
@@ -1748,15 +1732,13 @@
                 <w:rFonts w:cs="Times New Roman"/>
                 <w:sz w:val="20"/>
                 <w:szCs w:val="20"/>
-                <w:lang w:val="en-US"/>
-              </w:rPr>
-            </w:pPr>
-            <w:r>
-              <w:rPr>
-                <w:rFonts w:cs="Times New Roman"/>
-                <w:sz w:val="20"/>
-                <w:szCs w:val="20"/>
-                <w:lang w:val="en-US"/>
+              </w:rPr>
+            </w:pPr>
+            <w:r>
+              <w:rPr>
+                <w:rFonts w:cs="Times New Roman"/>
+                <w:sz w:val="20"/>
+                <w:szCs w:val="20"/>
               </w:rPr>
               <w:t>#</w:t>
             </w:r>
@@ -1766,7 +1748,6 @@
                 <w:rFonts w:cs="Times New Roman"/>
                 <w:sz w:val="20"/>
                 <w:szCs w:val="20"/>
-                <w:lang w:val="en-US"/>
               </w:rPr>
               <w:t>CourseName</w:t>
             </w:r>
@@ -1785,15 +1766,13 @@
                 <w:rFonts w:cs="Times New Roman"/>
                 <w:sz w:val="20"/>
                 <w:szCs w:val="20"/>
-                <w:lang w:val="en-US"/>
-              </w:rPr>
-            </w:pPr>
-            <w:r>
-              <w:rPr>
-                <w:rFonts w:cs="Times New Roman"/>
-                <w:sz w:val="20"/>
-                <w:szCs w:val="20"/>
-                <w:lang w:val="en-US"/>
+              </w:rPr>
+            </w:pPr>
+            <w:r>
+              <w:rPr>
+                <w:rFonts w:cs="Times New Roman"/>
+                <w:sz w:val="20"/>
+                <w:szCs w:val="20"/>
               </w:rPr>
               <w:t>#H</w:t>
             </w:r>
@@ -1811,18 +1790,26 @@
                 <w:rFonts w:cs="Times New Roman"/>
                 <w:sz w:val="20"/>
                 <w:szCs w:val="20"/>
-                <w:lang w:val="en-US"/>
-              </w:rPr>
-            </w:pPr>
-            <w:r>
-              <w:rPr>
-                <w:rFonts w:cs="Times New Roman"/>
-                <w:sz w:val="20"/>
-                <w:szCs w:val="20"/>
-                <w:lang w:val="en-US"/>
-              </w:rPr>
-              <w:t>#Cred</w:t>
-            </w:r>
+              </w:rPr>
+            </w:pPr>
+            <w:r>
+              <w:rPr>
+                <w:rFonts w:cs="Times New Roman"/>
+                <w:sz w:val="20"/>
+                <w:szCs w:val="20"/>
+              </w:rPr>
+              <w:t>#</w:t>
+            </w:r>
+            <w:proofErr w:type="spellStart"/>
+            <w:r>
+              <w:rPr>
+                <w:rFonts w:cs="Times New Roman"/>
+                <w:sz w:val="20"/>
+                <w:szCs w:val="20"/>
+              </w:rPr>
+              <w:t>Cred</w:t>
+            </w:r>
+            <w:proofErr w:type="spellEnd"/>
           </w:p>
         </w:tc>
         <w:tc>
@@ -1901,15 +1888,13 @@
                 <w:rFonts w:cs="Times New Roman"/>
                 <w:sz w:val="20"/>
                 <w:szCs w:val="20"/>
-                <w:lang w:val="en-US"/>
-              </w:rPr>
-            </w:pPr>
-            <w:r>
-              <w:rPr>
-                <w:rFonts w:cs="Times New Roman"/>
-                <w:sz w:val="20"/>
-                <w:szCs w:val="20"/>
-                <w:lang w:val="en-US"/>
+              </w:rPr>
+            </w:pPr>
+            <w:r>
+              <w:rPr>
+                <w:rFonts w:cs="Times New Roman"/>
+                <w:sz w:val="20"/>
+                <w:szCs w:val="20"/>
               </w:rPr>
               <w:t>#KC</w:t>
             </w:r>
@@ -1927,15 +1912,13 @@
                 <w:rFonts w:cs="Times New Roman"/>
                 <w:sz w:val="20"/>
                 <w:szCs w:val="20"/>
-                <w:lang w:val="en-US"/>
-              </w:rPr>
-            </w:pPr>
-            <w:r>
-              <w:rPr>
-                <w:rFonts w:cs="Times New Roman"/>
-                <w:sz w:val="20"/>
-                <w:szCs w:val="20"/>
-                <w:lang w:val="en-US"/>
+              </w:rPr>
+            </w:pPr>
+            <w:r>
+              <w:rPr>
+                <w:rFonts w:cs="Times New Roman"/>
+                <w:sz w:val="20"/>
+                <w:szCs w:val="20"/>
               </w:rPr>
               <w:t>#</w:t>
             </w:r>
@@ -1945,7 +1928,6 @@
                 <w:rFonts w:cs="Times New Roman"/>
                 <w:sz w:val="20"/>
                 <w:szCs w:val="20"/>
-                <w:lang w:val="en-US"/>
               </w:rPr>
               <w:t>Dep</w:t>
             </w:r>
@@ -2423,15 +2405,13 @@
                 <w:rFonts w:cs="Times New Roman"/>
                 <w:sz w:val="20"/>
                 <w:szCs w:val="20"/>
-                <w:lang w:val="en-US"/>
-              </w:rPr>
-            </w:pPr>
-            <w:r>
-              <w:rPr>
-                <w:rFonts w:cs="Times New Roman"/>
-                <w:sz w:val="20"/>
-                <w:szCs w:val="20"/>
-                <w:lang w:val="en-US"/>
+              </w:rPr>
+            </w:pPr>
+            <w:r>
+              <w:rPr>
+                <w:rFonts w:cs="Times New Roman"/>
+                <w:sz w:val="20"/>
+                <w:szCs w:val="20"/>
               </w:rPr>
               <w:t>#N</w:t>
             </w:r>
@@ -2450,15 +2430,13 @@
                 <w:rFonts w:cs="Times New Roman"/>
                 <w:sz w:val="20"/>
                 <w:szCs w:val="20"/>
-                <w:lang w:val="en-US"/>
-              </w:rPr>
-            </w:pPr>
-            <w:r>
-              <w:rPr>
-                <w:rFonts w:cs="Times New Roman"/>
-                <w:sz w:val="20"/>
-                <w:szCs w:val="20"/>
-                <w:lang w:val="en-US"/>
+              </w:rPr>
+            </w:pPr>
+            <w:r>
+              <w:rPr>
+                <w:rFonts w:cs="Times New Roman"/>
+                <w:sz w:val="20"/>
+                <w:szCs w:val="20"/>
               </w:rPr>
               <w:t>#</w:t>
             </w:r>
@@ -2468,7 +2446,6 @@
                 <w:rFonts w:cs="Times New Roman"/>
                 <w:sz w:val="20"/>
                 <w:szCs w:val="20"/>
-                <w:lang w:val="en-US"/>
               </w:rPr>
               <w:t>CourseName</w:t>
             </w:r>
@@ -2487,15 +2464,13 @@
                 <w:rFonts w:cs="Times New Roman"/>
                 <w:sz w:val="20"/>
                 <w:szCs w:val="20"/>
-                <w:lang w:val="en-US"/>
-              </w:rPr>
-            </w:pPr>
-            <w:r>
-              <w:rPr>
-                <w:rFonts w:cs="Times New Roman"/>
-                <w:sz w:val="20"/>
-                <w:szCs w:val="20"/>
-                <w:lang w:val="en-US"/>
+              </w:rPr>
+            </w:pPr>
+            <w:r>
+              <w:rPr>
+                <w:rFonts w:cs="Times New Roman"/>
+                <w:sz w:val="20"/>
+                <w:szCs w:val="20"/>
               </w:rPr>
               <w:t>#H</w:t>
             </w:r>
@@ -2513,18 +2488,26 @@
                 <w:rFonts w:cs="Times New Roman"/>
                 <w:sz w:val="20"/>
                 <w:szCs w:val="20"/>
-                <w:lang w:val="en-US"/>
-              </w:rPr>
-            </w:pPr>
-            <w:r>
-              <w:rPr>
-                <w:rFonts w:cs="Times New Roman"/>
-                <w:sz w:val="20"/>
-                <w:szCs w:val="20"/>
-                <w:lang w:val="en-US"/>
-              </w:rPr>
-              <w:t>#Cred</w:t>
-            </w:r>
+              </w:rPr>
+            </w:pPr>
+            <w:r>
+              <w:rPr>
+                <w:rFonts w:cs="Times New Roman"/>
+                <w:sz w:val="20"/>
+                <w:szCs w:val="20"/>
+              </w:rPr>
+              <w:t>#</w:t>
+            </w:r>
+            <w:proofErr w:type="spellStart"/>
+            <w:r>
+              <w:rPr>
+                <w:rFonts w:cs="Times New Roman"/>
+                <w:sz w:val="20"/>
+                <w:szCs w:val="20"/>
+              </w:rPr>
+              <w:t>Cred</w:t>
+            </w:r>
+            <w:proofErr w:type="spellEnd"/>
           </w:p>
         </w:tc>
         <w:tc>
@@ -2603,15 +2586,13 @@
                 <w:rFonts w:cs="Times New Roman"/>
                 <w:sz w:val="20"/>
                 <w:szCs w:val="20"/>
-                <w:lang w:val="en-US"/>
-              </w:rPr>
-            </w:pPr>
-            <w:r>
-              <w:rPr>
-                <w:rFonts w:cs="Times New Roman"/>
-                <w:sz w:val="20"/>
-                <w:szCs w:val="20"/>
-                <w:lang w:val="en-US"/>
+              </w:rPr>
+            </w:pPr>
+            <w:r>
+              <w:rPr>
+                <w:rFonts w:cs="Times New Roman"/>
+                <w:sz w:val="20"/>
+                <w:szCs w:val="20"/>
               </w:rPr>
               <w:t>#KC</w:t>
             </w:r>
@@ -2629,15 +2610,13 @@
                 <w:rFonts w:cs="Times New Roman"/>
                 <w:sz w:val="20"/>
                 <w:szCs w:val="20"/>
-                <w:lang w:val="en-US"/>
-              </w:rPr>
-            </w:pPr>
-            <w:r>
-              <w:rPr>
-                <w:rFonts w:cs="Times New Roman"/>
-                <w:sz w:val="20"/>
-                <w:szCs w:val="20"/>
-                <w:lang w:val="en-US"/>
+              </w:rPr>
+            </w:pPr>
+            <w:r>
+              <w:rPr>
+                <w:rFonts w:cs="Times New Roman"/>
+                <w:sz w:val="20"/>
+                <w:szCs w:val="20"/>
               </w:rPr>
               <w:t>#</w:t>
             </w:r>
@@ -2647,7 +2626,6 @@
                 <w:rFonts w:cs="Times New Roman"/>
                 <w:sz w:val="20"/>
                 <w:szCs w:val="20"/>
-                <w:lang w:val="en-US"/>
               </w:rPr>
               <w:t>Dep</w:t>
             </w:r>
@@ -3289,20 +3267,18 @@
           <w:p>
             <w:pPr>
               <w:ind w:firstLine="0"/>
-              <w:jc w:val="center"/>
-              <w:rPr>
-                <w:rFonts w:cs="Times New Roman"/>
-                <w:sz w:val="20"/>
-                <w:szCs w:val="20"/>
-                <w:lang w:val="en-US"/>
-              </w:rPr>
-            </w:pPr>
-            <w:r>
-              <w:rPr>
-                <w:rFonts w:cs="Times New Roman"/>
-                <w:sz w:val="20"/>
-                <w:szCs w:val="20"/>
-                <w:lang w:val="en-US"/>
+              <w:jc w:val="left"/>
+              <w:rPr>
+                <w:rFonts w:cs="Times New Roman"/>
+                <w:sz w:val="20"/>
+                <w:szCs w:val="20"/>
+              </w:rPr>
+            </w:pPr>
+            <w:r>
+              <w:rPr>
+                <w:rFonts w:cs="Times New Roman"/>
+                <w:sz w:val="20"/>
+                <w:szCs w:val="20"/>
               </w:rPr>
               <w:t>#</w:t>
             </w:r>
@@ -3312,7 +3288,6 @@
                 <w:rFonts w:cs="Times New Roman"/>
                 <w:sz w:val="20"/>
                 <w:szCs w:val="20"/>
-                <w:lang w:val="en-US"/>
               </w:rPr>
               <w:t>CourseName</w:t>
             </w:r>
@@ -3323,24 +3298,23 @@
           <w:tcPr>
             <w:tcW w:w="751" w:type="dxa"/>
             <w:vMerge w:val="restart"/>
-          </w:tcPr>
-          <w:p>
-            <w:pPr>
-              <w:ind w:firstLine="0"/>
-              <w:jc w:val="center"/>
-              <w:rPr>
-                <w:rFonts w:cs="Times New Roman"/>
-                <w:sz w:val="20"/>
-                <w:szCs w:val="20"/>
-                <w:lang w:val="en-US"/>
-              </w:rPr>
-            </w:pPr>
-            <w:r>
-              <w:rPr>
-                <w:rFonts w:cs="Times New Roman"/>
-                <w:sz w:val="20"/>
-                <w:szCs w:val="20"/>
-                <w:lang w:val="en-US"/>
+            <w:vAlign w:val="center"/>
+          </w:tcPr>
+          <w:p>
+            <w:pPr>
+              <w:ind w:firstLine="0"/>
+              <w:jc w:val="center"/>
+              <w:rPr>
+                <w:rFonts w:cs="Times New Roman"/>
+                <w:sz w:val="20"/>
+                <w:szCs w:val="20"/>
+              </w:rPr>
+            </w:pPr>
+            <w:r>
+              <w:rPr>
+                <w:rFonts w:cs="Times New Roman"/>
+                <w:sz w:val="20"/>
+                <w:szCs w:val="20"/>
               </w:rPr>
               <w:t>#H</w:t>
             </w:r>
@@ -3350,27 +3324,36 @@
           <w:tcPr>
             <w:tcW w:w="751" w:type="dxa"/>
             <w:vMerge w:val="restart"/>
-          </w:tcPr>
-          <w:p>
-            <w:pPr>
-              <w:ind w:firstLine="0"/>
-              <w:jc w:val="center"/>
-              <w:rPr>
-                <w:rFonts w:cs="Times New Roman"/>
-                <w:sz w:val="20"/>
-                <w:szCs w:val="20"/>
-                <w:lang w:val="en-US"/>
-              </w:rPr>
-            </w:pPr>
-            <w:r>
-              <w:rPr>
-                <w:rFonts w:cs="Times New Roman"/>
-                <w:sz w:val="20"/>
-                <w:szCs w:val="20"/>
-                <w:lang w:val="en-US"/>
-              </w:rPr>
-              <w:t>#Cred</w:t>
-            </w:r>
+            <w:vAlign w:val="center"/>
+          </w:tcPr>
+          <w:p>
+            <w:pPr>
+              <w:ind w:firstLine="0"/>
+              <w:jc w:val="center"/>
+              <w:rPr>
+                <w:rFonts w:cs="Times New Roman"/>
+                <w:sz w:val="20"/>
+                <w:szCs w:val="20"/>
+              </w:rPr>
+            </w:pPr>
+            <w:r>
+              <w:rPr>
+                <w:rFonts w:cs="Times New Roman"/>
+                <w:sz w:val="20"/>
+                <w:szCs w:val="20"/>
+              </w:rPr>
+              <w:t>#</w:t>
+            </w:r>
+            <w:proofErr w:type="spellStart"/>
+            <w:r>
+              <w:rPr>
+                <w:rFonts w:cs="Times New Roman"/>
+                <w:sz w:val="20"/>
+                <w:szCs w:val="20"/>
+              </w:rPr>
+              <w:t>Cred</w:t>
+            </w:r>
+            <w:proofErr w:type="spellEnd"/>
           </w:p>
         </w:tc>
         <w:tc>
@@ -3429,24 +3412,23 @@
           <w:tcPr>
             <w:tcW w:w="751" w:type="dxa"/>
             <w:vMerge w:val="restart"/>
-          </w:tcPr>
-          <w:p>
-            <w:pPr>
-              <w:ind w:firstLine="0"/>
-              <w:jc w:val="center"/>
-              <w:rPr>
-                <w:rFonts w:cs="Times New Roman"/>
-                <w:sz w:val="20"/>
-                <w:szCs w:val="20"/>
-                <w:lang w:val="en-US"/>
-              </w:rPr>
-            </w:pPr>
-            <w:r>
-              <w:rPr>
-                <w:rFonts w:cs="Times New Roman"/>
-                <w:sz w:val="20"/>
-                <w:szCs w:val="20"/>
-                <w:lang w:val="en-US"/>
+            <w:vAlign w:val="center"/>
+          </w:tcPr>
+          <w:p>
+            <w:pPr>
+              <w:ind w:firstLine="0"/>
+              <w:jc w:val="center"/>
+              <w:rPr>
+                <w:rFonts w:cs="Times New Roman"/>
+                <w:sz w:val="20"/>
+                <w:szCs w:val="20"/>
+              </w:rPr>
+            </w:pPr>
+            <w:r>
+              <w:rPr>
+                <w:rFonts w:cs="Times New Roman"/>
+                <w:sz w:val="20"/>
+                <w:szCs w:val="20"/>
               </w:rPr>
               <w:t>#KC</w:t>
             </w:r>
@@ -3456,24 +3438,23 @@
           <w:tcPr>
             <w:tcW w:w="751" w:type="dxa"/>
             <w:vMerge w:val="restart"/>
-          </w:tcPr>
-          <w:p>
-            <w:pPr>
-              <w:ind w:firstLine="0"/>
-              <w:jc w:val="center"/>
-              <w:rPr>
-                <w:rFonts w:cs="Times New Roman"/>
-                <w:sz w:val="20"/>
-                <w:szCs w:val="20"/>
-                <w:lang w:val="en-US"/>
-              </w:rPr>
-            </w:pPr>
-            <w:r>
-              <w:rPr>
-                <w:rFonts w:cs="Times New Roman"/>
-                <w:sz w:val="20"/>
-                <w:szCs w:val="20"/>
-                <w:lang w:val="en-US"/>
+            <w:vAlign w:val="center"/>
+          </w:tcPr>
+          <w:p>
+            <w:pPr>
+              <w:ind w:firstLine="0"/>
+              <w:jc w:val="center"/>
+              <w:rPr>
+                <w:rFonts w:cs="Times New Roman"/>
+                <w:sz w:val="20"/>
+                <w:szCs w:val="20"/>
+              </w:rPr>
+            </w:pPr>
+            <w:r>
+              <w:rPr>
+                <w:rFonts w:cs="Times New Roman"/>
+                <w:sz w:val="20"/>
+                <w:szCs w:val="20"/>
               </w:rPr>
               <w:t>#</w:t>
             </w:r>
@@ -3483,7 +3464,6 @@
                 <w:rFonts w:cs="Times New Roman"/>
                 <w:sz w:val="20"/>
                 <w:szCs w:val="20"/>
-                <w:lang w:val="en-US"/>
               </w:rPr>
               <w:t>Dep</w:t>
             </w:r>
@@ -3693,15 +3673,13 @@
                 <w:rFonts w:cs="Times New Roman"/>
                 <w:sz w:val="20"/>
                 <w:szCs w:val="20"/>
-                <w:lang w:val="en-US"/>
-              </w:rPr>
-            </w:pPr>
-            <w:r>
-              <w:rPr>
-                <w:rFonts w:cs="Times New Roman"/>
-                <w:sz w:val="20"/>
-                <w:szCs w:val="20"/>
-                <w:lang w:val="en-US"/>
+              </w:rPr>
+            </w:pPr>
+            <w:r>
+              <w:rPr>
+                <w:rFonts w:cs="Times New Roman"/>
+                <w:sz w:val="20"/>
+                <w:szCs w:val="20"/>
               </w:rPr>
               <w:t>#TH</w:t>
             </w:r>
@@ -3719,15 +3697,13 @@
                 <w:rFonts w:cs="Times New Roman"/>
                 <w:sz w:val="20"/>
                 <w:szCs w:val="20"/>
-                <w:lang w:val="en-US"/>
-              </w:rPr>
-            </w:pPr>
-            <w:r>
-              <w:rPr>
-                <w:rFonts w:cs="Times New Roman"/>
-                <w:sz w:val="20"/>
-                <w:szCs w:val="20"/>
-                <w:lang w:val="en-US"/>
+              </w:rPr>
+            </w:pPr>
+            <w:r>
+              <w:rPr>
+                <w:rFonts w:cs="Times New Roman"/>
+                <w:sz w:val="20"/>
+                <w:szCs w:val="20"/>
               </w:rPr>
               <w:t>#</w:t>
             </w:r>
@@ -3737,7 +3713,6 @@
                 <w:rFonts w:cs="Times New Roman"/>
                 <w:sz w:val="20"/>
                 <w:szCs w:val="20"/>
-                <w:lang w:val="en-US"/>
               </w:rPr>
               <w:t>TCr</w:t>
             </w:r>
@@ -3857,7 +3832,7 @@
     <w:tbl>
       <w:tblPr>
         <w:tblStyle w:val="a3"/>
-        <w:tblW w:w="10206" w:type="dxa"/>
+        <w:tblW w:w="0" w:type="auto"/>
         <w:jc w:val="center"/>
         <w:tblBorders>
           <w:top w:val="none" w:sz="0" w:space="0" w:color="auto"/>
@@ -3867,15 +3842,20 @@
           <w:insideH w:val="none" w:sz="0" w:space="0" w:color="auto"/>
           <w:insideV w:val="none" w:sz="0" w:space="0" w:color="auto"/>
         </w:tblBorders>
-        <w:tblLook w:val="04A0" w:firstRow="1" w:lastRow="0" w:firstColumn="1" w:lastColumn="0" w:noHBand="0" w:noVBand="1"/>
+        <w:tblLayout w:type="fixed"/>
+        <w:tblCellMar>
+          <w:left w:w="85" w:type="dxa"/>
+          <w:right w:w="85" w:type="dxa"/>
+        </w:tblCellMar>
+        <w:tblLook w:val="04A0"/>
       </w:tblPr>
       <w:tblGrid>
-        <w:gridCol w:w="1563"/>
-        <w:gridCol w:w="1731"/>
-        <w:gridCol w:w="1765"/>
-        <w:gridCol w:w="1620"/>
-        <w:gridCol w:w="1731"/>
-        <w:gridCol w:w="1796"/>
+        <w:gridCol w:w="1390"/>
+        <w:gridCol w:w="1305"/>
+        <w:gridCol w:w="2551"/>
+        <w:gridCol w:w="1276"/>
+        <w:gridCol w:w="1701"/>
+        <w:gridCol w:w="1983"/>
       </w:tblGrid>
       <w:tr>
         <w:trPr>
@@ -3883,7 +3863,7 @@
         </w:trPr>
         <w:tc>
           <w:tcPr>
-            <w:tcW w:w="1617" w:type="dxa"/>
+            <w:tcW w:w="1390" w:type="dxa"/>
           </w:tcPr>
           <w:p>
             <w:pPr>
@@ -3909,38 +3889,32 @@
         </w:tc>
         <w:tc>
           <w:tcPr>
-            <w:tcW w:w="1733" w:type="dxa"/>
+            <w:tcW w:w="1305" w:type="dxa"/>
+            <w:tcBorders>
+              <w:bottom w:val="single" w:sz="4" w:space="0" w:color="auto"/>
+            </w:tcBorders>
             <w:vAlign w:val="bottom"/>
           </w:tcPr>
           <w:p>
             <w:pPr>
               <w:ind w:firstLine="0"/>
-              <w:jc w:val="center"/>
-              <w:rPr>
-                <w:rFonts w:cs="Times New Roman"/>
-                <w:sz w:val="20"/>
-                <w:szCs w:val="20"/>
-              </w:rPr>
-            </w:pPr>
-            <w:r>
-              <w:rPr>
-                <w:rFonts w:cs="Times New Roman"/>
-                <w:sz w:val="20"/>
-                <w:szCs w:val="20"/>
-              </w:rPr>
-              <w:t>_______________</w:t>
-            </w:r>
-          </w:p>
-        </w:tc>
-        <w:tc>
-          <w:tcPr>
-            <w:tcW w:w="1733" w:type="dxa"/>
+              <w:rPr>
+                <w:rFonts w:cs="Times New Roman"/>
+                <w:sz w:val="20"/>
+                <w:szCs w:val="20"/>
+              </w:rPr>
+            </w:pPr>
+          </w:p>
+        </w:tc>
+        <w:tc>
+          <w:tcPr>
+            <w:tcW w:w="2551" w:type="dxa"/>
             <w:vAlign w:val="bottom"/>
           </w:tcPr>
           <w:tbl>
             <w:tblPr>
               <w:tblStyle w:val="a3"/>
-              <w:tblW w:w="1549" w:type="dxa"/>
+              <w:tblW w:w="2324" w:type="dxa"/>
               <w:tblBorders>
                 <w:top w:val="none" w:sz="0" w:space="0" w:color="auto"/>
                 <w:left w:val="none" w:sz="0" w:space="0" w:color="auto"/>
@@ -3948,10 +3922,11 @@
                 <w:insideH w:val="none" w:sz="0" w:space="0" w:color="auto"/>
                 <w:insideV w:val="none" w:sz="0" w:space="0" w:color="auto"/>
               </w:tblBorders>
-              <w:tblLook w:val="04A0" w:firstRow="1" w:lastRow="0" w:firstColumn="1" w:lastColumn="0" w:noHBand="0" w:noVBand="1"/>
+              <w:tblLayout w:type="fixed"/>
+              <w:tblLook w:val="04A0"/>
             </w:tblPr>
             <w:tblGrid>
-              <w:gridCol w:w="1549"/>
+              <w:gridCol w:w="2324"/>
             </w:tblGrid>
             <w:tr>
               <w:trPr>
@@ -3959,7 +3934,7 @@
               </w:trPr>
               <w:tc>
                 <w:tcPr>
-                  <w:tcW w:w="1549" w:type="dxa"/>
+                  <w:tcW w:w="2324" w:type="dxa"/>
                 </w:tcPr>
                 <w:p>
                   <w:pPr>
@@ -3969,7 +3944,6 @@
                       <w:rFonts w:cs="Times New Roman"/>
                       <w:sz w:val="20"/>
                       <w:szCs w:val="20"/>
-                      <w:lang w:val="en-US"/>
                     </w:rPr>
                   </w:pPr>
                   <w:r>
@@ -3977,7 +3951,6 @@
                       <w:rFonts w:cs="Times New Roman"/>
                       <w:sz w:val="20"/>
                       <w:szCs w:val="20"/>
-                      <w:lang w:val="en-US"/>
                     </w:rPr>
                     <w:t>#</w:t>
                   </w:r>
@@ -3987,7 +3960,6 @@
                       <w:rFonts w:cs="Times New Roman"/>
                       <w:sz w:val="20"/>
                       <w:szCs w:val="20"/>
-                      <w:lang w:val="en-US"/>
                     </w:rPr>
                     <w:t>StudentAbr</w:t>
                   </w:r>
@@ -4010,8 +3982,8 @@
         </w:tc>
         <w:tc>
           <w:tcPr>
-            <w:tcW w:w="1657" w:type="dxa"/>
-            <w:vAlign w:val="center"/>
+            <w:tcW w:w="1276" w:type="dxa"/>
+            <w:vAlign w:val="bottom"/>
           </w:tcPr>
           <w:p>
             <w:pPr>
@@ -4037,38 +4009,32 @@
         </w:tc>
         <w:tc>
           <w:tcPr>
-            <w:tcW w:w="1733" w:type="dxa"/>
+            <w:tcW w:w="1701" w:type="dxa"/>
+            <w:tcBorders>
+              <w:bottom w:val="single" w:sz="4" w:space="0" w:color="auto"/>
+            </w:tcBorders>
             <w:vAlign w:val="bottom"/>
           </w:tcPr>
           <w:p>
             <w:pPr>
               <w:ind w:firstLine="0"/>
-              <w:jc w:val="center"/>
-              <w:rPr>
-                <w:rFonts w:cs="Times New Roman"/>
-                <w:sz w:val="20"/>
-                <w:szCs w:val="20"/>
-              </w:rPr>
-            </w:pPr>
-            <w:r>
-              <w:rPr>
-                <w:rFonts w:cs="Times New Roman"/>
-                <w:sz w:val="20"/>
-                <w:szCs w:val="20"/>
-              </w:rPr>
-              <w:t>_______________</w:t>
-            </w:r>
-          </w:p>
-        </w:tc>
-        <w:tc>
-          <w:tcPr>
-            <w:tcW w:w="1733" w:type="dxa"/>
+              <w:rPr>
+                <w:rFonts w:cs="Times New Roman"/>
+                <w:sz w:val="20"/>
+                <w:szCs w:val="20"/>
+              </w:rPr>
+            </w:pPr>
+          </w:p>
+        </w:tc>
+        <w:tc>
+          <w:tcPr>
+            <w:tcW w:w="1983" w:type="dxa"/>
             <w:vAlign w:val="bottom"/>
           </w:tcPr>
           <w:tbl>
             <w:tblPr>
               <w:tblStyle w:val="a3"/>
-              <w:tblW w:w="1580" w:type="dxa"/>
+              <w:tblW w:w="2124" w:type="dxa"/>
               <w:tblBorders>
                 <w:top w:val="none" w:sz="0" w:space="0" w:color="auto"/>
                 <w:left w:val="none" w:sz="0" w:space="0" w:color="auto"/>
@@ -4076,10 +4042,11 @@
                 <w:insideH w:val="none" w:sz="0" w:space="0" w:color="auto"/>
                 <w:insideV w:val="none" w:sz="0" w:space="0" w:color="auto"/>
               </w:tblBorders>
-              <w:tblLook w:val="04A0" w:firstRow="1" w:lastRow="0" w:firstColumn="1" w:lastColumn="0" w:noHBand="0" w:noVBand="1"/>
+              <w:tblLayout w:type="fixed"/>
+              <w:tblLook w:val="04A0"/>
             </w:tblPr>
             <w:tblGrid>
-              <w:gridCol w:w="1580"/>
+              <w:gridCol w:w="2124"/>
             </w:tblGrid>
             <w:tr>
               <w:trPr>
@@ -4087,7 +4054,7 @@
               </w:trPr>
               <w:tc>
                 <w:tcPr>
-                  <w:tcW w:w="1580" w:type="dxa"/>
+                  <w:tcW w:w="2124" w:type="dxa"/>
                 </w:tcPr>
                 <w:p>
                   <w:pPr>
@@ -4097,7 +4064,6 @@
                       <w:rFonts w:cs="Times New Roman"/>
                       <w:sz w:val="20"/>
                       <w:szCs w:val="20"/>
-                      <w:lang w:val="en-US"/>
                     </w:rPr>
                   </w:pPr>
                   <w:r>
@@ -4105,7 +4071,6 @@
                       <w:rFonts w:cs="Times New Roman"/>
                       <w:sz w:val="20"/>
                       <w:szCs w:val="20"/>
-                      <w:lang w:val="en-US"/>
                     </w:rPr>
                     <w:t>#</w:t>
                   </w:r>
@@ -4115,7 +4080,6 @@
                       <w:rFonts w:cs="Times New Roman"/>
                       <w:sz w:val="20"/>
                       <w:szCs w:val="20"/>
-                      <w:lang w:val="en-US"/>
                     </w:rPr>
                     <w:t>DeanAbr</w:t>
                   </w:r>
@@ -4143,23 +4107,26 @@
         </w:trPr>
         <w:tc>
           <w:tcPr>
-            <w:tcW w:w="1617" w:type="dxa"/>
-          </w:tcPr>
-          <w:p>
-            <w:pPr>
-              <w:ind w:firstLine="0"/>
-              <w:jc w:val="center"/>
-              <w:rPr>
-                <w:rFonts w:cs="Times New Roman"/>
-                <w:sz w:val="20"/>
-                <w:szCs w:val="20"/>
-              </w:rPr>
-            </w:pPr>
-          </w:p>
-        </w:tc>
-        <w:tc>
-          <w:tcPr>
-            <w:tcW w:w="1733" w:type="dxa"/>
+            <w:tcW w:w="1390" w:type="dxa"/>
+          </w:tcPr>
+          <w:p>
+            <w:pPr>
+              <w:ind w:firstLine="0"/>
+              <w:jc w:val="center"/>
+              <w:rPr>
+                <w:rFonts w:cs="Times New Roman"/>
+                <w:sz w:val="20"/>
+                <w:szCs w:val="20"/>
+              </w:rPr>
+            </w:pPr>
+          </w:p>
+        </w:tc>
+        <w:tc>
+          <w:tcPr>
+            <w:tcW w:w="1305" w:type="dxa"/>
+            <w:tcBorders>
+              <w:top w:val="single" w:sz="4" w:space="0" w:color="auto"/>
+            </w:tcBorders>
           </w:tcPr>
           <w:p>
             <w:pPr>
@@ -4183,7 +4150,7 @@
         </w:tc>
         <w:tc>
           <w:tcPr>
-            <w:tcW w:w="1733" w:type="dxa"/>
+            <w:tcW w:w="2551" w:type="dxa"/>
           </w:tcPr>
           <w:p>
             <w:pPr>
@@ -4207,7 +4174,7 @@
         </w:tc>
         <w:tc>
           <w:tcPr>
-            <w:tcW w:w="1657" w:type="dxa"/>
+            <w:tcW w:w="1276" w:type="dxa"/>
           </w:tcPr>
           <w:p>
             <w:pPr>
@@ -4223,7 +4190,10 @@
         </w:tc>
         <w:tc>
           <w:tcPr>
-            <w:tcW w:w="1733" w:type="dxa"/>
+            <w:tcW w:w="1701" w:type="dxa"/>
+            <w:tcBorders>
+              <w:top w:val="single" w:sz="4" w:space="0" w:color="auto"/>
+            </w:tcBorders>
           </w:tcPr>
           <w:p>
             <w:pPr>
@@ -4247,7 +4217,7 @@
         </w:tc>
         <w:tc>
           <w:tcPr>
-            <w:tcW w:w="1733" w:type="dxa"/>
+            <w:tcW w:w="1983" w:type="dxa"/>
           </w:tcPr>
           <w:p>
             <w:pPr>
@@ -4287,7 +4257,7 @@
 </file>
 
 <file path=word/styles.xml><?xml version="1.0" encoding="utf-8"?>
-<w:styles xmlns:mc="http://schemas.openxmlformats.org/markup-compatibility/2006" xmlns:r="http://schemas.openxmlformats.org/officeDocument/2006/relationships" xmlns:w="http://schemas.openxmlformats.org/wordprocessingml/2006/main" xmlns:w14="http://schemas.microsoft.com/office/word/2010/wordml" xmlns:w15="http://schemas.microsoft.com/office/word/2012/wordml" mc:Ignorable="w14 w15">
+<w:styles xmlns:r="http://schemas.openxmlformats.org/officeDocument/2006/relationships" xmlns:w="http://schemas.openxmlformats.org/wordprocessingml/2006/main">
   <w:docDefaults>
     <w:rPrDefault>
       <w:rPr>
@@ -4305,378 +4275,144 @@
       </w:pPr>
     </w:pPrDefault>
   </w:docDefaults>
-  <w:latentStyles w:defLockedState="0" w:defUIPriority="99" w:defSemiHidden="0" w:defUnhideWhenUsed="0" w:defQFormat="0" w:count="371">
-    <w:lsdException w:name="Normal" w:uiPriority="0" w:qFormat="1"/>
-    <w:lsdException w:name="heading 1" w:uiPriority="9" w:qFormat="1"/>
-    <w:lsdException w:name="heading 2" w:semiHidden="1" w:uiPriority="9" w:unhideWhenUsed="1" w:qFormat="1"/>
-    <w:lsdException w:name="heading 3" w:semiHidden="1" w:uiPriority="9" w:unhideWhenUsed="1" w:qFormat="1"/>
-    <w:lsdException w:name="heading 4" w:semiHidden="1" w:uiPriority="9" w:unhideWhenUsed="1" w:qFormat="1"/>
-    <w:lsdException w:name="heading 5" w:semiHidden="1" w:uiPriority="9" w:unhideWhenUsed="1" w:qFormat="1"/>
-    <w:lsdException w:name="heading 6" w:semiHidden="1" w:uiPriority="9" w:unhideWhenUsed="1" w:qFormat="1"/>
-    <w:lsdException w:name="heading 7" w:semiHidden="1" w:uiPriority="9" w:unhideWhenUsed="1" w:qFormat="1"/>
-    <w:lsdException w:name="heading 8" w:semiHidden="1" w:uiPriority="9" w:unhideWhenUsed="1" w:qFormat="1"/>
-    <w:lsdException w:name="heading 9" w:semiHidden="1" w:uiPriority="9" w:unhideWhenUsed="1" w:qFormat="1"/>
-    <w:lsdException w:name="index 1" w:semiHidden="1" w:unhideWhenUsed="1"/>
-    <w:lsdException w:name="index 2" w:semiHidden="1" w:unhideWhenUsed="1"/>
-    <w:lsdException w:name="index 3" w:semiHidden="1" w:unhideWhenUsed="1"/>
-    <w:lsdException w:name="index 4" w:semiHidden="1" w:unhideWhenUsed="1"/>
-    <w:lsdException w:name="index 5" w:semiHidden="1" w:unhideWhenUsed="1"/>
-    <w:lsdException w:name="index 6" w:semiHidden="1" w:unhideWhenUsed="1"/>
-    <w:lsdException w:name="index 7" w:semiHidden="1" w:unhideWhenUsed="1"/>
-    <w:lsdException w:name="index 8" w:semiHidden="1" w:unhideWhenUsed="1"/>
-    <w:lsdException w:name="index 9" w:semiHidden="1" w:unhideWhenUsed="1"/>
-    <w:lsdException w:name="toc 1" w:semiHidden="1" w:uiPriority="39" w:unhideWhenUsed="1"/>
-    <w:lsdException w:name="toc 2" w:semiHidden="1" w:uiPriority="39" w:unhideWhenUsed="1"/>
-    <w:lsdException w:name="toc 3" w:semiHidden="1" w:uiPriority="39" w:unhideWhenUsed="1"/>
-    <w:lsdException w:name="toc 4" w:semiHidden="1" w:uiPriority="39" w:unhideWhenUsed="1"/>
-    <w:lsdException w:name="toc 5" w:semiHidden="1" w:uiPriority="39" w:unhideWhenUsed="1"/>
-    <w:lsdException w:name="toc 6" w:semiHidden="1" w:uiPriority="39" w:unhideWhenUsed="1"/>
-    <w:lsdException w:name="toc 7" w:semiHidden="1" w:uiPriority="39" w:unhideWhenUsed="1"/>
-    <w:lsdException w:name="toc 8" w:semiHidden="1" w:uiPriority="39" w:unhideWhenUsed="1"/>
-    <w:lsdException w:name="toc 9" w:semiHidden="1" w:uiPriority="39" w:unhideWhenUsed="1"/>
-    <w:lsdException w:name="Normal Indent" w:semiHidden="1" w:unhideWhenUsed="1"/>
-    <w:lsdException w:name="footnote text" w:semiHidden="1" w:unhideWhenUsed="1"/>
-    <w:lsdException w:name="annotation text" w:semiHidden="1" w:unhideWhenUsed="1"/>
-    <w:lsdException w:name="header" w:semiHidden="1" w:unhideWhenUsed="1"/>
-    <w:lsdException w:name="footer" w:semiHidden="1" w:unhideWhenUsed="1"/>
-    <w:lsdException w:name="index heading" w:semiHidden="1" w:unhideWhenUsed="1"/>
-    <w:lsdException w:name="caption" w:semiHidden="1" w:uiPriority="35" w:unhideWhenUsed="1" w:qFormat="1"/>
-    <w:lsdException w:name="table of figures" w:semiHidden="1" w:unhideWhenUsed="1"/>
-    <w:lsdException w:name="envelope address" w:semiHidden="1" w:unhideWhenUsed="1"/>
-    <w:lsdException w:name="envelope return" w:semiHidden="1" w:unhideWhenUsed="1"/>
-    <w:lsdException w:name="footnote reference" w:semiHidden="1" w:unhideWhenUsed="1"/>
-    <w:lsdException w:name="annotation reference" w:semiHidden="1" w:unhideWhenUsed="1"/>
-    <w:lsdException w:name="line number" w:semiHidden="1" w:unhideWhenUsed="1"/>
-    <w:lsdException w:name="page number" w:semiHidden="1" w:unhideWhenUsed="1"/>
-    <w:lsdException w:name="endnote reference" w:semiHidden="1" w:unhideWhenUsed="1"/>
-    <w:lsdException w:name="endnote text" w:semiHidden="1" w:unhideWhenUsed="1"/>
-    <w:lsdException w:name="table of authorities" w:semiHidden="1" w:unhideWhenUsed="1"/>
-    <w:lsdException w:name="macro" w:semiHidden="1" w:unhideWhenUsed="1"/>
-    <w:lsdException w:name="toa heading" w:semiHidden="1" w:unhideWhenUsed="1"/>
-    <w:lsdException w:name="List" w:semiHidden="1" w:unhideWhenUsed="1"/>
-    <w:lsdException w:name="List Bullet" w:semiHidden="1" w:unhideWhenUsed="1"/>
-    <w:lsdException w:name="List Number" w:semiHidden="1" w:unhideWhenUsed="1"/>
-    <w:lsdException w:name="List 2" w:semiHidden="1" w:unhideWhenUsed="1"/>
-    <w:lsdException w:name="List 3" w:semiHidden="1" w:unhideWhenUsed="1"/>
-    <w:lsdException w:name="List 4" w:semiHidden="1" w:unhideWhenUsed="1"/>
-    <w:lsdException w:name="List 5" w:semiHidden="1" w:unhideWhenUsed="1"/>
-    <w:lsdException w:name="List Bullet 2" w:semiHidden="1" w:unhideWhenUsed="1"/>
-    <w:lsdException w:name="List Bullet 3" w:semiHidden="1" w:unhideWhenUsed="1"/>
-    <w:lsdException w:name="List Bullet 4" w:semiHidden="1" w:unhideWhenUsed="1"/>
-    <w:lsdException w:name="List Bullet 5" w:semiHidden="1" w:unhideWhenUsed="1"/>
-    <w:lsdException w:name="List Number 2" w:semiHidden="1" w:unhideWhenUsed="1"/>
-    <w:lsdException w:name="List Number 3" w:semiHidden="1" w:unhideWhenUsed="1"/>
-    <w:lsdException w:name="List Number 4" w:semiHidden="1" w:unhideWhenUsed="1"/>
-    <w:lsdException w:name="List Number 5" w:semiHidden="1" w:unhideWhenUsed="1"/>
-    <w:lsdException w:name="Title" w:uiPriority="10" w:qFormat="1"/>
-    <w:lsdException w:name="Closing" w:semiHidden="1" w:unhideWhenUsed="1"/>
-    <w:lsdException w:name="Signature" w:semiHidden="1" w:unhideWhenUsed="1"/>
-    <w:lsdException w:name="Default Paragraph Font" w:semiHidden="1" w:uiPriority="1" w:unhideWhenUsed="1"/>
-    <w:lsdException w:name="Body Text" w:semiHidden="1" w:unhideWhenUsed="1"/>
-    <w:lsdException w:name="Body Text Indent" w:semiHidden="1" w:unhideWhenUsed="1"/>
-    <w:lsdException w:name="List Continue" w:semiHidden="1" w:unhideWhenUsed="1"/>
-    <w:lsdException w:name="List Continue 2" w:semiHidden="1" w:unhideWhenUsed="1"/>
-    <w:lsdException w:name="List Continue 3" w:semiHidden="1" w:unhideWhenUsed="1"/>
-    <w:lsdException w:name="List Continue 4" w:semiHidden="1" w:unhideWhenUsed="1"/>
-    <w:lsdException w:name="List Continue 5" w:semiHidden="1" w:unhideWhenUsed="1"/>
-    <w:lsdException w:name="Message Header" w:semiHidden="1" w:unhideWhenUsed="1"/>
-    <w:lsdException w:name="Subtitle" w:uiPriority="11" w:qFormat="1"/>
-    <w:lsdException w:name="Salutation" w:semiHidden="1" w:unhideWhenUsed="1"/>
-    <w:lsdException w:name="Date" w:semiHidden="1" w:unhideWhenUsed="1"/>
-    <w:lsdException w:name="Body Text First Indent" w:semiHidden="1" w:unhideWhenUsed="1"/>
-    <w:lsdException w:name="Body Text First Indent 2" w:semiHidden="1" w:unhideWhenUsed="1"/>
-    <w:lsdException w:name="Note Heading" w:semiHidden="1" w:unhideWhenUsed="1"/>
-    <w:lsdException w:name="Body Text 2" w:semiHidden="1" w:unhideWhenUsed="1"/>
-    <w:lsdException w:name="Body Text 3" w:semiHidden="1" w:unhideWhenUsed="1"/>
-    <w:lsdException w:name="Body Text Indent 2" w:semiHidden="1" w:unhideWhenUsed="1"/>
-    <w:lsdException w:name="Body Text Indent 3" w:semiHidden="1" w:unhideWhenUsed="1"/>
-    <w:lsdException w:name="Block Text" w:semiHidden="1" w:unhideWhenUsed="1"/>
-    <w:lsdException w:name="Hyperlink" w:semiHidden="1" w:unhideWhenUsed="1"/>
-    <w:lsdException w:name="FollowedHyperlink" w:semiHidden="1" w:unhideWhenUsed="1"/>
-    <w:lsdException w:name="Strong" w:uiPriority="22" w:qFormat="1"/>
-    <w:lsdException w:name="Emphasis" w:uiPriority="20" w:qFormat="1"/>
-    <w:lsdException w:name="Document Map" w:semiHidden="1" w:unhideWhenUsed="1"/>
-    <w:lsdException w:name="Plain Text" w:semiHidden="1" w:unhideWhenUsed="1"/>
-    <w:lsdException w:name="E-mail Signature" w:semiHidden="1" w:unhideWhenUsed="1"/>
-    <w:lsdException w:name="HTML Top of Form" w:semiHidden="1" w:unhideWhenUsed="1"/>
-    <w:lsdException w:name="HTML Bottom of Form" w:semiHidden="1" w:unhideWhenUsed="1"/>
-    <w:lsdException w:name="Normal (Web)" w:semiHidden="1" w:unhideWhenUsed="1"/>
-    <w:lsdException w:name="HTML Acronym" w:semiHidden="1" w:unhideWhenUsed="1"/>
-    <w:lsdException w:name="HTML Address" w:semiHidden="1" w:unhideWhenUsed="1"/>
-    <w:lsdException w:name="HTML Cite" w:semiHidden="1" w:unhideWhenUsed="1"/>
-    <w:lsdException w:name="HTML Code" w:semiHidden="1" w:unhideWhenUsed="1"/>
-    <w:lsdException w:name="HTML Definition" w:semiHidden="1" w:unhideWhenUsed="1"/>
-    <w:lsdException w:name="HTML Keyboard" w:semiHidden="1" w:unhideWhenUsed="1"/>
-    <w:lsdException w:name="HTML Preformatted" w:semiHidden="1" w:unhideWhenUsed="1"/>
-    <w:lsdException w:name="HTML Sample" w:semiHidden="1" w:unhideWhenUsed="1"/>
-    <w:lsdException w:name="HTML Typewriter" w:semiHidden="1" w:unhideWhenUsed="1"/>
-    <w:lsdException w:name="HTML Variable" w:semiHidden="1" w:unhideWhenUsed="1"/>
-    <w:lsdException w:name="Normal Table" w:semiHidden="1" w:unhideWhenUsed="1"/>
-    <w:lsdException w:name="annotation subject" w:semiHidden="1" w:unhideWhenUsed="1"/>
-    <w:lsdException w:name="No List" w:semiHidden="1" w:unhideWhenUsed="1"/>
-    <w:lsdException w:name="Outline List 1" w:semiHidden="1" w:unhideWhenUsed="1"/>
-    <w:lsdException w:name="Outline List 2" w:semiHidden="1" w:unhideWhenUsed="1"/>
-    <w:lsdException w:name="Outline List 3" w:semiHidden="1" w:unhideWhenUsed="1"/>
-    <w:lsdException w:name="Table Simple 1" w:semiHidden="1" w:unhideWhenUsed="1"/>
-    <w:lsdException w:name="Table Simple 2" w:semiHidden="1" w:unhideWhenUsed="1"/>
-    <w:lsdException w:name="Table Simple 3" w:semiHidden="1" w:unhideWhenUsed="1"/>
-    <w:lsdException w:name="Table Classic 1" w:semiHidden="1" w:unhideWhenUsed="1"/>
-    <w:lsdException w:name="Table Classic 2" w:semiHidden="1" w:unhideWhenUsed="1"/>
-    <w:lsdException w:name="Table Classic 3" w:semiHidden="1" w:unhideWhenUsed="1"/>
-    <w:lsdException w:name="Table Classic 4" w:semiHidden="1" w:unhideWhenUsed="1"/>
-    <w:lsdException w:name="Table Colorful 1" w:semiHidden="1" w:unhideWhenUsed="1"/>
-    <w:lsdException w:name="Table Colorful 2" w:semiHidden="1" w:unhideWhenUsed="1"/>
-    <w:lsdException w:name="Table Colorful 3" w:semiHidden="1" w:unhideWhenUsed="1"/>
-    <w:lsdException w:name="Table Columns 1" w:semiHidden="1" w:unhideWhenUsed="1"/>
-    <w:lsdException w:name="Table Columns 2" w:semiHidden="1" w:unhideWhenUsed="1"/>
-    <w:lsdException w:name="Table Columns 3" w:semiHidden="1" w:unhideWhenUsed="1"/>
-    <w:lsdException w:name="Table Columns 4" w:semiHidden="1" w:unhideWhenUsed="1"/>
-    <w:lsdException w:name="Table Columns 5" w:semiHidden="1" w:unhideWhenUsed="1"/>
-    <w:lsdException w:name="Table Grid 1" w:semiHidden="1" w:unhideWhenUsed="1"/>
-    <w:lsdException w:name="Table Grid 2" w:semiHidden="1" w:unhideWhenUsed="1"/>
-    <w:lsdException w:name="Table Grid 3" w:semiHidden="1" w:unhideWhenUsed="1"/>
-    <w:lsdException w:name="Table Grid 4" w:semiHidden="1" w:unhideWhenUsed="1"/>
-    <w:lsdException w:name="Table Grid 5" w:semiHidden="1" w:unhideWhenUsed="1"/>
-    <w:lsdException w:name="Table Grid 6" w:semiHidden="1" w:unhideWhenUsed="1"/>
-    <w:lsdException w:name="Table Grid 7" w:semiHidden="1" w:unhideWhenUsed="1"/>
-    <w:lsdException w:name="Table Grid 8" w:semiHidden="1" w:unhideWhenUsed="1"/>
-    <w:lsdException w:name="Table List 1" w:semiHidden="1" w:unhideWhenUsed="1"/>
-    <w:lsdException w:name="Table List 2" w:semiHidden="1" w:unhideWhenUsed="1"/>
-    <w:lsdException w:name="Table List 3" w:semiHidden="1" w:unhideWhenUsed="1"/>
-    <w:lsdException w:name="Table List 4" w:semiHidden="1" w:unhideWhenUsed="1"/>
-    <w:lsdException w:name="Table List 5" w:semiHidden="1" w:unhideWhenUsed="1"/>
-    <w:lsdException w:name="Table List 6" w:semiHidden="1" w:unhideWhenUsed="1"/>
-    <w:lsdException w:name="Table List 7" w:semiHidden="1" w:unhideWhenUsed="1"/>
-    <w:lsdException w:name="Table List 8" w:semiHidden="1" w:unhideWhenUsed="1"/>
-    <w:lsdException w:name="Table 3D effects 1" w:semiHidden="1" w:unhideWhenUsed="1"/>
-    <w:lsdException w:name="Table 3D effects 2" w:semiHidden="1" w:unhideWhenUsed="1"/>
-    <w:lsdException w:name="Table 3D effects 3" w:semiHidden="1" w:unhideWhenUsed="1"/>
-    <w:lsdException w:name="Table Contemporary" w:semiHidden="1" w:unhideWhenUsed="1"/>
-    <w:lsdException w:name="Table Elegant" w:semiHidden="1" w:unhideWhenUsed="1"/>
-    <w:lsdException w:name="Table Professional" w:semiHidden="1" w:unhideWhenUsed="1"/>
-    <w:lsdException w:name="Table Subtle 1" w:semiHidden="1" w:unhideWhenUsed="1"/>
-    <w:lsdException w:name="Table Subtle 2" w:semiHidden="1" w:unhideWhenUsed="1"/>
-    <w:lsdException w:name="Table Web 1" w:semiHidden="1" w:unhideWhenUsed="1"/>
-    <w:lsdException w:name="Table Web 2" w:semiHidden="1" w:unhideWhenUsed="1"/>
-    <w:lsdException w:name="Table Web 3" w:semiHidden="1" w:unhideWhenUsed="1"/>
-    <w:lsdException w:name="Balloon Text" w:semiHidden="1" w:unhideWhenUsed="1"/>
-    <w:lsdException w:name="Table Grid" w:uiPriority="59"/>
-    <w:lsdException w:name="Table Theme" w:semiHidden="1" w:unhideWhenUsed="1"/>
-    <w:lsdException w:name="Placeholder Text" w:semiHidden="1"/>
-    <w:lsdException w:name="No Spacing" w:uiPriority="1" w:qFormat="1"/>
-    <w:lsdException w:name="Light Shading" w:uiPriority="60"/>
-    <w:lsdException w:name="Light List" w:uiPriority="61"/>
-    <w:lsdException w:name="Light Grid" w:uiPriority="62"/>
-    <w:lsdException w:name="Medium Shading 1" w:uiPriority="63"/>
-    <w:lsdException w:name="Medium Shading 2" w:uiPriority="64"/>
-    <w:lsdException w:name="Medium List 1" w:uiPriority="65"/>
-    <w:lsdException w:name="Medium List 2" w:uiPriority="66"/>
-    <w:lsdException w:name="Medium Grid 1" w:uiPriority="67"/>
-    <w:lsdException w:name="Medium Grid 2" w:uiPriority="68"/>
-    <w:lsdException w:name="Medium Grid 3" w:uiPriority="69"/>
-    <w:lsdException w:name="Dark List" w:uiPriority="70"/>
-    <w:lsdException w:name="Colorful Shading" w:uiPriority="71"/>
-    <w:lsdException w:name="Colorful List" w:uiPriority="72"/>
-    <w:lsdException w:name="Colorful Grid" w:uiPriority="73"/>
-    <w:lsdException w:name="Light Shading Accent 1" w:uiPriority="60"/>
-    <w:lsdException w:name="Light List Accent 1" w:uiPriority="61"/>
-    <w:lsdException w:name="Light Grid Accent 1" w:uiPriority="62"/>
-    <w:lsdException w:name="Medium Shading 1 Accent 1" w:uiPriority="63"/>
-    <w:lsdException w:name="Medium Shading 2 Accent 1" w:uiPriority="64"/>
-    <w:lsdException w:name="Medium List 1 Accent 1" w:uiPriority="65"/>
-    <w:lsdException w:name="Revision" w:semiHidden="1"/>
-    <w:lsdException w:name="List Paragraph" w:uiPriority="34" w:qFormat="1"/>
-    <w:lsdException w:name="Quote" w:uiPriority="29" w:qFormat="1"/>
-    <w:lsdException w:name="Intense Quote" w:uiPriority="30" w:qFormat="1"/>
-    <w:lsdException w:name="Medium List 2 Accent 1" w:uiPriority="66"/>
-    <w:lsdException w:name="Medium Grid 1 Accent 1" w:uiPriority="67"/>
-    <w:lsdException w:name="Medium Grid 2 Accent 1" w:uiPriority="68"/>
-    <w:lsdException w:name="Medium Grid 3 Accent 1" w:uiPriority="69"/>
-    <w:lsdException w:name="Dark List Accent 1" w:uiPriority="70"/>
-    <w:lsdException w:name="Colorful Shading Accent 1" w:uiPriority="71"/>
-    <w:lsdException w:name="Colorful List Accent 1" w:uiPriority="72"/>
-    <w:lsdException w:name="Colorful Grid Accent 1" w:uiPriority="73"/>
-    <w:lsdException w:name="Light Shading Accent 2" w:uiPriority="60"/>
-    <w:lsdException w:name="Light List Accent 2" w:uiPriority="61"/>
-    <w:lsdException w:name="Light Grid Accent 2" w:uiPriority="62"/>
-    <w:lsdException w:name="Medium Shading 1 Accent 2" w:uiPriority="63"/>
-    <w:lsdException w:name="Medium Shading 2 Accent 2" w:uiPriority="64"/>
-    <w:lsdException w:name="Medium List 1 Accent 2" w:uiPriority="65"/>
-    <w:lsdException w:name="Medium List 2 Accent 2" w:uiPriority="66"/>
-    <w:lsdException w:name="Medium Grid 1 Accent 2" w:uiPriority="67"/>
-    <w:lsdException w:name="Medium Grid 2 Accent 2" w:uiPriority="68"/>
-    <w:lsdException w:name="Medium Grid 3 Accent 2" w:uiPriority="69"/>
-    <w:lsdException w:name="Dark List Accent 2" w:uiPriority="70"/>
-    <w:lsdException w:name="Colorful Shading Accent 2" w:uiPriority="71"/>
-    <w:lsdException w:name="Colorful List Accent 2" w:uiPriority="72"/>
-    <w:lsdException w:name="Colorful Grid Accent 2" w:uiPriority="73"/>
-    <w:lsdException w:name="Light Shading Accent 3" w:uiPriority="60"/>
-    <w:lsdException w:name="Light List Accent 3" w:uiPriority="61"/>
-    <w:lsdException w:name="Light Grid Accent 3" w:uiPriority="62"/>
-    <w:lsdException w:name="Medium Shading 1 Accent 3" w:uiPriority="63"/>
-    <w:lsdException w:name="Medium Shading 2 Accent 3" w:uiPriority="64"/>
-    <w:lsdException w:name="Medium List 1 Accent 3" w:uiPriority="65"/>
-    <w:lsdException w:name="Medium List 2 Accent 3" w:uiPriority="66"/>
-    <w:lsdException w:name="Medium Grid 1 Accent 3" w:uiPriority="67"/>
-    <w:lsdException w:name="Medium Grid 2 Accent 3" w:uiPriority="68"/>
-    <w:lsdException w:name="Medium Grid 3 Accent 3" w:uiPriority="69"/>
-    <w:lsdException w:name="Dark List Accent 3" w:uiPriority="70"/>
-    <w:lsdException w:name="Colorful Shading Accent 3" w:uiPriority="71"/>
-    <w:lsdException w:name="Colorful List Accent 3" w:uiPriority="72"/>
-    <w:lsdException w:name="Colorful Grid Accent 3" w:uiPriority="73"/>
-    <w:lsdException w:name="Light Shading Accent 4" w:uiPriority="60"/>
-    <w:lsdException w:name="Light List Accent 4" w:uiPriority="61"/>
-    <w:lsdException w:name="Light Grid Accent 4" w:uiPriority="62"/>
-    <w:lsdException w:name="Medium Shading 1 Accent 4" w:uiPriority="63"/>
-    <w:lsdException w:name="Medium Shading 2 Accent 4" w:uiPriority="64"/>
-    <w:lsdException w:name="Medium List 1 Accent 4" w:uiPriority="65"/>
-    <w:lsdException w:name="Medium List 2 Accent 4" w:uiPriority="66"/>
-    <w:lsdException w:name="Medium Grid 1 Accent 4" w:uiPriority="67"/>
-    <w:lsdException w:name="Medium Grid 2 Accent 4" w:uiPriority="68"/>
-    <w:lsdException w:name="Medium Grid 3 Accent 4" w:uiPriority="69"/>
-    <w:lsdException w:name="Dark List Accent 4" w:uiPriority="70"/>
-    <w:lsdException w:name="Colorful Shading Accent 4" w:uiPriority="71"/>
-    <w:lsdException w:name="Colorful List Accent 4" w:uiPriority="72"/>
-    <w:lsdException w:name="Colorful Grid Accent 4" w:uiPriority="73"/>
-    <w:lsdException w:name="Light Shading Accent 5" w:uiPriority="60"/>
-    <w:lsdException w:name="Light List Accent 5" w:uiPriority="61"/>
-    <w:lsdException w:name="Light Grid Accent 5" w:uiPriority="62"/>
-    <w:lsdException w:name="Medium Shading 1 Accent 5" w:uiPriority="63"/>
-    <w:lsdException w:name="Medium Shading 2 Accent 5" w:uiPriority="64"/>
-    <w:lsdException w:name="Medium List 1 Accent 5" w:uiPriority="65"/>
-    <w:lsdException w:name="Medium List 2 Accent 5" w:uiPriority="66"/>
-    <w:lsdException w:name="Medium Grid 1 Accent 5" w:uiPriority="67"/>
-    <w:lsdException w:name="Medium Grid 2 Accent 5" w:uiPriority="68"/>
-    <w:lsdException w:name="Medium Grid 3 Accent 5" w:uiPriority="69"/>
-    <w:lsdException w:name="Dark List Accent 5" w:uiPriority="70"/>
-    <w:lsdException w:name="Colorful Shading Accent 5" w:uiPriority="71"/>
-    <w:lsdException w:name="Colorful List Accent 5" w:uiPriority="72"/>
-    <w:lsdException w:name="Colorful Grid Accent 5" w:uiPriority="73"/>
-    <w:lsdException w:name="Light Shading Accent 6" w:uiPriority="60"/>
-    <w:lsdException w:name="Light List Accent 6" w:uiPriority="61"/>
-    <w:lsdException w:name="Light Grid Accent 6" w:uiPriority="62"/>
-    <w:lsdException w:name="Medium Shading 1 Accent 6" w:uiPriority="63"/>
-    <w:lsdException w:name="Medium Shading 2 Accent 6" w:uiPriority="64"/>
-    <w:lsdException w:name="Medium List 1 Accent 6" w:uiPriority="65"/>
-    <w:lsdException w:name="Medium List 2 Accent 6" w:uiPriority="66"/>
-    <w:lsdException w:name="Medium Grid 1 Accent 6" w:uiPriority="67"/>
-    <w:lsdException w:name="Medium Grid 2 Accent 6" w:uiPriority="68"/>
-    <w:lsdException w:name="Medium Grid 3 Accent 6" w:uiPriority="69"/>
-    <w:lsdException w:name="Dark List Accent 6" w:uiPriority="70"/>
-    <w:lsdException w:name="Colorful Shading Accent 6" w:uiPriority="71"/>
-    <w:lsdException w:name="Colorful List Accent 6" w:uiPriority="72"/>
-    <w:lsdException w:name="Colorful Grid Accent 6" w:uiPriority="73"/>
-    <w:lsdException w:name="Subtle Emphasis" w:uiPriority="19" w:qFormat="1"/>
-    <w:lsdException w:name="Intense Emphasis" w:uiPriority="21" w:qFormat="1"/>
-    <w:lsdException w:name="Subtle Reference" w:uiPriority="31" w:qFormat="1"/>
-    <w:lsdException w:name="Intense Reference" w:uiPriority="32" w:qFormat="1"/>
-    <w:lsdException w:name="Book Title" w:uiPriority="33" w:qFormat="1"/>
-    <w:lsdException w:name="Bibliography" w:semiHidden="1" w:uiPriority="37" w:unhideWhenUsed="1"/>
-    <w:lsdException w:name="TOC Heading" w:semiHidden="1" w:uiPriority="39" w:unhideWhenUsed="1" w:qFormat="1"/>
-    <w:lsdException w:name="Plain Table 1" w:uiPriority="41"/>
-    <w:lsdException w:name="Plain Table 2" w:uiPriority="42"/>
-    <w:lsdException w:name="Plain Table 3" w:uiPriority="43"/>
-    <w:lsdException w:name="Plain Table 4" w:uiPriority="44"/>
-    <w:lsdException w:name="Plain Table 5" w:uiPriority="45"/>
-    <w:lsdException w:name="Grid Table Light" w:uiPriority="40"/>
-    <w:lsdException w:name="Grid Table 1 Light" w:uiPriority="46"/>
-    <w:lsdException w:name="Grid Table 2" w:uiPriority="47"/>
-    <w:lsdException w:name="Grid Table 3" w:uiPriority="48"/>
-    <w:lsdException w:name="Grid Table 4" w:uiPriority="49"/>
-    <w:lsdException w:name="Grid Table 5 Dark" w:uiPriority="50"/>
-    <w:lsdException w:name="Grid Table 6 Colorful" w:uiPriority="51"/>
-    <w:lsdException w:name="Grid Table 7 Colorful" w:uiPriority="52"/>
-    <w:lsdException w:name="Grid Table 1 Light Accent 1" w:uiPriority="46"/>
-    <w:lsdException w:name="Grid Table 2 Accent 1" w:uiPriority="47"/>
-    <w:lsdException w:name="Grid Table 3 Accent 1" w:uiPriority="48"/>
-    <w:lsdException w:name="Grid Table 4 Accent 1" w:uiPriority="49"/>
-    <w:lsdException w:name="Grid Table 5 Dark Accent 1" w:uiPriority="50"/>
-    <w:lsdException w:name="Grid Table 6 Colorful Accent 1" w:uiPriority="51"/>
-    <w:lsdException w:name="Grid Table 7 Colorful Accent 1" w:uiPriority="52"/>
-    <w:lsdException w:name="Grid Table 1 Light Accent 2" w:uiPriority="46"/>
-    <w:lsdException w:name="Grid Table 2 Accent 2" w:uiPriority="47"/>
-    <w:lsdException w:name="Grid Table 3 Accent 2" w:uiPriority="48"/>
-    <w:lsdException w:name="Grid Table 4 Accent 2" w:uiPriority="49"/>
-    <w:lsdException w:name="Grid Table 5 Dark Accent 2" w:uiPriority="50"/>
-    <w:lsdException w:name="Grid Table 6 Colorful Accent 2" w:uiPriority="51"/>
-    <w:lsdException w:name="Grid Table 7 Colorful Accent 2" w:uiPriority="52"/>
-    <w:lsdException w:name="Grid Table 1 Light Accent 3" w:uiPriority="46"/>
-    <w:lsdException w:name="Grid Table 2 Accent 3" w:uiPriority="47"/>
-    <w:lsdException w:name="Grid Table 3 Accent 3" w:uiPriority="48"/>
-    <w:lsdException w:name="Grid Table 4 Accent 3" w:uiPriority="49"/>
-    <w:lsdException w:name="Grid Table 5 Dark Accent 3" w:uiPriority="50"/>
-    <w:lsdException w:name="Grid Table 6 Colorful Accent 3" w:uiPriority="51"/>
-    <w:lsdException w:name="Grid Table 7 Colorful Accent 3" w:uiPriority="52"/>
-    <w:lsdException w:name="Grid Table 1 Light Accent 4" w:uiPriority="46"/>
-    <w:lsdException w:name="Grid Table 2 Accent 4" w:uiPriority="47"/>
-    <w:lsdException w:name="Grid Table 3 Accent 4" w:uiPriority="48"/>
-    <w:lsdException w:name="Grid Table 4 Accent 4" w:uiPriority="49"/>
-    <w:lsdException w:name="Grid Table 5 Dark Accent 4" w:uiPriority="50"/>
-    <w:lsdException w:name="Grid Table 6 Colorful Accent 4" w:uiPriority="51"/>
-    <w:lsdException w:name="Grid Table 7 Colorful Accent 4" w:uiPriority="52"/>
-    <w:lsdException w:name="Grid Table 1 Light Accent 5" w:uiPriority="46"/>
-    <w:lsdException w:name="Grid Table 2 Accent 5" w:uiPriority="47"/>
-    <w:lsdException w:name="Grid Table 3 Accent 5" w:uiPriority="48"/>
-    <w:lsdException w:name="Grid Table 4 Accent 5" w:uiPriority="49"/>
-    <w:lsdException w:name="Grid Table 5 Dark Accent 5" w:uiPriority="50"/>
-    <w:lsdException w:name="Grid Table 6 Colorful Accent 5" w:uiPriority="51"/>
-    <w:lsdException w:name="Grid Table 7 Colorful Accent 5" w:uiPriority="52"/>
-    <w:lsdException w:name="Grid Table 1 Light Accent 6" w:uiPriority="46"/>
-    <w:lsdException w:name="Grid Table 2 Accent 6" w:uiPriority="47"/>
-    <w:lsdException w:name="Grid Table 3 Accent 6" w:uiPriority="48"/>
-    <w:lsdException w:name="Grid Table 4 Accent 6" w:uiPriority="49"/>
-    <w:lsdException w:name="Grid Table 5 Dark Accent 6" w:uiPriority="50"/>
-    <w:lsdException w:name="Grid Table 6 Colorful Accent 6" w:uiPriority="51"/>
-    <w:lsdException w:name="Grid Table 7 Colorful Accent 6" w:uiPriority="52"/>
-    <w:lsdException w:name="List Table 1 Light" w:uiPriority="46"/>
-    <w:lsdException w:name="List Table 2" w:uiPriority="47"/>
-    <w:lsdException w:name="List Table 3" w:uiPriority="48"/>
-    <w:lsdException w:name="List Table 4" w:uiPriority="49"/>
-    <w:lsdException w:name="List Table 5 Dark" w:uiPriority="50"/>
-    <w:lsdException w:name="List Table 6 Colorful" w:uiPriority="51"/>
-    <w:lsdException w:name="List Table 7 Colorful" w:uiPriority="52"/>
-    <w:lsdException w:name="List Table 1 Light Accent 1" w:uiPriority="46"/>
-    <w:lsdException w:name="List Table 2 Accent 1" w:uiPriority="47"/>
-    <w:lsdException w:name="List Table 3 Accent 1" w:uiPriority="48"/>
-    <w:lsdException w:name="List Table 4 Accent 1" w:uiPriority="49"/>
-    <w:lsdException w:name="List Table 5 Dark Accent 1" w:uiPriority="50"/>
-    <w:lsdException w:name="List Table 6 Colorful Accent 1" w:uiPriority="51"/>
-    <w:lsdException w:name="List Table 7 Colorful Accent 1" w:uiPriority="52"/>
-    <w:lsdException w:name="List Table 1 Light Accent 2" w:uiPriority="46"/>
-    <w:lsdException w:name="List Table 2 Accent 2" w:uiPriority="47"/>
-    <w:lsdException w:name="List Table 3 Accent 2" w:uiPriority="48"/>
-    <w:lsdException w:name="List Table 4 Accent 2" w:uiPriority="49"/>
-    <w:lsdException w:name="List Table 5 Dark Accent 2" w:uiPriority="50"/>
-    <w:lsdException w:name="List Table 6 Colorful Accent 2" w:uiPriority="51"/>
-    <w:lsdException w:name="List Table 7 Colorful Accent 2" w:uiPriority="52"/>
-    <w:lsdException w:name="List Table 1 Light Accent 3" w:uiPriority="46"/>
-    <w:lsdException w:name="List Table 2 Accent 3" w:uiPriority="47"/>
-    <w:lsdException w:name="List Table 3 Accent 3" w:uiPriority="48"/>
-    <w:lsdException w:name="List Table 4 Accent 3" w:uiPriority="49"/>
-    <w:lsdException w:name="List Table 5 Dark Accent 3" w:uiPriority="50"/>
-    <w:lsdException w:name="List Table 6 Colorful Accent 3" w:uiPriority="51"/>
-    <w:lsdException w:name="List Table 7 Colorful Accent 3" w:uiPriority="52"/>
-    <w:lsdException w:name="List Table 1 Light Accent 4" w:uiPriority="46"/>
-    <w:lsdException w:name="List Table 2 Accent 4" w:uiPriority="47"/>
-    <w:lsdException w:name="List Table 3 Accent 4" w:uiPriority="48"/>
-    <w:lsdException w:name="List Table 4 Accent 4" w:uiPriority="49"/>
-    <w:lsdException w:name="List Table 5 Dark Accent 4" w:uiPriority="50"/>
-    <w:lsdException w:name="List Table 6 Colorful Accent 4" w:uiPriority="51"/>
-    <w:lsdException w:name="List Table 7 Colorful Accent 4" w:uiPriority="52"/>
-    <w:lsdException w:name="List Table 1 Light Accent 5" w:uiPriority="46"/>
-    <w:lsdException w:name="List Table 2 Accent 5" w:uiPriority="47"/>
-    <w:lsdException w:name="List Table 3 Accent 5" w:uiPriority="48"/>
-    <w:lsdException w:name="List Table 4 Accent 5" w:uiPriority="49"/>
-    <w:lsdException w:name="List Table 5 Dark Accent 5" w:uiPriority="50"/>
-    <w:lsdException w:name="List Table 6 Colorful Accent 5" w:uiPriority="51"/>
-    <w:lsdException w:name="List Table 7 Colorful Accent 5" w:uiPriority="52"/>
-    <w:lsdException w:name="List Table 1 Light Accent 6" w:uiPriority="46"/>
-    <w:lsdException w:name="List Table 2 Accent 6" w:uiPriority="47"/>
-    <w:lsdException w:name="List Table 3 Accent 6" w:uiPriority="48"/>
-    <w:lsdException w:name="List Table 4 Accent 6" w:uiPriority="49"/>
-    <w:lsdException w:name="List Table 5 Dark Accent 6" w:uiPriority="50"/>
-    <w:lsdException w:name="List Table 6 Colorful Accent 6" w:uiPriority="51"/>
-    <w:lsdException w:name="List Table 7 Colorful Accent 6" w:uiPriority="52"/>
+  <w:latentStyles w:defLockedState="0" w:defUIPriority="99" w:defSemiHidden="1" w:defUnhideWhenUsed="1" w:defQFormat="0" w:count="267">
+    <w:lsdException w:name="Normal" w:semiHidden="0" w:uiPriority="0" w:unhideWhenUsed="0" w:qFormat="1"/>
+    <w:lsdException w:name="heading 1" w:semiHidden="0" w:uiPriority="9" w:unhideWhenUsed="0" w:qFormat="1"/>
+    <w:lsdException w:name="heading 2" w:uiPriority="9" w:qFormat="1"/>
+    <w:lsdException w:name="heading 3" w:uiPriority="9" w:qFormat="1"/>
+    <w:lsdException w:name="heading 4" w:uiPriority="9" w:qFormat="1"/>
+    <w:lsdException w:name="heading 5" w:uiPriority="9" w:qFormat="1"/>
+    <w:lsdException w:name="heading 6" w:uiPriority="9" w:qFormat="1"/>
+    <w:lsdException w:name="heading 7" w:uiPriority="9" w:qFormat="1"/>
+    <w:lsdException w:name="heading 8" w:uiPriority="9" w:qFormat="1"/>
+    <w:lsdException w:name="heading 9" w:uiPriority="9" w:qFormat="1"/>
+    <w:lsdException w:name="toc 1" w:uiPriority="39"/>
+    <w:lsdException w:name="toc 2" w:uiPriority="39"/>
+    <w:lsdException w:name="toc 3" w:uiPriority="39"/>
+    <w:lsdException w:name="toc 4" w:uiPriority="39"/>
+    <w:lsdException w:name="toc 5" w:uiPriority="39"/>
+    <w:lsdException w:name="toc 6" w:uiPriority="39"/>
+    <w:lsdException w:name="toc 7" w:uiPriority="39"/>
+    <w:lsdException w:name="toc 8" w:uiPriority="39"/>
+    <w:lsdException w:name="toc 9" w:uiPriority="39"/>
+    <w:lsdException w:name="caption" w:uiPriority="35" w:qFormat="1"/>
+    <w:lsdException w:name="Title" w:semiHidden="0" w:uiPriority="10" w:unhideWhenUsed="0" w:qFormat="1"/>
+    <w:lsdException w:name="Default Paragraph Font" w:uiPriority="1"/>
+    <w:lsdException w:name="Subtitle" w:semiHidden="0" w:uiPriority="11" w:unhideWhenUsed="0" w:qFormat="1"/>
+    <w:lsdException w:name="Strong" w:semiHidden="0" w:uiPriority="22" w:unhideWhenUsed="0" w:qFormat="1"/>
+    <w:lsdException w:name="Emphasis" w:semiHidden="0" w:uiPriority="20" w:unhideWhenUsed="0" w:qFormat="1"/>
+    <w:lsdException w:name="Table Grid" w:semiHidden="0" w:uiPriority="59" w:unhideWhenUsed="0"/>
+    <w:lsdException w:name="Placeholder Text" w:unhideWhenUsed="0"/>
+    <w:lsdException w:name="No Spacing" w:semiHidden="0" w:uiPriority="1" w:unhideWhenUsed="0" w:qFormat="1"/>
+    <w:lsdException w:name="Light Shading" w:semiHidden="0" w:uiPriority="60" w:unhideWhenUsed="0"/>
+    <w:lsdException w:name="Light List" w:semiHidden="0" w:uiPriority="61" w:unhideWhenUsed="0"/>
+    <w:lsdException w:name="Light Grid" w:semiHidden="0" w:uiPriority="62" w:unhideWhenUsed="0"/>
+    <w:lsdException w:name="Medium Shading 1" w:semiHidden="0" w:uiPriority="63" w:unhideWhenUsed="0"/>
+    <w:lsdException w:name="Medium Shading 2" w:semiHidden="0" w:uiPriority="64" w:unhideWhenUsed="0"/>
+    <w:lsdException w:name="Medium List 1" w:semiHidden="0" w:uiPriority="65" w:unhideWhenUsed="0"/>
+    <w:lsdException w:name="Medium List 2" w:semiHidden="0" w:uiPriority="66" w:unhideWhenUsed="0"/>
+    <w:lsdException w:name="Medium Grid 1" w:semiHidden="0" w:uiPriority="67" w:unhideWhenUsed="0"/>
+    <w:lsdException w:name="Medium Grid 2" w:semiHidden="0" w:uiPriority="68" w:unhideWhenUsed="0"/>
+    <w:lsdException w:name="Medium Grid 3" w:semiHidden="0" w:uiPriority="69" w:unhideWhenUsed="0"/>
+    <w:lsdException w:name="Dark List" w:semiHidden="0" w:uiPriority="70" w:unhideWhenUsed="0"/>
+    <w:lsdException w:name="Colorful Shading" w:semiHidden="0" w:uiPriority="71" w:unhideWhenUsed="0"/>
+    <w:lsdException w:name="Colorful List" w:semiHidden="0" w:uiPriority="72" w:unhideWhenUsed="0"/>
+    <w:lsdException w:name="Colorful Grid" w:semiHidden="0" w:uiPriority="73" w:unhideWhenUsed="0"/>
+    <w:lsdException w:name="Light Shading Accent 1" w:semiHidden="0" w:uiPriority="60" w:unhideWhenUsed="0"/>
+    <w:lsdException w:name="Light List Accent 1" w:semiHidden="0" w:uiPriority="61" w:unhideWhenUsed="0"/>
+    <w:lsdException w:name="Light Grid Accent 1" w:semiHidden="0" w:uiPriority="62" w:unhideWhenUsed="0"/>
+    <w:lsdException w:name="Medium Shading 1 Accent 1" w:semiHidden="0" w:uiPriority="63" w:unhideWhenUsed="0"/>
+    <w:lsdException w:name="Medium Shading 2 Accent 1" w:semiHidden="0" w:uiPriority="64" w:unhideWhenUsed="0"/>
+    <w:lsdException w:name="Medium List 1 Accent 1" w:semiHidden="0" w:uiPriority="65" w:unhideWhenUsed="0"/>
+    <w:lsdException w:name="Revision" w:unhideWhenUsed="0"/>
+    <w:lsdException w:name="List Paragraph" w:semiHidden="0" w:uiPriority="34" w:unhideWhenUsed="0" w:qFormat="1"/>
+    <w:lsdException w:name="Quote" w:semiHidden="0" w:uiPriority="29" w:unhideWhenUsed="0" w:qFormat="1"/>
+    <w:lsdException w:name="Intense Quote" w:semiHidden="0" w:uiPriority="30" w:unhideWhenUsed="0" w:qFormat="1"/>
+    <w:lsdException w:name="Medium List 2 Accent 1" w:semiHidden="0" w:uiPriority="66" w:unhideWhenUsed="0"/>
+    <w:lsdException w:name="Medium Grid 1 Accent 1" w:semiHidden="0" w:uiPriority="67" w:unhideWhenUsed="0"/>
+    <w:lsdException w:name="Medium Grid 2 Accent 1" w:semiHidden="0" w:uiPriority="68" w:unhideWhenUsed="0"/>
+    <w:lsdException w:name="Medium Grid 3 Accent 1" w:semiHidden="0" w:uiPriority="69" w:unhideWhenUsed="0"/>
+    <w:lsdException w:name="Dark List Accent 1" w:semiHidden="0" w:uiPriority="70" w:unhideWhenUsed="0"/>
+    <w:lsdException w:name="Colorful Shading Accent 1" w:semiHidden="0" w:uiPriority="71" w:unhideWhenUsed="0"/>
+    <w:lsdException w:name="Colorful List Accent 1" w:semiHidden="0" w:uiPriority="72" w:unhideWhenUsed="0"/>
+    <w:lsdException w:name="Colorful Grid Accent 1" w:semiHidden="0" w:uiPriority="73" w:unhideWhenUsed="0"/>
+    <w:lsdException w:name="Light Shading Accent 2" w:semiHidden="0" w:uiPriority="60" w:unhideWhenUsed="0"/>
+    <w:lsdException w:name="Light List Accent 2" w:semiHidden="0" w:uiPriority="61" w:unhideWhenUsed="0"/>
+    <w:lsdException w:name="Light Grid Accent 2" w:semiHidden="0" w:uiPriority="62" w:unhideWhenUsed="0"/>
+    <w:lsdException w:name="Medium Shading 1 Accent 2" w:semiHidden="0" w:uiPriority="63" w:unhideWhenUsed="0"/>
+    <w:lsdException w:name="Medium Shading 2 Accent 2" w:semiHidden="0" w:uiPriority="64" w:unhideWhenUsed="0"/>
+    <w:lsdException w:name="Medium List 1 Accent 2" w:semiHidden="0" w:uiPriority="65" w:unhideWhenUsed="0"/>
+    <w:lsdException w:name="Medium List 2 Accent 2" w:semiHidden="0" w:uiPriority="66" w:unhideWhenUsed="0"/>
+    <w:lsdException w:name="Medium Grid 1 Accent 2" w:semiHidden="0" w:uiPriority="67" w:unhideWhenUsed="0"/>
+    <w:lsdException w:name="Medium Grid 2 Accent 2" w:semiHidden="0" w:uiPriority="68" w:unhideWhenUsed="0"/>
+    <w:lsdException w:name="Medium Grid 3 Accent 2" w:semiHidden="0" w:uiPriority="69" w:unhideWhenUsed="0"/>
+    <w:lsdException w:name="Dark List Accent 2" w:semiHidden="0" w:uiPriority="70" w:unhideWhenUsed="0"/>
+    <w:lsdException w:name="Colorful Shading Accent 2" w:semiHidden="0" w:uiPriority="71" w:unhideWhenUsed="0"/>
+    <w:lsdException w:name="Colorful List Accent 2" w:semiHidden="0" w:uiPriority="72" w:unhideWhenUsed="0"/>
+    <w:lsdException w:name="Colorful Grid Accent 2" w:semiHidden="0" w:uiPriority="73" w:unhideWhenUsed="0"/>
+    <w:lsdException w:name="Light Shading Accent 3" w:semiHidden="0" w:uiPriority="60" w:unhideWhenUsed="0"/>
+    <w:lsdException w:name="Light List Accent 3" w:semiHidden="0" w:uiPriority="61" w:unhideWhenUsed="0"/>
+    <w:lsdException w:name="Light Grid Accent 3" w:semiHidden="0" w:uiPriority="62" w:unhideWhenUsed="0"/>
+    <w:lsdException w:name="Medium Shading 1 Accent 3" w:semiHidden="0" w:uiPriority="63" w:unhideWhenUsed="0"/>
+    <w:lsdException w:name="Medium Shading 2 Accent 3" w:semiHidden="0" w:uiPriority="64" w:unhideWhenUsed="0"/>
+    <w:lsdException w:name="Medium List 1 Accent 3" w:semiHidden="0" w:uiPriority="65" w:unhideWhenUsed="0"/>
+    <w:lsdException w:name="Medium List 2 Accent 3" w:semiHidden="0" w:uiPriority="66" w:unhideWhenUsed="0"/>
+    <w:lsdException w:name="Medium Grid 1 Accent 3" w:semiHidden="0" w:uiPriority="67" w:unhideWhenUsed="0"/>
+    <w:lsdException w:name="Medium Grid 2 Accent 3" w:semiHidden="0" w:uiPriority="68" w:unhideWhenUsed="0"/>
+    <w:lsdException w:name="Medium Grid 3 Accent 3" w:semiHidden="0" w:uiPriority="69" w:unhideWhenUsed="0"/>
+    <w:lsdException w:name="Dark List Accent 3" w:semiHidden="0" w:uiPriority="70" w:unhideWhenUsed="0"/>
+    <w:lsdException w:name="Colorful Shading Accent 3" w:semiHidden="0" w:uiPriority="71" w:unhideWhenUsed="0"/>
+    <w:lsdException w:name="Colorful List Accent 3" w:semiHidden="0" w:uiPriority="72" w:unhideWhenUsed="0"/>
+    <w:lsdException w:name="Colorful Grid Accent 3" w:semiHidden="0" w:uiPriority="73" w:unhideWhenUsed="0"/>
+    <w:lsdException w:name="Light Shading Accent 4" w:semiHidden="0" w:uiPriority="60" w:unhideWhenUsed="0"/>
+    <w:lsdException w:name="Light List Accent 4" w:semiHidden="0" w:uiPriority="61" w:unhideWhenUsed="0"/>
+    <w:lsdException w:name="Light Grid Accent 4" w:semiHidden="0" w:uiPriority="62" w:unhideWhenUsed="0"/>
+    <w:lsdException w:name="Medium Shading 1 Accent 4" w:semiHidden="0" w:uiPriority="63" w:unhideWhenUsed="0"/>
+    <w:lsdException w:name="Medium Shading 2 Accent 4" w:semiHidden="0" w:uiPriority="64" w:unhideWhenUsed="0"/>
+    <w:lsdException w:name="Medium List 1 Accent 4" w:semiHidden="0" w:uiPriority="65" w:unhideWhenUsed="0"/>
+    <w:lsdException w:name="Medium List 2 Accent 4" w:semiHidden="0" w:uiPriority="66" w:unhideWhenUsed="0"/>
+    <w:lsdException w:name="Medium Grid 1 Accent 4" w:semiHidden="0" w:uiPriority="67" w:unhideWhenUsed="0"/>
+    <w:lsdException w:name="Medium Grid 2 Accent 4" w:semiHidden="0" w:uiPriority="68" w:unhideWhenUsed="0"/>
+    <w:lsdException w:name="Medium Grid 3 Accent 4" w:semiHidden="0" w:uiPriority="69" w:unhideWhenUsed="0"/>
+    <w:lsdException w:name="Dark List Accent 4" w:semiHidden="0" w:uiPriority="70" w:unhideWhenUsed="0"/>
+    <w:lsdException w:name="Colorful Shading Accent 4" w:semiHidden="0" w:uiPriority="71" w:unhideWhenUsed="0"/>
+    <w:lsdException w:name="Colorful List Accent 4" w:semiHidden="0" w:uiPriority="72" w:unhideWhenUsed="0"/>
+    <w:lsdException w:name="Colorful Grid Accent 4" w:semiHidden="0" w:uiPriority="73" w:unhideWhenUsed="0"/>
+    <w:lsdException w:name="Light Shading Accent 5" w:semiHidden="0" w:uiPriority="60" w:unhideWhenUsed="0"/>
+    <w:lsdException w:name="Light List Accent 5" w:semiHidden="0" w:uiPriority="61" w:unhideWhenUsed="0"/>
+    <w:lsdException w:name="Light Grid Accent 5" w:semiHidden="0" w:uiPriority="62" w:unhideWhenUsed="0"/>
+    <w:lsdException w:name="Medium Shading 1 Accent 5" w:semiHidden="0" w:uiPriority="63" w:unhideWhenUsed="0"/>
+    <w:lsdException w:name="Medium Shading 2 Accent 5" w:semiHidden="0" w:uiPriority="64" w:unhideWhenUsed="0"/>
+    <w:lsdException w:name="Medium List 1 Accent 5" w:semiHidden="0" w:uiPriority="65" w:unhideWhenUsed="0"/>
+    <w:lsdException w:name="Medium List 2 Accent 5" w:semiHidden="0" w:uiPriority="66" w:unhideWhenUsed="0"/>
+    <w:lsdException w:name="Medium Grid 1 Accent 5" w:semiHidden="0" w:uiPriority="67" w:unhideWhenUsed="0"/>
+    <w:lsdException w:name="Medium Grid 2 Accent 5" w:semiHidden="0" w:uiPriority="68" w:unhideWhenUsed="0"/>
+    <w:lsdException w:name="Medium Grid 3 Accent 5" w:semiHidden="0" w:uiPriority="69" w:unhideWhenUsed="0"/>
+    <w:lsdException w:name="Dark List Accent 5" w:semiHidden="0" w:uiPriority="70" w:unhideWhenUsed="0"/>
+    <w:lsdException w:name="Colorful Shading Accent 5" w:semiHidden="0" w:uiPriority="71" w:unhideWhenUsed="0"/>
+    <w:lsdException w:name="Colorful List Accent 5" w:semiHidden="0" w:uiPriority="72" w:unhideWhenUsed="0"/>
+    <w:lsdException w:name="Colorful Grid Accent 5" w:semiHidden="0" w:uiPriority="73" w:unhideWhenUsed="0"/>
+    <w:lsdException w:name="Light Shading Accent 6" w:semiHidden="0" w:uiPriority="60" w:unhideWhenUsed="0"/>
+    <w:lsdException w:name="Light List Accent 6" w:semiHidden="0" w:uiPriority="61" w:unhideWhenUsed="0"/>
+    <w:lsdException w:name="Light Grid Accent 6" w:semiHidden="0" w:uiPriority="62" w:unhideWhenUsed="0"/>
+    <w:lsdException w:name="Medium Shading 1 Accent 6" w:semiHidden="0" w:uiPriority="63" w:unhideWhenUsed="0"/>
+    <w:lsdException w:name="Medium Shading 2 Accent 6" w:semiHidden="0" w:uiPriority="64" w:unhideWhenUsed="0"/>
+    <w:lsdException w:name="Medium List 1 Accent 6" w:semiHidden="0" w:uiPriority="65" w:unhideWhenUsed="0"/>
+    <w:lsdException w:name="Medium List 2 Accent 6" w:semiHidden="0" w:uiPriority="66" w:unhideWhenUsed="0"/>
+    <w:lsdException w:name="Medium Grid 1 Accent 6" w:semiHidden="0" w:uiPriority="67" w:unhideWhenUsed="0"/>
+    <w:lsdException w:name="Medium Grid 2 Accent 6" w:semiHidden="0" w:uiPriority="68" w:unhideWhenUsed="0"/>
+    <w:lsdException w:name="Medium Grid 3 Accent 6" w:semiHidden="0" w:uiPriority="69" w:unhideWhenUsed="0"/>
+    <w:lsdException w:name="Dark List Accent 6" w:semiHidden="0" w:uiPriority="70" w:unhideWhenUsed="0"/>
+    <w:lsdException w:name="Colorful Shading Accent 6" w:semiHidden="0" w:uiPriority="71" w:unhideWhenUsed="0"/>
+    <w:lsdException w:name="Colorful List Accent 6" w:semiHidden="0" w:uiPriority="72" w:unhideWhenUsed="0"/>
+    <w:lsdException w:name="Colorful Grid Accent 6" w:semiHidden="0" w:uiPriority="73" w:unhideWhenUsed="0"/>
+    <w:lsdException w:name="Subtle Emphasis" w:semiHidden="0" w:uiPriority="19" w:unhideWhenUsed="0" w:qFormat="1"/>
+    <w:lsdException w:name="Intense Emphasis" w:semiHidden="0" w:uiPriority="21" w:unhideWhenUsed="0" w:qFormat="1"/>
+    <w:lsdException w:name="Subtle Reference" w:semiHidden="0" w:uiPriority="31" w:unhideWhenUsed="0" w:qFormat="1"/>
+    <w:lsdException w:name="Intense Reference" w:semiHidden="0" w:uiPriority="32" w:unhideWhenUsed="0" w:qFormat="1"/>
+    <w:lsdException w:name="Book Title" w:semiHidden="0" w:uiPriority="33" w:unhideWhenUsed="0" w:qFormat="1"/>
+    <w:lsdException w:name="Bibliography" w:uiPriority="37"/>
+    <w:lsdException w:name="TOC Heading" w:uiPriority="39" w:qFormat="1"/>
   </w:latentStyles>
   <w:style w:type="paragraph" w:default="1" w:styleId="a">
     <w:name w:val="Normal"/>
@@ -4694,6 +4430,7 @@
     <w:uiPriority w:val="99"/>
     <w:semiHidden/>
     <w:unhideWhenUsed/>
+    <w:qFormat/>
     <w:tblPr>
       <w:tblInd w:w="0" w:type="dxa"/>
       <w:tblCellMar>
@@ -5020,4 +4757,16 @@
   <a:objectDefaults/>
   <a:extraClrSchemeLst/>
 </a:theme>
+</file>
+
+<file path=customXml/item1.xml><?xml version="1.0" encoding="utf-8"?>
+<b:Sources xmlns:b="http://schemas.openxmlformats.org/officeDocument/2006/bibliography" xmlns="http://schemas.openxmlformats.org/officeDocument/2006/bibliography" SelectedStyle="\APA.XSL" StyleName="APA"/>
+</file>
+
+<file path=customXml/itemProps1.xml><?xml version="1.0" encoding="utf-8"?>
+<ds:datastoreItem xmlns:ds="http://schemas.openxmlformats.org/officeDocument/2006/customXml" ds:itemID="{BAC12C89-E39A-4474-9401-EEF37AB7C126}">
+  <ds:schemaRefs>
+    <ds:schemaRef ds:uri="http://schemas.openxmlformats.org/officeDocument/2006/bibliography"/>
+  </ds:schemaRefs>
+</ds:datastoreItem>
 </file>
</xml_diff>

<commit_message>
#450 individual curriculum: change: change the template
</commit_message>
<xml_diff>
--- a/core/src/main/resources/docs/templates/IndividualCurriculum.docx
+++ b/core/src/main/resources/docs/templates/IndividualCurriculum.docx
@@ -1,12 +1,12 @@
 
 <file path=word/document.xml><?xml version="1.0" encoding="utf-8"?>
-<w:document xmlns:ve="http://schemas.openxmlformats.org/markup-compatibility/2006" xmlns:o="urn:schemas-microsoft-com:office:office" xmlns:r="http://schemas.openxmlformats.org/officeDocument/2006/relationships" xmlns:m="http://schemas.openxmlformats.org/officeDocument/2006/math" xmlns:v="urn:schemas-microsoft-com:vml" xmlns:wp="http://schemas.openxmlformats.org/drawingml/2006/wordprocessingDrawing" xmlns:w10="urn:schemas-microsoft-com:office:word" xmlns:w="http://schemas.openxmlformats.org/wordprocessingml/2006/main" xmlns:wne="http://schemas.microsoft.com/office/word/2006/wordml">
+<w:document xmlns:wpc="http://schemas.microsoft.com/office/word/2010/wordprocessingCanvas" xmlns:cx="http://schemas.microsoft.com/office/drawing/2014/chartex" xmlns:cx1="http://schemas.microsoft.com/office/drawing/2015/9/8/chartex" xmlns:mc="http://schemas.openxmlformats.org/markup-compatibility/2006" xmlns:o="urn:schemas-microsoft-com:office:office" xmlns:r="http://schemas.openxmlformats.org/officeDocument/2006/relationships" xmlns:m="http://schemas.openxmlformats.org/officeDocument/2006/math" xmlns:v="urn:schemas-microsoft-com:vml" xmlns:wp14="http://schemas.microsoft.com/office/word/2010/wordprocessingDrawing" xmlns:wp="http://schemas.openxmlformats.org/drawingml/2006/wordprocessingDrawing" xmlns:w10="urn:schemas-microsoft-com:office:word" xmlns:w="http://schemas.openxmlformats.org/wordprocessingml/2006/main" xmlns:w14="http://schemas.microsoft.com/office/word/2010/wordml" xmlns:w15="http://schemas.microsoft.com/office/word/2012/wordml" xmlns:w16se="http://schemas.microsoft.com/office/word/2015/wordml/symex" xmlns:wpg="http://schemas.microsoft.com/office/word/2010/wordprocessingGroup" xmlns:wpi="http://schemas.microsoft.com/office/word/2010/wordprocessingInk" xmlns:wne="http://schemas.microsoft.com/office/word/2006/wordml" xmlns:wps="http://schemas.microsoft.com/office/word/2010/wordprocessingShape" mc:Ignorable="w14 w15 w16se wp14">
   <w:body>
     <w:tbl>
       <w:tblPr>
         <w:tblStyle w:val="a3"/>
         <w:tblW w:w="0" w:type="auto"/>
-        <w:tblLook w:val="04A0"/>
+        <w:tblLook w:val="04A0" w:firstRow="1" w:lastRow="0" w:firstColumn="1" w:lastColumn="0" w:noHBand="0" w:noVBand="1"/>
       </w:tblPr>
       <w:tblGrid>
         <w:gridCol w:w="10420"/>
@@ -171,7 +171,7 @@
           <w:insideH w:val="none" w:sz="0" w:space="0" w:color="auto"/>
           <w:insideV w:val="none" w:sz="0" w:space="0" w:color="auto"/>
         </w:tblBorders>
-        <w:tblLook w:val="04A0"/>
+        <w:tblLook w:val="04A0" w:firstRow="1" w:lastRow="0" w:firstColumn="1" w:lastColumn="0" w:noHBand="0" w:noVBand="1"/>
       </w:tblPr>
       <w:tblGrid>
         <w:gridCol w:w="10169"/>
@@ -255,7 +255,7 @@
         <w:tblStyle w:val="a3"/>
         <w:tblW w:w="10206" w:type="dxa"/>
         <w:jc w:val="center"/>
-        <w:tblLook w:val="04A0"/>
+        <w:tblLook w:val="04A0" w:firstRow="1" w:lastRow="0" w:firstColumn="1" w:lastColumn="0" w:noHBand="0" w:noVBand="1"/>
       </w:tblPr>
       <w:tblGrid>
         <w:gridCol w:w="2299"/>
@@ -435,7 +435,7 @@
         <w:tblStyle w:val="a3"/>
         <w:tblW w:w="10206" w:type="dxa"/>
         <w:jc w:val="center"/>
-        <w:tblLook w:val="04A0"/>
+        <w:tblLook w:val="04A0" w:firstRow="1" w:lastRow="0" w:firstColumn="1" w:lastColumn="0" w:noHBand="0" w:noVBand="1"/>
       </w:tblPr>
       <w:tblGrid>
         <w:gridCol w:w="2244"/>
@@ -1051,7 +1051,7 @@
         <w:tblStyle w:val="a3"/>
         <w:tblW w:w="10206" w:type="dxa"/>
         <w:jc w:val="center"/>
-        <w:tblLook w:val="04A0"/>
+        <w:tblLook w:val="04A0" w:firstRow="1" w:lastRow="0" w:firstColumn="1" w:lastColumn="0" w:noHBand="0" w:noVBand="1"/>
       </w:tblPr>
       <w:tblGrid>
         <w:gridCol w:w="589"/>
@@ -1987,15 +1987,16 @@
                 <w:rFonts w:cs="Times New Roman"/>
                 <w:sz w:val="20"/>
                 <w:szCs w:val="20"/>
-              </w:rPr>
-            </w:pPr>
-            <w:r>
-              <w:rPr>
-                <w:rFonts w:cs="Times New Roman"/>
-                <w:sz w:val="20"/>
-                <w:szCs w:val="20"/>
-              </w:rPr>
-              <w:t>1</w:t>
+                <w:lang w:val="en-US"/>
+              </w:rPr>
+            </w:pPr>
+            <w:r>
+              <w:rPr>
+                <w:rFonts w:cs="Times New Roman"/>
+                <w:sz w:val="20"/>
+                <w:szCs w:val="20"/>
+              </w:rPr>
+              <w:t>#N</w:t>
             </w:r>
           </w:p>
         </w:tc>
@@ -2006,45 +2007,89 @@
           <w:p>
             <w:pPr>
               <w:ind w:firstLine="0"/>
-              <w:jc w:val="center"/>
-              <w:rPr>
-                <w:rFonts w:cs="Times New Roman"/>
-                <w:sz w:val="20"/>
-                <w:szCs w:val="20"/>
-              </w:rPr>
-            </w:pPr>
-          </w:p>
-        </w:tc>
-        <w:tc>
-          <w:tcPr>
-            <w:tcW w:w="751" w:type="dxa"/>
-          </w:tcPr>
-          <w:p>
-            <w:pPr>
-              <w:ind w:firstLine="0"/>
-              <w:jc w:val="center"/>
-              <w:rPr>
-                <w:rFonts w:cs="Times New Roman"/>
-                <w:sz w:val="20"/>
-                <w:szCs w:val="20"/>
-              </w:rPr>
-            </w:pPr>
-          </w:p>
-        </w:tc>
-        <w:tc>
-          <w:tcPr>
-            <w:tcW w:w="751" w:type="dxa"/>
-          </w:tcPr>
-          <w:p>
-            <w:pPr>
-              <w:ind w:firstLine="0"/>
-              <w:jc w:val="center"/>
-              <w:rPr>
-                <w:rFonts w:cs="Times New Roman"/>
-                <w:sz w:val="20"/>
-                <w:szCs w:val="20"/>
-              </w:rPr>
-            </w:pPr>
+              <w:jc w:val="left"/>
+              <w:rPr>
+                <w:rFonts w:cs="Times New Roman"/>
+                <w:sz w:val="20"/>
+                <w:szCs w:val="20"/>
+              </w:rPr>
+            </w:pPr>
+            <w:r>
+              <w:rPr>
+                <w:rFonts w:cs="Times New Roman"/>
+                <w:sz w:val="20"/>
+                <w:szCs w:val="20"/>
+              </w:rPr>
+              <w:t>#</w:t>
+            </w:r>
+            <w:proofErr w:type="spellStart"/>
+            <w:r>
+              <w:rPr>
+                <w:rFonts w:cs="Times New Roman"/>
+                <w:sz w:val="20"/>
+                <w:szCs w:val="20"/>
+              </w:rPr>
+              <w:t>CourseName</w:t>
+            </w:r>
+            <w:proofErr w:type="spellEnd"/>
+          </w:p>
+        </w:tc>
+        <w:tc>
+          <w:tcPr>
+            <w:tcW w:w="751" w:type="dxa"/>
+          </w:tcPr>
+          <w:p>
+            <w:pPr>
+              <w:ind w:firstLine="0"/>
+              <w:jc w:val="center"/>
+              <w:rPr>
+                <w:rFonts w:cs="Times New Roman"/>
+                <w:sz w:val="20"/>
+                <w:szCs w:val="20"/>
+              </w:rPr>
+            </w:pPr>
+            <w:r>
+              <w:rPr>
+                <w:rFonts w:cs="Times New Roman"/>
+                <w:sz w:val="20"/>
+                <w:szCs w:val="20"/>
+              </w:rPr>
+              <w:t>#H</w:t>
+            </w:r>
+          </w:p>
+        </w:tc>
+        <w:tc>
+          <w:tcPr>
+            <w:tcW w:w="751" w:type="dxa"/>
+          </w:tcPr>
+          <w:p>
+            <w:pPr>
+              <w:ind w:firstLine="0"/>
+              <w:jc w:val="center"/>
+              <w:rPr>
+                <w:rFonts w:cs="Times New Roman"/>
+                <w:sz w:val="20"/>
+                <w:szCs w:val="20"/>
+              </w:rPr>
+            </w:pPr>
+            <w:r>
+              <w:rPr>
+                <w:rFonts w:cs="Times New Roman"/>
+                <w:sz w:val="20"/>
+                <w:szCs w:val="20"/>
+              </w:rPr>
+              <w:t>#</w:t>
+            </w:r>
+            <w:proofErr w:type="spellStart"/>
+            <w:r>
+              <w:rPr>
+                <w:rFonts w:cs="Times New Roman"/>
+                <w:sz w:val="20"/>
+                <w:szCs w:val="20"/>
+              </w:rPr>
+              <w:t>Cred</w:t>
+            </w:r>
+            <w:proofErr w:type="spellEnd"/>
           </w:p>
         </w:tc>
         <w:tc>
@@ -2125,22 +2170,38 @@
                 <w:szCs w:val="20"/>
               </w:rPr>
             </w:pPr>
-          </w:p>
-        </w:tc>
-        <w:tc>
-          <w:tcPr>
-            <w:tcW w:w="751" w:type="dxa"/>
-          </w:tcPr>
-          <w:p>
-            <w:pPr>
-              <w:ind w:firstLine="0"/>
-              <w:jc w:val="center"/>
-              <w:rPr>
-                <w:rFonts w:cs="Times New Roman"/>
-                <w:sz w:val="20"/>
-                <w:szCs w:val="20"/>
-              </w:rPr>
-            </w:pPr>
+            <w:r>
+              <w:rPr>
+                <w:rFonts w:cs="Times New Roman"/>
+                <w:sz w:val="20"/>
+                <w:szCs w:val="20"/>
+              </w:rPr>
+              <w:t>#KC</w:t>
+            </w:r>
+          </w:p>
+        </w:tc>
+        <w:tc>
+          <w:tcPr>
+            <w:tcW w:w="751" w:type="dxa"/>
+          </w:tcPr>
+          <w:p>
+            <w:pPr>
+              <w:ind w:firstLine="0"/>
+              <w:jc w:val="center"/>
+              <w:rPr>
+                <w:rFonts w:cs="Times New Roman"/>
+                <w:sz w:val="20"/>
+                <w:szCs w:val="20"/>
+              </w:rPr>
+            </w:pPr>
+            <w:r>
+              <w:rPr>
+                <w:rFonts w:cs="Times New Roman"/>
+                <w:sz w:val="20"/>
+                <w:szCs w:val="20"/>
+              </w:rPr>
+              <w:t>#Dep</w:t>
+            </w:r>
           </w:p>
         </w:tc>
       </w:tr>
@@ -2151,171 +2212,30 @@
         </w:trPr>
         <w:tc>
           <w:tcPr>
-            <w:tcW w:w="589" w:type="dxa"/>
-            <w:vAlign w:val="center"/>
-          </w:tcPr>
-          <w:p>
-            <w:pPr>
-              <w:ind w:firstLine="0"/>
-              <w:jc w:val="center"/>
-              <w:rPr>
-                <w:rFonts w:cs="Times New Roman"/>
-                <w:sz w:val="20"/>
-                <w:szCs w:val="20"/>
-              </w:rPr>
-            </w:pPr>
-            <w:r>
-              <w:rPr>
-                <w:rFonts w:cs="Times New Roman"/>
-                <w:sz w:val="20"/>
-                <w:szCs w:val="20"/>
-              </w:rPr>
-              <w:t>2</w:t>
-            </w:r>
-          </w:p>
-        </w:tc>
-        <w:tc>
-          <w:tcPr>
-            <w:tcW w:w="3599" w:type="dxa"/>
-          </w:tcPr>
-          <w:p>
-            <w:pPr>
-              <w:ind w:firstLine="0"/>
-              <w:jc w:val="center"/>
-              <w:rPr>
-                <w:rFonts w:cs="Times New Roman"/>
-                <w:sz w:val="20"/>
-                <w:szCs w:val="20"/>
-              </w:rPr>
-            </w:pPr>
-          </w:p>
-        </w:tc>
-        <w:tc>
-          <w:tcPr>
-            <w:tcW w:w="751" w:type="dxa"/>
-          </w:tcPr>
-          <w:p>
-            <w:pPr>
-              <w:ind w:firstLine="0"/>
-              <w:jc w:val="center"/>
-              <w:rPr>
-                <w:rFonts w:cs="Times New Roman"/>
-                <w:sz w:val="20"/>
-                <w:szCs w:val="20"/>
-              </w:rPr>
-            </w:pPr>
-          </w:p>
-        </w:tc>
-        <w:tc>
-          <w:tcPr>
-            <w:tcW w:w="751" w:type="dxa"/>
-          </w:tcPr>
-          <w:p>
-            <w:pPr>
-              <w:ind w:firstLine="0"/>
-              <w:jc w:val="center"/>
-              <w:rPr>
-                <w:rFonts w:cs="Times New Roman"/>
-                <w:sz w:val="20"/>
-                <w:szCs w:val="20"/>
-              </w:rPr>
-            </w:pPr>
-          </w:p>
-        </w:tc>
-        <w:tc>
-          <w:tcPr>
-            <w:tcW w:w="751" w:type="dxa"/>
-          </w:tcPr>
-          <w:p>
-            <w:pPr>
-              <w:ind w:firstLine="0"/>
-              <w:jc w:val="center"/>
-              <w:rPr>
-                <w:rFonts w:cs="Times New Roman"/>
-                <w:sz w:val="20"/>
-                <w:szCs w:val="20"/>
-              </w:rPr>
-            </w:pPr>
-          </w:p>
-        </w:tc>
-        <w:tc>
-          <w:tcPr>
-            <w:tcW w:w="751" w:type="dxa"/>
-          </w:tcPr>
-          <w:p>
-            <w:pPr>
-              <w:ind w:firstLine="0"/>
-              <w:jc w:val="center"/>
-              <w:rPr>
-                <w:rFonts w:cs="Times New Roman"/>
-                <w:sz w:val="20"/>
-                <w:szCs w:val="20"/>
-              </w:rPr>
-            </w:pPr>
-          </w:p>
-        </w:tc>
-        <w:tc>
-          <w:tcPr>
-            <w:tcW w:w="757" w:type="dxa"/>
-          </w:tcPr>
-          <w:p>
-            <w:pPr>
-              <w:ind w:firstLine="0"/>
-              <w:jc w:val="center"/>
-              <w:rPr>
-                <w:rFonts w:cs="Times New Roman"/>
-                <w:sz w:val="20"/>
-                <w:szCs w:val="20"/>
-              </w:rPr>
-            </w:pPr>
-          </w:p>
-        </w:tc>
-        <w:tc>
-          <w:tcPr>
-            <w:tcW w:w="755" w:type="dxa"/>
-          </w:tcPr>
-          <w:p>
-            <w:pPr>
-              <w:ind w:firstLine="0"/>
-              <w:jc w:val="center"/>
-              <w:rPr>
-                <w:rFonts w:cs="Times New Roman"/>
-                <w:sz w:val="20"/>
-                <w:szCs w:val="20"/>
-              </w:rPr>
-            </w:pPr>
-          </w:p>
-        </w:tc>
-        <w:tc>
-          <w:tcPr>
-            <w:tcW w:w="751" w:type="dxa"/>
-          </w:tcPr>
-          <w:p>
-            <w:pPr>
-              <w:ind w:firstLine="0"/>
-              <w:jc w:val="center"/>
-              <w:rPr>
-                <w:rFonts w:cs="Times New Roman"/>
-                <w:sz w:val="20"/>
-                <w:szCs w:val="20"/>
-              </w:rPr>
-            </w:pPr>
-          </w:p>
-        </w:tc>
-        <w:tc>
-          <w:tcPr>
-            <w:tcW w:w="751" w:type="dxa"/>
-          </w:tcPr>
-          <w:p>
-            <w:pPr>
-              <w:ind w:firstLine="0"/>
-              <w:jc w:val="center"/>
-              <w:rPr>
-                <w:rFonts w:cs="Times New Roman"/>
-                <w:sz w:val="20"/>
-                <w:szCs w:val="20"/>
-              </w:rPr>
-            </w:pPr>
+            <w:tcW w:w="10206" w:type="dxa"/>
+            <w:gridSpan w:val="10"/>
+            <w:vAlign w:val="center"/>
+          </w:tcPr>
+          <w:p>
+            <w:pPr>
+              <w:ind w:firstLine="0"/>
+              <w:jc w:val="center"/>
+              <w:rPr>
+                <w:rFonts w:cs="Times New Roman"/>
+                <w:b/>
+                <w:sz w:val="20"/>
+                <w:szCs w:val="20"/>
+              </w:rPr>
+            </w:pPr>
+            <w:r>
+              <w:rPr>
+                <w:rFonts w:cs="Times New Roman"/>
+                <w:b/>
+                <w:sz w:val="20"/>
+                <w:szCs w:val="20"/>
+              </w:rPr>
+              <w:t>Весняний семестр</w:t>
+            </w:r>
           </w:p>
         </w:tc>
       </w:tr>
@@ -2348,8 +2268,254 @@
                 <w:sz w:val="20"/>
                 <w:szCs w:val="20"/>
               </w:rPr>
-              <w:t>Весняний семестр</w:t>
-            </w:r>
+              <w:t>Обов’язкові освітні компоненти</w:t>
+            </w:r>
+          </w:p>
+        </w:tc>
+      </w:tr>
+      <w:tr>
+        <w:trPr>
+          <w:trHeight w:val="284"/>
+          <w:jc w:val="center"/>
+        </w:trPr>
+        <w:tc>
+          <w:tcPr>
+            <w:tcW w:w="589" w:type="dxa"/>
+            <w:vAlign w:val="center"/>
+          </w:tcPr>
+          <w:p>
+            <w:pPr>
+              <w:ind w:firstLine="0"/>
+              <w:jc w:val="center"/>
+              <w:rPr>
+                <w:rFonts w:cs="Times New Roman"/>
+                <w:sz w:val="20"/>
+                <w:szCs w:val="20"/>
+              </w:rPr>
+            </w:pPr>
+            <w:r>
+              <w:rPr>
+                <w:rFonts w:cs="Times New Roman"/>
+                <w:sz w:val="20"/>
+                <w:szCs w:val="20"/>
+              </w:rPr>
+              <w:t>#N</w:t>
+            </w:r>
+          </w:p>
+        </w:tc>
+        <w:tc>
+          <w:tcPr>
+            <w:tcW w:w="3599" w:type="dxa"/>
+            <w:vAlign w:val="center"/>
+          </w:tcPr>
+          <w:p>
+            <w:pPr>
+              <w:ind w:firstLine="0"/>
+              <w:jc w:val="left"/>
+              <w:rPr>
+                <w:rFonts w:cs="Times New Roman"/>
+                <w:sz w:val="20"/>
+                <w:szCs w:val="20"/>
+              </w:rPr>
+            </w:pPr>
+            <w:r>
+              <w:rPr>
+                <w:rFonts w:cs="Times New Roman"/>
+                <w:sz w:val="20"/>
+                <w:szCs w:val="20"/>
+              </w:rPr>
+              <w:t>#</w:t>
+            </w:r>
+            <w:proofErr w:type="spellStart"/>
+            <w:r>
+              <w:rPr>
+                <w:rFonts w:cs="Times New Roman"/>
+                <w:sz w:val="20"/>
+                <w:szCs w:val="20"/>
+              </w:rPr>
+              <w:t>CourseName</w:t>
+            </w:r>
+            <w:proofErr w:type="spellEnd"/>
+          </w:p>
+        </w:tc>
+        <w:tc>
+          <w:tcPr>
+            <w:tcW w:w="751" w:type="dxa"/>
+          </w:tcPr>
+          <w:p>
+            <w:pPr>
+              <w:ind w:firstLine="0"/>
+              <w:jc w:val="center"/>
+              <w:rPr>
+                <w:rFonts w:cs="Times New Roman"/>
+                <w:sz w:val="20"/>
+                <w:szCs w:val="20"/>
+              </w:rPr>
+            </w:pPr>
+            <w:r>
+              <w:rPr>
+                <w:rFonts w:cs="Times New Roman"/>
+                <w:sz w:val="20"/>
+                <w:szCs w:val="20"/>
+              </w:rPr>
+              <w:t>#H</w:t>
+            </w:r>
+          </w:p>
+        </w:tc>
+        <w:tc>
+          <w:tcPr>
+            <w:tcW w:w="751" w:type="dxa"/>
+          </w:tcPr>
+          <w:p>
+            <w:pPr>
+              <w:ind w:firstLine="0"/>
+              <w:jc w:val="center"/>
+              <w:rPr>
+                <w:rFonts w:cs="Times New Roman"/>
+                <w:sz w:val="20"/>
+                <w:szCs w:val="20"/>
+              </w:rPr>
+            </w:pPr>
+            <w:r>
+              <w:rPr>
+                <w:rFonts w:cs="Times New Roman"/>
+                <w:sz w:val="20"/>
+                <w:szCs w:val="20"/>
+              </w:rPr>
+              <w:t>#</w:t>
+            </w:r>
+            <w:proofErr w:type="spellStart"/>
+            <w:r>
+              <w:rPr>
+                <w:rFonts w:cs="Times New Roman"/>
+                <w:sz w:val="20"/>
+                <w:szCs w:val="20"/>
+              </w:rPr>
+              <w:t>Cred</w:t>
+            </w:r>
+            <w:proofErr w:type="spellEnd"/>
+          </w:p>
+        </w:tc>
+        <w:tc>
+          <w:tcPr>
+            <w:tcW w:w="751" w:type="dxa"/>
+          </w:tcPr>
+          <w:p>
+            <w:pPr>
+              <w:ind w:firstLine="0"/>
+              <w:jc w:val="center"/>
+              <w:rPr>
+                <w:rFonts w:cs="Times New Roman"/>
+                <w:sz w:val="20"/>
+                <w:szCs w:val="20"/>
+              </w:rPr>
+            </w:pPr>
+          </w:p>
+        </w:tc>
+        <w:tc>
+          <w:tcPr>
+            <w:tcW w:w="751" w:type="dxa"/>
+          </w:tcPr>
+          <w:p>
+            <w:pPr>
+              <w:ind w:firstLine="0"/>
+              <w:jc w:val="center"/>
+              <w:rPr>
+                <w:rFonts w:cs="Times New Roman"/>
+                <w:sz w:val="20"/>
+                <w:szCs w:val="20"/>
+              </w:rPr>
+            </w:pPr>
+          </w:p>
+        </w:tc>
+        <w:tc>
+          <w:tcPr>
+            <w:tcW w:w="757" w:type="dxa"/>
+          </w:tcPr>
+          <w:p>
+            <w:pPr>
+              <w:ind w:firstLine="0"/>
+              <w:jc w:val="center"/>
+              <w:rPr>
+                <w:rFonts w:cs="Times New Roman"/>
+                <w:sz w:val="20"/>
+                <w:szCs w:val="20"/>
+              </w:rPr>
+            </w:pPr>
+          </w:p>
+        </w:tc>
+        <w:tc>
+          <w:tcPr>
+            <w:tcW w:w="755" w:type="dxa"/>
+          </w:tcPr>
+          <w:p>
+            <w:pPr>
+              <w:ind w:firstLine="0"/>
+              <w:jc w:val="center"/>
+              <w:rPr>
+                <w:rFonts w:cs="Times New Roman"/>
+                <w:sz w:val="20"/>
+                <w:szCs w:val="20"/>
+              </w:rPr>
+            </w:pPr>
+          </w:p>
+        </w:tc>
+        <w:tc>
+          <w:tcPr>
+            <w:tcW w:w="751" w:type="dxa"/>
+          </w:tcPr>
+          <w:p>
+            <w:pPr>
+              <w:ind w:firstLine="0"/>
+              <w:jc w:val="center"/>
+              <w:rPr>
+                <w:rFonts w:cs="Times New Roman"/>
+                <w:sz w:val="20"/>
+                <w:szCs w:val="20"/>
+              </w:rPr>
+            </w:pPr>
+            <w:r>
+              <w:rPr>
+                <w:rFonts w:cs="Times New Roman"/>
+                <w:sz w:val="20"/>
+                <w:szCs w:val="20"/>
+              </w:rPr>
+              <w:t>#KC</w:t>
+            </w:r>
+          </w:p>
+        </w:tc>
+        <w:tc>
+          <w:tcPr>
+            <w:tcW w:w="751" w:type="dxa"/>
+          </w:tcPr>
+          <w:p>
+            <w:pPr>
+              <w:ind w:firstLine="0"/>
+              <w:jc w:val="center"/>
+              <w:rPr>
+                <w:rFonts w:cs="Times New Roman"/>
+                <w:sz w:val="20"/>
+                <w:szCs w:val="20"/>
+              </w:rPr>
+            </w:pPr>
+            <w:r>
+              <w:rPr>
+                <w:rFonts w:cs="Times New Roman"/>
+                <w:sz w:val="20"/>
+                <w:szCs w:val="20"/>
+              </w:rPr>
+              <w:t>#</w:t>
+            </w:r>
+            <w:proofErr w:type="spellStart"/>
+            <w:r>
+              <w:rPr>
+                <w:rFonts w:cs="Times New Roman"/>
+                <w:sz w:val="20"/>
+                <w:szCs w:val="20"/>
+              </w:rPr>
+              <w:t>Dep</w:t>
+            </w:r>
+            <w:proofErr w:type="spellEnd"/>
           </w:p>
         </w:tc>
       </w:tr>
@@ -2382,254 +2548,8 @@
                 <w:sz w:val="20"/>
                 <w:szCs w:val="20"/>
               </w:rPr>
-              <w:t>Обов’язкові освітні компоненти</w:t>
-            </w:r>
-          </w:p>
-        </w:tc>
-      </w:tr>
-      <w:tr>
-        <w:trPr>
-          <w:trHeight w:val="284"/>
-          <w:jc w:val="center"/>
-        </w:trPr>
-        <w:tc>
-          <w:tcPr>
-            <w:tcW w:w="589" w:type="dxa"/>
-            <w:vAlign w:val="center"/>
-          </w:tcPr>
-          <w:p>
-            <w:pPr>
-              <w:ind w:firstLine="0"/>
-              <w:jc w:val="center"/>
-              <w:rPr>
-                <w:rFonts w:cs="Times New Roman"/>
-                <w:sz w:val="20"/>
-                <w:szCs w:val="20"/>
-              </w:rPr>
-            </w:pPr>
-            <w:r>
-              <w:rPr>
-                <w:rFonts w:cs="Times New Roman"/>
-                <w:sz w:val="20"/>
-                <w:szCs w:val="20"/>
-              </w:rPr>
-              <w:t>#N</w:t>
-            </w:r>
-          </w:p>
-        </w:tc>
-        <w:tc>
-          <w:tcPr>
-            <w:tcW w:w="3599" w:type="dxa"/>
-            <w:vAlign w:val="center"/>
-          </w:tcPr>
-          <w:p>
-            <w:pPr>
-              <w:ind w:firstLine="0"/>
-              <w:jc w:val="left"/>
-              <w:rPr>
-                <w:rFonts w:cs="Times New Roman"/>
-                <w:sz w:val="20"/>
-                <w:szCs w:val="20"/>
-              </w:rPr>
-            </w:pPr>
-            <w:r>
-              <w:rPr>
-                <w:rFonts w:cs="Times New Roman"/>
-                <w:sz w:val="20"/>
-                <w:szCs w:val="20"/>
-              </w:rPr>
-              <w:t>#</w:t>
-            </w:r>
-            <w:proofErr w:type="spellStart"/>
-            <w:r>
-              <w:rPr>
-                <w:rFonts w:cs="Times New Roman"/>
-                <w:sz w:val="20"/>
-                <w:szCs w:val="20"/>
-              </w:rPr>
-              <w:t>CourseName</w:t>
-            </w:r>
-            <w:proofErr w:type="spellEnd"/>
-          </w:p>
-        </w:tc>
-        <w:tc>
-          <w:tcPr>
-            <w:tcW w:w="751" w:type="dxa"/>
-          </w:tcPr>
-          <w:p>
-            <w:pPr>
-              <w:ind w:firstLine="0"/>
-              <w:jc w:val="center"/>
-              <w:rPr>
-                <w:rFonts w:cs="Times New Roman"/>
-                <w:sz w:val="20"/>
-                <w:szCs w:val="20"/>
-              </w:rPr>
-            </w:pPr>
-            <w:r>
-              <w:rPr>
-                <w:rFonts w:cs="Times New Roman"/>
-                <w:sz w:val="20"/>
-                <w:szCs w:val="20"/>
-              </w:rPr>
-              <w:t>#H</w:t>
-            </w:r>
-          </w:p>
-        </w:tc>
-        <w:tc>
-          <w:tcPr>
-            <w:tcW w:w="751" w:type="dxa"/>
-          </w:tcPr>
-          <w:p>
-            <w:pPr>
-              <w:ind w:firstLine="0"/>
-              <w:jc w:val="center"/>
-              <w:rPr>
-                <w:rFonts w:cs="Times New Roman"/>
-                <w:sz w:val="20"/>
-                <w:szCs w:val="20"/>
-              </w:rPr>
-            </w:pPr>
-            <w:r>
-              <w:rPr>
-                <w:rFonts w:cs="Times New Roman"/>
-                <w:sz w:val="20"/>
-                <w:szCs w:val="20"/>
-              </w:rPr>
-              <w:t>#</w:t>
-            </w:r>
-            <w:proofErr w:type="spellStart"/>
-            <w:r>
-              <w:rPr>
-                <w:rFonts w:cs="Times New Roman"/>
-                <w:sz w:val="20"/>
-                <w:szCs w:val="20"/>
-              </w:rPr>
-              <w:t>Cred</w:t>
-            </w:r>
-            <w:proofErr w:type="spellEnd"/>
-          </w:p>
-        </w:tc>
-        <w:tc>
-          <w:tcPr>
-            <w:tcW w:w="751" w:type="dxa"/>
-          </w:tcPr>
-          <w:p>
-            <w:pPr>
-              <w:ind w:firstLine="0"/>
-              <w:jc w:val="center"/>
-              <w:rPr>
-                <w:rFonts w:cs="Times New Roman"/>
-                <w:sz w:val="20"/>
-                <w:szCs w:val="20"/>
-              </w:rPr>
-            </w:pPr>
-          </w:p>
-        </w:tc>
-        <w:tc>
-          <w:tcPr>
-            <w:tcW w:w="751" w:type="dxa"/>
-          </w:tcPr>
-          <w:p>
-            <w:pPr>
-              <w:ind w:firstLine="0"/>
-              <w:jc w:val="center"/>
-              <w:rPr>
-                <w:rFonts w:cs="Times New Roman"/>
-                <w:sz w:val="20"/>
-                <w:szCs w:val="20"/>
-              </w:rPr>
-            </w:pPr>
-          </w:p>
-        </w:tc>
-        <w:tc>
-          <w:tcPr>
-            <w:tcW w:w="757" w:type="dxa"/>
-          </w:tcPr>
-          <w:p>
-            <w:pPr>
-              <w:ind w:firstLine="0"/>
-              <w:jc w:val="center"/>
-              <w:rPr>
-                <w:rFonts w:cs="Times New Roman"/>
-                <w:sz w:val="20"/>
-                <w:szCs w:val="20"/>
-              </w:rPr>
-            </w:pPr>
-          </w:p>
-        </w:tc>
-        <w:tc>
-          <w:tcPr>
-            <w:tcW w:w="755" w:type="dxa"/>
-          </w:tcPr>
-          <w:p>
-            <w:pPr>
-              <w:ind w:firstLine="0"/>
-              <w:jc w:val="center"/>
-              <w:rPr>
-                <w:rFonts w:cs="Times New Roman"/>
-                <w:sz w:val="20"/>
-                <w:szCs w:val="20"/>
-              </w:rPr>
-            </w:pPr>
-          </w:p>
-        </w:tc>
-        <w:tc>
-          <w:tcPr>
-            <w:tcW w:w="751" w:type="dxa"/>
-          </w:tcPr>
-          <w:p>
-            <w:pPr>
-              <w:ind w:firstLine="0"/>
-              <w:jc w:val="center"/>
-              <w:rPr>
-                <w:rFonts w:cs="Times New Roman"/>
-                <w:sz w:val="20"/>
-                <w:szCs w:val="20"/>
-              </w:rPr>
-            </w:pPr>
-            <w:r>
-              <w:rPr>
-                <w:rFonts w:cs="Times New Roman"/>
-                <w:sz w:val="20"/>
-                <w:szCs w:val="20"/>
-              </w:rPr>
-              <w:t>#KC</w:t>
-            </w:r>
-          </w:p>
-        </w:tc>
-        <w:tc>
-          <w:tcPr>
-            <w:tcW w:w="751" w:type="dxa"/>
-          </w:tcPr>
-          <w:p>
-            <w:pPr>
-              <w:ind w:firstLine="0"/>
-              <w:jc w:val="center"/>
-              <w:rPr>
-                <w:rFonts w:cs="Times New Roman"/>
-                <w:sz w:val="20"/>
-                <w:szCs w:val="20"/>
-              </w:rPr>
-            </w:pPr>
-            <w:r>
-              <w:rPr>
-                <w:rFonts w:cs="Times New Roman"/>
-                <w:sz w:val="20"/>
-                <w:szCs w:val="20"/>
-              </w:rPr>
-              <w:t>#</w:t>
-            </w:r>
-            <w:proofErr w:type="spellStart"/>
-            <w:r>
-              <w:rPr>
-                <w:rFonts w:cs="Times New Roman"/>
-                <w:sz w:val="20"/>
-                <w:szCs w:val="20"/>
-              </w:rPr>
-              <w:t>Dep</w:t>
-            </w:r>
-            <w:proofErr w:type="spellEnd"/>
+              <w:t>Вибіркові освітні компоненти</w:t>
+            </w:r>
           </w:p>
         </w:tc>
       </w:tr>
@@ -2640,30 +2560,242 @@
         </w:trPr>
         <w:tc>
           <w:tcPr>
-            <w:tcW w:w="10206" w:type="dxa"/>
-            <w:gridSpan w:val="10"/>
-            <w:vAlign w:val="center"/>
-          </w:tcPr>
-          <w:p>
-            <w:pPr>
-              <w:ind w:firstLine="0"/>
-              <w:jc w:val="center"/>
-              <w:rPr>
-                <w:rFonts w:cs="Times New Roman"/>
-                <w:b/>
-                <w:sz w:val="20"/>
-                <w:szCs w:val="20"/>
-              </w:rPr>
-            </w:pPr>
-            <w:r>
-              <w:rPr>
-                <w:rFonts w:cs="Times New Roman"/>
-                <w:b/>
-                <w:sz w:val="20"/>
-                <w:szCs w:val="20"/>
-              </w:rPr>
-              <w:t>Вибіркові освітні компоненти</w:t>
-            </w:r>
+            <w:tcW w:w="589" w:type="dxa"/>
+            <w:vAlign w:val="center"/>
+          </w:tcPr>
+          <w:p>
+            <w:pPr>
+              <w:ind w:firstLine="0"/>
+              <w:jc w:val="center"/>
+              <w:rPr>
+                <w:rFonts w:cs="Times New Roman"/>
+                <w:sz w:val="20"/>
+                <w:szCs w:val="20"/>
+              </w:rPr>
+            </w:pPr>
+            <w:r>
+              <w:rPr>
+                <w:rFonts w:cs="Times New Roman"/>
+                <w:sz w:val="20"/>
+                <w:szCs w:val="20"/>
+              </w:rPr>
+              <w:t>#N</w:t>
+            </w:r>
+          </w:p>
+        </w:tc>
+        <w:tc>
+          <w:tcPr>
+            <w:tcW w:w="3599" w:type="dxa"/>
+            <w:vAlign w:val="center"/>
+          </w:tcPr>
+          <w:p>
+            <w:pPr>
+              <w:ind w:firstLine="0"/>
+              <w:jc w:val="left"/>
+              <w:rPr>
+                <w:rFonts w:cs="Times New Roman"/>
+                <w:sz w:val="20"/>
+                <w:szCs w:val="20"/>
+              </w:rPr>
+            </w:pPr>
+            <w:r>
+              <w:rPr>
+                <w:rFonts w:cs="Times New Roman"/>
+                <w:sz w:val="20"/>
+                <w:szCs w:val="20"/>
+              </w:rPr>
+              <w:t>#</w:t>
+            </w:r>
+            <w:proofErr w:type="spellStart"/>
+            <w:r>
+              <w:rPr>
+                <w:rFonts w:cs="Times New Roman"/>
+                <w:sz w:val="20"/>
+                <w:szCs w:val="20"/>
+              </w:rPr>
+              <w:t>CourseName</w:t>
+            </w:r>
+            <w:proofErr w:type="spellEnd"/>
+          </w:p>
+        </w:tc>
+        <w:tc>
+          <w:tcPr>
+            <w:tcW w:w="751" w:type="dxa"/>
+          </w:tcPr>
+          <w:p>
+            <w:pPr>
+              <w:ind w:firstLine="0"/>
+              <w:jc w:val="center"/>
+              <w:rPr>
+                <w:rFonts w:cs="Times New Roman"/>
+                <w:sz w:val="20"/>
+                <w:szCs w:val="20"/>
+              </w:rPr>
+            </w:pPr>
+            <w:r>
+              <w:rPr>
+                <w:rFonts w:cs="Times New Roman"/>
+                <w:sz w:val="20"/>
+                <w:szCs w:val="20"/>
+              </w:rPr>
+              <w:t>#H</w:t>
+            </w:r>
+          </w:p>
+        </w:tc>
+        <w:tc>
+          <w:tcPr>
+            <w:tcW w:w="751" w:type="dxa"/>
+          </w:tcPr>
+          <w:p>
+            <w:pPr>
+              <w:ind w:firstLine="0"/>
+              <w:jc w:val="center"/>
+              <w:rPr>
+                <w:rFonts w:cs="Times New Roman"/>
+                <w:sz w:val="20"/>
+                <w:szCs w:val="20"/>
+              </w:rPr>
+            </w:pPr>
+            <w:r>
+              <w:rPr>
+                <w:rFonts w:cs="Times New Roman"/>
+                <w:sz w:val="20"/>
+                <w:szCs w:val="20"/>
+              </w:rPr>
+              <w:t>#</w:t>
+            </w:r>
+            <w:proofErr w:type="spellStart"/>
+            <w:r>
+              <w:rPr>
+                <w:rFonts w:cs="Times New Roman"/>
+                <w:sz w:val="20"/>
+                <w:szCs w:val="20"/>
+              </w:rPr>
+              <w:t>Cred</w:t>
+            </w:r>
+            <w:proofErr w:type="spellEnd"/>
+          </w:p>
+        </w:tc>
+        <w:tc>
+          <w:tcPr>
+            <w:tcW w:w="751" w:type="dxa"/>
+          </w:tcPr>
+          <w:p>
+            <w:pPr>
+              <w:ind w:firstLine="0"/>
+              <w:jc w:val="center"/>
+              <w:rPr>
+                <w:rFonts w:cs="Times New Roman"/>
+                <w:sz w:val="20"/>
+                <w:szCs w:val="20"/>
+              </w:rPr>
+            </w:pPr>
+          </w:p>
+        </w:tc>
+        <w:tc>
+          <w:tcPr>
+            <w:tcW w:w="751" w:type="dxa"/>
+          </w:tcPr>
+          <w:p>
+            <w:pPr>
+              <w:ind w:firstLine="0"/>
+              <w:jc w:val="center"/>
+              <w:rPr>
+                <w:rFonts w:cs="Times New Roman"/>
+                <w:sz w:val="20"/>
+                <w:szCs w:val="20"/>
+              </w:rPr>
+            </w:pPr>
+          </w:p>
+        </w:tc>
+        <w:tc>
+          <w:tcPr>
+            <w:tcW w:w="757" w:type="dxa"/>
+          </w:tcPr>
+          <w:p>
+            <w:pPr>
+              <w:ind w:firstLine="0"/>
+              <w:jc w:val="center"/>
+              <w:rPr>
+                <w:rFonts w:cs="Times New Roman"/>
+                <w:sz w:val="20"/>
+                <w:szCs w:val="20"/>
+              </w:rPr>
+            </w:pPr>
+          </w:p>
+        </w:tc>
+        <w:tc>
+          <w:tcPr>
+            <w:tcW w:w="755" w:type="dxa"/>
+          </w:tcPr>
+          <w:p>
+            <w:pPr>
+              <w:ind w:firstLine="0"/>
+              <w:jc w:val="center"/>
+              <w:rPr>
+                <w:rFonts w:cs="Times New Roman"/>
+                <w:sz w:val="20"/>
+                <w:szCs w:val="20"/>
+              </w:rPr>
+            </w:pPr>
+          </w:p>
+        </w:tc>
+        <w:tc>
+          <w:tcPr>
+            <w:tcW w:w="751" w:type="dxa"/>
+          </w:tcPr>
+          <w:p>
+            <w:pPr>
+              <w:ind w:firstLine="0"/>
+              <w:jc w:val="center"/>
+              <w:rPr>
+                <w:rFonts w:cs="Times New Roman"/>
+                <w:sz w:val="20"/>
+                <w:szCs w:val="20"/>
+              </w:rPr>
+            </w:pPr>
+            <w:r>
+              <w:rPr>
+                <w:rFonts w:cs="Times New Roman"/>
+                <w:sz w:val="20"/>
+                <w:szCs w:val="20"/>
+              </w:rPr>
+              <w:t>#KC</w:t>
+            </w:r>
+          </w:p>
+        </w:tc>
+        <w:tc>
+          <w:tcPr>
+            <w:tcW w:w="751" w:type="dxa"/>
+          </w:tcPr>
+          <w:p>
+            <w:pPr>
+              <w:ind w:firstLine="0"/>
+              <w:jc w:val="center"/>
+              <w:rPr>
+                <w:rFonts w:cs="Times New Roman"/>
+                <w:sz w:val="20"/>
+                <w:szCs w:val="20"/>
+              </w:rPr>
+            </w:pPr>
+            <w:r>
+              <w:rPr>
+                <w:rFonts w:cs="Times New Roman"/>
+                <w:sz w:val="20"/>
+                <w:szCs w:val="20"/>
+              </w:rPr>
+              <w:t>#</w:t>
+            </w:r>
+            <w:proofErr w:type="spellStart"/>
+            <w:r>
+              <w:rPr>
+                <w:rFonts w:cs="Times New Roman"/>
+                <w:sz w:val="20"/>
+                <w:szCs w:val="20"/>
+              </w:rPr>
+              <w:t>Dep</w:t>
+            </w:r>
+            <w:proofErr w:type="spellEnd"/>
           </w:p>
         </w:tc>
       </w:tr>
@@ -2674,171 +2806,32 @@
         </w:trPr>
         <w:tc>
           <w:tcPr>
-            <w:tcW w:w="589" w:type="dxa"/>
-            <w:vAlign w:val="center"/>
-          </w:tcPr>
-          <w:p>
-            <w:pPr>
-              <w:ind w:firstLine="0"/>
-              <w:jc w:val="center"/>
-              <w:rPr>
-                <w:rFonts w:cs="Times New Roman"/>
-                <w:sz w:val="20"/>
-                <w:szCs w:val="20"/>
-              </w:rPr>
-            </w:pPr>
-            <w:r>
-              <w:rPr>
-                <w:rFonts w:cs="Times New Roman"/>
-                <w:sz w:val="20"/>
-                <w:szCs w:val="20"/>
-              </w:rPr>
-              <w:t>1</w:t>
-            </w:r>
-          </w:p>
-        </w:tc>
-        <w:tc>
-          <w:tcPr>
-            <w:tcW w:w="3599" w:type="dxa"/>
-          </w:tcPr>
-          <w:p>
-            <w:pPr>
-              <w:ind w:firstLine="0"/>
-              <w:jc w:val="center"/>
-              <w:rPr>
-                <w:rFonts w:cs="Times New Roman"/>
-                <w:sz w:val="20"/>
-                <w:szCs w:val="20"/>
-              </w:rPr>
-            </w:pPr>
-          </w:p>
-        </w:tc>
-        <w:tc>
-          <w:tcPr>
-            <w:tcW w:w="751" w:type="dxa"/>
-          </w:tcPr>
-          <w:p>
-            <w:pPr>
-              <w:ind w:firstLine="0"/>
-              <w:jc w:val="center"/>
-              <w:rPr>
-                <w:rFonts w:cs="Times New Roman"/>
-                <w:sz w:val="20"/>
-                <w:szCs w:val="20"/>
-              </w:rPr>
-            </w:pPr>
-          </w:p>
-        </w:tc>
-        <w:tc>
-          <w:tcPr>
-            <w:tcW w:w="751" w:type="dxa"/>
-          </w:tcPr>
-          <w:p>
-            <w:pPr>
-              <w:ind w:firstLine="0"/>
-              <w:jc w:val="center"/>
-              <w:rPr>
-                <w:rFonts w:cs="Times New Roman"/>
-                <w:sz w:val="20"/>
-                <w:szCs w:val="20"/>
-              </w:rPr>
-            </w:pPr>
-          </w:p>
-        </w:tc>
-        <w:tc>
-          <w:tcPr>
-            <w:tcW w:w="751" w:type="dxa"/>
-          </w:tcPr>
-          <w:p>
-            <w:pPr>
-              <w:ind w:firstLine="0"/>
-              <w:jc w:val="center"/>
-              <w:rPr>
-                <w:rFonts w:cs="Times New Roman"/>
-                <w:sz w:val="20"/>
-                <w:szCs w:val="20"/>
-              </w:rPr>
-            </w:pPr>
-          </w:p>
-        </w:tc>
-        <w:tc>
-          <w:tcPr>
-            <w:tcW w:w="751" w:type="dxa"/>
-          </w:tcPr>
-          <w:p>
-            <w:pPr>
-              <w:ind w:firstLine="0"/>
-              <w:jc w:val="center"/>
-              <w:rPr>
-                <w:rFonts w:cs="Times New Roman"/>
-                <w:sz w:val="20"/>
-                <w:szCs w:val="20"/>
-              </w:rPr>
-            </w:pPr>
-          </w:p>
-        </w:tc>
-        <w:tc>
-          <w:tcPr>
-            <w:tcW w:w="757" w:type="dxa"/>
-          </w:tcPr>
-          <w:p>
-            <w:pPr>
-              <w:ind w:firstLine="0"/>
-              <w:jc w:val="center"/>
-              <w:rPr>
-                <w:rFonts w:cs="Times New Roman"/>
-                <w:sz w:val="20"/>
-                <w:szCs w:val="20"/>
-              </w:rPr>
-            </w:pPr>
-          </w:p>
-        </w:tc>
-        <w:tc>
-          <w:tcPr>
-            <w:tcW w:w="755" w:type="dxa"/>
-          </w:tcPr>
-          <w:p>
-            <w:pPr>
-              <w:ind w:firstLine="0"/>
-              <w:jc w:val="center"/>
-              <w:rPr>
-                <w:rFonts w:cs="Times New Roman"/>
-                <w:sz w:val="20"/>
-                <w:szCs w:val="20"/>
-              </w:rPr>
-            </w:pPr>
-          </w:p>
-        </w:tc>
-        <w:tc>
-          <w:tcPr>
-            <w:tcW w:w="751" w:type="dxa"/>
-          </w:tcPr>
-          <w:p>
-            <w:pPr>
-              <w:ind w:firstLine="0"/>
-              <w:jc w:val="center"/>
-              <w:rPr>
-                <w:rFonts w:cs="Times New Roman"/>
-                <w:sz w:val="20"/>
-                <w:szCs w:val="20"/>
-              </w:rPr>
-            </w:pPr>
-          </w:p>
-        </w:tc>
-        <w:tc>
-          <w:tcPr>
-            <w:tcW w:w="751" w:type="dxa"/>
-          </w:tcPr>
-          <w:p>
-            <w:pPr>
-              <w:ind w:firstLine="0"/>
-              <w:jc w:val="center"/>
-              <w:rPr>
-                <w:rFonts w:cs="Times New Roman"/>
-                <w:sz w:val="20"/>
-                <w:szCs w:val="20"/>
-              </w:rPr>
-            </w:pPr>
+            <w:tcW w:w="10206" w:type="dxa"/>
+            <w:gridSpan w:val="10"/>
+            <w:vAlign w:val="center"/>
+          </w:tcPr>
+          <w:p>
+            <w:pPr>
+              <w:ind w:firstLine="0"/>
+              <w:jc w:val="center"/>
+              <w:rPr>
+                <w:rFonts w:cs="Times New Roman"/>
+                <w:b/>
+                <w:sz w:val="20"/>
+                <w:szCs w:val="20"/>
+              </w:rPr>
+            </w:pPr>
+            <w:bookmarkStart w:id="0" w:name="_GoBack"/>
+            <w:bookmarkEnd w:id="0"/>
+            <w:r>
+              <w:rPr>
+                <w:rFonts w:cs="Times New Roman"/>
+                <w:b/>
+                <w:sz w:val="20"/>
+                <w:szCs w:val="20"/>
+              </w:rPr>
+              <w:t>Практична підготовка</w:t>
+            </w:r>
           </w:p>
         </w:tc>
       </w:tr>
@@ -2850,390 +2843,6 @@
         <w:tc>
           <w:tcPr>
             <w:tcW w:w="589" w:type="dxa"/>
-            <w:vAlign w:val="center"/>
-          </w:tcPr>
-          <w:p>
-            <w:pPr>
-              <w:ind w:firstLine="0"/>
-              <w:jc w:val="center"/>
-              <w:rPr>
-                <w:rFonts w:cs="Times New Roman"/>
-                <w:sz w:val="20"/>
-                <w:szCs w:val="20"/>
-              </w:rPr>
-            </w:pPr>
-            <w:r>
-              <w:rPr>
-                <w:rFonts w:cs="Times New Roman"/>
-                <w:sz w:val="20"/>
-                <w:szCs w:val="20"/>
-              </w:rPr>
-              <w:t>2</w:t>
-            </w:r>
-          </w:p>
-        </w:tc>
-        <w:tc>
-          <w:tcPr>
-            <w:tcW w:w="3599" w:type="dxa"/>
-          </w:tcPr>
-          <w:p>
-            <w:pPr>
-              <w:ind w:firstLine="0"/>
-              <w:jc w:val="center"/>
-              <w:rPr>
-                <w:rFonts w:cs="Times New Roman"/>
-                <w:sz w:val="20"/>
-                <w:szCs w:val="20"/>
-              </w:rPr>
-            </w:pPr>
-          </w:p>
-        </w:tc>
-        <w:tc>
-          <w:tcPr>
-            <w:tcW w:w="751" w:type="dxa"/>
-          </w:tcPr>
-          <w:p>
-            <w:pPr>
-              <w:ind w:firstLine="0"/>
-              <w:jc w:val="center"/>
-              <w:rPr>
-                <w:rFonts w:cs="Times New Roman"/>
-                <w:sz w:val="20"/>
-                <w:szCs w:val="20"/>
-              </w:rPr>
-            </w:pPr>
-          </w:p>
-        </w:tc>
-        <w:tc>
-          <w:tcPr>
-            <w:tcW w:w="751" w:type="dxa"/>
-          </w:tcPr>
-          <w:p>
-            <w:pPr>
-              <w:ind w:firstLine="0"/>
-              <w:jc w:val="center"/>
-              <w:rPr>
-                <w:rFonts w:cs="Times New Roman"/>
-                <w:sz w:val="20"/>
-                <w:szCs w:val="20"/>
-              </w:rPr>
-            </w:pPr>
-          </w:p>
-        </w:tc>
-        <w:tc>
-          <w:tcPr>
-            <w:tcW w:w="751" w:type="dxa"/>
-          </w:tcPr>
-          <w:p>
-            <w:pPr>
-              <w:ind w:firstLine="0"/>
-              <w:jc w:val="center"/>
-              <w:rPr>
-                <w:rFonts w:cs="Times New Roman"/>
-                <w:sz w:val="20"/>
-                <w:szCs w:val="20"/>
-              </w:rPr>
-            </w:pPr>
-          </w:p>
-        </w:tc>
-        <w:tc>
-          <w:tcPr>
-            <w:tcW w:w="751" w:type="dxa"/>
-          </w:tcPr>
-          <w:p>
-            <w:pPr>
-              <w:ind w:firstLine="0"/>
-              <w:jc w:val="center"/>
-              <w:rPr>
-                <w:rFonts w:cs="Times New Roman"/>
-                <w:sz w:val="20"/>
-                <w:szCs w:val="20"/>
-              </w:rPr>
-            </w:pPr>
-          </w:p>
-        </w:tc>
-        <w:tc>
-          <w:tcPr>
-            <w:tcW w:w="757" w:type="dxa"/>
-          </w:tcPr>
-          <w:p>
-            <w:pPr>
-              <w:ind w:firstLine="0"/>
-              <w:jc w:val="center"/>
-              <w:rPr>
-                <w:rFonts w:cs="Times New Roman"/>
-                <w:sz w:val="20"/>
-                <w:szCs w:val="20"/>
-              </w:rPr>
-            </w:pPr>
-          </w:p>
-        </w:tc>
-        <w:tc>
-          <w:tcPr>
-            <w:tcW w:w="755" w:type="dxa"/>
-          </w:tcPr>
-          <w:p>
-            <w:pPr>
-              <w:ind w:firstLine="0"/>
-              <w:jc w:val="center"/>
-              <w:rPr>
-                <w:rFonts w:cs="Times New Roman"/>
-                <w:sz w:val="20"/>
-                <w:szCs w:val="20"/>
-              </w:rPr>
-            </w:pPr>
-          </w:p>
-        </w:tc>
-        <w:tc>
-          <w:tcPr>
-            <w:tcW w:w="751" w:type="dxa"/>
-          </w:tcPr>
-          <w:p>
-            <w:pPr>
-              <w:ind w:firstLine="0"/>
-              <w:jc w:val="center"/>
-              <w:rPr>
-                <w:rFonts w:cs="Times New Roman"/>
-                <w:sz w:val="20"/>
-                <w:szCs w:val="20"/>
-              </w:rPr>
-            </w:pPr>
-          </w:p>
-        </w:tc>
-        <w:tc>
-          <w:tcPr>
-            <w:tcW w:w="751" w:type="dxa"/>
-          </w:tcPr>
-          <w:p>
-            <w:pPr>
-              <w:ind w:firstLine="0"/>
-              <w:jc w:val="center"/>
-              <w:rPr>
-                <w:rFonts w:cs="Times New Roman"/>
-                <w:sz w:val="20"/>
-                <w:szCs w:val="20"/>
-              </w:rPr>
-            </w:pPr>
-          </w:p>
-        </w:tc>
-      </w:tr>
-      <w:tr>
-        <w:trPr>
-          <w:trHeight w:hRule="exact" w:val="284"/>
-          <w:jc w:val="center"/>
-        </w:trPr>
-        <w:tc>
-          <w:tcPr>
-            <w:tcW w:w="589" w:type="dxa"/>
-            <w:vAlign w:val="center"/>
-          </w:tcPr>
-          <w:p>
-            <w:pPr>
-              <w:ind w:firstLine="0"/>
-              <w:jc w:val="center"/>
-              <w:rPr>
-                <w:rFonts w:cs="Times New Roman"/>
-                <w:sz w:val="20"/>
-                <w:szCs w:val="20"/>
-              </w:rPr>
-            </w:pPr>
-            <w:r>
-              <w:rPr>
-                <w:rFonts w:cs="Times New Roman"/>
-                <w:sz w:val="20"/>
-                <w:szCs w:val="20"/>
-              </w:rPr>
-              <w:t>3</w:t>
-            </w:r>
-          </w:p>
-        </w:tc>
-        <w:tc>
-          <w:tcPr>
-            <w:tcW w:w="3599" w:type="dxa"/>
-          </w:tcPr>
-          <w:p>
-            <w:pPr>
-              <w:ind w:firstLine="0"/>
-              <w:jc w:val="center"/>
-              <w:rPr>
-                <w:rFonts w:cs="Times New Roman"/>
-                <w:sz w:val="20"/>
-                <w:szCs w:val="20"/>
-              </w:rPr>
-            </w:pPr>
-          </w:p>
-        </w:tc>
-        <w:tc>
-          <w:tcPr>
-            <w:tcW w:w="751" w:type="dxa"/>
-          </w:tcPr>
-          <w:p>
-            <w:pPr>
-              <w:ind w:firstLine="0"/>
-              <w:jc w:val="center"/>
-              <w:rPr>
-                <w:rFonts w:cs="Times New Roman"/>
-                <w:sz w:val="20"/>
-                <w:szCs w:val="20"/>
-              </w:rPr>
-            </w:pPr>
-          </w:p>
-        </w:tc>
-        <w:tc>
-          <w:tcPr>
-            <w:tcW w:w="751" w:type="dxa"/>
-          </w:tcPr>
-          <w:p>
-            <w:pPr>
-              <w:ind w:firstLine="0"/>
-              <w:jc w:val="center"/>
-              <w:rPr>
-                <w:rFonts w:cs="Times New Roman"/>
-                <w:sz w:val="20"/>
-                <w:szCs w:val="20"/>
-              </w:rPr>
-            </w:pPr>
-          </w:p>
-        </w:tc>
-        <w:tc>
-          <w:tcPr>
-            <w:tcW w:w="751" w:type="dxa"/>
-          </w:tcPr>
-          <w:p>
-            <w:pPr>
-              <w:ind w:firstLine="0"/>
-              <w:jc w:val="center"/>
-              <w:rPr>
-                <w:rFonts w:cs="Times New Roman"/>
-                <w:sz w:val="20"/>
-                <w:szCs w:val="20"/>
-              </w:rPr>
-            </w:pPr>
-          </w:p>
-        </w:tc>
-        <w:tc>
-          <w:tcPr>
-            <w:tcW w:w="751" w:type="dxa"/>
-          </w:tcPr>
-          <w:p>
-            <w:pPr>
-              <w:ind w:firstLine="0"/>
-              <w:jc w:val="center"/>
-              <w:rPr>
-                <w:rFonts w:cs="Times New Roman"/>
-                <w:sz w:val="20"/>
-                <w:szCs w:val="20"/>
-              </w:rPr>
-            </w:pPr>
-          </w:p>
-        </w:tc>
-        <w:tc>
-          <w:tcPr>
-            <w:tcW w:w="757" w:type="dxa"/>
-          </w:tcPr>
-          <w:p>
-            <w:pPr>
-              <w:ind w:firstLine="0"/>
-              <w:jc w:val="center"/>
-              <w:rPr>
-                <w:rFonts w:cs="Times New Roman"/>
-                <w:sz w:val="20"/>
-                <w:szCs w:val="20"/>
-              </w:rPr>
-            </w:pPr>
-          </w:p>
-        </w:tc>
-        <w:tc>
-          <w:tcPr>
-            <w:tcW w:w="755" w:type="dxa"/>
-          </w:tcPr>
-          <w:p>
-            <w:pPr>
-              <w:ind w:firstLine="0"/>
-              <w:jc w:val="center"/>
-              <w:rPr>
-                <w:rFonts w:cs="Times New Roman"/>
-                <w:sz w:val="20"/>
-                <w:szCs w:val="20"/>
-              </w:rPr>
-            </w:pPr>
-          </w:p>
-        </w:tc>
-        <w:tc>
-          <w:tcPr>
-            <w:tcW w:w="751" w:type="dxa"/>
-          </w:tcPr>
-          <w:p>
-            <w:pPr>
-              <w:ind w:firstLine="0"/>
-              <w:jc w:val="center"/>
-              <w:rPr>
-                <w:rFonts w:cs="Times New Roman"/>
-                <w:sz w:val="20"/>
-                <w:szCs w:val="20"/>
-              </w:rPr>
-            </w:pPr>
-          </w:p>
-        </w:tc>
-        <w:tc>
-          <w:tcPr>
-            <w:tcW w:w="751" w:type="dxa"/>
-          </w:tcPr>
-          <w:p>
-            <w:pPr>
-              <w:ind w:firstLine="0"/>
-              <w:jc w:val="center"/>
-              <w:rPr>
-                <w:rFonts w:cs="Times New Roman"/>
-                <w:sz w:val="20"/>
-                <w:szCs w:val="20"/>
-              </w:rPr>
-            </w:pPr>
-          </w:p>
-        </w:tc>
-      </w:tr>
-      <w:tr>
-        <w:trPr>
-          <w:trHeight w:hRule="exact" w:val="284"/>
-          <w:jc w:val="center"/>
-        </w:trPr>
-        <w:tc>
-          <w:tcPr>
-            <w:tcW w:w="10206" w:type="dxa"/>
-            <w:gridSpan w:val="10"/>
-            <w:vAlign w:val="center"/>
-          </w:tcPr>
-          <w:p>
-            <w:pPr>
-              <w:ind w:firstLine="0"/>
-              <w:jc w:val="center"/>
-              <w:rPr>
-                <w:rFonts w:cs="Times New Roman"/>
-                <w:b/>
-                <w:sz w:val="20"/>
-                <w:szCs w:val="20"/>
-              </w:rPr>
-            </w:pPr>
-            <w:r>
-              <w:rPr>
-                <w:rFonts w:cs="Times New Roman"/>
-                <w:b/>
-                <w:sz w:val="20"/>
-                <w:szCs w:val="20"/>
-              </w:rPr>
-              <w:t>Практична підготовка</w:t>
-            </w:r>
-          </w:p>
-        </w:tc>
-      </w:tr>
-      <w:tr>
-        <w:trPr>
-          <w:trHeight w:hRule="exact" w:val="284"/>
-          <w:jc w:val="center"/>
-        </w:trPr>
-        <w:tc>
-          <w:tcPr>
-            <w:tcW w:w="589" w:type="dxa"/>
             <w:vMerge w:val="restart"/>
             <w:vAlign w:val="center"/>
           </w:tcPr>
@@ -3247,7 +2856,6 @@
                 <w:szCs w:val="20"/>
               </w:rPr>
             </w:pPr>
-            <w:bookmarkStart w:id="0" w:name="_GoBack"/>
             <w:r>
               <w:rPr>
                 <w:rFonts w:cs="Times New Roman"/>
@@ -3471,7 +3079,6 @@
           </w:p>
         </w:tc>
       </w:tr>
-      <w:bookmarkEnd w:id="0"/>
       <w:tr>
         <w:trPr>
           <w:trHeight w:hRule="exact" w:val="284"/>
@@ -3847,7 +3454,7 @@
           <w:left w:w="85" w:type="dxa"/>
           <w:right w:w="85" w:type="dxa"/>
         </w:tblCellMar>
-        <w:tblLook w:val="04A0"/>
+        <w:tblLook w:val="04A0" w:firstRow="1" w:lastRow="0" w:firstColumn="1" w:lastColumn="0" w:noHBand="0" w:noVBand="1"/>
       </w:tblPr>
       <w:tblGrid>
         <w:gridCol w:w="1390"/>
@@ -3923,7 +3530,7 @@
                 <w:insideV w:val="none" w:sz="0" w:space="0" w:color="auto"/>
               </w:tblBorders>
               <w:tblLayout w:type="fixed"/>
-              <w:tblLook w:val="04A0"/>
+              <w:tblLook w:val="04A0" w:firstRow="1" w:lastRow="0" w:firstColumn="1" w:lastColumn="0" w:noHBand="0" w:noVBand="1"/>
             </w:tblPr>
             <w:tblGrid>
               <w:gridCol w:w="2324"/>
@@ -4043,7 +3650,7 @@
                 <w:insideV w:val="none" w:sz="0" w:space="0" w:color="auto"/>
               </w:tblBorders>
               <w:tblLayout w:type="fixed"/>
-              <w:tblLook w:val="04A0"/>
+              <w:tblLook w:val="04A0" w:firstRow="1" w:lastRow="0" w:firstColumn="1" w:lastColumn="0" w:noHBand="0" w:noVBand="1"/>
             </w:tblPr>
             <w:tblGrid>
               <w:gridCol w:w="2124"/>
@@ -4257,7 +3864,7 @@
 </file>
 
 <file path=word/styles.xml><?xml version="1.0" encoding="utf-8"?>
-<w:styles xmlns:r="http://schemas.openxmlformats.org/officeDocument/2006/relationships" xmlns:w="http://schemas.openxmlformats.org/wordprocessingml/2006/main">
+<w:styles xmlns:mc="http://schemas.openxmlformats.org/markup-compatibility/2006" xmlns:r="http://schemas.openxmlformats.org/officeDocument/2006/relationships" xmlns:w="http://schemas.openxmlformats.org/wordprocessingml/2006/main" xmlns:w14="http://schemas.microsoft.com/office/word/2010/wordml" xmlns:w15="http://schemas.microsoft.com/office/word/2012/wordml" xmlns:w16se="http://schemas.microsoft.com/office/word/2015/wordml/symex" mc:Ignorable="w14 w15 w16se">
   <w:docDefaults>
     <w:rPrDefault>
       <w:rPr>
@@ -4275,144 +3882,378 @@
       </w:pPr>
     </w:pPrDefault>
   </w:docDefaults>
-  <w:latentStyles w:defLockedState="0" w:defUIPriority="99" w:defSemiHidden="1" w:defUnhideWhenUsed="1" w:defQFormat="0" w:count="267">
-    <w:lsdException w:name="Normal" w:semiHidden="0" w:uiPriority="0" w:unhideWhenUsed="0" w:qFormat="1"/>
-    <w:lsdException w:name="heading 1" w:semiHidden="0" w:uiPriority="9" w:unhideWhenUsed="0" w:qFormat="1"/>
-    <w:lsdException w:name="heading 2" w:uiPriority="9" w:qFormat="1"/>
-    <w:lsdException w:name="heading 3" w:uiPriority="9" w:qFormat="1"/>
-    <w:lsdException w:name="heading 4" w:uiPriority="9" w:qFormat="1"/>
-    <w:lsdException w:name="heading 5" w:uiPriority="9" w:qFormat="1"/>
-    <w:lsdException w:name="heading 6" w:uiPriority="9" w:qFormat="1"/>
-    <w:lsdException w:name="heading 7" w:uiPriority="9" w:qFormat="1"/>
-    <w:lsdException w:name="heading 8" w:uiPriority="9" w:qFormat="1"/>
-    <w:lsdException w:name="heading 9" w:uiPriority="9" w:qFormat="1"/>
-    <w:lsdException w:name="toc 1" w:uiPriority="39"/>
-    <w:lsdException w:name="toc 2" w:uiPriority="39"/>
-    <w:lsdException w:name="toc 3" w:uiPriority="39"/>
-    <w:lsdException w:name="toc 4" w:uiPriority="39"/>
-    <w:lsdException w:name="toc 5" w:uiPriority="39"/>
-    <w:lsdException w:name="toc 6" w:uiPriority="39"/>
-    <w:lsdException w:name="toc 7" w:uiPriority="39"/>
-    <w:lsdException w:name="toc 8" w:uiPriority="39"/>
-    <w:lsdException w:name="toc 9" w:uiPriority="39"/>
-    <w:lsdException w:name="caption" w:uiPriority="35" w:qFormat="1"/>
-    <w:lsdException w:name="Title" w:semiHidden="0" w:uiPriority="10" w:unhideWhenUsed="0" w:qFormat="1"/>
-    <w:lsdException w:name="Default Paragraph Font" w:uiPriority="1"/>
-    <w:lsdException w:name="Subtitle" w:semiHidden="0" w:uiPriority="11" w:unhideWhenUsed="0" w:qFormat="1"/>
-    <w:lsdException w:name="Strong" w:semiHidden="0" w:uiPriority="22" w:unhideWhenUsed="0" w:qFormat="1"/>
-    <w:lsdException w:name="Emphasis" w:semiHidden="0" w:uiPriority="20" w:unhideWhenUsed="0" w:qFormat="1"/>
-    <w:lsdException w:name="Table Grid" w:semiHidden="0" w:uiPriority="59" w:unhideWhenUsed="0"/>
-    <w:lsdException w:name="Placeholder Text" w:unhideWhenUsed="0"/>
-    <w:lsdException w:name="No Spacing" w:semiHidden="0" w:uiPriority="1" w:unhideWhenUsed="0" w:qFormat="1"/>
-    <w:lsdException w:name="Light Shading" w:semiHidden="0" w:uiPriority="60" w:unhideWhenUsed="0"/>
-    <w:lsdException w:name="Light List" w:semiHidden="0" w:uiPriority="61" w:unhideWhenUsed="0"/>
-    <w:lsdException w:name="Light Grid" w:semiHidden="0" w:uiPriority="62" w:unhideWhenUsed="0"/>
-    <w:lsdException w:name="Medium Shading 1" w:semiHidden="0" w:uiPriority="63" w:unhideWhenUsed="0"/>
-    <w:lsdException w:name="Medium Shading 2" w:semiHidden="0" w:uiPriority="64" w:unhideWhenUsed="0"/>
-    <w:lsdException w:name="Medium List 1" w:semiHidden="0" w:uiPriority="65" w:unhideWhenUsed="0"/>
-    <w:lsdException w:name="Medium List 2" w:semiHidden="0" w:uiPriority="66" w:unhideWhenUsed="0"/>
-    <w:lsdException w:name="Medium Grid 1" w:semiHidden="0" w:uiPriority="67" w:unhideWhenUsed="0"/>
-    <w:lsdException w:name="Medium Grid 2" w:semiHidden="0" w:uiPriority="68" w:unhideWhenUsed="0"/>
-    <w:lsdException w:name="Medium Grid 3" w:semiHidden="0" w:uiPriority="69" w:unhideWhenUsed="0"/>
-    <w:lsdException w:name="Dark List" w:semiHidden="0" w:uiPriority="70" w:unhideWhenUsed="0"/>
-    <w:lsdException w:name="Colorful Shading" w:semiHidden="0" w:uiPriority="71" w:unhideWhenUsed="0"/>
-    <w:lsdException w:name="Colorful List" w:semiHidden="0" w:uiPriority="72" w:unhideWhenUsed="0"/>
-    <w:lsdException w:name="Colorful Grid" w:semiHidden="0" w:uiPriority="73" w:unhideWhenUsed="0"/>
-    <w:lsdException w:name="Light Shading Accent 1" w:semiHidden="0" w:uiPriority="60" w:unhideWhenUsed="0"/>
-    <w:lsdException w:name="Light List Accent 1" w:semiHidden="0" w:uiPriority="61" w:unhideWhenUsed="0"/>
-    <w:lsdException w:name="Light Grid Accent 1" w:semiHidden="0" w:uiPriority="62" w:unhideWhenUsed="0"/>
-    <w:lsdException w:name="Medium Shading 1 Accent 1" w:semiHidden="0" w:uiPriority="63" w:unhideWhenUsed="0"/>
-    <w:lsdException w:name="Medium Shading 2 Accent 1" w:semiHidden="0" w:uiPriority="64" w:unhideWhenUsed="0"/>
-    <w:lsdException w:name="Medium List 1 Accent 1" w:semiHidden="0" w:uiPriority="65" w:unhideWhenUsed="0"/>
-    <w:lsdException w:name="Revision" w:unhideWhenUsed="0"/>
-    <w:lsdException w:name="List Paragraph" w:semiHidden="0" w:uiPriority="34" w:unhideWhenUsed="0" w:qFormat="1"/>
-    <w:lsdException w:name="Quote" w:semiHidden="0" w:uiPriority="29" w:unhideWhenUsed="0" w:qFormat="1"/>
-    <w:lsdException w:name="Intense Quote" w:semiHidden="0" w:uiPriority="30" w:unhideWhenUsed="0" w:qFormat="1"/>
-    <w:lsdException w:name="Medium List 2 Accent 1" w:semiHidden="0" w:uiPriority="66" w:unhideWhenUsed="0"/>
-    <w:lsdException w:name="Medium Grid 1 Accent 1" w:semiHidden="0" w:uiPriority="67" w:unhideWhenUsed="0"/>
-    <w:lsdException w:name="Medium Grid 2 Accent 1" w:semiHidden="0" w:uiPriority="68" w:unhideWhenUsed="0"/>
-    <w:lsdException w:name="Medium Grid 3 Accent 1" w:semiHidden="0" w:uiPriority="69" w:unhideWhenUsed="0"/>
-    <w:lsdException w:name="Dark List Accent 1" w:semiHidden="0" w:uiPriority="70" w:unhideWhenUsed="0"/>
-    <w:lsdException w:name="Colorful Shading Accent 1" w:semiHidden="0" w:uiPriority="71" w:unhideWhenUsed="0"/>
-    <w:lsdException w:name="Colorful List Accent 1" w:semiHidden="0" w:uiPriority="72" w:unhideWhenUsed="0"/>
-    <w:lsdException w:name="Colorful Grid Accent 1" w:semiHidden="0" w:uiPriority="73" w:unhideWhenUsed="0"/>
-    <w:lsdException w:name="Light Shading Accent 2" w:semiHidden="0" w:uiPriority="60" w:unhideWhenUsed="0"/>
-    <w:lsdException w:name="Light List Accent 2" w:semiHidden="0" w:uiPriority="61" w:unhideWhenUsed="0"/>
-    <w:lsdException w:name="Light Grid Accent 2" w:semiHidden="0" w:uiPriority="62" w:unhideWhenUsed="0"/>
-    <w:lsdException w:name="Medium Shading 1 Accent 2" w:semiHidden="0" w:uiPriority="63" w:unhideWhenUsed="0"/>
-    <w:lsdException w:name="Medium Shading 2 Accent 2" w:semiHidden="0" w:uiPriority="64" w:unhideWhenUsed="0"/>
-    <w:lsdException w:name="Medium List 1 Accent 2" w:semiHidden="0" w:uiPriority="65" w:unhideWhenUsed="0"/>
-    <w:lsdException w:name="Medium List 2 Accent 2" w:semiHidden="0" w:uiPriority="66" w:unhideWhenUsed="0"/>
-    <w:lsdException w:name="Medium Grid 1 Accent 2" w:semiHidden="0" w:uiPriority="67" w:unhideWhenUsed="0"/>
-    <w:lsdException w:name="Medium Grid 2 Accent 2" w:semiHidden="0" w:uiPriority="68" w:unhideWhenUsed="0"/>
-    <w:lsdException w:name="Medium Grid 3 Accent 2" w:semiHidden="0" w:uiPriority="69" w:unhideWhenUsed="0"/>
-    <w:lsdException w:name="Dark List Accent 2" w:semiHidden="0" w:uiPriority="70" w:unhideWhenUsed="0"/>
-    <w:lsdException w:name="Colorful Shading Accent 2" w:semiHidden="0" w:uiPriority="71" w:unhideWhenUsed="0"/>
-    <w:lsdException w:name="Colorful List Accent 2" w:semiHidden="0" w:uiPriority="72" w:unhideWhenUsed="0"/>
-    <w:lsdException w:name="Colorful Grid Accent 2" w:semiHidden="0" w:uiPriority="73" w:unhideWhenUsed="0"/>
-    <w:lsdException w:name="Light Shading Accent 3" w:semiHidden="0" w:uiPriority="60" w:unhideWhenUsed="0"/>
-    <w:lsdException w:name="Light List Accent 3" w:semiHidden="0" w:uiPriority="61" w:unhideWhenUsed="0"/>
-    <w:lsdException w:name="Light Grid Accent 3" w:semiHidden="0" w:uiPriority="62" w:unhideWhenUsed="0"/>
-    <w:lsdException w:name="Medium Shading 1 Accent 3" w:semiHidden="0" w:uiPriority="63" w:unhideWhenUsed="0"/>
-    <w:lsdException w:name="Medium Shading 2 Accent 3" w:semiHidden="0" w:uiPriority="64" w:unhideWhenUsed="0"/>
-    <w:lsdException w:name="Medium List 1 Accent 3" w:semiHidden="0" w:uiPriority="65" w:unhideWhenUsed="0"/>
-    <w:lsdException w:name="Medium List 2 Accent 3" w:semiHidden="0" w:uiPriority="66" w:unhideWhenUsed="0"/>
-    <w:lsdException w:name="Medium Grid 1 Accent 3" w:semiHidden="0" w:uiPriority="67" w:unhideWhenUsed="0"/>
-    <w:lsdException w:name="Medium Grid 2 Accent 3" w:semiHidden="0" w:uiPriority="68" w:unhideWhenUsed="0"/>
-    <w:lsdException w:name="Medium Grid 3 Accent 3" w:semiHidden="0" w:uiPriority="69" w:unhideWhenUsed="0"/>
-    <w:lsdException w:name="Dark List Accent 3" w:semiHidden="0" w:uiPriority="70" w:unhideWhenUsed="0"/>
-    <w:lsdException w:name="Colorful Shading Accent 3" w:semiHidden="0" w:uiPriority="71" w:unhideWhenUsed="0"/>
-    <w:lsdException w:name="Colorful List Accent 3" w:semiHidden="0" w:uiPriority="72" w:unhideWhenUsed="0"/>
-    <w:lsdException w:name="Colorful Grid Accent 3" w:semiHidden="0" w:uiPriority="73" w:unhideWhenUsed="0"/>
-    <w:lsdException w:name="Light Shading Accent 4" w:semiHidden="0" w:uiPriority="60" w:unhideWhenUsed="0"/>
-    <w:lsdException w:name="Light List Accent 4" w:semiHidden="0" w:uiPriority="61" w:unhideWhenUsed="0"/>
-    <w:lsdException w:name="Light Grid Accent 4" w:semiHidden="0" w:uiPriority="62" w:unhideWhenUsed="0"/>
-    <w:lsdException w:name="Medium Shading 1 Accent 4" w:semiHidden="0" w:uiPriority="63" w:unhideWhenUsed="0"/>
-    <w:lsdException w:name="Medium Shading 2 Accent 4" w:semiHidden="0" w:uiPriority="64" w:unhideWhenUsed="0"/>
-    <w:lsdException w:name="Medium List 1 Accent 4" w:semiHidden="0" w:uiPriority="65" w:unhideWhenUsed="0"/>
-    <w:lsdException w:name="Medium List 2 Accent 4" w:semiHidden="0" w:uiPriority="66" w:unhideWhenUsed="0"/>
-    <w:lsdException w:name="Medium Grid 1 Accent 4" w:semiHidden="0" w:uiPriority="67" w:unhideWhenUsed="0"/>
-    <w:lsdException w:name="Medium Grid 2 Accent 4" w:semiHidden="0" w:uiPriority="68" w:unhideWhenUsed="0"/>
-    <w:lsdException w:name="Medium Grid 3 Accent 4" w:semiHidden="0" w:uiPriority="69" w:unhideWhenUsed="0"/>
-    <w:lsdException w:name="Dark List Accent 4" w:semiHidden="0" w:uiPriority="70" w:unhideWhenUsed="0"/>
-    <w:lsdException w:name="Colorful Shading Accent 4" w:semiHidden="0" w:uiPriority="71" w:unhideWhenUsed="0"/>
-    <w:lsdException w:name="Colorful List Accent 4" w:semiHidden="0" w:uiPriority="72" w:unhideWhenUsed="0"/>
-    <w:lsdException w:name="Colorful Grid Accent 4" w:semiHidden="0" w:uiPriority="73" w:unhideWhenUsed="0"/>
-    <w:lsdException w:name="Light Shading Accent 5" w:semiHidden="0" w:uiPriority="60" w:unhideWhenUsed="0"/>
-    <w:lsdException w:name="Light List Accent 5" w:semiHidden="0" w:uiPriority="61" w:unhideWhenUsed="0"/>
-    <w:lsdException w:name="Light Grid Accent 5" w:semiHidden="0" w:uiPriority="62" w:unhideWhenUsed="0"/>
-    <w:lsdException w:name="Medium Shading 1 Accent 5" w:semiHidden="0" w:uiPriority="63" w:unhideWhenUsed="0"/>
-    <w:lsdException w:name="Medium Shading 2 Accent 5" w:semiHidden="0" w:uiPriority="64" w:unhideWhenUsed="0"/>
-    <w:lsdException w:name="Medium List 1 Accent 5" w:semiHidden="0" w:uiPriority="65" w:unhideWhenUsed="0"/>
-    <w:lsdException w:name="Medium List 2 Accent 5" w:semiHidden="0" w:uiPriority="66" w:unhideWhenUsed="0"/>
-    <w:lsdException w:name="Medium Grid 1 Accent 5" w:semiHidden="0" w:uiPriority="67" w:unhideWhenUsed="0"/>
-    <w:lsdException w:name="Medium Grid 2 Accent 5" w:semiHidden="0" w:uiPriority="68" w:unhideWhenUsed="0"/>
-    <w:lsdException w:name="Medium Grid 3 Accent 5" w:semiHidden="0" w:uiPriority="69" w:unhideWhenUsed="0"/>
-    <w:lsdException w:name="Dark List Accent 5" w:semiHidden="0" w:uiPriority="70" w:unhideWhenUsed="0"/>
-    <w:lsdException w:name="Colorful Shading Accent 5" w:semiHidden="0" w:uiPriority="71" w:unhideWhenUsed="0"/>
-    <w:lsdException w:name="Colorful List Accent 5" w:semiHidden="0" w:uiPriority="72" w:unhideWhenUsed="0"/>
-    <w:lsdException w:name="Colorful Grid Accent 5" w:semiHidden="0" w:uiPriority="73" w:unhideWhenUsed="0"/>
-    <w:lsdException w:name="Light Shading Accent 6" w:semiHidden="0" w:uiPriority="60" w:unhideWhenUsed="0"/>
-    <w:lsdException w:name="Light List Accent 6" w:semiHidden="0" w:uiPriority="61" w:unhideWhenUsed="0"/>
-    <w:lsdException w:name="Light Grid Accent 6" w:semiHidden="0" w:uiPriority="62" w:unhideWhenUsed="0"/>
-    <w:lsdException w:name="Medium Shading 1 Accent 6" w:semiHidden="0" w:uiPriority="63" w:unhideWhenUsed="0"/>
-    <w:lsdException w:name="Medium Shading 2 Accent 6" w:semiHidden="0" w:uiPriority="64" w:unhideWhenUsed="0"/>
-    <w:lsdException w:name="Medium List 1 Accent 6" w:semiHidden="0" w:uiPriority="65" w:unhideWhenUsed="0"/>
-    <w:lsdException w:name="Medium List 2 Accent 6" w:semiHidden="0" w:uiPriority="66" w:unhideWhenUsed="0"/>
-    <w:lsdException w:name="Medium Grid 1 Accent 6" w:semiHidden="0" w:uiPriority="67" w:unhideWhenUsed="0"/>
-    <w:lsdException w:name="Medium Grid 2 Accent 6" w:semiHidden="0" w:uiPriority="68" w:unhideWhenUsed="0"/>
-    <w:lsdException w:name="Medium Grid 3 Accent 6" w:semiHidden="0" w:uiPriority="69" w:unhideWhenUsed="0"/>
-    <w:lsdException w:name="Dark List Accent 6" w:semiHidden="0" w:uiPriority="70" w:unhideWhenUsed="0"/>
-    <w:lsdException w:name="Colorful Shading Accent 6" w:semiHidden="0" w:uiPriority="71" w:unhideWhenUsed="0"/>
-    <w:lsdException w:name="Colorful List Accent 6" w:semiHidden="0" w:uiPriority="72" w:unhideWhenUsed="0"/>
-    <w:lsdException w:name="Colorful Grid Accent 6" w:semiHidden="0" w:uiPriority="73" w:unhideWhenUsed="0"/>
-    <w:lsdException w:name="Subtle Emphasis" w:semiHidden="0" w:uiPriority="19" w:unhideWhenUsed="0" w:qFormat="1"/>
-    <w:lsdException w:name="Intense Emphasis" w:semiHidden="0" w:uiPriority="21" w:unhideWhenUsed="0" w:qFormat="1"/>
-    <w:lsdException w:name="Subtle Reference" w:semiHidden="0" w:uiPriority="31" w:unhideWhenUsed="0" w:qFormat="1"/>
-    <w:lsdException w:name="Intense Reference" w:semiHidden="0" w:uiPriority="32" w:unhideWhenUsed="0" w:qFormat="1"/>
-    <w:lsdException w:name="Book Title" w:semiHidden="0" w:uiPriority="33" w:unhideWhenUsed="0" w:qFormat="1"/>
-    <w:lsdException w:name="Bibliography" w:uiPriority="37"/>
-    <w:lsdException w:name="TOC Heading" w:uiPriority="39" w:qFormat="1"/>
+  <w:latentStyles w:defLockedState="0" w:defUIPriority="99" w:defSemiHidden="0" w:defUnhideWhenUsed="0" w:defQFormat="0" w:count="371">
+    <w:lsdException w:name="Normal" w:uiPriority="0" w:qFormat="1"/>
+    <w:lsdException w:name="heading 1" w:uiPriority="9" w:qFormat="1"/>
+    <w:lsdException w:name="heading 2" w:semiHidden="1" w:uiPriority="9" w:unhideWhenUsed="1" w:qFormat="1"/>
+    <w:lsdException w:name="heading 3" w:semiHidden="1" w:uiPriority="9" w:unhideWhenUsed="1" w:qFormat="1"/>
+    <w:lsdException w:name="heading 4" w:semiHidden="1" w:uiPriority="9" w:unhideWhenUsed="1" w:qFormat="1"/>
+    <w:lsdException w:name="heading 5" w:semiHidden="1" w:uiPriority="9" w:unhideWhenUsed="1" w:qFormat="1"/>
+    <w:lsdException w:name="heading 6" w:semiHidden="1" w:uiPriority="9" w:unhideWhenUsed="1" w:qFormat="1"/>
+    <w:lsdException w:name="heading 7" w:semiHidden="1" w:uiPriority="9" w:unhideWhenUsed="1" w:qFormat="1"/>
+    <w:lsdException w:name="heading 8" w:semiHidden="1" w:uiPriority="9" w:unhideWhenUsed="1" w:qFormat="1"/>
+    <w:lsdException w:name="heading 9" w:semiHidden="1" w:uiPriority="9" w:unhideWhenUsed="1" w:qFormat="1"/>
+    <w:lsdException w:name="index 1" w:semiHidden="1" w:unhideWhenUsed="1"/>
+    <w:lsdException w:name="index 2" w:semiHidden="1" w:unhideWhenUsed="1"/>
+    <w:lsdException w:name="index 3" w:semiHidden="1" w:unhideWhenUsed="1"/>
+    <w:lsdException w:name="index 4" w:semiHidden="1" w:unhideWhenUsed="1"/>
+    <w:lsdException w:name="index 5" w:semiHidden="1" w:unhideWhenUsed="1"/>
+    <w:lsdException w:name="index 6" w:semiHidden="1" w:unhideWhenUsed="1"/>
+    <w:lsdException w:name="index 7" w:semiHidden="1" w:unhideWhenUsed="1"/>
+    <w:lsdException w:name="index 8" w:semiHidden="1" w:unhideWhenUsed="1"/>
+    <w:lsdException w:name="index 9" w:semiHidden="1" w:unhideWhenUsed="1"/>
+    <w:lsdException w:name="toc 1" w:semiHidden="1" w:uiPriority="39" w:unhideWhenUsed="1"/>
+    <w:lsdException w:name="toc 2" w:semiHidden="1" w:uiPriority="39" w:unhideWhenUsed="1"/>
+    <w:lsdException w:name="toc 3" w:semiHidden="1" w:uiPriority="39" w:unhideWhenUsed="1"/>
+    <w:lsdException w:name="toc 4" w:semiHidden="1" w:uiPriority="39" w:unhideWhenUsed="1"/>
+    <w:lsdException w:name="toc 5" w:semiHidden="1" w:uiPriority="39" w:unhideWhenUsed="1"/>
+    <w:lsdException w:name="toc 6" w:semiHidden="1" w:uiPriority="39" w:unhideWhenUsed="1"/>
+    <w:lsdException w:name="toc 7" w:semiHidden="1" w:uiPriority="39" w:unhideWhenUsed="1"/>
+    <w:lsdException w:name="toc 8" w:semiHidden="1" w:uiPriority="39" w:unhideWhenUsed="1"/>
+    <w:lsdException w:name="toc 9" w:semiHidden="1" w:uiPriority="39" w:unhideWhenUsed="1"/>
+    <w:lsdException w:name="Normal Indent" w:semiHidden="1" w:unhideWhenUsed="1"/>
+    <w:lsdException w:name="footnote text" w:semiHidden="1" w:unhideWhenUsed="1"/>
+    <w:lsdException w:name="annotation text" w:semiHidden="1" w:unhideWhenUsed="1"/>
+    <w:lsdException w:name="header" w:semiHidden="1" w:unhideWhenUsed="1"/>
+    <w:lsdException w:name="footer" w:semiHidden="1" w:unhideWhenUsed="1"/>
+    <w:lsdException w:name="index heading" w:semiHidden="1" w:unhideWhenUsed="1"/>
+    <w:lsdException w:name="caption" w:semiHidden="1" w:uiPriority="35" w:unhideWhenUsed="1" w:qFormat="1"/>
+    <w:lsdException w:name="table of figures" w:semiHidden="1" w:unhideWhenUsed="1"/>
+    <w:lsdException w:name="envelope address" w:semiHidden="1" w:unhideWhenUsed="1"/>
+    <w:lsdException w:name="envelope return" w:semiHidden="1" w:unhideWhenUsed="1"/>
+    <w:lsdException w:name="footnote reference" w:semiHidden="1" w:unhideWhenUsed="1"/>
+    <w:lsdException w:name="annotation reference" w:semiHidden="1" w:unhideWhenUsed="1"/>
+    <w:lsdException w:name="line number" w:semiHidden="1" w:unhideWhenUsed="1"/>
+    <w:lsdException w:name="page number" w:semiHidden="1" w:unhideWhenUsed="1"/>
+    <w:lsdException w:name="endnote reference" w:semiHidden="1" w:unhideWhenUsed="1"/>
+    <w:lsdException w:name="endnote text" w:semiHidden="1" w:unhideWhenUsed="1"/>
+    <w:lsdException w:name="table of authorities" w:semiHidden="1" w:unhideWhenUsed="1"/>
+    <w:lsdException w:name="macro" w:semiHidden="1" w:unhideWhenUsed="1"/>
+    <w:lsdException w:name="toa heading" w:semiHidden="1" w:unhideWhenUsed="1"/>
+    <w:lsdException w:name="List" w:semiHidden="1" w:unhideWhenUsed="1"/>
+    <w:lsdException w:name="List Bullet" w:semiHidden="1" w:unhideWhenUsed="1"/>
+    <w:lsdException w:name="List Number" w:semiHidden="1" w:unhideWhenUsed="1"/>
+    <w:lsdException w:name="List 2" w:semiHidden="1" w:unhideWhenUsed="1"/>
+    <w:lsdException w:name="List 3" w:semiHidden="1" w:unhideWhenUsed="1"/>
+    <w:lsdException w:name="List 4" w:semiHidden="1" w:unhideWhenUsed="1"/>
+    <w:lsdException w:name="List 5" w:semiHidden="1" w:unhideWhenUsed="1"/>
+    <w:lsdException w:name="List Bullet 2" w:semiHidden="1" w:unhideWhenUsed="1"/>
+    <w:lsdException w:name="List Bullet 3" w:semiHidden="1" w:unhideWhenUsed="1"/>
+    <w:lsdException w:name="List Bullet 4" w:semiHidden="1" w:unhideWhenUsed="1"/>
+    <w:lsdException w:name="List Bullet 5" w:semiHidden="1" w:unhideWhenUsed="1"/>
+    <w:lsdException w:name="List Number 2" w:semiHidden="1" w:unhideWhenUsed="1"/>
+    <w:lsdException w:name="List Number 3" w:semiHidden="1" w:unhideWhenUsed="1"/>
+    <w:lsdException w:name="List Number 4" w:semiHidden="1" w:unhideWhenUsed="1"/>
+    <w:lsdException w:name="List Number 5" w:semiHidden="1" w:unhideWhenUsed="1"/>
+    <w:lsdException w:name="Title" w:uiPriority="10" w:qFormat="1"/>
+    <w:lsdException w:name="Closing" w:semiHidden="1" w:unhideWhenUsed="1"/>
+    <w:lsdException w:name="Signature" w:semiHidden="1" w:unhideWhenUsed="1"/>
+    <w:lsdException w:name="Default Paragraph Font" w:semiHidden="1" w:uiPriority="1" w:unhideWhenUsed="1"/>
+    <w:lsdException w:name="Body Text" w:semiHidden="1" w:unhideWhenUsed="1"/>
+    <w:lsdException w:name="Body Text Indent" w:semiHidden="1" w:unhideWhenUsed="1"/>
+    <w:lsdException w:name="List Continue" w:semiHidden="1" w:unhideWhenUsed="1"/>
+    <w:lsdException w:name="List Continue 2" w:semiHidden="1" w:unhideWhenUsed="1"/>
+    <w:lsdException w:name="List Continue 3" w:semiHidden="1" w:unhideWhenUsed="1"/>
+    <w:lsdException w:name="List Continue 4" w:semiHidden="1" w:unhideWhenUsed="1"/>
+    <w:lsdException w:name="List Continue 5" w:semiHidden="1" w:unhideWhenUsed="1"/>
+    <w:lsdException w:name="Message Header" w:semiHidden="1" w:unhideWhenUsed="1"/>
+    <w:lsdException w:name="Subtitle" w:uiPriority="11" w:qFormat="1"/>
+    <w:lsdException w:name="Salutation" w:semiHidden="1" w:unhideWhenUsed="1"/>
+    <w:lsdException w:name="Date" w:semiHidden="1" w:unhideWhenUsed="1"/>
+    <w:lsdException w:name="Body Text First Indent" w:semiHidden="1" w:unhideWhenUsed="1"/>
+    <w:lsdException w:name="Body Text First Indent 2" w:semiHidden="1" w:unhideWhenUsed="1"/>
+    <w:lsdException w:name="Note Heading" w:semiHidden="1" w:unhideWhenUsed="1"/>
+    <w:lsdException w:name="Body Text 2" w:semiHidden="1" w:unhideWhenUsed="1"/>
+    <w:lsdException w:name="Body Text 3" w:semiHidden="1" w:unhideWhenUsed="1"/>
+    <w:lsdException w:name="Body Text Indent 2" w:semiHidden="1" w:unhideWhenUsed="1"/>
+    <w:lsdException w:name="Body Text Indent 3" w:semiHidden="1" w:unhideWhenUsed="1"/>
+    <w:lsdException w:name="Block Text" w:semiHidden="1" w:unhideWhenUsed="1"/>
+    <w:lsdException w:name="Hyperlink" w:semiHidden="1" w:unhideWhenUsed="1"/>
+    <w:lsdException w:name="FollowedHyperlink" w:semiHidden="1" w:unhideWhenUsed="1"/>
+    <w:lsdException w:name="Strong" w:uiPriority="22" w:qFormat="1"/>
+    <w:lsdException w:name="Emphasis" w:uiPriority="20" w:qFormat="1"/>
+    <w:lsdException w:name="Document Map" w:semiHidden="1" w:unhideWhenUsed="1"/>
+    <w:lsdException w:name="Plain Text" w:semiHidden="1" w:unhideWhenUsed="1"/>
+    <w:lsdException w:name="E-mail Signature" w:semiHidden="1" w:unhideWhenUsed="1"/>
+    <w:lsdException w:name="HTML Top of Form" w:semiHidden="1" w:unhideWhenUsed="1"/>
+    <w:lsdException w:name="HTML Bottom of Form" w:semiHidden="1" w:unhideWhenUsed="1"/>
+    <w:lsdException w:name="Normal (Web)" w:semiHidden="1" w:unhideWhenUsed="1"/>
+    <w:lsdException w:name="HTML Acronym" w:semiHidden="1" w:unhideWhenUsed="1"/>
+    <w:lsdException w:name="HTML Address" w:semiHidden="1" w:unhideWhenUsed="1"/>
+    <w:lsdException w:name="HTML Cite" w:semiHidden="1" w:unhideWhenUsed="1"/>
+    <w:lsdException w:name="HTML Code" w:semiHidden="1" w:unhideWhenUsed="1"/>
+    <w:lsdException w:name="HTML Definition" w:semiHidden="1" w:unhideWhenUsed="1"/>
+    <w:lsdException w:name="HTML Keyboard" w:semiHidden="1" w:unhideWhenUsed="1"/>
+    <w:lsdException w:name="HTML Preformatted" w:semiHidden="1" w:unhideWhenUsed="1"/>
+    <w:lsdException w:name="HTML Sample" w:semiHidden="1" w:unhideWhenUsed="1"/>
+    <w:lsdException w:name="HTML Typewriter" w:semiHidden="1" w:unhideWhenUsed="1"/>
+    <w:lsdException w:name="HTML Variable" w:semiHidden="1" w:unhideWhenUsed="1"/>
+    <w:lsdException w:name="Normal Table" w:semiHidden="1" w:unhideWhenUsed="1"/>
+    <w:lsdException w:name="annotation subject" w:semiHidden="1" w:unhideWhenUsed="1"/>
+    <w:lsdException w:name="No List" w:semiHidden="1" w:unhideWhenUsed="1"/>
+    <w:lsdException w:name="Outline List 1" w:semiHidden="1" w:unhideWhenUsed="1"/>
+    <w:lsdException w:name="Outline List 2" w:semiHidden="1" w:unhideWhenUsed="1"/>
+    <w:lsdException w:name="Outline List 3" w:semiHidden="1" w:unhideWhenUsed="1"/>
+    <w:lsdException w:name="Table Simple 1" w:semiHidden="1" w:unhideWhenUsed="1"/>
+    <w:lsdException w:name="Table Simple 2" w:semiHidden="1" w:unhideWhenUsed="1"/>
+    <w:lsdException w:name="Table Simple 3" w:semiHidden="1" w:unhideWhenUsed="1"/>
+    <w:lsdException w:name="Table Classic 1" w:semiHidden="1" w:unhideWhenUsed="1"/>
+    <w:lsdException w:name="Table Classic 2" w:semiHidden="1" w:unhideWhenUsed="1"/>
+    <w:lsdException w:name="Table Classic 3" w:semiHidden="1" w:unhideWhenUsed="1"/>
+    <w:lsdException w:name="Table Classic 4" w:semiHidden="1" w:unhideWhenUsed="1"/>
+    <w:lsdException w:name="Table Colorful 1" w:semiHidden="1" w:unhideWhenUsed="1"/>
+    <w:lsdException w:name="Table Colorful 2" w:semiHidden="1" w:unhideWhenUsed="1"/>
+    <w:lsdException w:name="Table Colorful 3" w:semiHidden="1" w:unhideWhenUsed="1"/>
+    <w:lsdException w:name="Table Columns 1" w:semiHidden="1" w:unhideWhenUsed="1"/>
+    <w:lsdException w:name="Table Columns 2" w:semiHidden="1" w:unhideWhenUsed="1"/>
+    <w:lsdException w:name="Table Columns 3" w:semiHidden="1" w:unhideWhenUsed="1"/>
+    <w:lsdException w:name="Table Columns 4" w:semiHidden="1" w:unhideWhenUsed="1"/>
+    <w:lsdException w:name="Table Columns 5" w:semiHidden="1" w:unhideWhenUsed="1"/>
+    <w:lsdException w:name="Table Grid 1" w:semiHidden="1" w:unhideWhenUsed="1"/>
+    <w:lsdException w:name="Table Grid 2" w:semiHidden="1" w:unhideWhenUsed="1"/>
+    <w:lsdException w:name="Table Grid 3" w:semiHidden="1" w:unhideWhenUsed="1"/>
+    <w:lsdException w:name="Table Grid 4" w:semiHidden="1" w:unhideWhenUsed="1"/>
+    <w:lsdException w:name="Table Grid 5" w:semiHidden="1" w:unhideWhenUsed="1"/>
+    <w:lsdException w:name="Table Grid 6" w:semiHidden="1" w:unhideWhenUsed="1"/>
+    <w:lsdException w:name="Table Grid 7" w:semiHidden="1" w:unhideWhenUsed="1"/>
+    <w:lsdException w:name="Table Grid 8" w:semiHidden="1" w:unhideWhenUsed="1"/>
+    <w:lsdException w:name="Table List 1" w:semiHidden="1" w:unhideWhenUsed="1"/>
+    <w:lsdException w:name="Table List 2" w:semiHidden="1" w:unhideWhenUsed="1"/>
+    <w:lsdException w:name="Table List 3" w:semiHidden="1" w:unhideWhenUsed="1"/>
+    <w:lsdException w:name="Table List 4" w:semiHidden="1" w:unhideWhenUsed="1"/>
+    <w:lsdException w:name="Table List 5" w:semiHidden="1" w:unhideWhenUsed="1"/>
+    <w:lsdException w:name="Table List 6" w:semiHidden="1" w:unhideWhenUsed="1"/>
+    <w:lsdException w:name="Table List 7" w:semiHidden="1" w:unhideWhenUsed="1"/>
+    <w:lsdException w:name="Table List 8" w:semiHidden="1" w:unhideWhenUsed="1"/>
+    <w:lsdException w:name="Table 3D effects 1" w:semiHidden="1" w:unhideWhenUsed="1"/>
+    <w:lsdException w:name="Table 3D effects 2" w:semiHidden="1" w:unhideWhenUsed="1"/>
+    <w:lsdException w:name="Table 3D effects 3" w:semiHidden="1" w:unhideWhenUsed="1"/>
+    <w:lsdException w:name="Table Contemporary" w:semiHidden="1" w:unhideWhenUsed="1"/>
+    <w:lsdException w:name="Table Elegant" w:semiHidden="1" w:unhideWhenUsed="1"/>
+    <w:lsdException w:name="Table Professional" w:semiHidden="1" w:unhideWhenUsed="1"/>
+    <w:lsdException w:name="Table Subtle 1" w:semiHidden="1" w:unhideWhenUsed="1"/>
+    <w:lsdException w:name="Table Subtle 2" w:semiHidden="1" w:unhideWhenUsed="1"/>
+    <w:lsdException w:name="Table Web 1" w:semiHidden="1" w:unhideWhenUsed="1"/>
+    <w:lsdException w:name="Table Web 2" w:semiHidden="1" w:unhideWhenUsed="1"/>
+    <w:lsdException w:name="Table Web 3" w:semiHidden="1" w:unhideWhenUsed="1"/>
+    <w:lsdException w:name="Balloon Text" w:semiHidden="1" w:unhideWhenUsed="1"/>
+    <w:lsdException w:name="Table Grid" w:uiPriority="59"/>
+    <w:lsdException w:name="Table Theme" w:semiHidden="1" w:unhideWhenUsed="1"/>
+    <w:lsdException w:name="Placeholder Text" w:semiHidden="1"/>
+    <w:lsdException w:name="No Spacing" w:uiPriority="1" w:qFormat="1"/>
+    <w:lsdException w:name="Light Shading" w:uiPriority="60"/>
+    <w:lsdException w:name="Light List" w:uiPriority="61"/>
+    <w:lsdException w:name="Light Grid" w:uiPriority="62"/>
+    <w:lsdException w:name="Medium Shading 1" w:uiPriority="63"/>
+    <w:lsdException w:name="Medium Shading 2" w:uiPriority="64"/>
+    <w:lsdException w:name="Medium List 1" w:uiPriority="65"/>
+    <w:lsdException w:name="Medium List 2" w:uiPriority="66"/>
+    <w:lsdException w:name="Medium Grid 1" w:uiPriority="67"/>
+    <w:lsdException w:name="Medium Grid 2" w:uiPriority="68"/>
+    <w:lsdException w:name="Medium Grid 3" w:uiPriority="69"/>
+    <w:lsdException w:name="Dark List" w:uiPriority="70"/>
+    <w:lsdException w:name="Colorful Shading" w:uiPriority="71"/>
+    <w:lsdException w:name="Colorful List" w:uiPriority="72"/>
+    <w:lsdException w:name="Colorful Grid" w:uiPriority="73"/>
+    <w:lsdException w:name="Light Shading Accent 1" w:uiPriority="60"/>
+    <w:lsdException w:name="Light List Accent 1" w:uiPriority="61"/>
+    <w:lsdException w:name="Light Grid Accent 1" w:uiPriority="62"/>
+    <w:lsdException w:name="Medium Shading 1 Accent 1" w:uiPriority="63"/>
+    <w:lsdException w:name="Medium Shading 2 Accent 1" w:uiPriority="64"/>
+    <w:lsdException w:name="Medium List 1 Accent 1" w:uiPriority="65"/>
+    <w:lsdException w:name="Revision" w:semiHidden="1"/>
+    <w:lsdException w:name="List Paragraph" w:uiPriority="34" w:qFormat="1"/>
+    <w:lsdException w:name="Quote" w:uiPriority="29" w:qFormat="1"/>
+    <w:lsdException w:name="Intense Quote" w:uiPriority="30" w:qFormat="1"/>
+    <w:lsdException w:name="Medium List 2 Accent 1" w:uiPriority="66"/>
+    <w:lsdException w:name="Medium Grid 1 Accent 1" w:uiPriority="67"/>
+    <w:lsdException w:name="Medium Grid 2 Accent 1" w:uiPriority="68"/>
+    <w:lsdException w:name="Medium Grid 3 Accent 1" w:uiPriority="69"/>
+    <w:lsdException w:name="Dark List Accent 1" w:uiPriority="70"/>
+    <w:lsdException w:name="Colorful Shading Accent 1" w:uiPriority="71"/>
+    <w:lsdException w:name="Colorful List Accent 1" w:uiPriority="72"/>
+    <w:lsdException w:name="Colorful Grid Accent 1" w:uiPriority="73"/>
+    <w:lsdException w:name="Light Shading Accent 2" w:uiPriority="60"/>
+    <w:lsdException w:name="Light List Accent 2" w:uiPriority="61"/>
+    <w:lsdException w:name="Light Grid Accent 2" w:uiPriority="62"/>
+    <w:lsdException w:name="Medium Shading 1 Accent 2" w:uiPriority="63"/>
+    <w:lsdException w:name="Medium Shading 2 Accent 2" w:uiPriority="64"/>
+    <w:lsdException w:name="Medium List 1 Accent 2" w:uiPriority="65"/>
+    <w:lsdException w:name="Medium List 2 Accent 2" w:uiPriority="66"/>
+    <w:lsdException w:name="Medium Grid 1 Accent 2" w:uiPriority="67"/>
+    <w:lsdException w:name="Medium Grid 2 Accent 2" w:uiPriority="68"/>
+    <w:lsdException w:name="Medium Grid 3 Accent 2" w:uiPriority="69"/>
+    <w:lsdException w:name="Dark List Accent 2" w:uiPriority="70"/>
+    <w:lsdException w:name="Colorful Shading Accent 2" w:uiPriority="71"/>
+    <w:lsdException w:name="Colorful List Accent 2" w:uiPriority="72"/>
+    <w:lsdException w:name="Colorful Grid Accent 2" w:uiPriority="73"/>
+    <w:lsdException w:name="Light Shading Accent 3" w:uiPriority="60"/>
+    <w:lsdException w:name="Light List Accent 3" w:uiPriority="61"/>
+    <w:lsdException w:name="Light Grid Accent 3" w:uiPriority="62"/>
+    <w:lsdException w:name="Medium Shading 1 Accent 3" w:uiPriority="63"/>
+    <w:lsdException w:name="Medium Shading 2 Accent 3" w:uiPriority="64"/>
+    <w:lsdException w:name="Medium List 1 Accent 3" w:uiPriority="65"/>
+    <w:lsdException w:name="Medium List 2 Accent 3" w:uiPriority="66"/>
+    <w:lsdException w:name="Medium Grid 1 Accent 3" w:uiPriority="67"/>
+    <w:lsdException w:name="Medium Grid 2 Accent 3" w:uiPriority="68"/>
+    <w:lsdException w:name="Medium Grid 3 Accent 3" w:uiPriority="69"/>
+    <w:lsdException w:name="Dark List Accent 3" w:uiPriority="70"/>
+    <w:lsdException w:name="Colorful Shading Accent 3" w:uiPriority="71"/>
+    <w:lsdException w:name="Colorful List Accent 3" w:uiPriority="72"/>
+    <w:lsdException w:name="Colorful Grid Accent 3" w:uiPriority="73"/>
+    <w:lsdException w:name="Light Shading Accent 4" w:uiPriority="60"/>
+    <w:lsdException w:name="Light List Accent 4" w:uiPriority="61"/>
+    <w:lsdException w:name="Light Grid Accent 4" w:uiPriority="62"/>
+    <w:lsdException w:name="Medium Shading 1 Accent 4" w:uiPriority="63"/>
+    <w:lsdException w:name="Medium Shading 2 Accent 4" w:uiPriority="64"/>
+    <w:lsdException w:name="Medium List 1 Accent 4" w:uiPriority="65"/>
+    <w:lsdException w:name="Medium List 2 Accent 4" w:uiPriority="66"/>
+    <w:lsdException w:name="Medium Grid 1 Accent 4" w:uiPriority="67"/>
+    <w:lsdException w:name="Medium Grid 2 Accent 4" w:uiPriority="68"/>
+    <w:lsdException w:name="Medium Grid 3 Accent 4" w:uiPriority="69"/>
+    <w:lsdException w:name="Dark List Accent 4" w:uiPriority="70"/>
+    <w:lsdException w:name="Colorful Shading Accent 4" w:uiPriority="71"/>
+    <w:lsdException w:name="Colorful List Accent 4" w:uiPriority="72"/>
+    <w:lsdException w:name="Colorful Grid Accent 4" w:uiPriority="73"/>
+    <w:lsdException w:name="Light Shading Accent 5" w:uiPriority="60"/>
+    <w:lsdException w:name="Light List Accent 5" w:uiPriority="61"/>
+    <w:lsdException w:name="Light Grid Accent 5" w:uiPriority="62"/>
+    <w:lsdException w:name="Medium Shading 1 Accent 5" w:uiPriority="63"/>
+    <w:lsdException w:name="Medium Shading 2 Accent 5" w:uiPriority="64"/>
+    <w:lsdException w:name="Medium List 1 Accent 5" w:uiPriority="65"/>
+    <w:lsdException w:name="Medium List 2 Accent 5" w:uiPriority="66"/>
+    <w:lsdException w:name="Medium Grid 1 Accent 5" w:uiPriority="67"/>
+    <w:lsdException w:name="Medium Grid 2 Accent 5" w:uiPriority="68"/>
+    <w:lsdException w:name="Medium Grid 3 Accent 5" w:uiPriority="69"/>
+    <w:lsdException w:name="Dark List Accent 5" w:uiPriority="70"/>
+    <w:lsdException w:name="Colorful Shading Accent 5" w:uiPriority="71"/>
+    <w:lsdException w:name="Colorful List Accent 5" w:uiPriority="72"/>
+    <w:lsdException w:name="Colorful Grid Accent 5" w:uiPriority="73"/>
+    <w:lsdException w:name="Light Shading Accent 6" w:uiPriority="60"/>
+    <w:lsdException w:name="Light List Accent 6" w:uiPriority="61"/>
+    <w:lsdException w:name="Light Grid Accent 6" w:uiPriority="62"/>
+    <w:lsdException w:name="Medium Shading 1 Accent 6" w:uiPriority="63"/>
+    <w:lsdException w:name="Medium Shading 2 Accent 6" w:uiPriority="64"/>
+    <w:lsdException w:name="Medium List 1 Accent 6" w:uiPriority="65"/>
+    <w:lsdException w:name="Medium List 2 Accent 6" w:uiPriority="66"/>
+    <w:lsdException w:name="Medium Grid 1 Accent 6" w:uiPriority="67"/>
+    <w:lsdException w:name="Medium Grid 2 Accent 6" w:uiPriority="68"/>
+    <w:lsdException w:name="Medium Grid 3 Accent 6" w:uiPriority="69"/>
+    <w:lsdException w:name="Dark List Accent 6" w:uiPriority="70"/>
+    <w:lsdException w:name="Colorful Shading Accent 6" w:uiPriority="71"/>
+    <w:lsdException w:name="Colorful List Accent 6" w:uiPriority="72"/>
+    <w:lsdException w:name="Colorful Grid Accent 6" w:uiPriority="73"/>
+    <w:lsdException w:name="Subtle Emphasis" w:uiPriority="19" w:qFormat="1"/>
+    <w:lsdException w:name="Intense Emphasis" w:uiPriority="21" w:qFormat="1"/>
+    <w:lsdException w:name="Subtle Reference" w:uiPriority="31" w:qFormat="1"/>
+    <w:lsdException w:name="Intense Reference" w:uiPriority="32" w:qFormat="1"/>
+    <w:lsdException w:name="Book Title" w:uiPriority="33" w:qFormat="1"/>
+    <w:lsdException w:name="Bibliography" w:semiHidden="1" w:uiPriority="37" w:unhideWhenUsed="1"/>
+    <w:lsdException w:name="TOC Heading" w:semiHidden="1" w:uiPriority="39" w:unhideWhenUsed="1" w:qFormat="1"/>
+    <w:lsdException w:name="Plain Table 1" w:uiPriority="41"/>
+    <w:lsdException w:name="Plain Table 2" w:uiPriority="42"/>
+    <w:lsdException w:name="Plain Table 3" w:uiPriority="43"/>
+    <w:lsdException w:name="Plain Table 4" w:uiPriority="44"/>
+    <w:lsdException w:name="Plain Table 5" w:uiPriority="45"/>
+    <w:lsdException w:name="Grid Table Light" w:uiPriority="40"/>
+    <w:lsdException w:name="Grid Table 1 Light" w:uiPriority="46"/>
+    <w:lsdException w:name="Grid Table 2" w:uiPriority="47"/>
+    <w:lsdException w:name="Grid Table 3" w:uiPriority="48"/>
+    <w:lsdException w:name="Grid Table 4" w:uiPriority="49"/>
+    <w:lsdException w:name="Grid Table 5 Dark" w:uiPriority="50"/>
+    <w:lsdException w:name="Grid Table 6 Colorful" w:uiPriority="51"/>
+    <w:lsdException w:name="Grid Table 7 Colorful" w:uiPriority="52"/>
+    <w:lsdException w:name="Grid Table 1 Light Accent 1" w:uiPriority="46"/>
+    <w:lsdException w:name="Grid Table 2 Accent 1" w:uiPriority="47"/>
+    <w:lsdException w:name="Grid Table 3 Accent 1" w:uiPriority="48"/>
+    <w:lsdException w:name="Grid Table 4 Accent 1" w:uiPriority="49"/>
+    <w:lsdException w:name="Grid Table 5 Dark Accent 1" w:uiPriority="50"/>
+    <w:lsdException w:name="Grid Table 6 Colorful Accent 1" w:uiPriority="51"/>
+    <w:lsdException w:name="Grid Table 7 Colorful Accent 1" w:uiPriority="52"/>
+    <w:lsdException w:name="Grid Table 1 Light Accent 2" w:uiPriority="46"/>
+    <w:lsdException w:name="Grid Table 2 Accent 2" w:uiPriority="47"/>
+    <w:lsdException w:name="Grid Table 3 Accent 2" w:uiPriority="48"/>
+    <w:lsdException w:name="Grid Table 4 Accent 2" w:uiPriority="49"/>
+    <w:lsdException w:name="Grid Table 5 Dark Accent 2" w:uiPriority="50"/>
+    <w:lsdException w:name="Grid Table 6 Colorful Accent 2" w:uiPriority="51"/>
+    <w:lsdException w:name="Grid Table 7 Colorful Accent 2" w:uiPriority="52"/>
+    <w:lsdException w:name="Grid Table 1 Light Accent 3" w:uiPriority="46"/>
+    <w:lsdException w:name="Grid Table 2 Accent 3" w:uiPriority="47"/>
+    <w:lsdException w:name="Grid Table 3 Accent 3" w:uiPriority="48"/>
+    <w:lsdException w:name="Grid Table 4 Accent 3" w:uiPriority="49"/>
+    <w:lsdException w:name="Grid Table 5 Dark Accent 3" w:uiPriority="50"/>
+    <w:lsdException w:name="Grid Table 6 Colorful Accent 3" w:uiPriority="51"/>
+    <w:lsdException w:name="Grid Table 7 Colorful Accent 3" w:uiPriority="52"/>
+    <w:lsdException w:name="Grid Table 1 Light Accent 4" w:uiPriority="46"/>
+    <w:lsdException w:name="Grid Table 2 Accent 4" w:uiPriority="47"/>
+    <w:lsdException w:name="Grid Table 3 Accent 4" w:uiPriority="48"/>
+    <w:lsdException w:name="Grid Table 4 Accent 4" w:uiPriority="49"/>
+    <w:lsdException w:name="Grid Table 5 Dark Accent 4" w:uiPriority="50"/>
+    <w:lsdException w:name="Grid Table 6 Colorful Accent 4" w:uiPriority="51"/>
+    <w:lsdException w:name="Grid Table 7 Colorful Accent 4" w:uiPriority="52"/>
+    <w:lsdException w:name="Grid Table 1 Light Accent 5" w:uiPriority="46"/>
+    <w:lsdException w:name="Grid Table 2 Accent 5" w:uiPriority="47"/>
+    <w:lsdException w:name="Grid Table 3 Accent 5" w:uiPriority="48"/>
+    <w:lsdException w:name="Grid Table 4 Accent 5" w:uiPriority="49"/>
+    <w:lsdException w:name="Grid Table 5 Dark Accent 5" w:uiPriority="50"/>
+    <w:lsdException w:name="Grid Table 6 Colorful Accent 5" w:uiPriority="51"/>
+    <w:lsdException w:name="Grid Table 7 Colorful Accent 5" w:uiPriority="52"/>
+    <w:lsdException w:name="Grid Table 1 Light Accent 6" w:uiPriority="46"/>
+    <w:lsdException w:name="Grid Table 2 Accent 6" w:uiPriority="47"/>
+    <w:lsdException w:name="Grid Table 3 Accent 6" w:uiPriority="48"/>
+    <w:lsdException w:name="Grid Table 4 Accent 6" w:uiPriority="49"/>
+    <w:lsdException w:name="Grid Table 5 Dark Accent 6" w:uiPriority="50"/>
+    <w:lsdException w:name="Grid Table 6 Colorful Accent 6" w:uiPriority="51"/>
+    <w:lsdException w:name="Grid Table 7 Colorful Accent 6" w:uiPriority="52"/>
+    <w:lsdException w:name="List Table 1 Light" w:uiPriority="46"/>
+    <w:lsdException w:name="List Table 2" w:uiPriority="47"/>
+    <w:lsdException w:name="List Table 3" w:uiPriority="48"/>
+    <w:lsdException w:name="List Table 4" w:uiPriority="49"/>
+    <w:lsdException w:name="List Table 5 Dark" w:uiPriority="50"/>
+    <w:lsdException w:name="List Table 6 Colorful" w:uiPriority="51"/>
+    <w:lsdException w:name="List Table 7 Colorful" w:uiPriority="52"/>
+    <w:lsdException w:name="List Table 1 Light Accent 1" w:uiPriority="46"/>
+    <w:lsdException w:name="List Table 2 Accent 1" w:uiPriority="47"/>
+    <w:lsdException w:name="List Table 3 Accent 1" w:uiPriority="48"/>
+    <w:lsdException w:name="List Table 4 Accent 1" w:uiPriority="49"/>
+    <w:lsdException w:name="List Table 5 Dark Accent 1" w:uiPriority="50"/>
+    <w:lsdException w:name="List Table 6 Colorful Accent 1" w:uiPriority="51"/>
+    <w:lsdException w:name="List Table 7 Colorful Accent 1" w:uiPriority="52"/>
+    <w:lsdException w:name="List Table 1 Light Accent 2" w:uiPriority="46"/>
+    <w:lsdException w:name="List Table 2 Accent 2" w:uiPriority="47"/>
+    <w:lsdException w:name="List Table 3 Accent 2" w:uiPriority="48"/>
+    <w:lsdException w:name="List Table 4 Accent 2" w:uiPriority="49"/>
+    <w:lsdException w:name="List Table 5 Dark Accent 2" w:uiPriority="50"/>
+    <w:lsdException w:name="List Table 6 Colorful Accent 2" w:uiPriority="51"/>
+    <w:lsdException w:name="List Table 7 Colorful Accent 2" w:uiPriority="52"/>
+    <w:lsdException w:name="List Table 1 Light Accent 3" w:uiPriority="46"/>
+    <w:lsdException w:name="List Table 2 Accent 3" w:uiPriority="47"/>
+    <w:lsdException w:name="List Table 3 Accent 3" w:uiPriority="48"/>
+    <w:lsdException w:name="List Table 4 Accent 3" w:uiPriority="49"/>
+    <w:lsdException w:name="List Table 5 Dark Accent 3" w:uiPriority="50"/>
+    <w:lsdException w:name="List Table 6 Colorful Accent 3" w:uiPriority="51"/>
+    <w:lsdException w:name="List Table 7 Colorful Accent 3" w:uiPriority="52"/>
+    <w:lsdException w:name="List Table 1 Light Accent 4" w:uiPriority="46"/>
+    <w:lsdException w:name="List Table 2 Accent 4" w:uiPriority="47"/>
+    <w:lsdException w:name="List Table 3 Accent 4" w:uiPriority="48"/>
+    <w:lsdException w:name="List Table 4 Accent 4" w:uiPriority="49"/>
+    <w:lsdException w:name="List Table 5 Dark Accent 4" w:uiPriority="50"/>
+    <w:lsdException w:name="List Table 6 Colorful Accent 4" w:uiPriority="51"/>
+    <w:lsdException w:name="List Table 7 Colorful Accent 4" w:uiPriority="52"/>
+    <w:lsdException w:name="List Table 1 Light Accent 5" w:uiPriority="46"/>
+    <w:lsdException w:name="List Table 2 Accent 5" w:uiPriority="47"/>
+    <w:lsdException w:name="List Table 3 Accent 5" w:uiPriority="48"/>
+    <w:lsdException w:name="List Table 4 Accent 5" w:uiPriority="49"/>
+    <w:lsdException w:name="List Table 5 Dark Accent 5" w:uiPriority="50"/>
+    <w:lsdException w:name="List Table 6 Colorful Accent 5" w:uiPriority="51"/>
+    <w:lsdException w:name="List Table 7 Colorful Accent 5" w:uiPriority="52"/>
+    <w:lsdException w:name="List Table 1 Light Accent 6" w:uiPriority="46"/>
+    <w:lsdException w:name="List Table 2 Accent 6" w:uiPriority="47"/>
+    <w:lsdException w:name="List Table 3 Accent 6" w:uiPriority="48"/>
+    <w:lsdException w:name="List Table 4 Accent 6" w:uiPriority="49"/>
+    <w:lsdException w:name="List Table 5 Dark Accent 6" w:uiPriority="50"/>
+    <w:lsdException w:name="List Table 6 Colorful Accent 6" w:uiPriority="51"/>
+    <w:lsdException w:name="List Table 7 Colorful Accent 6" w:uiPriority="52"/>
   </w:latentStyles>
   <w:style w:type="paragraph" w:default="1" w:styleId="a">
     <w:name w:val="Normal"/>
@@ -4430,7 +4271,6 @@
     <w:uiPriority w:val="99"/>
     <w:semiHidden/>
     <w:unhideWhenUsed/>
-    <w:qFormat/>
     <w:tblPr>
       <w:tblInd w:w="0" w:type="dxa"/>
       <w:tblCellMar>
@@ -4456,7 +4296,6 @@
       <w:spacing w:line="240" w:lineRule="auto"/>
     </w:pPr>
     <w:tblPr>
-      <w:tblInd w:w="0" w:type="dxa"/>
       <w:tblBorders>
         <w:top w:val="single" w:sz="4" w:space="0" w:color="000000" w:themeColor="text1"/>
         <w:left w:val="single" w:sz="4" w:space="0" w:color="000000" w:themeColor="text1"/>
@@ -4465,12 +4304,6 @@
         <w:insideH w:val="single" w:sz="4" w:space="0" w:color="000000" w:themeColor="text1"/>
         <w:insideV w:val="single" w:sz="4" w:space="0" w:color="000000" w:themeColor="text1"/>
       </w:tblBorders>
-      <w:tblCellMar>
-        <w:top w:w="0" w:type="dxa"/>
-        <w:left w:w="108" w:type="dxa"/>
-        <w:bottom w:w="0" w:type="dxa"/>
-        <w:right w:w="108" w:type="dxa"/>
-      </w:tblCellMar>
     </w:tblPr>
   </w:style>
 </w:styles>
@@ -4764,7 +4597,7 @@
 </file>
 
 <file path=customXml/itemProps1.xml><?xml version="1.0" encoding="utf-8"?>
-<ds:datastoreItem xmlns:ds="http://schemas.openxmlformats.org/officeDocument/2006/customXml" ds:itemID="{BAC12C89-E39A-4474-9401-EEF37AB7C126}">
+<ds:datastoreItem xmlns:ds="http://schemas.openxmlformats.org/officeDocument/2006/customXml" ds:itemID="{4B5A3F97-4FEE-489F-B259-D1126D681D90}">
   <ds:schemaRefs>
     <ds:schemaRef ds:uri="http://schemas.openxmlformats.org/officeDocument/2006/bibliography"/>
   </ds:schemaRefs>

</xml_diff>

<commit_message>
student individual curriculum: fix: right semesters for shortened students; right height for selective courses lines in template
</commit_message>
<xml_diff>
--- a/core/src/main/resources/docs/templates/IndividualCurriculum.docx
+++ b/core/src/main/resources/docs/templates/IndividualCurriculum.docx
@@ -125,7 +125,8 @@
         <w:jc w:val="center"/>
         <w:rPr>
           <w:rFonts w:cs="Times New Roman"/>
-          <w:sz w:val="24"/>
+          <w:sz w:val="16"/>
+          <w:szCs w:val="16"/>
         </w:rPr>
       </w:pPr>
     </w:p>
@@ -155,7 +156,8 @@
         <w:rPr>
           <w:rFonts w:cs="Times New Roman"/>
           <w:b/>
-          <w:sz w:val="20"/>
+          <w:sz w:val="16"/>
+          <w:szCs w:val="16"/>
         </w:rPr>
       </w:pPr>
     </w:p>
@@ -245,8 +247,8 @@
         <w:jc w:val="center"/>
         <w:rPr>
           <w:rFonts w:cs="Times New Roman"/>
-          <w:sz w:val="20"/>
-          <w:szCs w:val="20"/>
+          <w:sz w:val="16"/>
+          <w:szCs w:val="16"/>
         </w:rPr>
       </w:pPr>
     </w:p>
@@ -266,7 +268,7 @@
       </w:tblGrid>
       <w:tr>
         <w:trPr>
-          <w:trHeight w:hRule="exact" w:val="528"/>
+          <w:trHeight w:hRule="exact" w:val="457"/>
           <w:jc w:val="center"/>
         </w:trPr>
         <w:tc>
@@ -425,8 +427,8 @@
         <w:jc w:val="center"/>
         <w:rPr>
           <w:rFonts w:cs="Times New Roman"/>
-          <w:sz w:val="20"/>
-          <w:szCs w:val="20"/>
+          <w:sz w:val="16"/>
+          <w:szCs w:val="16"/>
         </w:rPr>
       </w:pPr>
     </w:p>
@@ -634,7 +636,7 @@
       </w:tr>
       <w:tr>
         <w:trPr>
-          <w:trHeight w:hRule="exact" w:val="558"/>
+          <w:trHeight w:hRule="exact" w:val="401"/>
           <w:jc w:val="center"/>
         </w:trPr>
         <w:tc>
@@ -1041,8 +1043,8 @@
         <w:jc w:val="center"/>
         <w:rPr>
           <w:rFonts w:cs="Times New Roman"/>
-          <w:sz w:val="20"/>
-          <w:szCs w:val="20"/>
+          <w:sz w:val="16"/>
+          <w:szCs w:val="16"/>
         </w:rPr>
       </w:pPr>
     </w:p>
@@ -1348,7 +1350,15 @@
                 <w:sz w:val="18"/>
                 <w:szCs w:val="18"/>
               </w:rPr>
-              <w:t>Курсова робота/проект</w:t>
+              <w:t>Курсова робота/проє</w:t>
+            </w:r>
+            <w:r>
+              <w:rPr>
+                <w:rFonts w:cs="Times New Roman"/>
+                <w:sz w:val="18"/>
+                <w:szCs w:val="18"/>
+              </w:rPr>
+              <w:t>кт</w:t>
             </w:r>
           </w:p>
         </w:tc>
@@ -1971,7 +1981,7 @@
       </w:tr>
       <w:tr>
         <w:trPr>
-          <w:trHeight w:hRule="exact" w:val="284"/>
+          <w:trHeight w:val="284"/>
           <w:jc w:val="center"/>
         </w:trPr>
         <w:tc>
@@ -2555,7 +2565,7 @@
       </w:tr>
       <w:tr>
         <w:trPr>
-          <w:trHeight w:hRule="exact" w:val="284"/>
+          <w:trHeight w:val="284"/>
           <w:jc w:val="center"/>
         </w:trPr>
         <w:tc>
@@ -3431,8 +3441,8 @@
         <w:jc w:val="center"/>
         <w:rPr>
           <w:rFonts w:cs="Times New Roman"/>
-          <w:sz w:val="20"/>
-          <w:szCs w:val="20"/>
+          <w:sz w:val="16"/>
+          <w:szCs w:val="16"/>
         </w:rPr>
       </w:pPr>
     </w:p>

</xml_diff>